<commit_message>
V2 rapport de projet
</commit_message>
<xml_diff>
--- a/Doc/Rapport_de_projet.docx
+++ b/Doc/Rapport_de_projet.docx
@@ -3184,7 +3184,25 @@
                                     <w:sz w:val="20"/>
                                     <w:szCs w:val="20"/>
                                   </w:rPr>
-                                  <w:t>Chef de projet : Antoie Mveng</w:t>
+                                  <w:t>Chef de projet : Antoi</w:t>
+                                </w:r>
+                                <w:r>
+                                  <w:rPr>
+                                    <w:caps/>
+                                    <w:color w:val="595959" w:themeColor="text1" w:themeTint="A6"/>
+                                    <w:sz w:val="20"/>
+                                    <w:szCs w:val="20"/>
+                                  </w:rPr>
+                                  <w:t>n</w:t>
+                                </w:r>
+                                <w:r>
+                                  <w:rPr>
+                                    <w:caps/>
+                                    <w:color w:val="595959" w:themeColor="text1" w:themeTint="A6"/>
+                                    <w:sz w:val="20"/>
+                                    <w:szCs w:val="20"/>
+                                  </w:rPr>
+                                  <w:t>e Mveng</w:t>
                                 </w:r>
                               </w:p>
                               <w:p>
@@ -3358,7 +3376,25 @@
                               <w:sz w:val="20"/>
                               <w:szCs w:val="20"/>
                             </w:rPr>
-                            <w:t>Chef de projet : Antoie Mveng</w:t>
+                            <w:t>Chef de projet : Antoi</w:t>
+                          </w:r>
+                          <w:r>
+                            <w:rPr>
+                              <w:caps/>
+                              <w:color w:val="595959" w:themeColor="text1" w:themeTint="A6"/>
+                              <w:sz w:val="20"/>
+                              <w:szCs w:val="20"/>
+                            </w:rPr>
+                            <w:t>n</w:t>
+                          </w:r>
+                          <w:r>
+                            <w:rPr>
+                              <w:caps/>
+                              <w:color w:val="595959" w:themeColor="text1" w:themeTint="A6"/>
+                              <w:sz w:val="20"/>
+                              <w:szCs w:val="20"/>
+                            </w:rPr>
+                            <w:t>e Mveng</w:t>
                           </w:r>
                         </w:p>
                         <w:p>
@@ -3650,13 +3686,13 @@
               <w:noProof/>
             </w:rPr>
             <w:drawing>
-              <wp:anchor distT="0" distB="0" distL="114300" distR="114300" simplePos="0" relativeHeight="251662336" behindDoc="0" locked="0" layoutInCell="1" allowOverlap="1" wp14:anchorId="052DC643" wp14:editId="48A4D3EF">
+              <wp:anchor distT="0" distB="0" distL="114300" distR="114300" simplePos="0" relativeHeight="251662336" behindDoc="0" locked="0" layoutInCell="1" allowOverlap="1" wp14:anchorId="052DC643" wp14:editId="319EB1E2">
                 <wp:simplePos x="0" y="0"/>
                 <wp:positionH relativeFrom="margin">
                   <wp:align>center</wp:align>
                 </wp:positionH>
                 <wp:positionV relativeFrom="paragraph">
-                  <wp:posOffset>3612515</wp:posOffset>
+                  <wp:posOffset>3355340</wp:posOffset>
                 </wp:positionV>
                 <wp:extent cx="3515096" cy="2873671"/>
                 <wp:effectExtent l="0" t="0" r="9525" b="3175"/>
@@ -3798,7 +3834,7 @@
             </w:rPr>
             <w:fldChar w:fldCharType="separate"/>
           </w:r>
-          <w:hyperlink w:anchor="_Toc160535605" w:history="1">
+          <w:hyperlink w:anchor="_Toc160548488" w:history="1">
             <w:r>
               <w:rPr>
                 <w:rStyle w:val="Lienhypertexte"/>
@@ -3826,7 +3862,7 @@
                 <w:noProof/>
                 <w:webHidden/>
               </w:rPr>
-              <w:instrText xml:space="preserve"> PAGEREF _Toc160535605 \h </w:instrText>
+              <w:instrText xml:space="preserve"> PAGEREF _Toc160548488 \h </w:instrText>
             </w:r>
             <w:r>
               <w:rPr>
@@ -3866,7 +3902,7 @@
               <w:lang w:val="fr-CH" w:eastAsia="fr-CH"/>
             </w:rPr>
           </w:pPr>
-          <w:hyperlink w:anchor="_Toc160535606" w:history="1">
+          <w:hyperlink w:anchor="_Toc160548489" w:history="1">
             <w:r>
               <w:rPr>
                 <w:rStyle w:val="Lienhypertexte"/>
@@ -3894,7 +3930,7 @@
                 <w:noProof/>
                 <w:webHidden/>
               </w:rPr>
-              <w:instrText xml:space="preserve"> PAGEREF _Toc160535606 \h </w:instrText>
+              <w:instrText xml:space="preserve"> PAGEREF _Toc160548489 \h </w:instrText>
             </w:r>
             <w:r>
               <w:rPr>
@@ -3930,7 +3966,7 @@
             <w:pStyle w:val="TM2"/>
             <w:tabs>
               <w:tab w:val="left" w:pos="660"/>
-              <w:tab w:val="right" w:leader="dot" w:pos="9062"/>
+              <w:tab w:val="right" w:leader="dot" w:pos="9060"/>
             </w:tabs>
             <w:rPr>
               <w:rFonts w:asciiTheme="minorHAnsi" w:eastAsiaTheme="minorEastAsia" w:hAnsiTheme="minorHAnsi"/>
@@ -3938,7 +3974,7 @@
               <w:lang w:eastAsia="fr-CH"/>
             </w:rPr>
           </w:pPr>
-          <w:hyperlink w:anchor="_Toc160535607" w:history="1">
+          <w:hyperlink w:anchor="_Toc160548490" w:history="1">
             <w:r>
               <w:rPr>
                 <w:rStyle w:val="Lienhypertexte"/>
@@ -3980,7 +4016,7 @@
                 <w:noProof/>
                 <w:webHidden/>
               </w:rPr>
-              <w:instrText xml:space="preserve"> PAGEREF _Toc160535607 \h </w:instrText>
+              <w:instrText xml:space="preserve"> PAGEREF _Toc160548490 \h </w:instrText>
             </w:r>
             <w:r>
               <w:rPr>
@@ -4016,7 +4052,7 @@
             <w:pStyle w:val="TM2"/>
             <w:tabs>
               <w:tab w:val="left" w:pos="660"/>
-              <w:tab w:val="right" w:leader="dot" w:pos="9062"/>
+              <w:tab w:val="right" w:leader="dot" w:pos="9060"/>
             </w:tabs>
             <w:rPr>
               <w:rFonts w:asciiTheme="minorHAnsi" w:eastAsiaTheme="minorEastAsia" w:hAnsiTheme="minorHAnsi"/>
@@ -4024,7 +4060,7 @@
               <w:lang w:eastAsia="fr-CH"/>
             </w:rPr>
           </w:pPr>
-          <w:hyperlink w:anchor="_Toc160535608" w:history="1">
+          <w:hyperlink w:anchor="_Toc160548491" w:history="1">
             <w:r>
               <w:rPr>
                 <w:rStyle w:val="Lienhypertexte"/>
@@ -4066,7 +4102,77 @@
                 <w:noProof/>
                 <w:webHidden/>
               </w:rPr>
-              <w:instrText xml:space="preserve"> PAGEREF _Toc160535608 \h </w:instrText>
+              <w:instrText xml:space="preserve"> PAGEREF _Toc160548491 \h </w:instrText>
+            </w:r>
+            <w:r>
+              <w:rPr>
+                <w:noProof/>
+                <w:webHidden/>
+              </w:rPr>
+            </w:r>
+            <w:r>
+              <w:rPr>
+                <w:noProof/>
+                <w:webHidden/>
+              </w:rPr>
+              <w:fldChar w:fldCharType="separate"/>
+            </w:r>
+            <w:r>
+              <w:rPr>
+                <w:noProof/>
+                <w:webHidden/>
+              </w:rPr>
+              <w:t>2</w:t>
+            </w:r>
+            <w:r>
+              <w:rPr>
+                <w:noProof/>
+                <w:webHidden/>
+              </w:rPr>
+              <w:fldChar w:fldCharType="end"/>
+            </w:r>
+          </w:hyperlink>
+        </w:p>
+        <w:p>
+          <w:pPr>
+            <w:pStyle w:val="TM3"/>
+            <w:tabs>
+              <w:tab w:val="right" w:leader="dot" w:pos="9060"/>
+            </w:tabs>
+            <w:rPr>
+              <w:rFonts w:asciiTheme="minorHAnsi" w:eastAsiaTheme="minorEastAsia" w:hAnsiTheme="minorHAnsi"/>
+              <w:noProof/>
+              <w:lang w:eastAsia="fr-CH"/>
+            </w:rPr>
+          </w:pPr>
+          <w:hyperlink w:anchor="_Toc160548492" w:history="1">
+            <w:r>
+              <w:rPr>
+                <w:rStyle w:val="Lienhypertexte"/>
+                <w:noProof/>
+              </w:rPr>
+              <w:t>Routes :</w:t>
+            </w:r>
+            <w:r>
+              <w:rPr>
+                <w:noProof/>
+                <w:webHidden/>
+              </w:rPr>
+              <w:tab/>
+            </w:r>
+            <w:r>
+              <w:rPr>
+                <w:noProof/>
+                <w:webHidden/>
+              </w:rPr>
+              <w:fldChar w:fldCharType="begin"/>
+            </w:r>
+            <w:r>
+              <w:rPr>
+                <w:noProof/>
+                <w:webHidden/>
+              </w:rPr>
+              <w:instrText xml:space="preserve"> PAGEREF _Toc160548492 \h </w:instrText>
             </w:r>
             <w:r>
               <w:rPr>
@@ -4102,7 +4208,7 @@
             <w:pStyle w:val="TM2"/>
             <w:tabs>
               <w:tab w:val="left" w:pos="660"/>
-              <w:tab w:val="right" w:leader="dot" w:pos="9062"/>
+              <w:tab w:val="right" w:leader="dot" w:pos="9060"/>
             </w:tabs>
             <w:rPr>
               <w:rFonts w:asciiTheme="minorHAnsi" w:eastAsiaTheme="minorEastAsia" w:hAnsiTheme="minorHAnsi"/>
@@ -4110,7 +4216,7 @@
               <w:lang w:eastAsia="fr-CH"/>
             </w:rPr>
           </w:pPr>
-          <w:hyperlink w:anchor="_Toc160535609" w:history="1">
+          <w:hyperlink w:anchor="_Toc160548493" w:history="1">
             <w:r>
               <w:rPr>
                 <w:rStyle w:val="Lienhypertexte"/>
@@ -4152,7 +4258,7 @@
                 <w:noProof/>
                 <w:webHidden/>
               </w:rPr>
-              <w:instrText xml:space="preserve"> PAGEREF _Toc160535609 \h </w:instrText>
+              <w:instrText xml:space="preserve"> PAGEREF _Toc160548493 \h </w:instrText>
             </w:r>
             <w:r>
               <w:rPr>
@@ -4188,7 +4294,7 @@
             <w:pStyle w:val="TM2"/>
             <w:tabs>
               <w:tab w:val="left" w:pos="660"/>
-              <w:tab w:val="right" w:leader="dot" w:pos="9062"/>
+              <w:tab w:val="right" w:leader="dot" w:pos="9060"/>
             </w:tabs>
             <w:rPr>
               <w:rFonts w:asciiTheme="minorHAnsi" w:eastAsiaTheme="minorEastAsia" w:hAnsiTheme="minorHAnsi"/>
@@ -4196,7 +4302,7 @@
               <w:lang w:eastAsia="fr-CH"/>
             </w:rPr>
           </w:pPr>
-          <w:hyperlink w:anchor="_Toc160535610" w:history="1">
+          <w:hyperlink w:anchor="_Toc160548494" w:history="1">
             <w:r>
               <w:rPr>
                 <w:rStyle w:val="Lienhypertexte"/>
@@ -4238,7 +4344,7 @@
                 <w:noProof/>
                 <w:webHidden/>
               </w:rPr>
-              <w:instrText xml:space="preserve"> PAGEREF _Toc160535610 \h </w:instrText>
+              <w:instrText xml:space="preserve"> PAGEREF _Toc160548494 \h </w:instrText>
             </w:r>
             <w:r>
               <w:rPr>
@@ -4274,7 +4380,7 @@
             <w:pStyle w:val="TM2"/>
             <w:tabs>
               <w:tab w:val="left" w:pos="660"/>
-              <w:tab w:val="right" w:leader="dot" w:pos="9062"/>
+              <w:tab w:val="right" w:leader="dot" w:pos="9060"/>
             </w:tabs>
             <w:rPr>
               <w:rFonts w:asciiTheme="minorHAnsi" w:eastAsiaTheme="minorEastAsia" w:hAnsiTheme="minorHAnsi"/>
@@ -4282,7 +4388,7 @@
               <w:lang w:eastAsia="fr-CH"/>
             </w:rPr>
           </w:pPr>
-          <w:hyperlink w:anchor="_Toc160535611" w:history="1">
+          <w:hyperlink w:anchor="_Toc160548495" w:history="1">
             <w:r>
               <w:rPr>
                 <w:rStyle w:val="Lienhypertexte"/>
@@ -4324,7 +4430,7 @@
                 <w:noProof/>
                 <w:webHidden/>
               </w:rPr>
-              <w:instrText xml:space="preserve"> PAGEREF _Toc160535611 \h </w:instrText>
+              <w:instrText xml:space="preserve"> PAGEREF _Toc160548495 \h </w:instrText>
             </w:r>
             <w:r>
               <w:rPr>
@@ -4364,7 +4470,7 @@
               <w:lang w:val="fr-CH" w:eastAsia="fr-CH"/>
             </w:rPr>
           </w:pPr>
-          <w:hyperlink w:anchor="_Toc160535612" w:history="1">
+          <w:hyperlink w:anchor="_Toc160548496" w:history="1">
             <w:r>
               <w:rPr>
                 <w:rStyle w:val="Lienhypertexte"/>
@@ -4392,7 +4498,7 @@
                 <w:noProof/>
                 <w:webHidden/>
               </w:rPr>
-              <w:instrText xml:space="preserve"> PAGEREF _Toc160535612 \h </w:instrText>
+              <w:instrText xml:space="preserve"> PAGEREF _Toc160548496 \h </w:instrText>
             </w:r>
             <w:r>
               <w:rPr>
@@ -4428,7 +4534,7 @@
             <w:pStyle w:val="TM2"/>
             <w:tabs>
               <w:tab w:val="left" w:pos="660"/>
-              <w:tab w:val="right" w:leader="dot" w:pos="9062"/>
+              <w:tab w:val="right" w:leader="dot" w:pos="9060"/>
             </w:tabs>
             <w:rPr>
               <w:rFonts w:asciiTheme="minorHAnsi" w:eastAsiaTheme="minorEastAsia" w:hAnsiTheme="minorHAnsi"/>
@@ -4436,7 +4542,7 @@
               <w:lang w:eastAsia="fr-CH"/>
             </w:rPr>
           </w:pPr>
-          <w:hyperlink w:anchor="_Toc160535613" w:history="1">
+          <w:hyperlink w:anchor="_Toc160548497" w:history="1">
             <w:r>
               <w:rPr>
                 <w:rStyle w:val="Lienhypertexte"/>
@@ -4478,7 +4584,7 @@
                 <w:noProof/>
                 <w:webHidden/>
               </w:rPr>
-              <w:instrText xml:space="preserve"> PAGEREF _Toc160535613 \h </w:instrText>
+              <w:instrText xml:space="preserve"> PAGEREF _Toc160548497 \h </w:instrText>
             </w:r>
             <w:r>
               <w:rPr>
@@ -4514,7 +4620,7 @@
             <w:pStyle w:val="TM2"/>
             <w:tabs>
               <w:tab w:val="left" w:pos="660"/>
-              <w:tab w:val="right" w:leader="dot" w:pos="9062"/>
+              <w:tab w:val="right" w:leader="dot" w:pos="9060"/>
             </w:tabs>
             <w:rPr>
               <w:rFonts w:asciiTheme="minorHAnsi" w:eastAsiaTheme="minorEastAsia" w:hAnsiTheme="minorHAnsi"/>
@@ -4522,7 +4628,7 @@
               <w:lang w:eastAsia="fr-CH"/>
             </w:rPr>
           </w:pPr>
-          <w:hyperlink w:anchor="_Toc160535614" w:history="1">
+          <w:hyperlink w:anchor="_Toc160548498" w:history="1">
             <w:r>
               <w:rPr>
                 <w:rStyle w:val="Lienhypertexte"/>
@@ -4564,7 +4670,7 @@
                 <w:noProof/>
                 <w:webHidden/>
               </w:rPr>
-              <w:instrText xml:space="preserve"> PAGEREF _Toc160535614 \h </w:instrText>
+              <w:instrText xml:space="preserve"> PAGEREF _Toc160548498 \h </w:instrText>
             </w:r>
             <w:r>
               <w:rPr>
@@ -4600,7 +4706,7 @@
             <w:pStyle w:val="TM2"/>
             <w:tabs>
               <w:tab w:val="left" w:pos="660"/>
-              <w:tab w:val="right" w:leader="dot" w:pos="9062"/>
+              <w:tab w:val="right" w:leader="dot" w:pos="9060"/>
             </w:tabs>
             <w:rPr>
               <w:rFonts w:asciiTheme="minorHAnsi" w:eastAsiaTheme="minorEastAsia" w:hAnsiTheme="minorHAnsi"/>
@@ -4608,7 +4714,7 @@
               <w:lang w:eastAsia="fr-CH"/>
             </w:rPr>
           </w:pPr>
-          <w:hyperlink w:anchor="_Toc160535615" w:history="1">
+          <w:hyperlink w:anchor="_Toc160548499" w:history="1">
             <w:r>
               <w:rPr>
                 <w:rStyle w:val="Lienhypertexte"/>
@@ -4650,7 +4756,7 @@
                 <w:noProof/>
                 <w:webHidden/>
               </w:rPr>
-              <w:instrText xml:space="preserve"> PAGEREF _Toc160535615 \h </w:instrText>
+              <w:instrText xml:space="preserve"> PAGEREF _Toc160548499 \h </w:instrText>
             </w:r>
             <w:r>
               <w:rPr>
@@ -4686,7 +4792,7 @@
             <w:pStyle w:val="TM3"/>
             <w:tabs>
               <w:tab w:val="left" w:pos="1100"/>
-              <w:tab w:val="right" w:leader="dot" w:pos="9062"/>
+              <w:tab w:val="right" w:leader="dot" w:pos="9060"/>
             </w:tabs>
             <w:rPr>
               <w:rFonts w:asciiTheme="minorHAnsi" w:eastAsiaTheme="minorEastAsia" w:hAnsiTheme="minorHAnsi"/>
@@ -4694,13 +4800,13 @@
               <w:lang w:eastAsia="fr-CH"/>
             </w:rPr>
           </w:pPr>
-          <w:hyperlink w:anchor="_Toc160535616" w:history="1">
+          <w:hyperlink w:anchor="_Toc160548500" w:history="1">
             <w:r>
               <w:rPr>
                 <w:rStyle w:val="Lienhypertexte"/>
                 <w:noProof/>
               </w:rPr>
-              <w:t>a)</w:t>
+              <w:t>b)</w:t>
             </w:r>
             <w:r>
               <w:rPr>
@@ -4715,7 +4821,7 @@
                 <w:rStyle w:val="Lienhypertexte"/>
                 <w:noProof/>
               </w:rPr>
-              <w:t>Routes :</w:t>
+              <w:t>Swagger</w:t>
             </w:r>
             <w:r>
               <w:rPr>
@@ -4736,7 +4842,7 @@
                 <w:noProof/>
                 <w:webHidden/>
               </w:rPr>
-              <w:instrText xml:space="preserve"> PAGEREF _Toc160535616 \h </w:instrText>
+              <w:instrText xml:space="preserve"> PAGEREF _Toc160548500 \h </w:instrText>
             </w:r>
             <w:r>
               <w:rPr>
@@ -4772,7 +4878,7 @@
             <w:pStyle w:val="TM3"/>
             <w:tabs>
               <w:tab w:val="left" w:pos="1100"/>
-              <w:tab w:val="right" w:leader="dot" w:pos="9062"/>
+              <w:tab w:val="right" w:leader="dot" w:pos="9060"/>
             </w:tabs>
             <w:rPr>
               <w:rFonts w:asciiTheme="minorHAnsi" w:eastAsiaTheme="minorEastAsia" w:hAnsiTheme="minorHAnsi"/>
@@ -4780,13 +4886,13 @@
               <w:lang w:eastAsia="fr-CH"/>
             </w:rPr>
           </w:pPr>
-          <w:hyperlink w:anchor="_Toc160535617" w:history="1">
+          <w:hyperlink w:anchor="_Toc160548501" w:history="1">
             <w:r>
               <w:rPr>
                 <w:rStyle w:val="Lienhypertexte"/>
                 <w:noProof/>
               </w:rPr>
-              <w:t>b)</w:t>
+              <w:t>c)</w:t>
             </w:r>
             <w:r>
               <w:rPr>
@@ -4801,7 +4907,7 @@
                 <w:rStyle w:val="Lienhypertexte"/>
                 <w:noProof/>
               </w:rPr>
-              <w:t>Swagger</w:t>
+              <w:t>Docker</w:t>
             </w:r>
             <w:r>
               <w:rPr>
@@ -4822,93 +4928,7 @@
                 <w:noProof/>
                 <w:webHidden/>
               </w:rPr>
-              <w:instrText xml:space="preserve"> PAGEREF _Toc160535617 \h </w:instrText>
-            </w:r>
-            <w:r>
-              <w:rPr>
-                <w:noProof/>
-                <w:webHidden/>
-              </w:rPr>
-            </w:r>
-            <w:r>
-              <w:rPr>
-                <w:noProof/>
-                <w:webHidden/>
-              </w:rPr>
-              <w:fldChar w:fldCharType="separate"/>
-            </w:r>
-            <w:r>
-              <w:rPr>
-                <w:noProof/>
-                <w:webHidden/>
-              </w:rPr>
-              <w:t>5</w:t>
-            </w:r>
-            <w:r>
-              <w:rPr>
-                <w:noProof/>
-                <w:webHidden/>
-              </w:rPr>
-              <w:fldChar w:fldCharType="end"/>
-            </w:r>
-          </w:hyperlink>
-        </w:p>
-        <w:p>
-          <w:pPr>
-            <w:pStyle w:val="TM3"/>
-            <w:tabs>
-              <w:tab w:val="left" w:pos="1100"/>
-              <w:tab w:val="right" w:leader="dot" w:pos="9062"/>
-            </w:tabs>
-            <w:rPr>
-              <w:rFonts w:asciiTheme="minorHAnsi" w:eastAsiaTheme="minorEastAsia" w:hAnsiTheme="minorHAnsi"/>
-              <w:noProof/>
-              <w:lang w:eastAsia="fr-CH"/>
-            </w:rPr>
-          </w:pPr>
-          <w:hyperlink w:anchor="_Toc160535618" w:history="1">
-            <w:r>
-              <w:rPr>
-                <w:rStyle w:val="Lienhypertexte"/>
-                <w:noProof/>
-              </w:rPr>
-              <w:t>c)</w:t>
-            </w:r>
-            <w:r>
-              <w:rPr>
-                <w:rFonts w:asciiTheme="minorHAnsi" w:eastAsiaTheme="minorEastAsia" w:hAnsiTheme="minorHAnsi"/>
-                <w:noProof/>
-                <w:lang w:eastAsia="fr-CH"/>
-              </w:rPr>
-              <w:tab/>
-            </w:r>
-            <w:r>
-              <w:rPr>
-                <w:rStyle w:val="Lienhypertexte"/>
-                <w:noProof/>
-              </w:rPr>
-              <w:t>Docker</w:t>
-            </w:r>
-            <w:r>
-              <w:rPr>
-                <w:noProof/>
-                <w:webHidden/>
-              </w:rPr>
-              <w:tab/>
-            </w:r>
-            <w:r>
-              <w:rPr>
-                <w:noProof/>
-                <w:webHidden/>
-              </w:rPr>
-              <w:fldChar w:fldCharType="begin"/>
-            </w:r>
-            <w:r>
-              <w:rPr>
-                <w:noProof/>
-                <w:webHidden/>
-              </w:rPr>
-              <w:instrText xml:space="preserve"> PAGEREF _Toc160535618 \h </w:instrText>
+              <w:instrText xml:space="preserve"> PAGEREF _Toc160548501 \h </w:instrText>
             </w:r>
             <w:r>
               <w:rPr>
@@ -4948,7 +4968,7 @@
               <w:lang w:val="fr-CH" w:eastAsia="fr-CH"/>
             </w:rPr>
           </w:pPr>
-          <w:hyperlink w:anchor="_Toc160535619" w:history="1">
+          <w:hyperlink w:anchor="_Toc160548502" w:history="1">
             <w:r>
               <w:rPr>
                 <w:rStyle w:val="Lienhypertexte"/>
@@ -4976,7 +4996,7 @@
                 <w:noProof/>
                 <w:webHidden/>
               </w:rPr>
-              <w:instrText xml:space="preserve"> PAGEREF _Toc160535619 \h </w:instrText>
+              <w:instrText xml:space="preserve"> PAGEREF _Toc160548502 \h </w:instrText>
             </w:r>
             <w:r>
               <w:rPr>
@@ -5016,7 +5036,7 @@
               <w:lang w:val="fr-CH" w:eastAsia="fr-CH"/>
             </w:rPr>
           </w:pPr>
-          <w:hyperlink w:anchor="_Toc160535620" w:history="1">
+          <w:hyperlink w:anchor="_Toc160548503" w:history="1">
             <w:r>
               <w:rPr>
                 <w:rStyle w:val="Lienhypertexte"/>
@@ -5044,7 +5064,7 @@
                 <w:noProof/>
                 <w:webHidden/>
               </w:rPr>
-              <w:instrText xml:space="preserve"> PAGEREF _Toc160535620 \h </w:instrText>
+              <w:instrText xml:space="preserve"> PAGEREF _Toc160548503 \h </w:instrText>
             </w:r>
             <w:r>
               <w:rPr>
@@ -5084,7 +5104,7 @@
               <w:lang w:val="fr-CH" w:eastAsia="fr-CH"/>
             </w:rPr>
           </w:pPr>
-          <w:hyperlink w:anchor="_Toc160535621" w:history="1">
+          <w:hyperlink w:anchor="_Toc160548504" w:history="1">
             <w:r>
               <w:rPr>
                 <w:rStyle w:val="Lienhypertexte"/>
@@ -5112,7 +5132,7 @@
                 <w:noProof/>
                 <w:webHidden/>
               </w:rPr>
-              <w:instrText xml:space="preserve"> PAGEREF _Toc160535621 \h </w:instrText>
+              <w:instrText xml:space="preserve"> PAGEREF _Toc160548504 \h </w:instrText>
             </w:r>
             <w:r>
               <w:rPr>
@@ -5148,7 +5168,7 @@
             <w:pStyle w:val="TM2"/>
             <w:tabs>
               <w:tab w:val="left" w:pos="660"/>
-              <w:tab w:val="right" w:leader="dot" w:pos="9062"/>
+              <w:tab w:val="right" w:leader="dot" w:pos="9060"/>
             </w:tabs>
             <w:rPr>
               <w:rFonts w:asciiTheme="minorHAnsi" w:eastAsiaTheme="minorEastAsia" w:hAnsiTheme="minorHAnsi"/>
@@ -5156,7 +5176,7 @@
               <w:lang w:eastAsia="fr-CH"/>
             </w:rPr>
           </w:pPr>
-          <w:hyperlink w:anchor="_Toc160535622" w:history="1">
+          <w:hyperlink w:anchor="_Toc160548505" w:history="1">
             <w:r>
               <w:rPr>
                 <w:rStyle w:val="Lienhypertexte"/>
@@ -5198,7 +5218,7 @@
                 <w:noProof/>
                 <w:webHidden/>
               </w:rPr>
-              <w:instrText xml:space="preserve"> PAGEREF _Toc160535622 \h </w:instrText>
+              <w:instrText xml:space="preserve"> PAGEREF _Toc160548505 \h </w:instrText>
             </w:r>
             <w:r>
               <w:rPr>
@@ -5234,7 +5254,7 @@
             <w:pStyle w:val="TM2"/>
             <w:tabs>
               <w:tab w:val="left" w:pos="660"/>
-              <w:tab w:val="right" w:leader="dot" w:pos="9062"/>
+              <w:tab w:val="right" w:leader="dot" w:pos="9060"/>
             </w:tabs>
             <w:rPr>
               <w:rFonts w:asciiTheme="minorHAnsi" w:eastAsiaTheme="minorEastAsia" w:hAnsiTheme="minorHAnsi"/>
@@ -5242,7 +5262,7 @@
               <w:lang w:eastAsia="fr-CH"/>
             </w:rPr>
           </w:pPr>
-          <w:hyperlink w:anchor="_Toc160535623" w:history="1">
+          <w:hyperlink w:anchor="_Toc160548506" w:history="1">
             <w:r>
               <w:rPr>
                 <w:rStyle w:val="Lienhypertexte"/>
@@ -5284,7 +5304,7 @@
                 <w:noProof/>
                 <w:webHidden/>
               </w:rPr>
-              <w:instrText xml:space="preserve"> PAGEREF _Toc160535623 \h </w:instrText>
+              <w:instrText xml:space="preserve"> PAGEREF _Toc160548506 \h </w:instrText>
             </w:r>
             <w:r>
               <w:rPr>
@@ -5320,7 +5340,7 @@
             <w:pStyle w:val="TM2"/>
             <w:tabs>
               <w:tab w:val="left" w:pos="660"/>
-              <w:tab w:val="right" w:leader="dot" w:pos="9062"/>
+              <w:tab w:val="right" w:leader="dot" w:pos="9060"/>
             </w:tabs>
             <w:rPr>
               <w:rFonts w:asciiTheme="minorHAnsi" w:eastAsiaTheme="minorEastAsia" w:hAnsiTheme="minorHAnsi"/>
@@ -5328,7 +5348,7 @@
               <w:lang w:eastAsia="fr-CH"/>
             </w:rPr>
           </w:pPr>
-          <w:hyperlink w:anchor="_Toc160535624" w:history="1">
+          <w:hyperlink w:anchor="_Toc160548507" w:history="1">
             <w:r>
               <w:rPr>
                 <w:rStyle w:val="Lienhypertexte"/>
@@ -5370,7 +5390,7 @@
                 <w:noProof/>
                 <w:webHidden/>
               </w:rPr>
-              <w:instrText xml:space="preserve"> PAGEREF _Toc160535624 \h </w:instrText>
+              <w:instrText xml:space="preserve"> PAGEREF _Toc160548507 \h </w:instrText>
             </w:r>
             <w:r>
               <w:rPr>
@@ -5406,7 +5426,7 @@
             <w:pStyle w:val="TM3"/>
             <w:tabs>
               <w:tab w:val="left" w:pos="1100"/>
-              <w:tab w:val="right" w:leader="dot" w:pos="9062"/>
+              <w:tab w:val="right" w:leader="dot" w:pos="9060"/>
             </w:tabs>
             <w:rPr>
               <w:rFonts w:asciiTheme="minorHAnsi" w:eastAsiaTheme="minorEastAsia" w:hAnsiTheme="minorHAnsi"/>
@@ -5414,13 +5434,13 @@
               <w:lang w:eastAsia="fr-CH"/>
             </w:rPr>
           </w:pPr>
-          <w:hyperlink w:anchor="_Toc160535625" w:history="1">
+          <w:hyperlink w:anchor="_Toc160548508" w:history="1">
             <w:r>
               <w:rPr>
                 <w:rStyle w:val="Lienhypertexte"/>
                 <w:noProof/>
               </w:rPr>
-              <w:t>d)</w:t>
+              <w:t>a)</w:t>
             </w:r>
             <w:r>
               <w:rPr>
@@ -5456,7 +5476,7 @@
                 <w:noProof/>
                 <w:webHidden/>
               </w:rPr>
-              <w:instrText xml:space="preserve"> PAGEREF _Toc160535625 \h </w:instrText>
+              <w:instrText xml:space="preserve"> PAGEREF _Toc160548508 \h </w:instrText>
             </w:r>
             <w:r>
               <w:rPr>
@@ -5492,7 +5512,7 @@
             <w:pStyle w:val="TM3"/>
             <w:tabs>
               <w:tab w:val="left" w:pos="1100"/>
-              <w:tab w:val="right" w:leader="dot" w:pos="9062"/>
+              <w:tab w:val="right" w:leader="dot" w:pos="9060"/>
             </w:tabs>
             <w:rPr>
               <w:rFonts w:asciiTheme="minorHAnsi" w:eastAsiaTheme="minorEastAsia" w:hAnsiTheme="minorHAnsi"/>
@@ -5500,13 +5520,13 @@
               <w:lang w:eastAsia="fr-CH"/>
             </w:rPr>
           </w:pPr>
-          <w:hyperlink w:anchor="_Toc160535626" w:history="1">
+          <w:hyperlink w:anchor="_Toc160548509" w:history="1">
             <w:r>
               <w:rPr>
                 <w:rStyle w:val="Lienhypertexte"/>
                 <w:noProof/>
               </w:rPr>
-              <w:t>e)</w:t>
+              <w:t>b)</w:t>
             </w:r>
             <w:r>
               <w:rPr>
@@ -5542,7 +5562,7 @@
                 <w:noProof/>
                 <w:webHidden/>
               </w:rPr>
-              <w:instrText xml:space="preserve"> PAGEREF _Toc160535626 \h </w:instrText>
+              <w:instrText xml:space="preserve"> PAGEREF _Toc160548509 \h </w:instrText>
             </w:r>
             <w:r>
               <w:rPr>
@@ -5578,7 +5598,7 @@
             <w:pStyle w:val="TM2"/>
             <w:tabs>
               <w:tab w:val="left" w:pos="660"/>
-              <w:tab w:val="right" w:leader="dot" w:pos="9062"/>
+              <w:tab w:val="right" w:leader="dot" w:pos="9060"/>
             </w:tabs>
             <w:rPr>
               <w:rFonts w:asciiTheme="minorHAnsi" w:eastAsiaTheme="minorEastAsia" w:hAnsiTheme="minorHAnsi"/>
@@ -5586,7 +5606,7 @@
               <w:lang w:eastAsia="fr-CH"/>
             </w:rPr>
           </w:pPr>
-          <w:hyperlink w:anchor="_Toc160535627" w:history="1">
+          <w:hyperlink w:anchor="_Toc160548510" w:history="1">
             <w:r>
               <w:rPr>
                 <w:rStyle w:val="Lienhypertexte"/>
@@ -5628,7 +5648,7 @@
                 <w:noProof/>
                 <w:webHidden/>
               </w:rPr>
-              <w:instrText xml:space="preserve"> PAGEREF _Toc160535627 \h </w:instrText>
+              <w:instrText xml:space="preserve"> PAGEREF _Toc160548510 \h </w:instrText>
             </w:r>
             <w:r>
               <w:rPr>
@@ -5668,7 +5688,7 @@
               <w:lang w:val="fr-CH" w:eastAsia="fr-CH"/>
             </w:rPr>
           </w:pPr>
-          <w:hyperlink w:anchor="_Toc160535628" w:history="1">
+          <w:hyperlink w:anchor="_Toc160548511" w:history="1">
             <w:r>
               <w:rPr>
                 <w:rStyle w:val="Lienhypertexte"/>
@@ -5696,7 +5716,7 @@
                 <w:noProof/>
                 <w:webHidden/>
               </w:rPr>
-              <w:instrText xml:space="preserve"> PAGEREF _Toc160535628 \h </w:instrText>
+              <w:instrText xml:space="preserve"> PAGEREF _Toc160548511 \h </w:instrText>
             </w:r>
             <w:r>
               <w:rPr>
@@ -5732,7 +5752,7 @@
             <w:pStyle w:val="TM2"/>
             <w:tabs>
               <w:tab w:val="left" w:pos="660"/>
-              <w:tab w:val="right" w:leader="dot" w:pos="9062"/>
+              <w:tab w:val="right" w:leader="dot" w:pos="9060"/>
             </w:tabs>
             <w:rPr>
               <w:rFonts w:asciiTheme="minorHAnsi" w:eastAsiaTheme="minorEastAsia" w:hAnsiTheme="minorHAnsi"/>
@@ -5740,7 +5760,7 @@
               <w:lang w:eastAsia="fr-CH"/>
             </w:rPr>
           </w:pPr>
-          <w:hyperlink w:anchor="_Toc160535629" w:history="1">
+          <w:hyperlink w:anchor="_Toc160548512" w:history="1">
             <w:r>
               <w:rPr>
                 <w:rStyle w:val="Lienhypertexte"/>
@@ -5782,7 +5802,7 @@
                 <w:noProof/>
                 <w:webHidden/>
               </w:rPr>
-              <w:instrText xml:space="preserve"> PAGEREF _Toc160535629 \h </w:instrText>
+              <w:instrText xml:space="preserve"> PAGEREF _Toc160548512 \h </w:instrText>
             </w:r>
             <w:r>
               <w:rPr>
@@ -5933,7 +5953,7 @@
         <w:pStyle w:val="Titre1"/>
       </w:pPr>
       <w:bookmarkStart w:id="0" w:name="Introduction"/>
-      <w:bookmarkStart w:id="1" w:name="_Toc160535605"/>
+      <w:bookmarkStart w:id="1" w:name="_Toc160548488"/>
       <w:r>
         <w:lastRenderedPageBreak/>
         <w:t>Introduction</w:t>
@@ -6042,7 +6062,7 @@
       <w:pPr>
         <w:pStyle w:val="Titre1"/>
       </w:pPr>
-      <w:bookmarkStart w:id="2" w:name="_Toc160535606"/>
+      <w:bookmarkStart w:id="2" w:name="_Toc160548489"/>
       <w:r>
         <w:t>Analyse</w:t>
       </w:r>
@@ -6055,7 +6075,7 @@
       <w:pPr>
         <w:pStyle w:val="Titre2"/>
       </w:pPr>
-      <w:bookmarkStart w:id="3" w:name="_Toc160535607"/>
+      <w:bookmarkStart w:id="3" w:name="_Toc160548490"/>
       <w:r>
         <w:t>Planification</w:t>
       </w:r>
@@ -6092,22 +6112,21 @@
       <w:pPr>
         <w:pStyle w:val="Titre2"/>
       </w:pPr>
-      <w:bookmarkStart w:id="4" w:name="_Toc160535608"/>
+      <w:bookmarkStart w:id="4" w:name="_Toc160548491"/>
       <w:r>
         <w:t>Verbe http</w:t>
       </w:r>
       <w:bookmarkEnd w:id="4"/>
     </w:p>
-    <w:p/>
     <w:tbl>
       <w:tblPr>
         <w:tblStyle w:val="TableauGrille1Clair"/>
+        <w:tblpPr w:leftFromText="141" w:rightFromText="141" w:vertAnchor="text" w:horzAnchor="page" w:tblpX="2474" w:tblpY="274"/>
         <w:tblW w:w="0" w:type="auto"/>
         <w:tblLook w:val="04A0" w:firstRow="1" w:lastRow="0" w:firstColumn="1" w:lastColumn="0" w:noHBand="0" w:noVBand="1"/>
       </w:tblPr>
       <w:tblGrid>
-        <w:gridCol w:w="3020"/>
-        <w:gridCol w:w="3021"/>
+        <w:gridCol w:w="2599"/>
         <w:gridCol w:w="3021"/>
       </w:tblGrid>
       <w:tr>
@@ -6117,12 +6136,14 @@
         <w:tc>
           <w:tcPr>
             <w:cnfStyle w:val="001000000000" w:firstRow="0" w:lastRow="0" w:firstColumn="1" w:lastColumn="0" w:oddVBand="0" w:evenVBand="0" w:oddHBand="0" w:evenHBand="0" w:firstRowFirstColumn="0" w:firstRowLastColumn="0" w:lastRowFirstColumn="0" w:lastRowLastColumn="0"/>
-            <w:tcW w:w="3020" w:type="dxa"/>
+            <w:tcW w:w="2599" w:type="dxa"/>
           </w:tcPr>
           <w:p>
+            <w:proofErr w:type="spellStart"/>
             <w:r>
               <w:t>Verb</w:t>
             </w:r>
+            <w:proofErr w:type="spellEnd"/>
           </w:p>
         </w:tc>
         <w:tc>
@@ -6138,25 +6159,12 @@
             </w:r>
           </w:p>
         </w:tc>
-        <w:tc>
-          <w:tcPr>
-            <w:tcW w:w="3021" w:type="dxa"/>
-          </w:tcPr>
-          <w:p>
-            <w:pPr>
-              <w:cnfStyle w:val="100000000000" w:firstRow="1" w:lastRow="0" w:firstColumn="0" w:lastColumn="0" w:oddVBand="0" w:evenVBand="0" w:oddHBand="0" w:evenHBand="0" w:firstRowFirstColumn="0" w:firstRowLastColumn="0" w:lastRowFirstColumn="0" w:lastRowLastColumn="0"/>
-            </w:pPr>
-            <w:r>
-              <w:t>Utiliser pour</w:t>
-            </w:r>
-          </w:p>
-        </w:tc>
       </w:tr>
       <w:tr>
         <w:tc>
           <w:tcPr>
             <w:cnfStyle w:val="001000000000" w:firstRow="0" w:lastRow="0" w:firstColumn="1" w:lastColumn="0" w:oddVBand="0" w:evenVBand="0" w:oddHBand="0" w:evenHBand="0" w:firstRowFirstColumn="0" w:firstRowLastColumn="0" w:lastRowFirstColumn="0" w:lastRowLastColumn="0"/>
-            <w:tcW w:w="3020" w:type="dxa"/>
+            <w:tcW w:w="2599" w:type="dxa"/>
           </w:tcPr>
           <w:p>
             <w:r>
@@ -6172,6 +6180,22 @@
             <w:pPr>
               <w:cnfStyle w:val="000000000000" w:firstRow="0" w:lastRow="0" w:firstColumn="0" w:lastColumn="0" w:oddVBand="0" w:evenVBand="0" w:oddHBand="0" w:evenHBand="0" w:firstRowFirstColumn="0" w:firstRowLastColumn="0" w:lastRowFirstColumn="0" w:lastRowLastColumn="0"/>
             </w:pPr>
+            <w:r>
+              <w:t>Recherche</w:t>
+            </w:r>
+          </w:p>
+        </w:tc>
+      </w:tr>
+      <w:tr>
+        <w:tc>
+          <w:tcPr>
+            <w:cnfStyle w:val="001000000000" w:firstRow="0" w:lastRow="0" w:firstColumn="1" w:lastColumn="0" w:oddVBand="0" w:evenVBand="0" w:oddHBand="0" w:evenHBand="0" w:firstRowFirstColumn="0" w:firstRowLastColumn="0" w:lastRowFirstColumn="0" w:lastRowLastColumn="0"/>
+            <w:tcW w:w="2599" w:type="dxa"/>
+          </w:tcPr>
+          <w:p>
+            <w:r>
+              <w:t>POST</w:t>
+            </w:r>
           </w:p>
         </w:tc>
         <w:tc>
@@ -6182,6 +6206,9 @@
             <w:pPr>
               <w:cnfStyle w:val="000000000000" w:firstRow="0" w:lastRow="0" w:firstColumn="0" w:lastColumn="0" w:oddVBand="0" w:evenVBand="0" w:oddHBand="0" w:evenHBand="0" w:firstRowFirstColumn="0" w:firstRowLastColumn="0" w:lastRowFirstColumn="0" w:lastRowLastColumn="0"/>
             </w:pPr>
+            <w:r>
+              <w:t xml:space="preserve">Créer </w:t>
+            </w:r>
           </w:p>
         </w:tc>
       </w:tr>
@@ -6189,11 +6216,11 @@
         <w:tc>
           <w:tcPr>
             <w:cnfStyle w:val="001000000000" w:firstRow="0" w:lastRow="0" w:firstColumn="1" w:lastColumn="0" w:oddVBand="0" w:evenVBand="0" w:oddHBand="0" w:evenHBand="0" w:firstRowFirstColumn="0" w:firstRowLastColumn="0" w:lastRowFirstColumn="0" w:lastRowLastColumn="0"/>
-            <w:tcW w:w="3020" w:type="dxa"/>
+            <w:tcW w:w="2599" w:type="dxa"/>
           </w:tcPr>
           <w:p>
             <w:r>
-              <w:t>POST</w:t>
+              <w:t>PUT</w:t>
             </w:r>
           </w:p>
         </w:tc>
@@ -6206,7 +6233,20 @@
               <w:cnfStyle w:val="000000000000" w:firstRow="0" w:lastRow="0" w:firstColumn="0" w:lastColumn="0" w:oddVBand="0" w:evenVBand="0" w:oddHBand="0" w:evenHBand="0" w:firstRowFirstColumn="0" w:firstRowLastColumn="0" w:lastRowFirstColumn="0" w:lastRowLastColumn="0"/>
             </w:pPr>
             <w:r>
-              <w:t xml:space="preserve">Créer </w:t>
+              <w:t xml:space="preserve">Mettre à jours </w:t>
+            </w:r>
+          </w:p>
+        </w:tc>
+      </w:tr>
+      <w:tr>
+        <w:tc>
+          <w:tcPr>
+            <w:cnfStyle w:val="001000000000" w:firstRow="0" w:lastRow="0" w:firstColumn="1" w:lastColumn="0" w:oddVBand="0" w:evenVBand="0" w:oddHBand="0" w:evenHBand="0" w:firstRowFirstColumn="0" w:firstRowLastColumn="0" w:lastRowFirstColumn="0" w:lastRowLastColumn="0"/>
+            <w:tcW w:w="2599" w:type="dxa"/>
+          </w:tcPr>
+          <w:p>
+            <w:r>
+              <w:t xml:space="preserve">DELETE </w:t>
             </w:r>
           </w:p>
         </w:tc>
@@ -6218,110 +6258,911 @@
             <w:pPr>
               <w:cnfStyle w:val="000000000000" w:firstRow="0" w:lastRow="0" w:firstColumn="0" w:lastColumn="0" w:oddVBand="0" w:evenVBand="0" w:oddHBand="0" w:evenHBand="0" w:firstRowFirstColumn="0" w:firstRowLastColumn="0" w:lastRowFirstColumn="0" w:lastRowLastColumn="0"/>
             </w:pPr>
+            <w:r>
+              <w:t xml:space="preserve">Supprimer </w:t>
+            </w:r>
+          </w:p>
+        </w:tc>
+      </w:tr>
+    </w:tbl>
+    <w:p>
+      <w:pPr>
+        <w:pStyle w:val="Titre3"/>
+        <w:numPr>
+          <w:ilvl w:val="0"/>
+          <w:numId w:val="0"/>
+        </w:numPr>
+        <w:ind w:firstLine="360"/>
+      </w:pPr>
+    </w:p>
+    <w:p>
+      <w:pPr>
+        <w:pStyle w:val="Titre3"/>
+        <w:numPr>
+          <w:ilvl w:val="0"/>
+          <w:numId w:val="0"/>
+        </w:numPr>
+        <w:ind w:firstLine="360"/>
+      </w:pPr>
+    </w:p>
+    <w:p>
+      <w:pPr>
+        <w:pStyle w:val="Titre3"/>
+        <w:numPr>
+          <w:ilvl w:val="0"/>
+          <w:numId w:val="0"/>
+        </w:numPr>
+        <w:ind w:firstLine="360"/>
+      </w:pPr>
+    </w:p>
+    <w:p>
+      <w:pPr>
+        <w:pStyle w:val="Titre3"/>
+        <w:numPr>
+          <w:ilvl w:val="0"/>
+          <w:numId w:val="0"/>
+        </w:numPr>
+        <w:ind w:firstLine="360"/>
+      </w:pPr>
+    </w:p>
+    <w:p>
+      <w:pPr>
+        <w:pStyle w:val="Titre3"/>
+        <w:numPr>
+          <w:ilvl w:val="0"/>
+          <w:numId w:val="0"/>
+        </w:numPr>
+        <w:ind w:firstLine="360"/>
+      </w:pPr>
+    </w:p>
+    <w:p>
+      <w:pPr>
+        <w:pStyle w:val="Titre3"/>
+        <w:numPr>
+          <w:ilvl w:val="0"/>
+          <w:numId w:val="0"/>
+        </w:numPr>
+        <w:ind w:firstLine="360"/>
+      </w:pPr>
+      <w:bookmarkStart w:id="5" w:name="_Toc160548492"/>
+      <w:r>
+        <w:t>Routes :</w:t>
+      </w:r>
+      <w:bookmarkEnd w:id="5"/>
+    </w:p>
+    <w:p>
+      <w:pPr>
+        <w:ind w:firstLine="709"/>
+      </w:pPr>
+      <w:r>
+        <w:t>Livre :</w:t>
+      </w:r>
+    </w:p>
+    <w:tbl>
+      <w:tblPr>
+        <w:tblStyle w:val="TableauGrille1Clair"/>
+        <w:tblW w:w="10933" w:type="dxa"/>
+        <w:tblInd w:w="-1015" w:type="dxa"/>
+        <w:tblLook w:val="04A0" w:firstRow="1" w:lastRow="0" w:firstColumn="1" w:lastColumn="0" w:noHBand="0" w:noVBand="1"/>
+      </w:tblPr>
+      <w:tblGrid>
+        <w:gridCol w:w="2491"/>
+        <w:gridCol w:w="929"/>
+        <w:gridCol w:w="4961"/>
+        <w:gridCol w:w="2552"/>
+      </w:tblGrid>
+      <w:tr>
+        <w:trPr>
+          <w:cnfStyle w:val="100000000000" w:firstRow="1" w:lastRow="0" w:firstColumn="0" w:lastColumn="0" w:oddVBand="0" w:evenVBand="0" w:oddHBand="0" w:evenHBand="0" w:firstRowFirstColumn="0" w:firstRowLastColumn="0" w:lastRowFirstColumn="0" w:lastRowLastColumn="0"/>
+          <w:trHeight w:val="279"/>
+        </w:trPr>
+        <w:tc>
+          <w:tcPr>
+            <w:cnfStyle w:val="001000000000" w:firstRow="0" w:lastRow="0" w:firstColumn="1" w:lastColumn="0" w:oddVBand="0" w:evenVBand="0" w:oddHBand="0" w:evenHBand="0" w:firstRowFirstColumn="0" w:firstRowLastColumn="0" w:lastRowFirstColumn="0" w:lastRowLastColumn="0"/>
+            <w:tcW w:w="2491" w:type="dxa"/>
+          </w:tcPr>
+          <w:p>
+            <w:r>
+              <w:t xml:space="preserve">Nom </w:t>
+            </w:r>
+            <w:r>
+              <w:t xml:space="preserve">du fichier </w:t>
+            </w:r>
+          </w:p>
+        </w:tc>
+        <w:tc>
+          <w:tcPr>
+            <w:tcW w:w="929" w:type="dxa"/>
+          </w:tcPr>
+          <w:p>
+            <w:pPr>
+              <w:cnfStyle w:val="100000000000" w:firstRow="1" w:lastRow="0" w:firstColumn="0" w:lastColumn="0" w:oddVBand="0" w:evenVBand="0" w:oddHBand="0" w:evenHBand="0" w:firstRowFirstColumn="0" w:firstRowLastColumn="0" w:lastRowFirstColumn="0" w:lastRowLastColumn="0"/>
+            </w:pPr>
+            <w:r>
+              <w:t>Verbe</w:t>
+            </w:r>
+          </w:p>
+        </w:tc>
+        <w:tc>
+          <w:tcPr>
+            <w:tcW w:w="4961" w:type="dxa"/>
+          </w:tcPr>
+          <w:p>
+            <w:pPr>
+              <w:cnfStyle w:val="100000000000" w:firstRow="1" w:lastRow="0" w:firstColumn="0" w:lastColumn="0" w:oddVBand="0" w:evenVBand="0" w:oddHBand="0" w:evenHBand="0" w:firstRowFirstColumn="0" w:firstRowLastColumn="0" w:lastRowFirstColumn="0" w:lastRowLastColumn="0"/>
+            </w:pPr>
+            <w:r>
+              <w:t>URI</w:t>
+            </w:r>
+          </w:p>
+        </w:tc>
+        <w:tc>
+          <w:tcPr>
+            <w:tcW w:w="2552" w:type="dxa"/>
+          </w:tcPr>
+          <w:p>
+            <w:pPr>
+              <w:cnfStyle w:val="100000000000" w:firstRow="1" w:lastRow="0" w:firstColumn="0" w:lastColumn="0" w:oddVBand="0" w:evenVBand="0" w:oddHBand="0" w:evenHBand="0" w:firstRowFirstColumn="0" w:firstRowLastColumn="0" w:lastRowFirstColumn="0" w:lastRowLastColumn="0"/>
+            </w:pPr>
+            <w:r>
+              <w:t>Action</w:t>
+            </w:r>
+          </w:p>
+        </w:tc>
+      </w:tr>
+      <w:tr>
+        <w:trPr>
+          <w:trHeight w:val="279"/>
+        </w:trPr>
+        <w:tc>
+          <w:tcPr>
+            <w:cnfStyle w:val="001000000000" w:firstRow="0" w:lastRow="0" w:firstColumn="1" w:lastColumn="0" w:oddVBand="0" w:evenVBand="0" w:oddHBand="0" w:evenHBand="0" w:firstRowFirstColumn="0" w:firstRowLastColumn="0" w:lastRowFirstColumn="0" w:lastRowLastColumn="0"/>
+            <w:tcW w:w="2491" w:type="dxa"/>
+          </w:tcPr>
+          <w:p>
+            <w:proofErr w:type="spellStart"/>
+            <w:proofErr w:type="gramStart"/>
+            <w:r>
+              <w:t>addLivre</w:t>
+            </w:r>
+            <w:proofErr w:type="spellEnd"/>
+            <w:proofErr w:type="gramEnd"/>
+          </w:p>
+        </w:tc>
+        <w:tc>
+          <w:tcPr>
+            <w:tcW w:w="929" w:type="dxa"/>
+          </w:tcPr>
+          <w:p>
+            <w:pPr>
+              <w:cnfStyle w:val="000000000000" w:firstRow="0" w:lastRow="0" w:firstColumn="0" w:lastColumn="0" w:oddVBand="0" w:evenVBand="0" w:oddHBand="0" w:evenHBand="0" w:firstRowFirstColumn="0" w:firstRowLastColumn="0" w:lastRowFirstColumn="0" w:lastRowLastColumn="0"/>
+            </w:pPr>
+            <w:r>
+              <w:t>POST</w:t>
+            </w:r>
+          </w:p>
+        </w:tc>
+        <w:tc>
+          <w:tcPr>
+            <w:tcW w:w="4961" w:type="dxa"/>
+          </w:tcPr>
+          <w:p>
+            <w:pPr>
+              <w:cnfStyle w:val="000000000000" w:firstRow="0" w:lastRow="0" w:firstColumn="0" w:lastColumn="0" w:oddVBand="0" w:evenVBand="0" w:oddHBand="0" w:evenHBand="0" w:firstRowFirstColumn="0" w:firstRowLastColumn="0" w:lastRowFirstColumn="0" w:lastRowLastColumn="0"/>
+            </w:pPr>
+            <w:r>
+              <w:t>http://localhost:3000/api/livres</w:t>
+            </w:r>
+          </w:p>
+        </w:tc>
+        <w:tc>
+          <w:tcPr>
+            <w:tcW w:w="2552" w:type="dxa"/>
+          </w:tcPr>
+          <w:p>
+            <w:pPr>
+              <w:cnfStyle w:val="000000000000" w:firstRow="0" w:lastRow="0" w:firstColumn="0" w:lastColumn="0" w:oddVBand="0" w:evenVBand="0" w:oddHBand="0" w:evenHBand="0" w:firstRowFirstColumn="0" w:firstRowLastColumn="0" w:lastRowFirstColumn="0" w:lastRowLastColumn="0"/>
+            </w:pPr>
+            <w:r>
+              <w:t>Permet d’ajouter un livre</w:t>
+            </w:r>
+          </w:p>
+        </w:tc>
+      </w:tr>
+      <w:tr>
+        <w:trPr>
+          <w:trHeight w:val="279"/>
+        </w:trPr>
+        <w:tc>
+          <w:tcPr>
+            <w:cnfStyle w:val="001000000000" w:firstRow="0" w:lastRow="0" w:firstColumn="1" w:lastColumn="0" w:oddVBand="0" w:evenVBand="0" w:oddHBand="0" w:evenHBand="0" w:firstRowFirstColumn="0" w:firstRowLastColumn="0" w:lastRowFirstColumn="0" w:lastRowLastColumn="0"/>
+            <w:tcW w:w="2491" w:type="dxa"/>
+          </w:tcPr>
+          <w:p>
+            <w:proofErr w:type="spellStart"/>
+            <w:proofErr w:type="gramStart"/>
+            <w:r>
+              <w:t>deleteLivre</w:t>
+            </w:r>
+            <w:proofErr w:type="spellEnd"/>
+            <w:proofErr w:type="gramEnd"/>
+          </w:p>
+        </w:tc>
+        <w:tc>
+          <w:tcPr>
+            <w:tcW w:w="929" w:type="dxa"/>
+          </w:tcPr>
+          <w:p>
+            <w:pPr>
+              <w:cnfStyle w:val="000000000000" w:firstRow="0" w:lastRow="0" w:firstColumn="0" w:lastColumn="0" w:oddVBand="0" w:evenVBand="0" w:oddHBand="0" w:evenHBand="0" w:firstRowFirstColumn="0" w:firstRowLastColumn="0" w:lastRowFirstColumn="0" w:lastRowLastColumn="0"/>
+            </w:pPr>
+            <w:r>
+              <w:t>DELETE</w:t>
+            </w:r>
+          </w:p>
+        </w:tc>
+        <w:tc>
+          <w:tcPr>
+            <w:tcW w:w="4961" w:type="dxa"/>
+          </w:tcPr>
+          <w:p>
+            <w:pPr>
+              <w:cnfStyle w:val="000000000000" w:firstRow="0" w:lastRow="0" w:firstColumn="0" w:lastColumn="0" w:oddVBand="0" w:evenVBand="0" w:oddHBand="0" w:evenHBand="0" w:firstRowFirstColumn="0" w:firstRowLastColumn="0" w:lastRowFirstColumn="0" w:lastRowLastColumn="0"/>
+            </w:pPr>
+            <w:r>
+              <w:t>http://localhost:3000/api/livres/3</w:t>
+            </w:r>
+          </w:p>
+        </w:tc>
+        <w:tc>
+          <w:tcPr>
+            <w:tcW w:w="2552" w:type="dxa"/>
+          </w:tcPr>
+          <w:p>
+            <w:pPr>
+              <w:cnfStyle w:val="000000000000" w:firstRow="0" w:lastRow="0" w:firstColumn="0" w:lastColumn="0" w:oddVBand="0" w:evenVBand="0" w:oddHBand="0" w:evenHBand="0" w:firstRowFirstColumn="0" w:firstRowLastColumn="0" w:lastRowFirstColumn="0" w:lastRowLastColumn="0"/>
+            </w:pPr>
+            <w:r>
+              <w:t xml:space="preserve">Permet de supprimer un livre </w:t>
+            </w:r>
+          </w:p>
+        </w:tc>
+      </w:tr>
+      <w:tr>
+        <w:trPr>
+          <w:trHeight w:val="279"/>
+        </w:trPr>
+        <w:tc>
+          <w:tcPr>
+            <w:cnfStyle w:val="001000000000" w:firstRow="0" w:lastRow="0" w:firstColumn="1" w:lastColumn="0" w:oddVBand="0" w:evenVBand="0" w:oddHBand="0" w:evenHBand="0" w:firstRowFirstColumn="0" w:firstRowLastColumn="0" w:lastRowFirstColumn="0" w:lastRowLastColumn="0"/>
+            <w:tcW w:w="2491" w:type="dxa"/>
+          </w:tcPr>
+          <w:p>
+            <w:proofErr w:type="spellStart"/>
+            <w:proofErr w:type="gramStart"/>
+            <w:r>
+              <w:t>getAllLivresCategorie</w:t>
+            </w:r>
+            <w:proofErr w:type="spellEnd"/>
+            <w:proofErr w:type="gramEnd"/>
+          </w:p>
+        </w:tc>
+        <w:tc>
+          <w:tcPr>
+            <w:tcW w:w="929" w:type="dxa"/>
+          </w:tcPr>
+          <w:p>
+            <w:pPr>
+              <w:cnfStyle w:val="000000000000" w:firstRow="0" w:lastRow="0" w:firstColumn="0" w:lastColumn="0" w:oddVBand="0" w:evenVBand="0" w:oddHBand="0" w:evenHBand="0" w:firstRowFirstColumn="0" w:firstRowLastColumn="0" w:lastRowFirstColumn="0" w:lastRowLastColumn="0"/>
+            </w:pPr>
+            <w:r>
+              <w:t>GET</w:t>
+            </w:r>
+          </w:p>
+        </w:tc>
+        <w:tc>
+          <w:tcPr>
+            <w:tcW w:w="4961" w:type="dxa"/>
+          </w:tcPr>
+          <w:p>
+            <w:pPr>
+              <w:cnfStyle w:val="000000000000" w:firstRow="0" w:lastRow="0" w:firstColumn="0" w:lastColumn="0" w:oddVBand="0" w:evenVBand="0" w:oddHBand="0" w:evenHBand="0" w:firstRowFirstColumn="0" w:firstRowLastColumn="0" w:lastRowFirstColumn="0" w:lastRowLastColumn="0"/>
+            </w:pPr>
+            <w:r>
+              <w:t>http://localhost:3000/api/categories/1/livres</w:t>
+            </w:r>
+          </w:p>
+        </w:tc>
+        <w:tc>
+          <w:tcPr>
+            <w:tcW w:w="2552" w:type="dxa"/>
+          </w:tcPr>
+          <w:p>
+            <w:pPr>
+              <w:cnfStyle w:val="000000000000" w:firstRow="0" w:lastRow="0" w:firstColumn="0" w:lastColumn="0" w:oddVBand="0" w:evenVBand="0" w:oddHBand="0" w:evenHBand="0" w:firstRowFirstColumn="0" w:firstRowLastColumn="0" w:lastRowFirstColumn="0" w:lastRowLastColumn="0"/>
+            </w:pPr>
+            <w:r>
+              <w:t>Permet de rechercher un le livre spécifique d’une catégorie</w:t>
+            </w:r>
+          </w:p>
+        </w:tc>
+      </w:tr>
+      <w:tr>
+        <w:trPr>
+          <w:trHeight w:val="279"/>
+        </w:trPr>
+        <w:tc>
+          <w:tcPr>
+            <w:cnfStyle w:val="001000000000" w:firstRow="0" w:lastRow="0" w:firstColumn="1" w:lastColumn="0" w:oddVBand="0" w:evenVBand="0" w:oddHBand="0" w:evenHBand="0" w:firstRowFirstColumn="0" w:firstRowLastColumn="0" w:lastRowFirstColumn="0" w:lastRowLastColumn="0"/>
+            <w:tcW w:w="2491" w:type="dxa"/>
+          </w:tcPr>
+          <w:p>
+            <w:proofErr w:type="spellStart"/>
+            <w:proofErr w:type="gramStart"/>
+            <w:r>
+              <w:t>getLivre</w:t>
+            </w:r>
+            <w:proofErr w:type="spellEnd"/>
+            <w:proofErr w:type="gramEnd"/>
+          </w:p>
+        </w:tc>
+        <w:tc>
+          <w:tcPr>
+            <w:tcW w:w="929" w:type="dxa"/>
+          </w:tcPr>
+          <w:p>
+            <w:pPr>
+              <w:cnfStyle w:val="000000000000" w:firstRow="0" w:lastRow="0" w:firstColumn="0" w:lastColumn="0" w:oddVBand="0" w:evenVBand="0" w:oddHBand="0" w:evenHBand="0" w:firstRowFirstColumn="0" w:firstRowLastColumn="0" w:lastRowFirstColumn="0" w:lastRowLastColumn="0"/>
+            </w:pPr>
+            <w:r>
+              <w:t>GET</w:t>
+            </w:r>
+          </w:p>
+        </w:tc>
+        <w:tc>
+          <w:tcPr>
+            <w:tcW w:w="4961" w:type="dxa"/>
+          </w:tcPr>
+          <w:p>
+            <w:pPr>
+              <w:cnfStyle w:val="000000000000" w:firstRow="0" w:lastRow="0" w:firstColumn="0" w:lastColumn="0" w:oddVBand="0" w:evenVBand="0" w:oddHBand="0" w:evenHBand="0" w:firstRowFirstColumn="0" w:firstRowLastColumn="0" w:lastRowFirstColumn="0" w:lastRowLastColumn="0"/>
+            </w:pPr>
+            <w:r>
+              <w:t>http://localhost:3000/api/livres</w:t>
+            </w:r>
+          </w:p>
+        </w:tc>
+        <w:tc>
+          <w:tcPr>
+            <w:tcW w:w="2552" w:type="dxa"/>
+          </w:tcPr>
+          <w:p>
+            <w:pPr>
+              <w:cnfStyle w:val="000000000000" w:firstRow="0" w:lastRow="0" w:firstColumn="0" w:lastColumn="0" w:oddVBand="0" w:evenVBand="0" w:oddHBand="0" w:evenHBand="0" w:firstRowFirstColumn="0" w:firstRowLastColumn="0" w:lastRowFirstColumn="0" w:lastRowLastColumn="0"/>
+            </w:pPr>
+            <w:r>
+              <w:t xml:space="preserve">Permet de rechercher un livre spécifique </w:t>
+            </w:r>
+          </w:p>
+        </w:tc>
+      </w:tr>
+      <w:tr>
+        <w:trPr>
+          <w:trHeight w:val="279"/>
+        </w:trPr>
+        <w:tc>
+          <w:tcPr>
+            <w:cnfStyle w:val="001000000000" w:firstRow="0" w:lastRow="0" w:firstColumn="1" w:lastColumn="0" w:oddVBand="0" w:evenVBand="0" w:oddHBand="0" w:evenHBand="0" w:firstRowFirstColumn="0" w:firstRowLastColumn="0" w:lastRowFirstColumn="0" w:lastRowLastColumn="0"/>
+            <w:tcW w:w="2491" w:type="dxa"/>
+          </w:tcPr>
+          <w:p>
+            <w:proofErr w:type="spellStart"/>
+            <w:proofErr w:type="gramStart"/>
+            <w:r>
+              <w:lastRenderedPageBreak/>
+              <w:t>getLivreId</w:t>
+            </w:r>
+            <w:proofErr w:type="spellEnd"/>
+            <w:proofErr w:type="gramEnd"/>
+          </w:p>
+        </w:tc>
+        <w:tc>
+          <w:tcPr>
+            <w:tcW w:w="929" w:type="dxa"/>
+          </w:tcPr>
+          <w:p>
+            <w:pPr>
+              <w:cnfStyle w:val="000000000000" w:firstRow="0" w:lastRow="0" w:firstColumn="0" w:lastColumn="0" w:oddVBand="0" w:evenVBand="0" w:oddHBand="0" w:evenHBand="0" w:firstRowFirstColumn="0" w:firstRowLastColumn="0" w:lastRowFirstColumn="0" w:lastRowLastColumn="0"/>
+            </w:pPr>
+            <w:r>
+              <w:t>GET</w:t>
+            </w:r>
+          </w:p>
+        </w:tc>
+        <w:tc>
+          <w:tcPr>
+            <w:tcW w:w="4961" w:type="dxa"/>
+          </w:tcPr>
+          <w:p>
+            <w:pPr>
+              <w:cnfStyle w:val="000000000000" w:firstRow="0" w:lastRow="0" w:firstColumn="0" w:lastColumn="0" w:oddVBand="0" w:evenVBand="0" w:oddHBand="0" w:evenHBand="0" w:firstRowFirstColumn="0" w:firstRowLastColumn="0" w:lastRowFirstColumn="0" w:lastRowLastColumn="0"/>
+            </w:pPr>
+            <w:r>
+              <w:t>http://localhost:3000/api/livres/2</w:t>
+            </w:r>
+          </w:p>
+        </w:tc>
+        <w:tc>
+          <w:tcPr>
+            <w:tcW w:w="2552" w:type="dxa"/>
+          </w:tcPr>
+          <w:p>
+            <w:pPr>
+              <w:cnfStyle w:val="000000000000" w:firstRow="0" w:lastRow="0" w:firstColumn="0" w:lastColumn="0" w:oddVBand="0" w:evenVBand="0" w:oddHBand="0" w:evenHBand="0" w:firstRowFirstColumn="0" w:firstRowLastColumn="0" w:lastRowFirstColumn="0" w:lastRowLastColumn="0"/>
+            </w:pPr>
+            <w:r>
+              <w:t>Permet de rechercher un livre spécifique</w:t>
+            </w:r>
+            <w:r>
+              <w:t xml:space="preserve"> grâce à son IP </w:t>
+            </w:r>
+          </w:p>
+        </w:tc>
+      </w:tr>
+      <w:tr>
+        <w:trPr>
+          <w:trHeight w:val="301"/>
+        </w:trPr>
+        <w:tc>
+          <w:tcPr>
+            <w:cnfStyle w:val="001000000000" w:firstRow="0" w:lastRow="0" w:firstColumn="1" w:lastColumn="0" w:oddVBand="0" w:evenVBand="0" w:oddHBand="0" w:evenHBand="0" w:firstRowFirstColumn="0" w:firstRowLastColumn="0" w:lastRowFirstColumn="0" w:lastRowLastColumn="0"/>
+            <w:tcW w:w="2491" w:type="dxa"/>
+          </w:tcPr>
+          <w:p>
+            <w:proofErr w:type="spellStart"/>
+            <w:proofErr w:type="gramStart"/>
+            <w:r>
+              <w:t>updateLivre</w:t>
+            </w:r>
+            <w:proofErr w:type="spellEnd"/>
+            <w:proofErr w:type="gramEnd"/>
+          </w:p>
+        </w:tc>
+        <w:tc>
+          <w:tcPr>
+            <w:tcW w:w="929" w:type="dxa"/>
+          </w:tcPr>
+          <w:p>
+            <w:pPr>
+              <w:cnfStyle w:val="000000000000" w:firstRow="0" w:lastRow="0" w:firstColumn="0" w:lastColumn="0" w:oddVBand="0" w:evenVBand="0" w:oddHBand="0" w:evenHBand="0" w:firstRowFirstColumn="0" w:firstRowLastColumn="0" w:lastRowFirstColumn="0" w:lastRowLastColumn="0"/>
+            </w:pPr>
+            <w:r>
+              <w:t>PUT</w:t>
+            </w:r>
+          </w:p>
+        </w:tc>
+        <w:tc>
+          <w:tcPr>
+            <w:tcW w:w="4961" w:type="dxa"/>
+          </w:tcPr>
+          <w:p>
+            <w:pPr>
+              <w:cnfStyle w:val="000000000000" w:firstRow="0" w:lastRow="0" w:firstColumn="0" w:lastColumn="0" w:oddVBand="0" w:evenVBand="0" w:oddHBand="0" w:evenHBand="0" w:firstRowFirstColumn="0" w:firstRowLastColumn="0" w:lastRowFirstColumn="0" w:lastRowLastColumn="0"/>
+            </w:pPr>
+            <w:r>
+              <w:t>http://localhost:3000/api/livres/2</w:t>
+            </w:r>
+          </w:p>
+        </w:tc>
+        <w:tc>
+          <w:tcPr>
+            <w:tcW w:w="2552" w:type="dxa"/>
+          </w:tcPr>
+          <w:p>
+            <w:pPr>
+              <w:cnfStyle w:val="000000000000" w:firstRow="0" w:lastRow="0" w:firstColumn="0" w:lastColumn="0" w:oddVBand="0" w:evenVBand="0" w:oddHBand="0" w:evenHBand="0" w:firstRowFirstColumn="0" w:firstRowLastColumn="0" w:lastRowFirstColumn="0" w:lastRowLastColumn="0"/>
+            </w:pPr>
+            <w:r>
+              <w:t xml:space="preserve">Permet de mettre à jour un livre </w:t>
+            </w:r>
+          </w:p>
+        </w:tc>
+      </w:tr>
+    </w:tbl>
+    <w:p/>
+    <w:p>
+      <w:r>
+        <w:t>Catégorie :</w:t>
+      </w:r>
+    </w:p>
+    <w:tbl>
+      <w:tblPr>
+        <w:tblStyle w:val="Grilledutableau"/>
+        <w:tblW w:w="10921" w:type="dxa"/>
+        <w:tblInd w:w="-998" w:type="dxa"/>
+        <w:tblLook w:val="04A0" w:firstRow="1" w:lastRow="0" w:firstColumn="1" w:lastColumn="0" w:noHBand="0" w:noVBand="1"/>
+      </w:tblPr>
+      <w:tblGrid>
+        <w:gridCol w:w="2114"/>
+        <w:gridCol w:w="1131"/>
+        <w:gridCol w:w="4092"/>
+        <w:gridCol w:w="3584"/>
+      </w:tblGrid>
+      <w:tr>
+        <w:tc>
+          <w:tcPr>
+            <w:tcW w:w="2114" w:type="dxa"/>
+          </w:tcPr>
+          <w:p>
+            <w:pPr>
+              <w:rPr>
+                <w:b/>
+                <w:bCs/>
+              </w:rPr>
+            </w:pPr>
+            <w:proofErr w:type="spellStart"/>
+            <w:proofErr w:type="gramStart"/>
+            <w:r>
+              <w:rPr>
+                <w:b/>
+                <w:bCs/>
+              </w:rPr>
+              <w:t>addCategorie</w:t>
+            </w:r>
+            <w:proofErr w:type="spellEnd"/>
+            <w:proofErr w:type="gramEnd"/>
+          </w:p>
+        </w:tc>
+        <w:tc>
+          <w:tcPr>
+            <w:tcW w:w="1131" w:type="dxa"/>
+          </w:tcPr>
+          <w:p>
+            <w:r>
+              <w:t>POST</w:t>
+            </w:r>
+          </w:p>
+        </w:tc>
+        <w:tc>
+          <w:tcPr>
+            <w:tcW w:w="4092" w:type="dxa"/>
+          </w:tcPr>
+          <w:p>
+            <w:r>
+              <w:t>http://localhost:3000/api/categories</w:t>
+            </w:r>
+          </w:p>
+        </w:tc>
+        <w:tc>
+          <w:tcPr>
+            <w:tcW w:w="3584" w:type="dxa"/>
+          </w:tcPr>
+          <w:p>
+            <w:r>
+              <w:t>Permet d’ajouter une catégorie</w:t>
+            </w:r>
           </w:p>
         </w:tc>
       </w:tr>
       <w:tr>
         <w:tc>
           <w:tcPr>
-            <w:cnfStyle w:val="001000000000" w:firstRow="0" w:lastRow="0" w:firstColumn="1" w:lastColumn="0" w:oddVBand="0" w:evenVBand="0" w:oddHBand="0" w:evenHBand="0" w:firstRowFirstColumn="0" w:firstRowLastColumn="0" w:lastRowFirstColumn="0" w:lastRowLastColumn="0"/>
-            <w:tcW w:w="3020" w:type="dxa"/>
+            <w:tcW w:w="2114" w:type="dxa"/>
           </w:tcPr>
           <w:p>
-            <w:r>
-              <w:t>PUT</w:t>
-            </w:r>
+            <w:pPr>
+              <w:rPr>
+                <w:b/>
+                <w:bCs/>
+              </w:rPr>
+            </w:pPr>
+            <w:proofErr w:type="spellStart"/>
+            <w:proofErr w:type="gramStart"/>
+            <w:r>
+              <w:rPr>
+                <w:b/>
+                <w:bCs/>
+              </w:rPr>
+              <w:t>getCategorie</w:t>
+            </w:r>
+            <w:proofErr w:type="spellEnd"/>
+            <w:proofErr w:type="gramEnd"/>
           </w:p>
         </w:tc>
         <w:tc>
           <w:tcPr>
-            <w:tcW w:w="3021" w:type="dxa"/>
+            <w:tcW w:w="1131" w:type="dxa"/>
           </w:tcPr>
           <w:p>
-            <w:pPr>
-              <w:cnfStyle w:val="000000000000" w:firstRow="0" w:lastRow="0" w:firstColumn="0" w:lastColumn="0" w:oddVBand="0" w:evenVBand="0" w:oddHBand="0" w:evenHBand="0" w:firstRowFirstColumn="0" w:firstRowLastColumn="0" w:lastRowFirstColumn="0" w:lastRowLastColumn="0"/>
-            </w:pPr>
-            <w:r>
-              <w:t xml:space="preserve">Mettre à jours </w:t>
+            <w:r>
+              <w:t>GET</w:t>
             </w:r>
           </w:p>
         </w:tc>
         <w:tc>
           <w:tcPr>
-            <w:tcW w:w="3021" w:type="dxa"/>
+            <w:tcW w:w="4092" w:type="dxa"/>
           </w:tcPr>
           <w:p>
-            <w:pPr>
-              <w:cnfStyle w:val="000000000000" w:firstRow="0" w:lastRow="0" w:firstColumn="0" w:lastColumn="0" w:oddVBand="0" w:evenVBand="0" w:oddHBand="0" w:evenHBand="0" w:firstRowFirstColumn="0" w:firstRowLastColumn="0" w:lastRowFirstColumn="0" w:lastRowLastColumn="0"/>
-            </w:pPr>
-          </w:p>
-        </w:tc>
-      </w:tr>
-      <w:tr>
-        <w:tc>
-          <w:tcPr>
-            <w:cnfStyle w:val="001000000000" w:firstRow="0" w:lastRow="0" w:firstColumn="1" w:lastColumn="0" w:oddVBand="0" w:evenVBand="0" w:oddHBand="0" w:evenHBand="0" w:firstRowFirstColumn="0" w:firstRowLastColumn="0" w:lastRowFirstColumn="0" w:lastRowLastColumn="0"/>
-            <w:tcW w:w="3020" w:type="dxa"/>
-          </w:tcPr>
-          <w:p>
-            <w:r>
-              <w:t xml:space="preserve">DELETE </w:t>
+            <w:r>
+              <w:t>http://localhost:3000/api/categories</w:t>
             </w:r>
           </w:p>
         </w:tc>
         <w:tc>
           <w:tcPr>
-            <w:tcW w:w="3021" w:type="dxa"/>
+            <w:tcW w:w="3584" w:type="dxa"/>
           </w:tcPr>
           <w:p>
-            <w:pPr>
-              <w:cnfStyle w:val="000000000000" w:firstRow="0" w:lastRow="0" w:firstColumn="0" w:lastColumn="0" w:oddVBand="0" w:evenVBand="0" w:oddHBand="0" w:evenHBand="0" w:firstRowFirstColumn="0" w:firstRowLastColumn="0" w:lastRowFirstColumn="0" w:lastRowLastColumn="0"/>
-            </w:pPr>
-            <w:r>
-              <w:t xml:space="preserve">Supprimer </w:t>
-            </w:r>
-          </w:p>
-        </w:tc>
-        <w:tc>
-          <w:tcPr>
-            <w:tcW w:w="3021" w:type="dxa"/>
-          </w:tcPr>
-          <w:p>
-            <w:pPr>
-              <w:cnfStyle w:val="000000000000" w:firstRow="0" w:lastRow="0" w:firstColumn="0" w:lastColumn="0" w:oddVBand="0" w:evenVBand="0" w:oddHBand="0" w:evenHBand="0" w:firstRowFirstColumn="0" w:firstRowLastColumn="0" w:lastRowFirstColumn="0" w:lastRowLastColumn="0"/>
-            </w:pPr>
+            <w:r>
+              <w:t xml:space="preserve">Permet de rechercher une catégorie </w:t>
+            </w:r>
           </w:p>
         </w:tc>
       </w:tr>
     </w:tbl>
     <w:p/>
-    <w:p/>
-    <w:p/>
-    <w:p/>
-    <w:p/>
-    <w:p/>
-    <w:p/>
-    <w:p/>
+    <w:p>
+      <w:r>
+        <w:t>Commentaire :</w:t>
+      </w:r>
+    </w:p>
+    <w:tbl>
+      <w:tblPr>
+        <w:tblStyle w:val="Grilledutableau"/>
+        <w:tblW w:w="10916" w:type="dxa"/>
+        <w:tblInd w:w="-998" w:type="dxa"/>
+        <w:tblLook w:val="04A0" w:firstRow="1" w:lastRow="0" w:firstColumn="1" w:lastColumn="0" w:noHBand="0" w:noVBand="1"/>
+      </w:tblPr>
+      <w:tblGrid>
+        <w:gridCol w:w="2223"/>
+        <w:gridCol w:w="893"/>
+        <w:gridCol w:w="4514"/>
+        <w:gridCol w:w="3286"/>
+      </w:tblGrid>
+      <w:tr>
+        <w:tc>
+          <w:tcPr>
+            <w:tcW w:w="2223" w:type="dxa"/>
+          </w:tcPr>
+          <w:p>
+            <w:pPr>
+              <w:rPr>
+                <w:b/>
+                <w:bCs/>
+              </w:rPr>
+            </w:pPr>
+            <w:proofErr w:type="spellStart"/>
+            <w:proofErr w:type="gramStart"/>
+            <w:r>
+              <w:rPr>
+                <w:b/>
+                <w:bCs/>
+              </w:rPr>
+              <w:t>addCommentaires</w:t>
+            </w:r>
+            <w:proofErr w:type="spellEnd"/>
+            <w:proofErr w:type="gramEnd"/>
+          </w:p>
+        </w:tc>
+        <w:tc>
+          <w:tcPr>
+            <w:tcW w:w="893" w:type="dxa"/>
+          </w:tcPr>
+          <w:p>
+            <w:r>
+              <w:t>POST</w:t>
+            </w:r>
+          </w:p>
+        </w:tc>
+        <w:tc>
+          <w:tcPr>
+            <w:tcW w:w="4514" w:type="dxa"/>
+          </w:tcPr>
+          <w:p>
+            <w:r>
+              <w:t>http://localhost:3000/api/commentaires</w:t>
+            </w:r>
+          </w:p>
+        </w:tc>
+        <w:tc>
+          <w:tcPr>
+            <w:tcW w:w="3286" w:type="dxa"/>
+          </w:tcPr>
+          <w:p>
+            <w:r>
+              <w:t>Permet d’ajout un commentaire</w:t>
+            </w:r>
+          </w:p>
+        </w:tc>
+      </w:tr>
+      <w:tr>
+        <w:trPr>
+          <w:trHeight w:val="70"/>
+        </w:trPr>
+        <w:tc>
+          <w:tcPr>
+            <w:tcW w:w="2223" w:type="dxa"/>
+          </w:tcPr>
+          <w:p>
+            <w:pPr>
+              <w:tabs>
+                <w:tab w:val="left" w:pos="1290"/>
+              </w:tabs>
+              <w:rPr>
+                <w:b/>
+                <w:bCs/>
+              </w:rPr>
+            </w:pPr>
+            <w:proofErr w:type="spellStart"/>
+            <w:proofErr w:type="gramStart"/>
+            <w:r>
+              <w:rPr>
+                <w:b/>
+                <w:bCs/>
+              </w:rPr>
+              <w:t>getCommentaire</w:t>
+            </w:r>
+            <w:proofErr w:type="spellEnd"/>
+            <w:proofErr w:type="gramEnd"/>
+          </w:p>
+        </w:tc>
+        <w:tc>
+          <w:tcPr>
+            <w:tcW w:w="893" w:type="dxa"/>
+          </w:tcPr>
+          <w:p>
+            <w:r>
+              <w:t>GET</w:t>
+            </w:r>
+          </w:p>
+        </w:tc>
+        <w:tc>
+          <w:tcPr>
+            <w:tcW w:w="4514" w:type="dxa"/>
+          </w:tcPr>
+          <w:p>
+            <w:r>
+              <w:t>http://localhost:3000/api/commentaires</w:t>
+            </w:r>
+          </w:p>
+        </w:tc>
+        <w:tc>
+          <w:tcPr>
+            <w:tcW w:w="3286" w:type="dxa"/>
+          </w:tcPr>
+          <w:p>
+            <w:r>
+              <w:t xml:space="preserve">Permet de rechercher des commentaire </w:t>
+            </w:r>
+          </w:p>
+        </w:tc>
+      </w:tr>
+    </w:tbl>
     <w:p/>
     <w:p>
-      <w:pPr>
-        <w:pStyle w:val="Titre2"/>
-      </w:pPr>
-      <w:bookmarkStart w:id="5" w:name="_Toc160535609"/>
-      <w:r>
-        <w:lastRenderedPageBreak/>
-        <w:t>Base de données</w:t>
-      </w:r>
-      <w:bookmarkEnd w:id="5"/>
+      <w:r>
+        <w:t xml:space="preserve">Login : </w:t>
+      </w:r>
+    </w:p>
+    <w:tbl>
+      <w:tblPr>
+        <w:tblStyle w:val="Grilledutableau"/>
+        <w:tblW w:w="10916" w:type="dxa"/>
+        <w:tblInd w:w="-998" w:type="dxa"/>
+        <w:tblLook w:val="04A0" w:firstRow="1" w:lastRow="0" w:firstColumn="1" w:lastColumn="0" w:noHBand="0" w:noVBand="1"/>
+      </w:tblPr>
+      <w:tblGrid>
+        <w:gridCol w:w="2127"/>
+        <w:gridCol w:w="993"/>
+        <w:gridCol w:w="4536"/>
+        <w:gridCol w:w="3260"/>
+      </w:tblGrid>
+      <w:tr>
+        <w:tc>
+          <w:tcPr>
+            <w:tcW w:w="2127" w:type="dxa"/>
+          </w:tcPr>
+          <w:p>
+            <w:pPr>
+              <w:rPr>
+                <w:b/>
+                <w:bCs/>
+              </w:rPr>
+            </w:pPr>
+            <w:r>
+              <w:rPr>
+                <w:b/>
+                <w:bCs/>
+              </w:rPr>
+              <w:t xml:space="preserve">Login </w:t>
+            </w:r>
+          </w:p>
+        </w:tc>
+        <w:tc>
+          <w:tcPr>
+            <w:tcW w:w="993" w:type="dxa"/>
+          </w:tcPr>
+          <w:p>
+            <w:r>
+              <w:t xml:space="preserve">POST </w:t>
+            </w:r>
+          </w:p>
+        </w:tc>
+        <w:tc>
+          <w:tcPr>
+            <w:tcW w:w="4536" w:type="dxa"/>
+          </w:tcPr>
+          <w:p>
+            <w:r>
+              <w:t>http://localhost:3000/api/login</w:t>
+            </w:r>
+          </w:p>
+        </w:tc>
+        <w:tc>
+          <w:tcPr>
+            <w:tcW w:w="3260" w:type="dxa"/>
+          </w:tcPr>
+          <w:p/>
+        </w:tc>
+      </w:tr>
+    </w:tbl>
+    <w:p>
+      <w:r>
+        <w:tab/>
+      </w:r>
     </w:p>
     <w:p>
       <w:pPr>
+        <w:pStyle w:val="Titre2"/>
+      </w:pPr>
+      <w:bookmarkStart w:id="6" w:name="_Toc160548493"/>
+      <w:r>
+        <w:t>Base de données</w:t>
+      </w:r>
+      <w:bookmarkEnd w:id="6"/>
+    </w:p>
+    <w:p>
+      <w:pPr>
         <w:ind w:left="709"/>
         <w:jc w:val="both"/>
       </w:pPr>
       <w:r>
-        <w:t xml:space="preserve">La base de données est constitué de 6 tables, une table catégorie pour les différents catégorie de livre , une table Ecrivain avec le nom et prénom des écrivains, une table éditeur avec son nom, une table commentaire avec une note et un commentaire, une table utilisateur avec son pseudo, Mot de passe, sa date d’entrée sur le site web, le nombre d’ouvrage qu’il a proposé, et le nombre de commentaire qu’il a écrit et pour finir il y a la tables Ouvrage avec le titre du livre, le nombre de page, un résumé, l’année de l’édition, une image de la couverture(lien vers une image), un Extrait du livre et pour finir une moyenne d’appréciation du livre. </w:t>
-      </w:r>
+        <w:t xml:space="preserve">Pour faire la base de données nous avons décider de faire 6 tableaux, comme on peut le voir dans l’image ci-dessous. </w:t>
+      </w:r>
+    </w:p>
+    <w:p>
+      <w:pPr>
+        <w:ind w:left="709"/>
+        <w:jc w:val="both"/>
+      </w:pPr>
+      <w:r>
+        <w:t xml:space="preserve">Premièrement Il y a la table principale ouvrage, celle-ci et relier à 5 tableaux. Il y a la table catégorie qu’on a décidait de pas mettre directement dans ouvrage, car si un livre à plusieurs catégories ça aller posait un problème pour les recherches. </w:t>
+      </w:r>
+    </w:p>
+    <w:p>
+      <w:pPr>
+        <w:ind w:left="709"/>
+        <w:jc w:val="both"/>
+      </w:pPr>
+      <w:r>
+        <w:t>Deuxièmement, il y a les deux tables qui sont écrivain et Editeur, pour chaque Ecrivain et chaque Editeur.</w:t>
+      </w:r>
+    </w:p>
+    <w:p>
+      <w:pPr>
+        <w:ind w:left="709"/>
+        <w:jc w:val="both"/>
+      </w:pPr>
+      <w:r>
+        <w:t xml:space="preserve">Ensuite il y a la table utilisateur </w:t>
+      </w:r>
+    </w:p>
+    <w:p>
+      <w:pPr>
+        <w:ind w:left="709"/>
+        <w:jc w:val="both"/>
+      </w:pPr>
     </w:p>
     <w:p>
       <w:pPr>
@@ -6331,6 +7172,7 @@
         <w:rPr>
           <w:noProof/>
         </w:rPr>
+        <w:lastRenderedPageBreak/>
         <w:drawing>
           <wp:inline distT="0" distB="0" distL="0" distR="0" wp14:anchorId="674D5D7D" wp14:editId="473E6B46">
             <wp:extent cx="5760720" cy="2924810"/>
@@ -6428,12 +7270,11 @@
       <w:pPr>
         <w:pStyle w:val="Titre2"/>
       </w:pPr>
-      <w:bookmarkStart w:id="6" w:name="_Toc160535610"/>
-      <w:r>
-        <w:lastRenderedPageBreak/>
+      <w:bookmarkStart w:id="7" w:name="_Toc160548494"/>
+      <w:r>
         <w:t>Structure du code</w:t>
       </w:r>
-      <w:bookmarkEnd w:id="6"/>
+      <w:bookmarkEnd w:id="7"/>
       <w:r>
         <w:t xml:space="preserve"> </w:t>
       </w:r>
@@ -6498,6 +7339,7 @@
         <w:jc w:val="both"/>
       </w:pPr>
       <w:r>
+        <w:lastRenderedPageBreak/>
         <w:t xml:space="preserve">L’avant dernière dossier est le dossier models qui contient 6 fichiers, chaque fichier est une table de la base données : donc il y a les fichiers suivant t_categorie.mjs, t_commentaire.mjs, t _ecrivain.mjs, t_editeur.mjs, t_ouvrage.mjs et t_utilisateur. </w:t>
       </w:r>
     </w:p>
@@ -6541,10 +7383,18 @@
           <w:noProof/>
         </w:rPr>
         <w:drawing>
-          <wp:inline distT="0" distB="0" distL="0" distR="0" wp14:anchorId="75E614F3" wp14:editId="759770AE">
-            <wp:extent cx="1500996" cy="3665855"/>
-            <wp:effectExtent l="0" t="0" r="4445" b="0"/>
-            <wp:docPr id="1037708087" name="Image 1" descr="Une image contenant texte, capture d’écran, menu, Police&#10;&#10;Description générée automatiquement"/>
+          <wp:anchor distT="0" distB="0" distL="114300" distR="114300" simplePos="0" relativeHeight="251663360" behindDoc="0" locked="0" layoutInCell="1" allowOverlap="1" wp14:anchorId="2DA153EC" wp14:editId="69948D30">
+            <wp:simplePos x="0" y="0"/>
+            <wp:positionH relativeFrom="margin">
+              <wp:posOffset>-276225</wp:posOffset>
+            </wp:positionH>
+            <wp:positionV relativeFrom="paragraph">
+              <wp:posOffset>155575</wp:posOffset>
+            </wp:positionV>
+            <wp:extent cx="6541770" cy="1762125"/>
+            <wp:effectExtent l="0" t="0" r="0" b="0"/>
+            <wp:wrapTopAndBottom/>
+            <wp:docPr id="1609093157" name="Image 3"/>
             <wp:cNvGraphicFramePr>
               <a:graphicFrameLocks xmlns:a="http://schemas.openxmlformats.org/drawingml/2006/main" noChangeAspect="1"/>
             </wp:cNvGraphicFramePr>
@@ -6552,54 +7402,81 @@
               <a:graphicData uri="http://schemas.openxmlformats.org/drawingml/2006/picture">
                 <pic:pic xmlns:pic="http://schemas.openxmlformats.org/drawingml/2006/picture">
                   <pic:nvPicPr>
-                    <pic:cNvPr id="1037708087" name="Image 1" descr="Une image contenant texte, capture d’écran, menu, Police&#10;&#10;Description générée automatiquement"/>
-                    <pic:cNvPicPr/>
+                    <pic:cNvPr id="0" name="Picture 3"/>
+                    <pic:cNvPicPr>
+                      <a:picLocks noChangeAspect="1" noChangeArrowheads="1"/>
+                    </pic:cNvPicPr>
                   </pic:nvPicPr>
-                  <pic:blipFill>
-                    <a:blip r:embed="rId13"/>
-                    <a:stretch>
-                      <a:fillRect/>
-                    </a:stretch>
+                  <pic:blipFill rotWithShape="1">
+                    <a:blip r:embed="rId13">
+                      <a:extLst>
+                        <a:ext uri="{28A0092B-C50C-407E-A947-70E740481C1C}">
+                          <a14:useLocalDpi xmlns:a14="http://schemas.microsoft.com/office/drawing/2010/main" val="0"/>
+                        </a:ext>
+                      </a:extLst>
+                    </a:blip>
+                    <a:srcRect b="12534"/>
+                    <a:stretch/>
                   </pic:blipFill>
-                  <pic:spPr>
+                  <pic:spPr bwMode="auto">
                     <a:xfrm>
                       <a:off x="0" y="0"/>
-                      <a:ext cx="1514402" cy="3698597"/>
+                      <a:ext cx="6541770" cy="1762125"/>
                     </a:xfrm>
                     <a:prstGeom prst="rect">
                       <a:avLst/>
                     </a:prstGeom>
+                    <a:noFill/>
+                    <a:ln>
+                      <a:noFill/>
+                    </a:ln>
+                    <a:extLst>
+                      <a:ext uri="{53640926-AAD7-44D8-BBD7-CCE9431645EC}">
+                        <a14:shadowObscured xmlns:a14="http://schemas.microsoft.com/office/drawing/2010/main"/>
+                      </a:ext>
+                    </a:extLst>
                   </pic:spPr>
                 </pic:pic>
               </a:graphicData>
             </a:graphic>
-          </wp:inline>
+            <wp14:sizeRelH relativeFrom="margin">
+              <wp14:pctWidth>0</wp14:pctWidth>
+            </wp14:sizeRelH>
+            <wp14:sizeRelV relativeFrom="margin">
+              <wp14:pctHeight>0</wp14:pctHeight>
+            </wp14:sizeRelV>
+          </wp:anchor>
         </w:drawing>
       </w:r>
     </w:p>
     <w:p>
       <w:pPr>
-        <w:pStyle w:val="Titre2"/>
-      </w:pPr>
-      <w:bookmarkStart w:id="7" w:name="_Toc160535611"/>
-      <w:r>
-        <w:lastRenderedPageBreak/>
-        <w:t>Schéma de l’architecture</w:t>
-      </w:r>
-      <w:bookmarkEnd w:id="7"/>
-      <w:r>
-        <w:t xml:space="preserve"> </w:t>
-      </w:r>
+        <w:ind w:left="709"/>
+        <w:jc w:val="both"/>
+      </w:pPr>
     </w:p>
     <w:p>
       <w:pPr>
+        <w:pStyle w:val="Titre2"/>
+      </w:pPr>
+      <w:bookmarkStart w:id="8" w:name="_Toc160548495"/>
+      <w:r>
+        <w:t>Schéma de l’architecture</w:t>
+      </w:r>
+      <w:bookmarkEnd w:id="8"/>
+      <w:r>
+        <w:t xml:space="preserve"> </w:t>
+      </w:r>
+    </w:p>
+    <w:p>
+      <w:pPr>
         <w:pStyle w:val="Titre1"/>
       </w:pPr>
-      <w:bookmarkStart w:id="8" w:name="_Toc160535612"/>
+      <w:bookmarkStart w:id="9" w:name="_Toc160548496"/>
       <w:r>
         <w:t>Réalisation</w:t>
       </w:r>
-      <w:bookmarkEnd w:id="8"/>
+      <w:bookmarkEnd w:id="9"/>
     </w:p>
     <w:p>
       <w:pPr>
@@ -6609,11 +7486,11 @@
           <w:numId w:val="18"/>
         </w:numPr>
       </w:pPr>
-      <w:bookmarkStart w:id="9" w:name="_Toc160535613"/>
+      <w:bookmarkStart w:id="10" w:name="_Toc160548497"/>
       <w:r>
         <w:t>Authentification et la gestion des rôles</w:t>
       </w:r>
-      <w:bookmarkEnd w:id="9"/>
+      <w:bookmarkEnd w:id="10"/>
     </w:p>
     <w:p>
       <w:pPr>
@@ -6623,11 +7500,11 @@
           <w:numId w:val="18"/>
         </w:numPr>
       </w:pPr>
-      <w:bookmarkStart w:id="10" w:name="_Toc160535614"/>
+      <w:bookmarkStart w:id="11" w:name="_Toc160548498"/>
       <w:r>
         <w:t>Sécurité</w:t>
       </w:r>
-      <w:bookmarkEnd w:id="10"/>
+      <w:bookmarkEnd w:id="11"/>
     </w:p>
     <w:p>
       <w:pPr>
@@ -6637,11 +7514,11 @@
           <w:numId w:val="18"/>
         </w:numPr>
       </w:pPr>
-      <w:bookmarkStart w:id="11" w:name="_Toc160535615"/>
+      <w:bookmarkStart w:id="12" w:name="_Toc160548499"/>
       <w:r>
         <w:t>Fonctionnalité technique</w:t>
       </w:r>
-      <w:bookmarkEnd w:id="11"/>
+      <w:bookmarkEnd w:id="12"/>
       <w:r>
         <w:tab/>
       </w:r>
@@ -6649,310 +7526,34 @@
     <w:p>
       <w:pPr>
         <w:pStyle w:val="Titre3"/>
-      </w:pPr>
-      <w:bookmarkStart w:id="12" w:name="_Toc160535616"/>
-      <w:r>
-        <w:t>Routes :</w:t>
-      </w:r>
-      <w:bookmarkEnd w:id="12"/>
+        <w:numPr>
+          <w:ilvl w:val="0"/>
+          <w:numId w:val="20"/>
+        </w:numPr>
+      </w:pPr>
+      <w:bookmarkStart w:id="13" w:name="_Toc160548500"/>
+      <w:proofErr w:type="spellStart"/>
+      <w:r>
+        <w:t>Swa</w:t>
+      </w:r>
+      <w:r>
+        <w:t>g</w:t>
+      </w:r>
+      <w:r>
+        <w:t>ger</w:t>
+      </w:r>
+      <w:bookmarkEnd w:id="13"/>
+      <w:proofErr w:type="spellEnd"/>
     </w:p>
     <w:p>
       <w:pPr>
-        <w:ind w:firstLine="709"/>
-      </w:pPr>
-      <w:r>
-        <w:t>Livre :</w:t>
-      </w:r>
-    </w:p>
-    <w:tbl>
-      <w:tblPr>
-        <w:tblStyle w:val="Grilledutableau"/>
-        <w:tblW w:w="0" w:type="auto"/>
-        <w:tblInd w:w="421" w:type="dxa"/>
-        <w:tblLook w:val="04A0" w:firstRow="1" w:lastRow="0" w:firstColumn="1" w:lastColumn="0" w:noHBand="0" w:noVBand="1"/>
-      </w:tblPr>
-      <w:tblGrid>
-        <w:gridCol w:w="4110"/>
-        <w:gridCol w:w="4395"/>
-      </w:tblGrid>
-      <w:tr>
-        <w:tc>
-          <w:tcPr>
-            <w:tcW w:w="4110" w:type="dxa"/>
-          </w:tcPr>
-          <w:p>
-            <w:r>
-              <w:t>addLivre</w:t>
-            </w:r>
-          </w:p>
-        </w:tc>
-        <w:tc>
-          <w:tcPr>
-            <w:tcW w:w="4395" w:type="dxa"/>
-          </w:tcPr>
-          <w:p/>
-        </w:tc>
-      </w:tr>
-      <w:tr>
-        <w:tc>
-          <w:tcPr>
-            <w:tcW w:w="4110" w:type="dxa"/>
-          </w:tcPr>
-          <w:p>
-            <w:r>
-              <w:t>deleteLivre</w:t>
-            </w:r>
-          </w:p>
-        </w:tc>
-        <w:tc>
-          <w:tcPr>
-            <w:tcW w:w="4395" w:type="dxa"/>
-          </w:tcPr>
-          <w:p/>
-        </w:tc>
-      </w:tr>
-      <w:tr>
-        <w:tc>
-          <w:tcPr>
-            <w:tcW w:w="4110" w:type="dxa"/>
-          </w:tcPr>
-          <w:p>
-            <w:r>
-              <w:t>getAllLivresCategorie</w:t>
-            </w:r>
-          </w:p>
-        </w:tc>
-        <w:tc>
-          <w:tcPr>
-            <w:tcW w:w="4395" w:type="dxa"/>
-          </w:tcPr>
-          <w:p/>
-        </w:tc>
-      </w:tr>
-      <w:tr>
-        <w:tc>
-          <w:tcPr>
-            <w:tcW w:w="4110" w:type="dxa"/>
-          </w:tcPr>
-          <w:p>
-            <w:r>
-              <w:t>getLivre</w:t>
-            </w:r>
-          </w:p>
-        </w:tc>
-        <w:tc>
-          <w:tcPr>
-            <w:tcW w:w="4395" w:type="dxa"/>
-          </w:tcPr>
-          <w:p/>
-        </w:tc>
-      </w:tr>
-      <w:tr>
-        <w:tc>
-          <w:tcPr>
-            <w:tcW w:w="4110" w:type="dxa"/>
-          </w:tcPr>
-          <w:p>
-            <w:r>
-              <w:t>getLivreId</w:t>
-            </w:r>
-          </w:p>
-        </w:tc>
-        <w:tc>
-          <w:tcPr>
-            <w:tcW w:w="4395" w:type="dxa"/>
-          </w:tcPr>
-          <w:p/>
-        </w:tc>
-      </w:tr>
-      <w:tr>
-        <w:tc>
-          <w:tcPr>
-            <w:tcW w:w="4110" w:type="dxa"/>
-          </w:tcPr>
-          <w:p>
-            <w:r>
-              <w:t>updateLivre</w:t>
-            </w:r>
-          </w:p>
-        </w:tc>
-        <w:tc>
-          <w:tcPr>
-            <w:tcW w:w="4395" w:type="dxa"/>
-          </w:tcPr>
-          <w:p/>
-        </w:tc>
-      </w:tr>
-    </w:tbl>
-    <w:p/>
-    <w:p>
-      <w:r>
-        <w:t>Catégorie :</w:t>
-      </w:r>
-    </w:p>
-    <w:tbl>
-      <w:tblPr>
-        <w:tblStyle w:val="Grilledutableau"/>
-        <w:tblW w:w="0" w:type="auto"/>
-        <w:tblInd w:w="421" w:type="dxa"/>
-        <w:tblLook w:val="04A0" w:firstRow="1" w:lastRow="0" w:firstColumn="1" w:lastColumn="0" w:noHBand="0" w:noVBand="1"/>
-      </w:tblPr>
-      <w:tblGrid>
-        <w:gridCol w:w="4110"/>
-        <w:gridCol w:w="4531"/>
-      </w:tblGrid>
-      <w:tr>
-        <w:tc>
-          <w:tcPr>
-            <w:tcW w:w="4110" w:type="dxa"/>
-          </w:tcPr>
-          <w:p>
-            <w:r>
-              <w:t>addCategorie</w:t>
-            </w:r>
-          </w:p>
-        </w:tc>
-        <w:tc>
-          <w:tcPr>
-            <w:tcW w:w="4531" w:type="dxa"/>
-          </w:tcPr>
-          <w:p/>
-        </w:tc>
-      </w:tr>
-      <w:tr>
-        <w:tc>
-          <w:tcPr>
-            <w:tcW w:w="4110" w:type="dxa"/>
-          </w:tcPr>
-          <w:p>
-            <w:r>
-              <w:t>getCategorie</w:t>
-            </w:r>
-          </w:p>
-        </w:tc>
-        <w:tc>
-          <w:tcPr>
-            <w:tcW w:w="4531" w:type="dxa"/>
-          </w:tcPr>
-          <w:p/>
-        </w:tc>
-      </w:tr>
-    </w:tbl>
-    <w:p/>
-    <w:p>
-      <w:r>
-        <w:t>Commentaire :</w:t>
-      </w:r>
-    </w:p>
-    <w:tbl>
-      <w:tblPr>
-        <w:tblStyle w:val="Grilledutableau"/>
-        <w:tblW w:w="0" w:type="auto"/>
-        <w:tblInd w:w="421" w:type="dxa"/>
-        <w:tblLook w:val="04A0" w:firstRow="1" w:lastRow="0" w:firstColumn="1" w:lastColumn="0" w:noHBand="0" w:noVBand="1"/>
-      </w:tblPr>
-      <w:tblGrid>
-        <w:gridCol w:w="4110"/>
-        <w:gridCol w:w="4531"/>
-      </w:tblGrid>
-      <w:tr>
-        <w:tc>
-          <w:tcPr>
-            <w:tcW w:w="4110" w:type="dxa"/>
-          </w:tcPr>
-          <w:p>
-            <w:r>
-              <w:t>addCommentaires</w:t>
-            </w:r>
-          </w:p>
-        </w:tc>
-        <w:tc>
-          <w:tcPr>
-            <w:tcW w:w="4531" w:type="dxa"/>
-          </w:tcPr>
-          <w:p/>
-        </w:tc>
-      </w:tr>
-      <w:tr>
-        <w:tc>
-          <w:tcPr>
-            <w:tcW w:w="4110" w:type="dxa"/>
-          </w:tcPr>
-          <w:p>
-            <w:pPr>
-              <w:tabs>
-                <w:tab w:val="left" w:pos="1290"/>
-              </w:tabs>
-            </w:pPr>
-            <w:r>
-              <w:t>getCommentaire</w:t>
-            </w:r>
-          </w:p>
-        </w:tc>
-        <w:tc>
-          <w:tcPr>
-            <w:tcW w:w="4531" w:type="dxa"/>
-          </w:tcPr>
-          <w:p/>
-        </w:tc>
-      </w:tr>
-    </w:tbl>
-    <w:p/>
-    <w:p>
-      <w:r>
-        <w:t xml:space="preserve">Login : </w:t>
-      </w:r>
-    </w:p>
-    <w:tbl>
-      <w:tblPr>
-        <w:tblStyle w:val="Grilledutableau"/>
-        <w:tblW w:w="0" w:type="auto"/>
-        <w:tblInd w:w="421" w:type="dxa"/>
-        <w:tblLook w:val="04A0" w:firstRow="1" w:lastRow="0" w:firstColumn="1" w:lastColumn="0" w:noHBand="0" w:noVBand="1"/>
-      </w:tblPr>
-      <w:tblGrid>
-        <w:gridCol w:w="4110"/>
-        <w:gridCol w:w="4531"/>
-      </w:tblGrid>
-      <w:tr>
-        <w:tc>
-          <w:tcPr>
-            <w:tcW w:w="4110" w:type="dxa"/>
-          </w:tcPr>
-          <w:p>
-            <w:r>
-              <w:t xml:space="preserve">Login </w:t>
-            </w:r>
-          </w:p>
-        </w:tc>
-        <w:tc>
-          <w:tcPr>
-            <w:tcW w:w="4531" w:type="dxa"/>
-          </w:tcPr>
-          <w:p/>
-        </w:tc>
-      </w:tr>
-    </w:tbl>
-    <w:p>
-      <w:r>
-        <w:tab/>
-      </w:r>
-    </w:p>
-    <w:p>
-      <w:pPr>
         <w:pStyle w:val="Titre3"/>
-      </w:pPr>
-      <w:bookmarkStart w:id="13" w:name="_Toc160535617"/>
-      <w:r>
-        <w:t>Swagger</w:t>
-      </w:r>
-      <w:bookmarkEnd w:id="13"/>
-    </w:p>
-    <w:p>
-      <w:pPr>
-        <w:pStyle w:val="Titre3"/>
-      </w:pPr>
-      <w:bookmarkStart w:id="14" w:name="_Toc160535618"/>
+        <w:numPr>
+          <w:ilvl w:val="0"/>
+          <w:numId w:val="20"/>
+        </w:numPr>
+      </w:pPr>
+      <w:bookmarkStart w:id="14" w:name="_Toc160548501"/>
       <w:r>
         <w:t>Docker</w:t>
       </w:r>
@@ -6966,7 +7567,7 @@
       <w:pPr>
         <w:pStyle w:val="Titre1"/>
       </w:pPr>
-      <w:bookmarkStart w:id="15" w:name="_Toc160535619"/>
+      <w:bookmarkStart w:id="15" w:name="_Toc160548502"/>
       <w:r>
         <w:t>Test</w:t>
       </w:r>
@@ -6979,7 +7580,7 @@
       <w:pPr>
         <w:pStyle w:val="Titre1"/>
       </w:pPr>
-      <w:bookmarkStart w:id="16" w:name="_Toc160535620"/>
+      <w:bookmarkStart w:id="16" w:name="_Toc160548503"/>
       <w:r>
         <w:t>ChatGPT</w:t>
       </w:r>
@@ -7038,7 +7639,7 @@
       <w:pPr>
         <w:pStyle w:val="Titre1"/>
       </w:pPr>
-      <w:bookmarkStart w:id="17" w:name="_Toc160535621"/>
+      <w:bookmarkStart w:id="17" w:name="_Toc160548504"/>
       <w:r>
         <w:lastRenderedPageBreak/>
         <w:t>Conclusion</w:t>
@@ -7056,12 +7657,13 @@
           <w:numId w:val="14"/>
         </w:numPr>
       </w:pPr>
-      <w:bookmarkStart w:id="18" w:name="_Toc160535622"/>
+      <w:bookmarkStart w:id="18" w:name="_Toc160548505"/>
       <w:r>
         <w:t>Gestion du code</w:t>
       </w:r>
       <w:bookmarkEnd w:id="18"/>
     </w:p>
+    <w:p/>
     <w:p>
       <w:pPr>
         <w:pStyle w:val="Titre2"/>
@@ -7070,7 +7672,7 @@
           <w:numId w:val="14"/>
         </w:numPr>
       </w:pPr>
-      <w:bookmarkStart w:id="19" w:name="_Toc160535623"/>
+      <w:bookmarkStart w:id="19" w:name="_Toc160548506"/>
       <w:r>
         <w:t>Général</w:t>
       </w:r>
@@ -7112,7 +7714,7 @@
           <w:numId w:val="14"/>
         </w:numPr>
       </w:pPr>
-      <w:bookmarkStart w:id="20" w:name="_Toc160535624"/>
+      <w:bookmarkStart w:id="20" w:name="_Toc160548507"/>
       <w:r>
         <w:t>Personnelle</w:t>
       </w:r>
@@ -7121,8 +7723,12 @@
     <w:p>
       <w:pPr>
         <w:pStyle w:val="Titre3"/>
-      </w:pPr>
-      <w:bookmarkStart w:id="21" w:name="_Toc160535625"/>
+        <w:numPr>
+          <w:ilvl w:val="0"/>
+          <w:numId w:val="21"/>
+        </w:numPr>
+      </w:pPr>
+      <w:bookmarkStart w:id="21" w:name="_Toc160548508"/>
       <w:r>
         <w:t>Tiago</w:t>
       </w:r>
@@ -7131,8 +7737,12 @@
     <w:p>
       <w:pPr>
         <w:pStyle w:val="Titre3"/>
-      </w:pPr>
-      <w:bookmarkStart w:id="22" w:name="_Toc160535626"/>
+        <w:numPr>
+          <w:ilvl w:val="0"/>
+          <w:numId w:val="21"/>
+        </w:numPr>
+      </w:pPr>
+      <w:bookmarkStart w:id="22" w:name="_Toc160548509"/>
       <w:r>
         <w:t>Evin</w:t>
       </w:r>
@@ -7146,7 +7756,7 @@
           <w:numId w:val="14"/>
         </w:numPr>
       </w:pPr>
-      <w:bookmarkStart w:id="23" w:name="_Toc160535627"/>
+      <w:bookmarkStart w:id="23" w:name="_Toc160548510"/>
       <w:r>
         <w:t>Planification du projet</w:t>
       </w:r>
@@ -7185,7 +7795,7 @@
       <w:pPr>
         <w:pStyle w:val="Titre1"/>
       </w:pPr>
-      <w:bookmarkStart w:id="24" w:name="_Toc160535628"/>
+      <w:bookmarkStart w:id="24" w:name="_Toc160548511"/>
       <w:r>
         <w:t>Webographie</w:t>
       </w:r>
@@ -7202,7 +7812,7 @@
           <w:numId w:val="13"/>
         </w:numPr>
       </w:pPr>
-      <w:bookmarkStart w:id="25" w:name="_Toc160535629"/>
+      <w:bookmarkStart w:id="25" w:name="_Toc160548512"/>
       <w:r>
         <w:t>Docker :</w:t>
       </w:r>
@@ -7230,7 +7840,7 @@
       <w:footerReference w:type="even" r:id="rId17"/>
       <w:footerReference w:type="default" r:id="rId18"/>
       <w:pgSz w:w="11906" w:h="16838"/>
-      <w:pgMar w:top="1417" w:right="1417" w:bottom="1417" w:left="1417" w:header="708" w:footer="708" w:gutter="0"/>
+      <w:pgMar w:top="1418" w:right="1418" w:bottom="1418" w:left="1418" w:header="709" w:footer="709" w:gutter="0"/>
       <w:pgNumType w:start="0"/>
       <w:cols w:space="708"/>
       <w:titlePg/>
@@ -7272,7 +7882,7 @@
       <w:pStyle w:val="Pieddepage"/>
     </w:pPr>
     <w:r>
-      <w:t>Evin Paramanathan</w:t>
+      <w:t>Tiago, Evin</w:t>
     </w:r>
     <w:r>
       <w:tab/>
@@ -8245,6 +8855,95 @@
     </w:lvl>
   </w:abstractNum>
   <w:abstractNum w:abstractNumId="7" w15:restartNumberingAfterBreak="0">
+    <w:nsid w:val="37AE461B"/>
+    <w:multiLevelType w:val="hybridMultilevel"/>
+    <w:tmpl w:val="090ED3D2"/>
+    <w:lvl w:ilvl="0" w:tplc="83446E26">
+      <w:start w:val="1"/>
+      <w:numFmt w:val="lowerLetter"/>
+      <w:lvlText w:val="%1)"/>
+      <w:lvlJc w:val="left"/>
+      <w:pPr>
+        <w:ind w:left="1069" w:hanging="360"/>
+      </w:pPr>
+      <w:rPr>
+        <w:rFonts w:hint="default"/>
+      </w:rPr>
+    </w:lvl>
+    <w:lvl w:ilvl="1" w:tplc="100C0019" w:tentative="1">
+      <w:start w:val="1"/>
+      <w:numFmt w:val="lowerLetter"/>
+      <w:lvlText w:val="%2."/>
+      <w:lvlJc w:val="left"/>
+      <w:pPr>
+        <w:ind w:left="1789" w:hanging="360"/>
+      </w:pPr>
+    </w:lvl>
+    <w:lvl w:ilvl="2" w:tplc="100C001B" w:tentative="1">
+      <w:start w:val="1"/>
+      <w:numFmt w:val="lowerRoman"/>
+      <w:lvlText w:val="%3."/>
+      <w:lvlJc w:val="right"/>
+      <w:pPr>
+        <w:ind w:left="2509" w:hanging="180"/>
+      </w:pPr>
+    </w:lvl>
+    <w:lvl w:ilvl="3" w:tplc="100C000F" w:tentative="1">
+      <w:start w:val="1"/>
+      <w:numFmt w:val="decimal"/>
+      <w:lvlText w:val="%4."/>
+      <w:lvlJc w:val="left"/>
+      <w:pPr>
+        <w:ind w:left="3229" w:hanging="360"/>
+      </w:pPr>
+    </w:lvl>
+    <w:lvl w:ilvl="4" w:tplc="100C0019" w:tentative="1">
+      <w:start w:val="1"/>
+      <w:numFmt w:val="lowerLetter"/>
+      <w:lvlText w:val="%5."/>
+      <w:lvlJc w:val="left"/>
+      <w:pPr>
+        <w:ind w:left="3949" w:hanging="360"/>
+      </w:pPr>
+    </w:lvl>
+    <w:lvl w:ilvl="5" w:tplc="100C001B" w:tentative="1">
+      <w:start w:val="1"/>
+      <w:numFmt w:val="lowerRoman"/>
+      <w:lvlText w:val="%6."/>
+      <w:lvlJc w:val="right"/>
+      <w:pPr>
+        <w:ind w:left="4669" w:hanging="180"/>
+      </w:pPr>
+    </w:lvl>
+    <w:lvl w:ilvl="6" w:tplc="100C000F" w:tentative="1">
+      <w:start w:val="1"/>
+      <w:numFmt w:val="decimal"/>
+      <w:lvlText w:val="%7."/>
+      <w:lvlJc w:val="left"/>
+      <w:pPr>
+        <w:ind w:left="5389" w:hanging="360"/>
+      </w:pPr>
+    </w:lvl>
+    <w:lvl w:ilvl="7" w:tplc="100C0019" w:tentative="1">
+      <w:start w:val="1"/>
+      <w:numFmt w:val="lowerLetter"/>
+      <w:lvlText w:val="%8."/>
+      <w:lvlJc w:val="left"/>
+      <w:pPr>
+        <w:ind w:left="6109" w:hanging="360"/>
+      </w:pPr>
+    </w:lvl>
+    <w:lvl w:ilvl="8" w:tplc="100C001B" w:tentative="1">
+      <w:start w:val="1"/>
+      <w:numFmt w:val="lowerRoman"/>
+      <w:lvlText w:val="%9."/>
+      <w:lvlJc w:val="right"/>
+      <w:pPr>
+        <w:ind w:left="6829" w:hanging="180"/>
+      </w:pPr>
+    </w:lvl>
+  </w:abstractNum>
+  <w:abstractNum w:abstractNumId="8" w15:restartNumberingAfterBreak="0">
     <w:nsid w:val="3D8318D2"/>
     <w:multiLevelType w:val="hybridMultilevel"/>
     <w:tmpl w:val="A5EAAD70"/>
@@ -8331,7 +9030,7 @@
       </w:pPr>
     </w:lvl>
   </w:abstractNum>
-  <w:abstractNum w:abstractNumId="8" w15:restartNumberingAfterBreak="0">
+  <w:abstractNum w:abstractNumId="9" w15:restartNumberingAfterBreak="0">
     <w:nsid w:val="3FFF5562"/>
     <w:multiLevelType w:val="hybridMultilevel"/>
     <w:tmpl w:val="FBFEEC58"/>
@@ -8420,7 +9119,7 @@
       </w:pPr>
     </w:lvl>
   </w:abstractNum>
-  <w:abstractNum w:abstractNumId="9" w15:restartNumberingAfterBreak="0">
+  <w:abstractNum w:abstractNumId="10" w15:restartNumberingAfterBreak="0">
     <w:nsid w:val="47F547AB"/>
     <w:multiLevelType w:val="hybridMultilevel"/>
     <w:tmpl w:val="ABAA2438"/>
@@ -8509,7 +9208,7 @@
       </w:pPr>
     </w:lvl>
   </w:abstractNum>
-  <w:abstractNum w:abstractNumId="10" w15:restartNumberingAfterBreak="0">
+  <w:abstractNum w:abstractNumId="11" w15:restartNumberingAfterBreak="0">
     <w:nsid w:val="4A3F0D6A"/>
     <w:multiLevelType w:val="hybridMultilevel"/>
     <w:tmpl w:val="E59AD600"/>
@@ -8598,7 +9297,7 @@
       </w:pPr>
     </w:lvl>
   </w:abstractNum>
-  <w:abstractNum w:abstractNumId="11" w15:restartNumberingAfterBreak="0">
+  <w:abstractNum w:abstractNumId="12" w15:restartNumberingAfterBreak="0">
     <w:nsid w:val="4D906430"/>
     <w:multiLevelType w:val="hybridMultilevel"/>
     <w:tmpl w:val="05E2FB76"/>
@@ -8687,7 +9386,7 @@
       </w:pPr>
     </w:lvl>
   </w:abstractNum>
-  <w:abstractNum w:abstractNumId="12" w15:restartNumberingAfterBreak="0">
+  <w:abstractNum w:abstractNumId="13" w15:restartNumberingAfterBreak="0">
     <w:nsid w:val="51057533"/>
     <w:multiLevelType w:val="hybridMultilevel"/>
     <w:tmpl w:val="DF1602B4"/>
@@ -8776,7 +9475,7 @@
       </w:pPr>
     </w:lvl>
   </w:abstractNum>
-  <w:abstractNum w:abstractNumId="13" w15:restartNumberingAfterBreak="0">
+  <w:abstractNum w:abstractNumId="14" w15:restartNumberingAfterBreak="0">
     <w:nsid w:val="75E114B9"/>
     <w:multiLevelType w:val="hybridMultilevel"/>
     <w:tmpl w:val="BC049AAC"/>
@@ -8871,16 +9570,16 @@
     <w:abstractNumId w:val="2"/>
   </w:num>
   <w:num w:numId="2" w16cid:durableId="1223105726">
-    <w:abstractNumId w:val="8"/>
+    <w:abstractNumId w:val="9"/>
   </w:num>
   <w:num w:numId="3" w16cid:durableId="928277327">
-    <w:abstractNumId w:val="10"/>
+    <w:abstractNumId w:val="11"/>
   </w:num>
   <w:num w:numId="4" w16cid:durableId="919172050">
     <w:abstractNumId w:val="0"/>
   </w:num>
   <w:num w:numId="5" w16cid:durableId="1949578960">
-    <w:abstractNumId w:val="11"/>
+    <w:abstractNumId w:val="12"/>
   </w:num>
   <w:num w:numId="6" w16cid:durableId="1087580586">
     <w:abstractNumId w:val="5"/>
@@ -8895,10 +9594,10 @@
     </w:lvlOverride>
   </w:num>
   <w:num w:numId="9" w16cid:durableId="518936469">
-    <w:abstractNumId w:val="9"/>
+    <w:abstractNumId w:val="10"/>
   </w:num>
   <w:num w:numId="10" w16cid:durableId="105931459">
-    <w:abstractNumId w:val="13"/>
+    <w:abstractNumId w:val="14"/>
   </w:num>
   <w:num w:numId="11" w16cid:durableId="1926107545">
     <w:abstractNumId w:val="3"/>
@@ -8949,7 +9648,7 @@
     <w:abstractNumId w:val="4"/>
   </w:num>
   <w:num w:numId="16" w16cid:durableId="983899854">
-    <w:abstractNumId w:val="12"/>
+    <w:abstractNumId w:val="13"/>
   </w:num>
   <w:num w:numId="17" w16cid:durableId="1613708336">
     <w:abstractNumId w:val="6"/>
@@ -8961,6 +9660,15 @@
     </w:lvlOverride>
   </w:num>
   <w:num w:numId="19" w16cid:durableId="299380743">
+    <w:abstractNumId w:val="8"/>
+  </w:num>
+  <w:num w:numId="20" w16cid:durableId="402870145">
+    <w:abstractNumId w:val="8"/>
+    <w:lvlOverride w:ilvl="0">
+      <w:startOverride w:val="2"/>
+    </w:lvlOverride>
+  </w:num>
+  <w:num w:numId="21" w16cid:durableId="998002554">
     <w:abstractNumId w:val="7"/>
   </w:num>
 </w:numbering>

</xml_diff>

<commit_message>
Mis à jour du rapport
</commit_message>
<xml_diff>
--- a/Doc/Rapport_de_projet.docx
+++ b/Doc/Rapport_de_projet.docx
@@ -1,6 +1,6 @@
 
 <file path=word/document.xml><?xml version="1.0" encoding="utf-8"?>
-<w:document xmlns:wpc="http://schemas.microsoft.com/office/word/2010/wordprocessingCanvas" xmlns:cx="http://schemas.microsoft.com/office/drawing/2014/chartex" xmlns:cx1="http://schemas.microsoft.com/office/drawing/2015/9/8/chartex" xmlns:cx2="http://schemas.microsoft.com/office/drawing/2015/10/21/chartex" xmlns:cx3="http://schemas.microsoft.com/office/drawing/2016/5/9/chartex" xmlns:cx4="http://schemas.microsoft.com/office/drawing/2016/5/10/chartex" xmlns:cx5="http://schemas.microsoft.com/office/drawing/2016/5/11/chartex" xmlns:cx6="http://schemas.microsoft.com/office/drawing/2016/5/12/chartex" xmlns:cx7="http://schemas.microsoft.com/office/drawing/2016/5/13/chartex" xmlns:cx8="http://schemas.microsoft.com/office/drawing/2016/5/14/chartex" xmlns:mc="http://schemas.openxmlformats.org/markup-compatibility/2006" xmlns:aink="http://schemas.microsoft.com/office/drawing/2016/ink" xmlns:am3d="http://schemas.microsoft.com/office/drawing/2017/model3d" xmlns:o="urn:schemas-microsoft-com:office:office" xmlns:oel="http://schemas.microsoft.com/office/2019/extlst" xmlns:r="http://schemas.openxmlformats.org/officeDocument/2006/relationships" xmlns:m="http://schemas.openxmlformats.org/officeDocument/2006/math" xmlns:v="urn:schemas-microsoft-com:vml" xmlns:wp14="http://schemas.microsoft.com/office/word/2010/wordprocessingDrawing" xmlns:wp="http://schemas.openxmlformats.org/drawingml/2006/wordprocessingDrawing" xmlns:w10="urn:schemas-microsoft-com:office:word" xmlns:w="http://schemas.openxmlformats.org/wordprocessingml/2006/main" xmlns:w14="http://schemas.microsoft.com/office/word/2010/wordml" xmlns:w15="http://schemas.microsoft.com/office/word/2012/wordml" xmlns:w16cex="http://schemas.microsoft.com/office/word/2018/wordml/cex" xmlns:w16cid="http://schemas.microsoft.com/office/word/2016/wordml/cid" xmlns:w16="http://schemas.microsoft.com/office/word/2018/wordml" xmlns:w16du="http://schemas.microsoft.com/office/word/2023/wordml/word16du" xmlns:w16sdtdh="http://schemas.microsoft.com/office/word/2020/wordml/sdtdatahash" xmlns:w16se="http://schemas.microsoft.com/office/word/2015/wordml/symex" xmlns:wpg="http://schemas.microsoft.com/office/word/2010/wordprocessingGroup" xmlns:wpi="http://schemas.microsoft.com/office/word/2010/wordprocessingInk" xmlns:wne="http://schemas.microsoft.com/office/word/2006/wordml" xmlns:wps="http://schemas.microsoft.com/office/word/2010/wordprocessingShape" mc:Ignorable="w14 w15 w16se w16cid w16 w16cex w16sdtdh wp14">
+<w:document xmlns:wpc="http://schemas.microsoft.com/office/word/2010/wordprocessingCanvas" xmlns:cx="http://schemas.microsoft.com/office/drawing/2014/chartex" xmlns:cx1="http://schemas.microsoft.com/office/drawing/2015/9/8/chartex" xmlns:cx2="http://schemas.microsoft.com/office/drawing/2015/10/21/chartex" xmlns:cx3="http://schemas.microsoft.com/office/drawing/2016/5/9/chartex" xmlns:cx4="http://schemas.microsoft.com/office/drawing/2016/5/10/chartex" xmlns:cx5="http://schemas.microsoft.com/office/drawing/2016/5/11/chartex" xmlns:cx6="http://schemas.microsoft.com/office/drawing/2016/5/12/chartex" xmlns:cx7="http://schemas.microsoft.com/office/drawing/2016/5/13/chartex" xmlns:cx8="http://schemas.microsoft.com/office/drawing/2016/5/14/chartex" xmlns:mc="http://schemas.openxmlformats.org/markup-compatibility/2006" xmlns:aink="http://schemas.microsoft.com/office/drawing/2016/ink" xmlns:am3d="http://schemas.microsoft.com/office/drawing/2017/model3d" xmlns:o="urn:schemas-microsoft-com:office:office" xmlns:oel="http://schemas.microsoft.com/office/2019/extlst" xmlns:r="http://schemas.openxmlformats.org/officeDocument/2006/relationships" xmlns:m="http://schemas.openxmlformats.org/officeDocument/2006/math" xmlns:v="urn:schemas-microsoft-com:vml" xmlns:wp14="http://schemas.microsoft.com/office/word/2010/wordprocessingDrawing" xmlns:wp="http://schemas.openxmlformats.org/drawingml/2006/wordprocessingDrawing" xmlns:w10="urn:schemas-microsoft-com:office:word" xmlns:w="http://schemas.openxmlformats.org/wordprocessingml/2006/main" xmlns:w14="http://schemas.microsoft.com/office/word/2010/wordml" xmlns:w15="http://schemas.microsoft.com/office/word/2012/wordml" xmlns:w16cex="http://schemas.microsoft.com/office/word/2018/wordml/cex" xmlns:w16cid="http://schemas.microsoft.com/office/word/2016/wordml/cid" xmlns:w16="http://schemas.microsoft.com/office/word/2018/wordml" xmlns:w16sdtdh="http://schemas.microsoft.com/office/word/2020/wordml/sdtdatahash" xmlns:w16se="http://schemas.microsoft.com/office/word/2015/wordml/symex" xmlns:wpg="http://schemas.microsoft.com/office/word/2010/wordprocessingGroup" xmlns:wpi="http://schemas.microsoft.com/office/word/2010/wordprocessingInk" xmlns:wne="http://schemas.microsoft.com/office/word/2006/wordml" xmlns:wps="http://schemas.microsoft.com/office/word/2010/wordprocessingShape" mc:Ignorable="w14 w15 w16se w16cid w16 w16cex w16sdtdh wp14">
   <w:body>
     <w:sdt>
       <w:sdtPr>
@@ -3686,7 +3686,7 @@
               <w:noProof/>
             </w:rPr>
             <w:drawing>
-              <wp:anchor distT="0" distB="0" distL="114300" distR="114300" simplePos="0" relativeHeight="251662336" behindDoc="0" locked="0" layoutInCell="1" allowOverlap="1" wp14:anchorId="052DC643" wp14:editId="319EB1E2">
+              <wp:anchor distT="0" distB="0" distL="114300" distR="114300" simplePos="0" relativeHeight="251662336" behindDoc="0" locked="0" layoutInCell="1" allowOverlap="1" wp14:anchorId="052DC643" wp14:editId="6F8AE9AB">
                 <wp:simplePos x="0" y="0"/>
                 <wp:positionH relativeFrom="margin">
                   <wp:align>center</wp:align>
@@ -3814,7 +3814,11 @@
             <w:rPr>
               <w:rFonts w:asciiTheme="minorHAnsi" w:eastAsiaTheme="minorEastAsia" w:hAnsiTheme="minorHAnsi" w:cstheme="minorBidi"/>
               <w:noProof/>
+              <w:kern w:val="2"/>
+              <w:sz w:val="24"/>
+              <w:szCs w:val="24"/>
               <w:lang w:val="fr-CH" w:eastAsia="fr-CH"/>
+              <w14:ligatures w14:val="standardContextual"/>
             </w:rPr>
           </w:pPr>
           <w:r>
@@ -3834,7 +3838,7 @@
             </w:rPr>
             <w:fldChar w:fldCharType="separate"/>
           </w:r>
-          <w:hyperlink w:anchor="_Toc160548488" w:history="1">
+          <w:hyperlink w:anchor="_Toc160907674" w:history="1">
             <w:r>
               <w:rPr>
                 <w:rStyle w:val="Lienhypertexte"/>
@@ -3862,7 +3866,7 @@
                 <w:noProof/>
                 <w:webHidden/>
               </w:rPr>
-              <w:instrText xml:space="preserve"> PAGEREF _Toc160548488 \h </w:instrText>
+              <w:instrText xml:space="preserve"> PAGEREF _Toc160907674 \h </w:instrText>
             </w:r>
             <w:r>
               <w:rPr>
@@ -3899,10 +3903,14 @@
             <w:rPr>
               <w:rFonts w:asciiTheme="minorHAnsi" w:eastAsiaTheme="minorEastAsia" w:hAnsiTheme="minorHAnsi" w:cstheme="minorBidi"/>
               <w:noProof/>
+              <w:kern w:val="2"/>
+              <w:sz w:val="24"/>
+              <w:szCs w:val="24"/>
               <w:lang w:val="fr-CH" w:eastAsia="fr-CH"/>
+              <w14:ligatures w14:val="standardContextual"/>
             </w:rPr>
           </w:pPr>
-          <w:hyperlink w:anchor="_Toc160548489" w:history="1">
+          <w:hyperlink w:anchor="_Toc160907675" w:history="1">
             <w:r>
               <w:rPr>
                 <w:rStyle w:val="Lienhypertexte"/>
@@ -3930,7 +3938,7 @@
                 <w:noProof/>
                 <w:webHidden/>
               </w:rPr>
-              <w:instrText xml:space="preserve"> PAGEREF _Toc160548489 \h </w:instrText>
+              <w:instrText xml:space="preserve"> PAGEREF _Toc160907675 \h </w:instrText>
             </w:r>
             <w:r>
               <w:rPr>
@@ -3965,16 +3973,20 @@
           <w:pPr>
             <w:pStyle w:val="TM2"/>
             <w:tabs>
-              <w:tab w:val="left" w:pos="660"/>
+              <w:tab w:val="left" w:pos="720"/>
               <w:tab w:val="right" w:leader="dot" w:pos="9060"/>
             </w:tabs>
             <w:rPr>
               <w:rFonts w:asciiTheme="minorHAnsi" w:eastAsiaTheme="minorEastAsia" w:hAnsiTheme="minorHAnsi"/>
               <w:noProof/>
+              <w:kern w:val="2"/>
+              <w:sz w:val="24"/>
+              <w:szCs w:val="24"/>
               <w:lang w:eastAsia="fr-CH"/>
+              <w14:ligatures w14:val="standardContextual"/>
             </w:rPr>
           </w:pPr>
-          <w:hyperlink w:anchor="_Toc160548490" w:history="1">
+          <w:hyperlink w:anchor="_Toc160907676" w:history="1">
             <w:r>
               <w:rPr>
                 <w:rStyle w:val="Lienhypertexte"/>
@@ -3986,7 +3998,11 @@
               <w:rPr>
                 <w:rFonts w:asciiTheme="minorHAnsi" w:eastAsiaTheme="minorEastAsia" w:hAnsiTheme="minorHAnsi"/>
                 <w:noProof/>
+                <w:kern w:val="2"/>
+                <w:sz w:val="24"/>
+                <w:szCs w:val="24"/>
                 <w:lang w:eastAsia="fr-CH"/>
+                <w14:ligatures w14:val="standardContextual"/>
               </w:rPr>
               <w:tab/>
             </w:r>
@@ -4016,7 +4032,7 @@
                 <w:noProof/>
                 <w:webHidden/>
               </w:rPr>
-              <w:instrText xml:space="preserve"> PAGEREF _Toc160548490 \h </w:instrText>
+              <w:instrText xml:space="preserve"> PAGEREF _Toc160907676 \h </w:instrText>
             </w:r>
             <w:r>
               <w:rPr>
@@ -4051,16 +4067,20 @@
           <w:pPr>
             <w:pStyle w:val="TM2"/>
             <w:tabs>
-              <w:tab w:val="left" w:pos="660"/>
+              <w:tab w:val="left" w:pos="720"/>
               <w:tab w:val="right" w:leader="dot" w:pos="9060"/>
             </w:tabs>
             <w:rPr>
               <w:rFonts w:asciiTheme="minorHAnsi" w:eastAsiaTheme="minorEastAsia" w:hAnsiTheme="minorHAnsi"/>
               <w:noProof/>
+              <w:kern w:val="2"/>
+              <w:sz w:val="24"/>
+              <w:szCs w:val="24"/>
               <w:lang w:eastAsia="fr-CH"/>
+              <w14:ligatures w14:val="standardContextual"/>
             </w:rPr>
           </w:pPr>
-          <w:hyperlink w:anchor="_Toc160548491" w:history="1">
+          <w:hyperlink w:anchor="_Toc160907677" w:history="1">
             <w:r>
               <w:rPr>
                 <w:rStyle w:val="Lienhypertexte"/>
@@ -4072,7 +4092,11 @@
               <w:rPr>
                 <w:rFonts w:asciiTheme="minorHAnsi" w:eastAsiaTheme="minorEastAsia" w:hAnsiTheme="minorHAnsi"/>
                 <w:noProof/>
+                <w:kern w:val="2"/>
+                <w:sz w:val="24"/>
+                <w:szCs w:val="24"/>
                 <w:lang w:eastAsia="fr-CH"/>
+                <w14:ligatures w14:val="standardContextual"/>
               </w:rPr>
               <w:tab/>
             </w:r>
@@ -4102,7 +4126,7 @@
                 <w:noProof/>
                 <w:webHidden/>
               </w:rPr>
-              <w:instrText xml:space="preserve"> PAGEREF _Toc160548491 \h </w:instrText>
+              <w:instrText xml:space="preserve"> PAGEREF _Toc160907677 \h </w:instrText>
             </w:r>
             <w:r>
               <w:rPr>
@@ -4142,10 +4166,14 @@
             <w:rPr>
               <w:rFonts w:asciiTheme="minorHAnsi" w:eastAsiaTheme="minorEastAsia" w:hAnsiTheme="minorHAnsi"/>
               <w:noProof/>
+              <w:kern w:val="2"/>
+              <w:sz w:val="24"/>
+              <w:szCs w:val="24"/>
               <w:lang w:eastAsia="fr-CH"/>
+              <w14:ligatures w14:val="standardContextual"/>
             </w:rPr>
           </w:pPr>
-          <w:hyperlink w:anchor="_Toc160548492" w:history="1">
+          <w:hyperlink w:anchor="_Toc160907678" w:history="1">
             <w:r>
               <w:rPr>
                 <w:rStyle w:val="Lienhypertexte"/>
@@ -4172,7 +4200,7 @@
                 <w:noProof/>
                 <w:webHidden/>
               </w:rPr>
-              <w:instrText xml:space="preserve"> PAGEREF _Toc160548492 \h </w:instrText>
+              <w:instrText xml:space="preserve"> PAGEREF _Toc160907678 \h </w:instrText>
             </w:r>
             <w:r>
               <w:rPr>
@@ -4207,16 +4235,20 @@
           <w:pPr>
             <w:pStyle w:val="TM2"/>
             <w:tabs>
-              <w:tab w:val="left" w:pos="660"/>
+              <w:tab w:val="left" w:pos="720"/>
               <w:tab w:val="right" w:leader="dot" w:pos="9060"/>
             </w:tabs>
             <w:rPr>
               <w:rFonts w:asciiTheme="minorHAnsi" w:eastAsiaTheme="minorEastAsia" w:hAnsiTheme="minorHAnsi"/>
               <w:noProof/>
+              <w:kern w:val="2"/>
+              <w:sz w:val="24"/>
+              <w:szCs w:val="24"/>
               <w:lang w:eastAsia="fr-CH"/>
+              <w14:ligatures w14:val="standardContextual"/>
             </w:rPr>
           </w:pPr>
-          <w:hyperlink w:anchor="_Toc160548493" w:history="1">
+          <w:hyperlink w:anchor="_Toc160907679" w:history="1">
             <w:r>
               <w:rPr>
                 <w:rStyle w:val="Lienhypertexte"/>
@@ -4228,7 +4260,11 @@
               <w:rPr>
                 <w:rFonts w:asciiTheme="minorHAnsi" w:eastAsiaTheme="minorEastAsia" w:hAnsiTheme="minorHAnsi"/>
                 <w:noProof/>
+                <w:kern w:val="2"/>
+                <w:sz w:val="24"/>
+                <w:szCs w:val="24"/>
                 <w:lang w:eastAsia="fr-CH"/>
+                <w14:ligatures w14:val="standardContextual"/>
               </w:rPr>
               <w:tab/>
             </w:r>
@@ -4258,7 +4294,7 @@
                 <w:noProof/>
                 <w:webHidden/>
               </w:rPr>
-              <w:instrText xml:space="preserve"> PAGEREF _Toc160548493 \h </w:instrText>
+              <w:instrText xml:space="preserve"> PAGEREF _Toc160907679 \h </w:instrText>
             </w:r>
             <w:r>
               <w:rPr>
@@ -4293,16 +4329,20 @@
           <w:pPr>
             <w:pStyle w:val="TM2"/>
             <w:tabs>
-              <w:tab w:val="left" w:pos="660"/>
+              <w:tab w:val="left" w:pos="720"/>
               <w:tab w:val="right" w:leader="dot" w:pos="9060"/>
             </w:tabs>
             <w:rPr>
               <w:rFonts w:asciiTheme="minorHAnsi" w:eastAsiaTheme="minorEastAsia" w:hAnsiTheme="minorHAnsi"/>
               <w:noProof/>
+              <w:kern w:val="2"/>
+              <w:sz w:val="24"/>
+              <w:szCs w:val="24"/>
               <w:lang w:eastAsia="fr-CH"/>
+              <w14:ligatures w14:val="standardContextual"/>
             </w:rPr>
           </w:pPr>
-          <w:hyperlink w:anchor="_Toc160548494" w:history="1">
+          <w:hyperlink w:anchor="_Toc160907680" w:history="1">
             <w:r>
               <w:rPr>
                 <w:rStyle w:val="Lienhypertexte"/>
@@ -4314,7 +4354,11 @@
               <w:rPr>
                 <w:rFonts w:asciiTheme="minorHAnsi" w:eastAsiaTheme="minorEastAsia" w:hAnsiTheme="minorHAnsi"/>
                 <w:noProof/>
+                <w:kern w:val="2"/>
+                <w:sz w:val="24"/>
+                <w:szCs w:val="24"/>
                 <w:lang w:eastAsia="fr-CH"/>
+                <w14:ligatures w14:val="standardContextual"/>
               </w:rPr>
               <w:tab/>
             </w:r>
@@ -4344,7 +4388,7 @@
                 <w:noProof/>
                 <w:webHidden/>
               </w:rPr>
-              <w:instrText xml:space="preserve"> PAGEREF _Toc160548494 \h </w:instrText>
+              <w:instrText xml:space="preserve"> PAGEREF _Toc160907680 \h </w:instrText>
             </w:r>
             <w:r>
               <w:rPr>
@@ -4379,16 +4423,20 @@
           <w:pPr>
             <w:pStyle w:val="TM2"/>
             <w:tabs>
-              <w:tab w:val="left" w:pos="660"/>
+              <w:tab w:val="left" w:pos="720"/>
               <w:tab w:val="right" w:leader="dot" w:pos="9060"/>
             </w:tabs>
             <w:rPr>
               <w:rFonts w:asciiTheme="minorHAnsi" w:eastAsiaTheme="minorEastAsia" w:hAnsiTheme="minorHAnsi"/>
               <w:noProof/>
+              <w:kern w:val="2"/>
+              <w:sz w:val="24"/>
+              <w:szCs w:val="24"/>
               <w:lang w:eastAsia="fr-CH"/>
+              <w14:ligatures w14:val="standardContextual"/>
             </w:rPr>
           </w:pPr>
-          <w:hyperlink w:anchor="_Toc160548495" w:history="1">
+          <w:hyperlink w:anchor="_Toc160907681" w:history="1">
             <w:r>
               <w:rPr>
                 <w:rStyle w:val="Lienhypertexte"/>
@@ -4400,7 +4448,11 @@
               <w:rPr>
                 <w:rFonts w:asciiTheme="minorHAnsi" w:eastAsiaTheme="minorEastAsia" w:hAnsiTheme="minorHAnsi"/>
                 <w:noProof/>
+                <w:kern w:val="2"/>
+                <w:sz w:val="24"/>
+                <w:szCs w:val="24"/>
                 <w:lang w:eastAsia="fr-CH"/>
+                <w14:ligatures w14:val="standardContextual"/>
               </w:rPr>
               <w:tab/>
             </w:r>
@@ -4430,7 +4482,7 @@
                 <w:noProof/>
                 <w:webHidden/>
               </w:rPr>
-              <w:instrText xml:space="preserve"> PAGEREF _Toc160548495 \h </w:instrText>
+              <w:instrText xml:space="preserve"> PAGEREF _Toc160907681 \h </w:instrText>
             </w:r>
             <w:r>
               <w:rPr>
@@ -4467,10 +4519,14 @@
             <w:rPr>
               <w:rFonts w:asciiTheme="minorHAnsi" w:eastAsiaTheme="minorEastAsia" w:hAnsiTheme="minorHAnsi" w:cstheme="minorBidi"/>
               <w:noProof/>
+              <w:kern w:val="2"/>
+              <w:sz w:val="24"/>
+              <w:szCs w:val="24"/>
               <w:lang w:val="fr-CH" w:eastAsia="fr-CH"/>
+              <w14:ligatures w14:val="standardContextual"/>
             </w:rPr>
           </w:pPr>
-          <w:hyperlink w:anchor="_Toc160548496" w:history="1">
+          <w:hyperlink w:anchor="_Toc160907682" w:history="1">
             <w:r>
               <w:rPr>
                 <w:rStyle w:val="Lienhypertexte"/>
@@ -4498,7 +4554,7 @@
                 <w:noProof/>
                 <w:webHidden/>
               </w:rPr>
-              <w:instrText xml:space="preserve"> PAGEREF _Toc160548496 \h </w:instrText>
+              <w:instrText xml:space="preserve"> PAGEREF _Toc160907682 \h </w:instrText>
             </w:r>
             <w:r>
               <w:rPr>
@@ -4533,16 +4589,20 @@
           <w:pPr>
             <w:pStyle w:val="TM2"/>
             <w:tabs>
-              <w:tab w:val="left" w:pos="660"/>
+              <w:tab w:val="left" w:pos="720"/>
               <w:tab w:val="right" w:leader="dot" w:pos="9060"/>
             </w:tabs>
             <w:rPr>
               <w:rFonts w:asciiTheme="minorHAnsi" w:eastAsiaTheme="minorEastAsia" w:hAnsiTheme="minorHAnsi"/>
               <w:noProof/>
+              <w:kern w:val="2"/>
+              <w:sz w:val="24"/>
+              <w:szCs w:val="24"/>
               <w:lang w:eastAsia="fr-CH"/>
+              <w14:ligatures w14:val="standardContextual"/>
             </w:rPr>
           </w:pPr>
-          <w:hyperlink w:anchor="_Toc160548497" w:history="1">
+          <w:hyperlink w:anchor="_Toc160907683" w:history="1">
             <w:r>
               <w:rPr>
                 <w:rStyle w:val="Lienhypertexte"/>
@@ -4554,7 +4614,11 @@
               <w:rPr>
                 <w:rFonts w:asciiTheme="minorHAnsi" w:eastAsiaTheme="minorEastAsia" w:hAnsiTheme="minorHAnsi"/>
                 <w:noProof/>
+                <w:kern w:val="2"/>
+                <w:sz w:val="24"/>
+                <w:szCs w:val="24"/>
                 <w:lang w:eastAsia="fr-CH"/>
+                <w14:ligatures w14:val="standardContextual"/>
               </w:rPr>
               <w:tab/>
             </w:r>
@@ -4584,7 +4648,7 @@
                 <w:noProof/>
                 <w:webHidden/>
               </w:rPr>
-              <w:instrText xml:space="preserve"> PAGEREF _Toc160548497 \h </w:instrText>
+              <w:instrText xml:space="preserve"> PAGEREF _Toc160907683 \h </w:instrText>
             </w:r>
             <w:r>
               <w:rPr>
@@ -4619,16 +4683,20 @@
           <w:pPr>
             <w:pStyle w:val="TM2"/>
             <w:tabs>
-              <w:tab w:val="left" w:pos="660"/>
+              <w:tab w:val="left" w:pos="720"/>
               <w:tab w:val="right" w:leader="dot" w:pos="9060"/>
             </w:tabs>
             <w:rPr>
               <w:rFonts w:asciiTheme="minorHAnsi" w:eastAsiaTheme="minorEastAsia" w:hAnsiTheme="minorHAnsi"/>
               <w:noProof/>
+              <w:kern w:val="2"/>
+              <w:sz w:val="24"/>
+              <w:szCs w:val="24"/>
               <w:lang w:eastAsia="fr-CH"/>
+              <w14:ligatures w14:val="standardContextual"/>
             </w:rPr>
           </w:pPr>
-          <w:hyperlink w:anchor="_Toc160548498" w:history="1">
+          <w:hyperlink w:anchor="_Toc160907684" w:history="1">
             <w:r>
               <w:rPr>
                 <w:rStyle w:val="Lienhypertexte"/>
@@ -4640,7 +4708,11 @@
               <w:rPr>
                 <w:rFonts w:asciiTheme="minorHAnsi" w:eastAsiaTheme="minorEastAsia" w:hAnsiTheme="minorHAnsi"/>
                 <w:noProof/>
+                <w:kern w:val="2"/>
+                <w:sz w:val="24"/>
+                <w:szCs w:val="24"/>
                 <w:lang w:eastAsia="fr-CH"/>
+                <w14:ligatures w14:val="standardContextual"/>
               </w:rPr>
               <w:tab/>
             </w:r>
@@ -4670,7 +4742,7 @@
                 <w:noProof/>
                 <w:webHidden/>
               </w:rPr>
-              <w:instrText xml:space="preserve"> PAGEREF _Toc160548498 \h </w:instrText>
+              <w:instrText xml:space="preserve"> PAGEREF _Toc160907684 \h </w:instrText>
             </w:r>
             <w:r>
               <w:rPr>
@@ -4705,16 +4777,20 @@
           <w:pPr>
             <w:pStyle w:val="TM2"/>
             <w:tabs>
-              <w:tab w:val="left" w:pos="660"/>
+              <w:tab w:val="left" w:pos="720"/>
               <w:tab w:val="right" w:leader="dot" w:pos="9060"/>
             </w:tabs>
             <w:rPr>
               <w:rFonts w:asciiTheme="minorHAnsi" w:eastAsiaTheme="minorEastAsia" w:hAnsiTheme="minorHAnsi"/>
               <w:noProof/>
+              <w:kern w:val="2"/>
+              <w:sz w:val="24"/>
+              <w:szCs w:val="24"/>
               <w:lang w:eastAsia="fr-CH"/>
+              <w14:ligatures w14:val="standardContextual"/>
             </w:rPr>
           </w:pPr>
-          <w:hyperlink w:anchor="_Toc160548499" w:history="1">
+          <w:hyperlink w:anchor="_Toc160907685" w:history="1">
             <w:r>
               <w:rPr>
                 <w:rStyle w:val="Lienhypertexte"/>
@@ -4726,7 +4802,11 @@
               <w:rPr>
                 <w:rFonts w:asciiTheme="minorHAnsi" w:eastAsiaTheme="minorEastAsia" w:hAnsiTheme="minorHAnsi"/>
                 <w:noProof/>
+                <w:kern w:val="2"/>
+                <w:sz w:val="24"/>
+                <w:szCs w:val="24"/>
                 <w:lang w:eastAsia="fr-CH"/>
+                <w14:ligatures w14:val="standardContextual"/>
               </w:rPr>
               <w:tab/>
             </w:r>
@@ -4756,7 +4836,7 @@
                 <w:noProof/>
                 <w:webHidden/>
               </w:rPr>
-              <w:instrText xml:space="preserve"> PAGEREF _Toc160548499 \h </w:instrText>
+              <w:instrText xml:space="preserve"> PAGEREF _Toc160907685 \h </w:instrText>
             </w:r>
             <w:r>
               <w:rPr>
@@ -4791,16 +4871,20 @@
           <w:pPr>
             <w:pStyle w:val="TM3"/>
             <w:tabs>
-              <w:tab w:val="left" w:pos="1100"/>
+              <w:tab w:val="left" w:pos="960"/>
               <w:tab w:val="right" w:leader="dot" w:pos="9060"/>
             </w:tabs>
             <w:rPr>
               <w:rFonts w:asciiTheme="minorHAnsi" w:eastAsiaTheme="minorEastAsia" w:hAnsiTheme="minorHAnsi"/>
               <w:noProof/>
+              <w:kern w:val="2"/>
+              <w:sz w:val="24"/>
+              <w:szCs w:val="24"/>
               <w:lang w:eastAsia="fr-CH"/>
+              <w14:ligatures w14:val="standardContextual"/>
             </w:rPr>
           </w:pPr>
-          <w:hyperlink w:anchor="_Toc160548500" w:history="1">
+          <w:hyperlink w:anchor="_Toc160907686" w:history="1">
             <w:r>
               <w:rPr>
                 <w:rStyle w:val="Lienhypertexte"/>
@@ -4812,7 +4896,11 @@
               <w:rPr>
                 <w:rFonts w:asciiTheme="minorHAnsi" w:eastAsiaTheme="minorEastAsia" w:hAnsiTheme="minorHAnsi"/>
                 <w:noProof/>
+                <w:kern w:val="2"/>
+                <w:sz w:val="24"/>
+                <w:szCs w:val="24"/>
                 <w:lang w:eastAsia="fr-CH"/>
+                <w14:ligatures w14:val="standardContextual"/>
               </w:rPr>
               <w:tab/>
             </w:r>
@@ -4842,7 +4930,7 @@
                 <w:noProof/>
                 <w:webHidden/>
               </w:rPr>
-              <w:instrText xml:space="preserve"> PAGEREF _Toc160548500 \h </w:instrText>
+              <w:instrText xml:space="preserve"> PAGEREF _Toc160907686 \h </w:instrText>
             </w:r>
             <w:r>
               <w:rPr>
@@ -4877,16 +4965,20 @@
           <w:pPr>
             <w:pStyle w:val="TM3"/>
             <w:tabs>
-              <w:tab w:val="left" w:pos="1100"/>
+              <w:tab w:val="left" w:pos="960"/>
               <w:tab w:val="right" w:leader="dot" w:pos="9060"/>
             </w:tabs>
             <w:rPr>
               <w:rFonts w:asciiTheme="minorHAnsi" w:eastAsiaTheme="minorEastAsia" w:hAnsiTheme="minorHAnsi"/>
               <w:noProof/>
+              <w:kern w:val="2"/>
+              <w:sz w:val="24"/>
+              <w:szCs w:val="24"/>
               <w:lang w:eastAsia="fr-CH"/>
+              <w14:ligatures w14:val="standardContextual"/>
             </w:rPr>
           </w:pPr>
-          <w:hyperlink w:anchor="_Toc160548501" w:history="1">
+          <w:hyperlink w:anchor="_Toc160907687" w:history="1">
             <w:r>
               <w:rPr>
                 <w:rStyle w:val="Lienhypertexte"/>
@@ -4898,7 +4990,11 @@
               <w:rPr>
                 <w:rFonts w:asciiTheme="minorHAnsi" w:eastAsiaTheme="minorEastAsia" w:hAnsiTheme="minorHAnsi"/>
                 <w:noProof/>
+                <w:kern w:val="2"/>
+                <w:sz w:val="24"/>
+                <w:szCs w:val="24"/>
                 <w:lang w:eastAsia="fr-CH"/>
+                <w14:ligatures w14:val="standardContextual"/>
               </w:rPr>
               <w:tab/>
             </w:r>
@@ -4928,7 +5024,7 @@
                 <w:noProof/>
                 <w:webHidden/>
               </w:rPr>
-              <w:instrText xml:space="preserve"> PAGEREF _Toc160548501 \h </w:instrText>
+              <w:instrText xml:space="preserve"> PAGEREF _Toc160907687 \h </w:instrText>
             </w:r>
             <w:r>
               <w:rPr>
@@ -4965,10 +5061,14 @@
             <w:rPr>
               <w:rFonts w:asciiTheme="minorHAnsi" w:eastAsiaTheme="minorEastAsia" w:hAnsiTheme="minorHAnsi" w:cstheme="minorBidi"/>
               <w:noProof/>
+              <w:kern w:val="2"/>
+              <w:sz w:val="24"/>
+              <w:szCs w:val="24"/>
               <w:lang w:val="fr-CH" w:eastAsia="fr-CH"/>
+              <w14:ligatures w14:val="standardContextual"/>
             </w:rPr>
           </w:pPr>
-          <w:hyperlink w:anchor="_Toc160548502" w:history="1">
+          <w:hyperlink w:anchor="_Toc160907688" w:history="1">
             <w:r>
               <w:rPr>
                 <w:rStyle w:val="Lienhypertexte"/>
@@ -4996,7 +5096,7 @@
                 <w:noProof/>
                 <w:webHidden/>
               </w:rPr>
-              <w:instrText xml:space="preserve"> PAGEREF _Toc160548502 \h </w:instrText>
+              <w:instrText xml:space="preserve"> PAGEREF _Toc160907688 \h </w:instrText>
             </w:r>
             <w:r>
               <w:rPr>
@@ -5033,10 +5133,14 @@
             <w:rPr>
               <w:rFonts w:asciiTheme="minorHAnsi" w:eastAsiaTheme="minorEastAsia" w:hAnsiTheme="minorHAnsi" w:cstheme="minorBidi"/>
               <w:noProof/>
+              <w:kern w:val="2"/>
+              <w:sz w:val="24"/>
+              <w:szCs w:val="24"/>
               <w:lang w:val="fr-CH" w:eastAsia="fr-CH"/>
+              <w14:ligatures w14:val="standardContextual"/>
             </w:rPr>
           </w:pPr>
-          <w:hyperlink w:anchor="_Toc160548503" w:history="1">
+          <w:hyperlink w:anchor="_Toc160907689" w:history="1">
             <w:r>
               <w:rPr>
                 <w:rStyle w:val="Lienhypertexte"/>
@@ -5064,7 +5168,7 @@
                 <w:noProof/>
                 <w:webHidden/>
               </w:rPr>
-              <w:instrText xml:space="preserve"> PAGEREF _Toc160548503 \h </w:instrText>
+              <w:instrText xml:space="preserve"> PAGEREF _Toc160907689 \h </w:instrText>
             </w:r>
             <w:r>
               <w:rPr>
@@ -5101,10 +5205,14 @@
             <w:rPr>
               <w:rFonts w:asciiTheme="minorHAnsi" w:eastAsiaTheme="minorEastAsia" w:hAnsiTheme="minorHAnsi" w:cstheme="minorBidi"/>
               <w:noProof/>
+              <w:kern w:val="2"/>
+              <w:sz w:val="24"/>
+              <w:szCs w:val="24"/>
               <w:lang w:val="fr-CH" w:eastAsia="fr-CH"/>
+              <w14:ligatures w14:val="standardContextual"/>
             </w:rPr>
           </w:pPr>
-          <w:hyperlink w:anchor="_Toc160548504" w:history="1">
+          <w:hyperlink w:anchor="_Toc160907690" w:history="1">
             <w:r>
               <w:rPr>
                 <w:rStyle w:val="Lienhypertexte"/>
@@ -5132,7 +5240,7 @@
                 <w:noProof/>
                 <w:webHidden/>
               </w:rPr>
-              <w:instrText xml:space="preserve"> PAGEREF _Toc160548504 \h </w:instrText>
+              <w:instrText xml:space="preserve"> PAGEREF _Toc160907690 \h </w:instrText>
             </w:r>
             <w:r>
               <w:rPr>
@@ -5167,16 +5275,20 @@
           <w:pPr>
             <w:pStyle w:val="TM2"/>
             <w:tabs>
-              <w:tab w:val="left" w:pos="660"/>
+              <w:tab w:val="left" w:pos="720"/>
               <w:tab w:val="right" w:leader="dot" w:pos="9060"/>
             </w:tabs>
             <w:rPr>
               <w:rFonts w:asciiTheme="minorHAnsi" w:eastAsiaTheme="minorEastAsia" w:hAnsiTheme="minorHAnsi"/>
               <w:noProof/>
+              <w:kern w:val="2"/>
+              <w:sz w:val="24"/>
+              <w:szCs w:val="24"/>
               <w:lang w:eastAsia="fr-CH"/>
+              <w14:ligatures w14:val="standardContextual"/>
             </w:rPr>
           </w:pPr>
-          <w:hyperlink w:anchor="_Toc160548505" w:history="1">
+          <w:hyperlink w:anchor="_Toc160907691" w:history="1">
             <w:r>
               <w:rPr>
                 <w:rStyle w:val="Lienhypertexte"/>
@@ -5188,7 +5300,11 @@
               <w:rPr>
                 <w:rFonts w:asciiTheme="minorHAnsi" w:eastAsiaTheme="minorEastAsia" w:hAnsiTheme="minorHAnsi"/>
                 <w:noProof/>
+                <w:kern w:val="2"/>
+                <w:sz w:val="24"/>
+                <w:szCs w:val="24"/>
                 <w:lang w:eastAsia="fr-CH"/>
+                <w14:ligatures w14:val="standardContextual"/>
               </w:rPr>
               <w:tab/>
             </w:r>
@@ -5218,7 +5334,7 @@
                 <w:noProof/>
                 <w:webHidden/>
               </w:rPr>
-              <w:instrText xml:space="preserve"> PAGEREF _Toc160548505 \h </w:instrText>
+              <w:instrText xml:space="preserve"> PAGEREF _Toc160907691 \h </w:instrText>
             </w:r>
             <w:r>
               <w:rPr>
@@ -5253,16 +5369,20 @@
           <w:pPr>
             <w:pStyle w:val="TM2"/>
             <w:tabs>
-              <w:tab w:val="left" w:pos="660"/>
+              <w:tab w:val="left" w:pos="720"/>
               <w:tab w:val="right" w:leader="dot" w:pos="9060"/>
             </w:tabs>
             <w:rPr>
               <w:rFonts w:asciiTheme="minorHAnsi" w:eastAsiaTheme="minorEastAsia" w:hAnsiTheme="minorHAnsi"/>
               <w:noProof/>
+              <w:kern w:val="2"/>
+              <w:sz w:val="24"/>
+              <w:szCs w:val="24"/>
               <w:lang w:eastAsia="fr-CH"/>
+              <w14:ligatures w14:val="standardContextual"/>
             </w:rPr>
           </w:pPr>
-          <w:hyperlink w:anchor="_Toc160548506" w:history="1">
+          <w:hyperlink w:anchor="_Toc160907692" w:history="1">
             <w:r>
               <w:rPr>
                 <w:rStyle w:val="Lienhypertexte"/>
@@ -5274,7 +5394,11 @@
               <w:rPr>
                 <w:rFonts w:asciiTheme="minorHAnsi" w:eastAsiaTheme="minorEastAsia" w:hAnsiTheme="minorHAnsi"/>
                 <w:noProof/>
+                <w:kern w:val="2"/>
+                <w:sz w:val="24"/>
+                <w:szCs w:val="24"/>
                 <w:lang w:eastAsia="fr-CH"/>
+                <w14:ligatures w14:val="standardContextual"/>
               </w:rPr>
               <w:tab/>
             </w:r>
@@ -5304,7 +5428,7 @@
                 <w:noProof/>
                 <w:webHidden/>
               </w:rPr>
-              <w:instrText xml:space="preserve"> PAGEREF _Toc160548506 \h </w:instrText>
+              <w:instrText xml:space="preserve"> PAGEREF _Toc160907692 \h </w:instrText>
             </w:r>
             <w:r>
               <w:rPr>
@@ -5339,16 +5463,20 @@
           <w:pPr>
             <w:pStyle w:val="TM2"/>
             <w:tabs>
-              <w:tab w:val="left" w:pos="660"/>
+              <w:tab w:val="left" w:pos="720"/>
               <w:tab w:val="right" w:leader="dot" w:pos="9060"/>
             </w:tabs>
             <w:rPr>
               <w:rFonts w:asciiTheme="minorHAnsi" w:eastAsiaTheme="minorEastAsia" w:hAnsiTheme="minorHAnsi"/>
               <w:noProof/>
+              <w:kern w:val="2"/>
+              <w:sz w:val="24"/>
+              <w:szCs w:val="24"/>
               <w:lang w:eastAsia="fr-CH"/>
+              <w14:ligatures w14:val="standardContextual"/>
             </w:rPr>
           </w:pPr>
-          <w:hyperlink w:anchor="_Toc160548507" w:history="1">
+          <w:hyperlink w:anchor="_Toc160907693" w:history="1">
             <w:r>
               <w:rPr>
                 <w:rStyle w:val="Lienhypertexte"/>
@@ -5360,7 +5488,11 @@
               <w:rPr>
                 <w:rFonts w:asciiTheme="minorHAnsi" w:eastAsiaTheme="minorEastAsia" w:hAnsiTheme="minorHAnsi"/>
                 <w:noProof/>
+                <w:kern w:val="2"/>
+                <w:sz w:val="24"/>
+                <w:szCs w:val="24"/>
                 <w:lang w:eastAsia="fr-CH"/>
+                <w14:ligatures w14:val="standardContextual"/>
               </w:rPr>
               <w:tab/>
             </w:r>
@@ -5390,7 +5522,7 @@
                 <w:noProof/>
                 <w:webHidden/>
               </w:rPr>
-              <w:instrText xml:space="preserve"> PAGEREF _Toc160548507 \h </w:instrText>
+              <w:instrText xml:space="preserve"> PAGEREF _Toc160907693 \h </w:instrText>
             </w:r>
             <w:r>
               <w:rPr>
@@ -5425,16 +5557,20 @@
           <w:pPr>
             <w:pStyle w:val="TM3"/>
             <w:tabs>
-              <w:tab w:val="left" w:pos="1100"/>
+              <w:tab w:val="left" w:pos="960"/>
               <w:tab w:val="right" w:leader="dot" w:pos="9060"/>
             </w:tabs>
             <w:rPr>
               <w:rFonts w:asciiTheme="minorHAnsi" w:eastAsiaTheme="minorEastAsia" w:hAnsiTheme="minorHAnsi"/>
               <w:noProof/>
+              <w:kern w:val="2"/>
+              <w:sz w:val="24"/>
+              <w:szCs w:val="24"/>
               <w:lang w:eastAsia="fr-CH"/>
+              <w14:ligatures w14:val="standardContextual"/>
             </w:rPr>
           </w:pPr>
-          <w:hyperlink w:anchor="_Toc160548508" w:history="1">
+          <w:hyperlink w:anchor="_Toc160907694" w:history="1">
             <w:r>
               <w:rPr>
                 <w:rStyle w:val="Lienhypertexte"/>
@@ -5446,7 +5582,11 @@
               <w:rPr>
                 <w:rFonts w:asciiTheme="minorHAnsi" w:eastAsiaTheme="minorEastAsia" w:hAnsiTheme="minorHAnsi"/>
                 <w:noProof/>
+                <w:kern w:val="2"/>
+                <w:sz w:val="24"/>
+                <w:szCs w:val="24"/>
                 <w:lang w:eastAsia="fr-CH"/>
+                <w14:ligatures w14:val="standardContextual"/>
               </w:rPr>
               <w:tab/>
             </w:r>
@@ -5476,7 +5616,7 @@
                 <w:noProof/>
                 <w:webHidden/>
               </w:rPr>
-              <w:instrText xml:space="preserve"> PAGEREF _Toc160548508 \h </w:instrText>
+              <w:instrText xml:space="preserve"> PAGEREF _Toc160907694 \h </w:instrText>
             </w:r>
             <w:r>
               <w:rPr>
@@ -5511,16 +5651,20 @@
           <w:pPr>
             <w:pStyle w:val="TM3"/>
             <w:tabs>
-              <w:tab w:val="left" w:pos="1100"/>
+              <w:tab w:val="left" w:pos="960"/>
               <w:tab w:val="right" w:leader="dot" w:pos="9060"/>
             </w:tabs>
             <w:rPr>
               <w:rFonts w:asciiTheme="minorHAnsi" w:eastAsiaTheme="minorEastAsia" w:hAnsiTheme="minorHAnsi"/>
               <w:noProof/>
+              <w:kern w:val="2"/>
+              <w:sz w:val="24"/>
+              <w:szCs w:val="24"/>
               <w:lang w:eastAsia="fr-CH"/>
+              <w14:ligatures w14:val="standardContextual"/>
             </w:rPr>
           </w:pPr>
-          <w:hyperlink w:anchor="_Toc160548509" w:history="1">
+          <w:hyperlink w:anchor="_Toc160907695" w:history="1">
             <w:r>
               <w:rPr>
                 <w:rStyle w:val="Lienhypertexte"/>
@@ -5532,7 +5676,11 @@
               <w:rPr>
                 <w:rFonts w:asciiTheme="minorHAnsi" w:eastAsiaTheme="minorEastAsia" w:hAnsiTheme="minorHAnsi"/>
                 <w:noProof/>
+                <w:kern w:val="2"/>
+                <w:sz w:val="24"/>
+                <w:szCs w:val="24"/>
                 <w:lang w:eastAsia="fr-CH"/>
+                <w14:ligatures w14:val="standardContextual"/>
               </w:rPr>
               <w:tab/>
             </w:r>
@@ -5562,7 +5710,7 @@
                 <w:noProof/>
                 <w:webHidden/>
               </w:rPr>
-              <w:instrText xml:space="preserve"> PAGEREF _Toc160548509 \h </w:instrText>
+              <w:instrText xml:space="preserve"> PAGEREF _Toc160907695 \h </w:instrText>
             </w:r>
             <w:r>
               <w:rPr>
@@ -5597,16 +5745,20 @@
           <w:pPr>
             <w:pStyle w:val="TM2"/>
             <w:tabs>
-              <w:tab w:val="left" w:pos="660"/>
+              <w:tab w:val="left" w:pos="720"/>
               <w:tab w:val="right" w:leader="dot" w:pos="9060"/>
             </w:tabs>
             <w:rPr>
               <w:rFonts w:asciiTheme="minorHAnsi" w:eastAsiaTheme="minorEastAsia" w:hAnsiTheme="minorHAnsi"/>
               <w:noProof/>
+              <w:kern w:val="2"/>
+              <w:sz w:val="24"/>
+              <w:szCs w:val="24"/>
               <w:lang w:eastAsia="fr-CH"/>
+              <w14:ligatures w14:val="standardContextual"/>
             </w:rPr>
           </w:pPr>
-          <w:hyperlink w:anchor="_Toc160548510" w:history="1">
+          <w:hyperlink w:anchor="_Toc160907696" w:history="1">
             <w:r>
               <w:rPr>
                 <w:rStyle w:val="Lienhypertexte"/>
@@ -5618,7 +5770,11 @@
               <w:rPr>
                 <w:rFonts w:asciiTheme="minorHAnsi" w:eastAsiaTheme="minorEastAsia" w:hAnsiTheme="minorHAnsi"/>
                 <w:noProof/>
+                <w:kern w:val="2"/>
+                <w:sz w:val="24"/>
+                <w:szCs w:val="24"/>
                 <w:lang w:eastAsia="fr-CH"/>
+                <w14:ligatures w14:val="standardContextual"/>
               </w:rPr>
               <w:tab/>
             </w:r>
@@ -5648,7 +5804,7 @@
                 <w:noProof/>
                 <w:webHidden/>
               </w:rPr>
-              <w:instrText xml:space="preserve"> PAGEREF _Toc160548510 \h </w:instrText>
+              <w:instrText xml:space="preserve"> PAGEREF _Toc160907696 \h </w:instrText>
             </w:r>
             <w:r>
               <w:rPr>
@@ -5685,10 +5841,14 @@
             <w:rPr>
               <w:rFonts w:asciiTheme="minorHAnsi" w:eastAsiaTheme="minorEastAsia" w:hAnsiTheme="minorHAnsi" w:cstheme="minorBidi"/>
               <w:noProof/>
+              <w:kern w:val="2"/>
+              <w:sz w:val="24"/>
+              <w:szCs w:val="24"/>
               <w:lang w:val="fr-CH" w:eastAsia="fr-CH"/>
+              <w14:ligatures w14:val="standardContextual"/>
             </w:rPr>
           </w:pPr>
-          <w:hyperlink w:anchor="_Toc160548511" w:history="1">
+          <w:hyperlink w:anchor="_Toc160907697" w:history="1">
             <w:r>
               <w:rPr>
                 <w:rStyle w:val="Lienhypertexte"/>
@@ -5716,7 +5876,7 @@
                 <w:noProof/>
                 <w:webHidden/>
               </w:rPr>
-              <w:instrText xml:space="preserve"> PAGEREF _Toc160548511 \h </w:instrText>
+              <w:instrText xml:space="preserve"> PAGEREF _Toc160907697 \h </w:instrText>
             </w:r>
             <w:r>
               <w:rPr>
@@ -5751,16 +5911,20 @@
           <w:pPr>
             <w:pStyle w:val="TM2"/>
             <w:tabs>
-              <w:tab w:val="left" w:pos="660"/>
+              <w:tab w:val="left" w:pos="720"/>
               <w:tab w:val="right" w:leader="dot" w:pos="9060"/>
             </w:tabs>
             <w:rPr>
               <w:rFonts w:asciiTheme="minorHAnsi" w:eastAsiaTheme="minorEastAsia" w:hAnsiTheme="minorHAnsi"/>
               <w:noProof/>
+              <w:kern w:val="2"/>
+              <w:sz w:val="24"/>
+              <w:szCs w:val="24"/>
               <w:lang w:eastAsia="fr-CH"/>
+              <w14:ligatures w14:val="standardContextual"/>
             </w:rPr>
           </w:pPr>
-          <w:hyperlink w:anchor="_Toc160548512" w:history="1">
+          <w:hyperlink w:anchor="_Toc160907698" w:history="1">
             <w:r>
               <w:rPr>
                 <w:rStyle w:val="Lienhypertexte"/>
@@ -5772,7 +5936,11 @@
               <w:rPr>
                 <w:rFonts w:asciiTheme="minorHAnsi" w:eastAsiaTheme="minorEastAsia" w:hAnsiTheme="minorHAnsi"/>
                 <w:noProof/>
+                <w:kern w:val="2"/>
+                <w:sz w:val="24"/>
+                <w:szCs w:val="24"/>
                 <w:lang w:eastAsia="fr-CH"/>
+                <w14:ligatures w14:val="standardContextual"/>
               </w:rPr>
               <w:tab/>
             </w:r>
@@ -5802,7 +5970,7 @@
                 <w:noProof/>
                 <w:webHidden/>
               </w:rPr>
-              <w:instrText xml:space="preserve"> PAGEREF _Toc160548512 \h </w:instrText>
+              <w:instrText xml:space="preserve"> PAGEREF _Toc160907698 \h </w:instrText>
             </w:r>
             <w:r>
               <w:rPr>
@@ -5953,7 +6121,7 @@
         <w:pStyle w:val="Titre1"/>
       </w:pPr>
       <w:bookmarkStart w:id="0" w:name="Introduction"/>
-      <w:bookmarkStart w:id="1" w:name="_Toc160548488"/>
+      <w:bookmarkStart w:id="1" w:name="_Toc160907674"/>
       <w:r>
         <w:lastRenderedPageBreak/>
         <w:t>Introduction</w:t>
@@ -6062,7 +6230,7 @@
       <w:pPr>
         <w:pStyle w:val="Titre1"/>
       </w:pPr>
-      <w:bookmarkStart w:id="2" w:name="_Toc160548489"/>
+      <w:bookmarkStart w:id="2" w:name="_Toc160907675"/>
       <w:r>
         <w:t>Analyse</w:t>
       </w:r>
@@ -6075,7 +6243,7 @@
       <w:pPr>
         <w:pStyle w:val="Titre2"/>
       </w:pPr>
-      <w:bookmarkStart w:id="3" w:name="_Toc160548490"/>
+      <w:bookmarkStart w:id="3" w:name="_Toc160907676"/>
       <w:r>
         <w:t>Planification</w:t>
       </w:r>
@@ -6112,7 +6280,7 @@
       <w:pPr>
         <w:pStyle w:val="Titre2"/>
       </w:pPr>
-      <w:bookmarkStart w:id="4" w:name="_Toc160548491"/>
+      <w:bookmarkStart w:id="4" w:name="_Toc160907677"/>
       <w:r>
         <w:t>Verbe http</w:t>
       </w:r>
@@ -6266,74 +6434,21 @@
       </w:tr>
     </w:tbl>
     <w:p>
-      <w:pPr>
-        <w:pStyle w:val="Titre3"/>
-        <w:numPr>
-          <w:ilvl w:val="0"/>
-          <w:numId w:val="0"/>
-        </w:numPr>
-        <w:ind w:firstLine="360"/>
-      </w:pPr>
+      <w:bookmarkStart w:id="5" w:name="_Toc160907678"/>
     </w:p>
+    <w:p/>
+    <w:p/>
+    <w:p/>
     <w:p>
       <w:pPr>
-        <w:pStyle w:val="Titre3"/>
-        <w:numPr>
-          <w:ilvl w:val="0"/>
-          <w:numId w:val="0"/>
-        </w:numPr>
-        <w:ind w:firstLine="360"/>
-      </w:pPr>
-    </w:p>
-    <w:p>
-      <w:pPr>
-        <w:pStyle w:val="Titre3"/>
-        <w:numPr>
-          <w:ilvl w:val="0"/>
-          <w:numId w:val="0"/>
-        </w:numPr>
-        <w:ind w:firstLine="360"/>
-      </w:pPr>
-    </w:p>
-    <w:p>
-      <w:pPr>
-        <w:pStyle w:val="Titre3"/>
-        <w:numPr>
-          <w:ilvl w:val="0"/>
-          <w:numId w:val="0"/>
-        </w:numPr>
-        <w:ind w:firstLine="360"/>
-      </w:pPr>
-    </w:p>
-    <w:p>
-      <w:pPr>
-        <w:pStyle w:val="Titre3"/>
-        <w:numPr>
-          <w:ilvl w:val="0"/>
-          <w:numId w:val="0"/>
-        </w:numPr>
-        <w:ind w:firstLine="360"/>
-      </w:pPr>
-    </w:p>
-    <w:p>
-      <w:pPr>
-        <w:pStyle w:val="Titre3"/>
-        <w:numPr>
-          <w:ilvl w:val="0"/>
-          <w:numId w:val="0"/>
-        </w:numPr>
-        <w:ind w:firstLine="360"/>
-      </w:pPr>
-      <w:bookmarkStart w:id="5" w:name="_Toc160548492"/>
+        <w:pStyle w:val="Titre2"/>
+      </w:pPr>
       <w:r>
         <w:t>Routes :</w:t>
       </w:r>
       <w:bookmarkEnd w:id="5"/>
     </w:p>
     <w:p>
-      <w:pPr>
-        <w:ind w:firstLine="709"/>
-      </w:pPr>
       <w:r>
         <w:t>Livre :</w:t>
       </w:r>
@@ -6659,7 +6774,6 @@
             <w:proofErr w:type="spellStart"/>
             <w:proofErr w:type="gramStart"/>
             <w:r>
-              <w:lastRenderedPageBreak/>
               <w:t>getLivreId</w:t>
             </w:r>
             <w:proofErr w:type="spellEnd"/>
@@ -6701,10 +6815,11 @@
               <w:cnfStyle w:val="000000000000" w:firstRow="0" w:lastRow="0" w:firstColumn="0" w:lastColumn="0" w:oddVBand="0" w:evenVBand="0" w:oddHBand="0" w:evenHBand="0" w:firstRowFirstColumn="0" w:firstRowLastColumn="0" w:lastRowFirstColumn="0" w:lastRowLastColumn="0"/>
             </w:pPr>
             <w:r>
-              <w:t>Permet de rechercher un livre spécifique</w:t>
-            </w:r>
-            <w:r>
-              <w:t xml:space="preserve"> grâce à son IP </w:t>
+              <w:t xml:space="preserve">Permet de rechercher un livre </w:t>
+            </w:r>
+            <w:r>
+              <w:lastRenderedPageBreak/>
+              <w:t xml:space="preserve">spécifique grâce à son IP </w:t>
             </w:r>
           </w:p>
         </w:tc>
@@ -6722,6 +6837,7 @@
             <w:proofErr w:type="spellStart"/>
             <w:proofErr w:type="gramStart"/>
             <w:r>
+              <w:lastRenderedPageBreak/>
               <w:t>updateLivre</w:t>
             </w:r>
             <w:proofErr w:type="spellEnd"/>
@@ -6778,20 +6894,23 @@
     <w:tbl>
       <w:tblPr>
         <w:tblStyle w:val="Grilledutableau"/>
-        <w:tblW w:w="10921" w:type="dxa"/>
+        <w:tblW w:w="11144" w:type="dxa"/>
         <w:tblInd w:w="-998" w:type="dxa"/>
         <w:tblLook w:val="04A0" w:firstRow="1" w:lastRow="0" w:firstColumn="1" w:lastColumn="0" w:noHBand="0" w:noVBand="1"/>
       </w:tblPr>
       <w:tblGrid>
-        <w:gridCol w:w="2114"/>
-        <w:gridCol w:w="1131"/>
-        <w:gridCol w:w="4092"/>
-        <w:gridCol w:w="3584"/>
+        <w:gridCol w:w="2143"/>
+        <w:gridCol w:w="1135"/>
+        <w:gridCol w:w="4310"/>
+        <w:gridCol w:w="3556"/>
       </w:tblGrid>
       <w:tr>
+        <w:trPr>
+          <w:trHeight w:val="643"/>
+        </w:trPr>
         <w:tc>
           <w:tcPr>
-            <w:tcW w:w="2114" w:type="dxa"/>
+            <w:tcW w:w="2157" w:type="dxa"/>
           </w:tcPr>
           <w:p>
             <w:pPr>
@@ -6815,7 +6934,7 @@
         </w:tc>
         <w:tc>
           <w:tcPr>
-            <w:tcW w:w="1131" w:type="dxa"/>
+            <w:tcW w:w="1153" w:type="dxa"/>
           </w:tcPr>
           <w:p>
             <w:r>
@@ -6825,7 +6944,7 @@
         </w:tc>
         <w:tc>
           <w:tcPr>
-            <w:tcW w:w="4092" w:type="dxa"/>
+            <w:tcW w:w="4177" w:type="dxa"/>
           </w:tcPr>
           <w:p>
             <w:r>
@@ -6835,7 +6954,7 @@
         </w:tc>
         <w:tc>
           <w:tcPr>
-            <w:tcW w:w="3584" w:type="dxa"/>
+            <w:tcW w:w="3657" w:type="dxa"/>
           </w:tcPr>
           <w:p>
             <w:r>
@@ -6845,9 +6964,12 @@
         </w:tc>
       </w:tr>
       <w:tr>
+        <w:trPr>
+          <w:trHeight w:val="643"/>
+        </w:trPr>
         <w:tc>
           <w:tcPr>
-            <w:tcW w:w="2114" w:type="dxa"/>
+            <w:tcW w:w="2157" w:type="dxa"/>
           </w:tcPr>
           <w:p>
             <w:pPr>
@@ -6871,7 +6993,7 @@
         </w:tc>
         <w:tc>
           <w:tcPr>
-            <w:tcW w:w="1131" w:type="dxa"/>
+            <w:tcW w:w="1153" w:type="dxa"/>
           </w:tcPr>
           <w:p>
             <w:r>
@@ -6881,7 +7003,7 @@
         </w:tc>
         <w:tc>
           <w:tcPr>
-            <w:tcW w:w="4092" w:type="dxa"/>
+            <w:tcW w:w="4177" w:type="dxa"/>
           </w:tcPr>
           <w:p>
             <w:r>
@@ -6891,11 +7013,76 @@
         </w:tc>
         <w:tc>
           <w:tcPr>
-            <w:tcW w:w="3584" w:type="dxa"/>
+            <w:tcW w:w="3657" w:type="dxa"/>
           </w:tcPr>
           <w:p>
             <w:r>
               <w:t xml:space="preserve">Permet de rechercher une catégorie </w:t>
+            </w:r>
+          </w:p>
+        </w:tc>
+      </w:tr>
+      <w:tr>
+        <w:trPr>
+          <w:trHeight w:val="643"/>
+        </w:trPr>
+        <w:tc>
+          <w:tcPr>
+            <w:tcW w:w="2157" w:type="dxa"/>
+          </w:tcPr>
+          <w:p>
+            <w:pPr>
+              <w:rPr>
+                <w:b/>
+                <w:bCs/>
+              </w:rPr>
+            </w:pPr>
+            <w:proofErr w:type="spellStart"/>
+            <w:proofErr w:type="gramStart"/>
+            <w:r>
+              <w:rPr>
+                <w:b/>
+                <w:bCs/>
+              </w:rPr>
+              <w:t>getCategorieId</w:t>
+            </w:r>
+            <w:proofErr w:type="spellEnd"/>
+            <w:proofErr w:type="gramEnd"/>
+          </w:p>
+        </w:tc>
+        <w:tc>
+          <w:tcPr>
+            <w:tcW w:w="1153" w:type="dxa"/>
+          </w:tcPr>
+          <w:p>
+            <w:r>
+              <w:t>GET</w:t>
+            </w:r>
+          </w:p>
+        </w:tc>
+        <w:tc>
+          <w:tcPr>
+            <w:tcW w:w="4177" w:type="dxa"/>
+          </w:tcPr>
+          <w:p>
+            <w:r>
+              <w:t>http://localhost:3000/api/categories</w:t>
+            </w:r>
+            <w:r>
+              <w:t>/1</w:t>
+            </w:r>
+          </w:p>
+        </w:tc>
+        <w:tc>
+          <w:tcPr>
+            <w:tcW w:w="3657" w:type="dxa"/>
+          </w:tcPr>
+          <w:p>
+            <w:r>
+              <w:t>Permet de rechercher une catégorie</w:t>
+            </w:r>
+            <w:r>
+              <w:t xml:space="preserve"> à partir d’un id</w:t>
             </w:r>
           </w:p>
         </w:tc>
@@ -7116,7 +7303,7 @@
       <w:pPr>
         <w:pStyle w:val="Titre2"/>
       </w:pPr>
-      <w:bookmarkStart w:id="6" w:name="_Toc160548493"/>
+      <w:bookmarkStart w:id="6" w:name="_Toc160907679"/>
       <w:r>
         <w:t>Base de données</w:t>
       </w:r>
@@ -7167,17 +7354,15 @@
     <w:p>
       <w:pPr>
         <w:ind w:left="709"/>
-      </w:pPr>
-      <w:r>
-        <w:rPr>
-          <w:noProof/>
-        </w:rPr>
+        <w:jc w:val="center"/>
+      </w:pPr>
+      <w:r>
         <w:lastRenderedPageBreak/>
         <w:drawing>
-          <wp:inline distT="0" distB="0" distL="0" distR="0" wp14:anchorId="674D5D7D" wp14:editId="473E6B46">
-            <wp:extent cx="5760720" cy="2924810"/>
-            <wp:effectExtent l="0" t="0" r="0" b="8890"/>
-            <wp:docPr id="2078474151" name="Image 1" descr="Une image contenant texte, capture d’écran, diagramme, Post-it&#10;&#10;Description générée automatiquement"/>
+          <wp:inline distT="0" distB="0" distL="0" distR="0" wp14:anchorId="5B6590A0" wp14:editId="5E958114">
+            <wp:extent cx="5759450" cy="3018155"/>
+            <wp:effectExtent l="19050" t="19050" r="12700" b="10795"/>
+            <wp:docPr id="1546722868" name="Image 1" descr="Une image contenant texte, capture d’écran, diagramme, Post-it&#10;&#10;Description générée automatiquement"/>
             <wp:cNvGraphicFramePr>
               <a:graphicFrameLocks xmlns:a="http://schemas.openxmlformats.org/drawingml/2006/main" noChangeAspect="1"/>
             </wp:cNvGraphicFramePr>
@@ -7185,7 +7370,7 @@
               <a:graphicData uri="http://schemas.openxmlformats.org/drawingml/2006/picture">
                 <pic:pic xmlns:pic="http://schemas.openxmlformats.org/drawingml/2006/picture">
                   <pic:nvPicPr>
-                    <pic:cNvPr id="2078474151" name="Image 1" descr="Une image contenant texte, capture d’écran, diagramme, Post-it&#10;&#10;Description générée automatiquement"/>
+                    <pic:cNvPr id="1546722868" name="Image 1" descr="Une image contenant texte, capture d’écran, diagramme, Post-it&#10;&#10;Description générée automatiquement"/>
                     <pic:cNvPicPr/>
                   </pic:nvPicPr>
                   <pic:blipFill>
@@ -7197,11 +7382,18 @@
                   <pic:spPr>
                     <a:xfrm>
                       <a:off x="0" y="0"/>
-                      <a:ext cx="5760720" cy="2924810"/>
+                      <a:ext cx="5759450" cy="3018155"/>
                     </a:xfrm>
                     <a:prstGeom prst="rect">
                       <a:avLst/>
                     </a:prstGeom>
+                    <a:ln>
+                      <a:solidFill>
+                        <a:schemeClr val="bg1">
+                          <a:lumMod val="85000"/>
+                        </a:schemeClr>
+                      </a:solidFill>
+                    </a:ln>
                   </pic:spPr>
                 </pic:pic>
               </a:graphicData>
@@ -7211,18 +7403,28 @@
       </w:r>
     </w:p>
     <w:p>
-      <w:pPr>
-        <w:ind w:left="709"/>
-      </w:pPr>
-      <w:r>
-        <w:rPr>
-          <w:noProof/>
-        </w:rPr>
+      <w:r>
         <w:drawing>
-          <wp:inline distT="0" distB="0" distL="0" distR="0" wp14:anchorId="35515C0D" wp14:editId="5E321CCF">
-            <wp:extent cx="5760720" cy="3141345"/>
-            <wp:effectExtent l="0" t="0" r="0" b="1905"/>
-            <wp:docPr id="46246167" name="Image 1" descr="Une image contenant texte, capture d’écran, diagramme, ligne&#10;&#10;Description générée automatiquement"/>
+          <wp:anchor distT="0" distB="0" distL="114300" distR="114300" simplePos="0" relativeHeight="251664384" behindDoc="1" locked="0" layoutInCell="1" allowOverlap="1" wp14:anchorId="794C0FBF" wp14:editId="6926941B">
+            <wp:simplePos x="0" y="0"/>
+            <wp:positionH relativeFrom="column">
+              <wp:posOffset>473287</wp:posOffset>
+            </wp:positionH>
+            <wp:positionV relativeFrom="paragraph">
+              <wp:posOffset>19685</wp:posOffset>
+            </wp:positionV>
+            <wp:extent cx="5759450" cy="2990215"/>
+            <wp:effectExtent l="19050" t="19050" r="12700" b="19685"/>
+            <wp:wrapTight wrapText="bothSides">
+              <wp:wrapPolygon edited="0">
+                <wp:start x="-71" y="-138"/>
+                <wp:lineTo x="-71" y="21605"/>
+                <wp:lineTo x="21576" y="21605"/>
+                <wp:lineTo x="21576" y="-138"/>
+                <wp:lineTo x="-71" y="-138"/>
+              </wp:wrapPolygon>
+            </wp:wrapTight>
+            <wp:docPr id="215671554" name="Image 1" descr="Une image contenant texte, capture d’écran, diagramme, ligne&#10;&#10;Description générée automatiquement"/>
             <wp:cNvGraphicFramePr>
               <a:graphicFrameLocks xmlns:a="http://schemas.openxmlformats.org/drawingml/2006/main" noChangeAspect="1"/>
             </wp:cNvGraphicFramePr>
@@ -7230,11 +7432,17 @@
               <a:graphicData uri="http://schemas.openxmlformats.org/drawingml/2006/picture">
                 <pic:pic xmlns:pic="http://schemas.openxmlformats.org/drawingml/2006/picture">
                   <pic:nvPicPr>
-                    <pic:cNvPr id="46246167" name="Image 1" descr="Une image contenant texte, capture d’écran, diagramme, ligne&#10;&#10;Description générée automatiquement"/>
+                    <pic:cNvPr id="215671554" name="Image 1" descr="Une image contenant texte, capture d’écran, diagramme, ligne&#10;&#10;Description générée automatiquement"/>
                     <pic:cNvPicPr/>
                   </pic:nvPicPr>
                   <pic:blipFill>
-                    <a:blip r:embed="rId12"/>
+                    <a:blip r:embed="rId12">
+                      <a:extLst>
+                        <a:ext uri="{28A0092B-C50C-407E-A947-70E740481C1C}">
+                          <a14:useLocalDpi xmlns:a14="http://schemas.microsoft.com/office/drawing/2010/main" val="0"/>
+                        </a:ext>
+                      </a:extLst>
+                    </a:blip>
                     <a:stretch>
                       <a:fillRect/>
                     </a:stretch>
@@ -7242,35 +7450,32 @@
                   <pic:spPr>
                     <a:xfrm>
                       <a:off x="0" y="0"/>
-                      <a:ext cx="5760720" cy="3141345"/>
+                      <a:ext cx="5759450" cy="2990215"/>
                     </a:xfrm>
                     <a:prstGeom prst="rect">
                       <a:avLst/>
                     </a:prstGeom>
+                    <a:ln>
+                      <a:solidFill>
+                        <a:schemeClr val="bg1">
+                          <a:lumMod val="85000"/>
+                        </a:schemeClr>
+                      </a:solidFill>
+                    </a:ln>
                   </pic:spPr>
                 </pic:pic>
               </a:graphicData>
             </a:graphic>
-          </wp:inline>
+          </wp:anchor>
         </w:drawing>
       </w:r>
-    </w:p>
-    <w:p>
-      <w:pPr>
-        <w:pStyle w:val="Titre2"/>
-        <w:numPr>
-          <w:ilvl w:val="0"/>
-          <w:numId w:val="0"/>
-        </w:numPr>
-        <w:ind w:left="720"/>
-      </w:pPr>
     </w:p>
     <w:p/>
     <w:p>
       <w:pPr>
         <w:pStyle w:val="Titre2"/>
       </w:pPr>
-      <w:bookmarkStart w:id="7" w:name="_Toc160548494"/>
+      <w:bookmarkStart w:id="7" w:name="_Toc160907680"/>
       <w:r>
         <w:t>Structure du code</w:t>
       </w:r>
@@ -7321,7 +7526,23 @@
         <w:jc w:val="both"/>
       </w:pPr>
       <w:r>
-        <w:t>Premièrement il y a le dossier auth contient deux fichiers pour faire le système d’authentification auth.mjs et private_key.mjs.</w:t>
+        <w:t xml:space="preserve">Premièrement il y a le dossier auth contient deux fichiers pour faire le système d’authentification </w:t>
+      </w:r>
+      <w:proofErr w:type="spellStart"/>
+      <w:r>
+        <w:t>auth.mjs</w:t>
+      </w:r>
+      <w:proofErr w:type="spellEnd"/>
+      <w:r>
+        <w:t xml:space="preserve"> et </w:t>
+      </w:r>
+      <w:proofErr w:type="spellStart"/>
+      <w:r>
+        <w:t>private_key.mjs</w:t>
+      </w:r>
+      <w:proofErr w:type="spellEnd"/>
+      <w:r>
+        <w:t>.</w:t>
       </w:r>
     </w:p>
     <w:p>
@@ -7339,7 +7560,6 @@
         <w:jc w:val="both"/>
       </w:pPr>
       <w:r>
-        <w:lastRenderedPageBreak/>
         <w:t xml:space="preserve">L’avant dernière dossier est le dossier models qui contient 6 fichiers, chaque fichier est une table de la base données : donc il y a les fichiers suivant t_categorie.mjs, t_commentaire.mjs, t _ecrivain.mjs, t_editeur.mjs, t_ouvrage.mjs et t_utilisateur. </w:t>
       </w:r>
     </w:p>
@@ -7366,12 +7586,228 @@
     </w:p>
     <w:p>
       <w:pPr>
-        <w:ind w:left="709"/>
+        <w:pStyle w:val="Paragraphedeliste"/>
+        <w:numPr>
+          <w:ilvl w:val="0"/>
+          <w:numId w:val="22"/>
+        </w:numPr>
         <w:jc w:val="both"/>
       </w:pPr>
-      <w:r>
-        <w:t>addCategorie.mjs, addCommentaires.mjs, addLivre.mjs, deleteLivre.mjs, getAllLivreCategorie.mjs, getCategorie.mjs, getCommantaire.mjs, getLivre.mjs, getLivre.mjs, getLivreId.mjs, helper.mjs, login.mjs et pour finir updateLivre.mjs.</w:t>
-      </w:r>
+      <w:proofErr w:type="spellStart"/>
+      <w:r>
+        <w:t>addCategorie.mjs</w:t>
+      </w:r>
+      <w:proofErr w:type="spellEnd"/>
+      <w:r>
+        <w:t xml:space="preserve"> </w:t>
+      </w:r>
+    </w:p>
+    <w:p>
+      <w:pPr>
+        <w:pStyle w:val="Paragraphedeliste"/>
+        <w:numPr>
+          <w:ilvl w:val="0"/>
+          <w:numId w:val="22"/>
+        </w:numPr>
+        <w:jc w:val="both"/>
+      </w:pPr>
+      <w:proofErr w:type="spellStart"/>
+      <w:r>
+        <w:t>addCommentaires.mjs</w:t>
+      </w:r>
+      <w:proofErr w:type="spellEnd"/>
+    </w:p>
+    <w:p>
+      <w:pPr>
+        <w:pStyle w:val="Paragraphedeliste"/>
+        <w:numPr>
+          <w:ilvl w:val="0"/>
+          <w:numId w:val="22"/>
+        </w:numPr>
+        <w:jc w:val="both"/>
+      </w:pPr>
+      <w:proofErr w:type="spellStart"/>
+      <w:r>
+        <w:t>addLivre.mjs</w:t>
+      </w:r>
+      <w:proofErr w:type="spellEnd"/>
+    </w:p>
+    <w:p>
+      <w:pPr>
+        <w:pStyle w:val="Paragraphedeliste"/>
+        <w:numPr>
+          <w:ilvl w:val="0"/>
+          <w:numId w:val="22"/>
+        </w:numPr>
+        <w:jc w:val="both"/>
+      </w:pPr>
+      <w:proofErr w:type="spellStart"/>
+      <w:r>
+        <w:t>deleteLivre.mjs</w:t>
+      </w:r>
+      <w:proofErr w:type="spellEnd"/>
+    </w:p>
+    <w:p>
+      <w:pPr>
+        <w:pStyle w:val="Paragraphedeliste"/>
+        <w:numPr>
+          <w:ilvl w:val="0"/>
+          <w:numId w:val="22"/>
+        </w:numPr>
+        <w:jc w:val="both"/>
+      </w:pPr>
+      <w:proofErr w:type="spellStart"/>
+      <w:r>
+        <w:t>getAllLivreCategorie.mjs</w:t>
+      </w:r>
+      <w:proofErr w:type="spellEnd"/>
+    </w:p>
+    <w:p>
+      <w:pPr>
+        <w:pStyle w:val="Paragraphedeliste"/>
+        <w:numPr>
+          <w:ilvl w:val="0"/>
+          <w:numId w:val="22"/>
+        </w:numPr>
+        <w:jc w:val="both"/>
+      </w:pPr>
+      <w:proofErr w:type="spellStart"/>
+      <w:r>
+        <w:t>getCategorie.mjs</w:t>
+      </w:r>
+      <w:proofErr w:type="spellEnd"/>
+    </w:p>
+    <w:p>
+      <w:pPr>
+        <w:pStyle w:val="Paragraphedeliste"/>
+        <w:numPr>
+          <w:ilvl w:val="0"/>
+          <w:numId w:val="22"/>
+        </w:numPr>
+        <w:jc w:val="both"/>
+      </w:pPr>
+      <w:proofErr w:type="spellStart"/>
+      <w:r>
+        <w:t>getCategorie</w:t>
+      </w:r>
+      <w:r>
+        <w:t>Id</w:t>
+      </w:r>
+      <w:r>
+        <w:t>.mjs</w:t>
+      </w:r>
+      <w:proofErr w:type="spellEnd"/>
+    </w:p>
+    <w:p>
+      <w:pPr>
+        <w:pStyle w:val="Paragraphedeliste"/>
+        <w:numPr>
+          <w:ilvl w:val="0"/>
+          <w:numId w:val="22"/>
+        </w:numPr>
+        <w:jc w:val="both"/>
+      </w:pPr>
+      <w:proofErr w:type="spellStart"/>
+      <w:r>
+        <w:t>getCommantaire.mjs</w:t>
+      </w:r>
+      <w:proofErr w:type="spellEnd"/>
+    </w:p>
+    <w:p>
+      <w:pPr>
+        <w:pStyle w:val="Paragraphedeliste"/>
+        <w:numPr>
+          <w:ilvl w:val="0"/>
+          <w:numId w:val="22"/>
+        </w:numPr>
+        <w:jc w:val="both"/>
+      </w:pPr>
+      <w:proofErr w:type="spellStart"/>
+      <w:r>
+        <w:t>getLivre.mjs</w:t>
+      </w:r>
+      <w:proofErr w:type="spellEnd"/>
+    </w:p>
+    <w:p>
+      <w:pPr>
+        <w:pStyle w:val="Paragraphedeliste"/>
+        <w:numPr>
+          <w:ilvl w:val="0"/>
+          <w:numId w:val="22"/>
+        </w:numPr>
+        <w:jc w:val="both"/>
+      </w:pPr>
+      <w:proofErr w:type="spellStart"/>
+      <w:r>
+        <w:t>getLivre.mjs</w:t>
+      </w:r>
+      <w:proofErr w:type="spellEnd"/>
+    </w:p>
+    <w:p>
+      <w:pPr>
+        <w:pStyle w:val="Paragraphedeliste"/>
+        <w:numPr>
+          <w:ilvl w:val="0"/>
+          <w:numId w:val="22"/>
+        </w:numPr>
+        <w:jc w:val="both"/>
+      </w:pPr>
+      <w:proofErr w:type="spellStart"/>
+      <w:r>
+        <w:t>getLivreId.mjs</w:t>
+      </w:r>
+      <w:proofErr w:type="spellEnd"/>
+    </w:p>
+    <w:p>
+      <w:pPr>
+        <w:pStyle w:val="Paragraphedeliste"/>
+        <w:numPr>
+          <w:ilvl w:val="0"/>
+          <w:numId w:val="22"/>
+        </w:numPr>
+        <w:jc w:val="both"/>
+      </w:pPr>
+      <w:r>
+        <w:t xml:space="preserve"> </w:t>
+      </w:r>
+      <w:proofErr w:type="spellStart"/>
+      <w:r>
+        <w:t>helper.mjs</w:t>
+      </w:r>
+      <w:proofErr w:type="spellEnd"/>
+    </w:p>
+    <w:p>
+      <w:pPr>
+        <w:pStyle w:val="Paragraphedeliste"/>
+        <w:numPr>
+          <w:ilvl w:val="0"/>
+          <w:numId w:val="22"/>
+        </w:numPr>
+        <w:jc w:val="both"/>
+      </w:pPr>
+      <w:proofErr w:type="spellStart"/>
+      <w:r>
+        <w:t>login.mjs</w:t>
+      </w:r>
+      <w:proofErr w:type="spellEnd"/>
+      <w:r>
+        <w:t xml:space="preserve"> </w:t>
+      </w:r>
+    </w:p>
+    <w:p>
+      <w:pPr>
+        <w:pStyle w:val="Paragraphedeliste"/>
+        <w:numPr>
+          <w:ilvl w:val="0"/>
+          <w:numId w:val="22"/>
+        </w:numPr>
+        <w:jc w:val="both"/>
+      </w:pPr>
+      <w:proofErr w:type="spellStart"/>
+      <w:r>
+        <w:t>updateLivre.mjs</w:t>
+      </w:r>
+      <w:proofErr w:type="spellEnd"/>
     </w:p>
     <w:p>
       <w:pPr>
@@ -7383,7 +7819,7 @@
           <w:noProof/>
         </w:rPr>
         <w:drawing>
-          <wp:anchor distT="0" distB="0" distL="114300" distR="114300" simplePos="0" relativeHeight="251663360" behindDoc="0" locked="0" layoutInCell="1" allowOverlap="1" wp14:anchorId="2DA153EC" wp14:editId="69948D30">
+          <wp:anchor distT="0" distB="0" distL="114300" distR="114300" simplePos="0" relativeHeight="251663360" behindDoc="0" locked="0" layoutInCell="1" allowOverlap="1" wp14:anchorId="2DA153EC" wp14:editId="747A7316">
             <wp:simplePos x="0" y="0"/>
             <wp:positionH relativeFrom="margin">
               <wp:posOffset>-276225</wp:posOffset>
@@ -7392,7 +7828,7 @@
               <wp:posOffset>155575</wp:posOffset>
             </wp:positionV>
             <wp:extent cx="6541770" cy="1762125"/>
-            <wp:effectExtent l="0" t="0" r="0" b="0"/>
+            <wp:effectExtent l="19050" t="19050" r="11430" b="28575"/>
             <wp:wrapTopAndBottom/>
             <wp:docPr id="1609093157" name="Image 3"/>
             <wp:cNvGraphicFramePr>
@@ -7428,7 +7864,11 @@
                     </a:prstGeom>
                     <a:noFill/>
                     <a:ln>
-                      <a:noFill/>
+                      <a:solidFill>
+                        <a:schemeClr val="bg1">
+                          <a:lumMod val="85000"/>
+                        </a:schemeClr>
+                      </a:solidFill>
                     </a:ln>
                     <a:extLst>
                       <a:ext uri="{53640926-AAD7-44D8-BBD7-CCE9431645EC}">
@@ -7459,7 +7899,7 @@
       <w:pPr>
         <w:pStyle w:val="Titre2"/>
       </w:pPr>
-      <w:bookmarkStart w:id="8" w:name="_Toc160548495"/>
+      <w:bookmarkStart w:id="8" w:name="_Toc160907681"/>
       <w:r>
         <w:t>Schéma de l’architecture</w:t>
       </w:r>
@@ -7472,7 +7912,7 @@
       <w:pPr>
         <w:pStyle w:val="Titre1"/>
       </w:pPr>
-      <w:bookmarkStart w:id="9" w:name="_Toc160548496"/>
+      <w:bookmarkStart w:id="9" w:name="_Toc160907682"/>
       <w:r>
         <w:t>Réalisation</w:t>
       </w:r>
@@ -7486,11 +7926,27 @@
           <w:numId w:val="18"/>
         </w:numPr>
       </w:pPr>
-      <w:bookmarkStart w:id="10" w:name="_Toc160548497"/>
+      <w:bookmarkStart w:id="10" w:name="_Toc160907683"/>
       <w:r>
         <w:t>Authentification et la gestion des rôles</w:t>
       </w:r>
       <w:bookmarkEnd w:id="10"/>
+    </w:p>
+    <w:p>
+      <w:pPr>
+        <w:jc w:val="both"/>
+      </w:pPr>
+      <w:r>
+        <w:t xml:space="preserve">Pour l’instant, il y n’y a qu’un champ </w:t>
+      </w:r>
+      <w:proofErr w:type="spellStart"/>
+      <w:r>
+        <w:t>utiRole</w:t>
+      </w:r>
+      <w:proofErr w:type="spellEnd"/>
+      <w:r>
+        <w:t xml:space="preserve"> dans la table utilisateur ou il y admin et user. Ils ne sont pour l’instant pas utilisé pour faire la gestion des rôles. Cela n’a pas été fait par manque de temps.</w:t>
+      </w:r>
     </w:p>
     <w:p>
       <w:pPr>
@@ -7500,7 +7956,7 @@
           <w:numId w:val="18"/>
         </w:numPr>
       </w:pPr>
-      <w:bookmarkStart w:id="11" w:name="_Toc160548498"/>
+      <w:bookmarkStart w:id="11" w:name="_Toc160907684"/>
       <w:r>
         <w:t>Sécurité</w:t>
       </w:r>
@@ -7508,143 +7964,105 @@
     </w:p>
     <w:p>
       <w:pPr>
-        <w:pStyle w:val="Titre2"/>
-        <w:numPr>
-          <w:ilvl w:val="0"/>
-          <w:numId w:val="18"/>
-        </w:numPr>
-      </w:pPr>
-      <w:bookmarkStart w:id="12" w:name="_Toc160548499"/>
-      <w:r>
-        <w:t>Fonctionnalité technique</w:t>
-      </w:r>
-      <w:bookmarkEnd w:id="12"/>
-      <w:r>
-        <w:tab/>
+        <w:jc w:val="both"/>
+      </w:pPr>
+      <w:r>
+        <w:t xml:space="preserve">Un système </w:t>
+      </w:r>
+      <w:r>
+        <w:t xml:space="preserve">de </w:t>
+      </w:r>
+      <w:proofErr w:type="spellStart"/>
+      <w:r>
+        <w:t>token</w:t>
+      </w:r>
+      <w:proofErr w:type="spellEnd"/>
+      <w:r>
+        <w:t xml:space="preserve"> a été mis en place. Elle est obligatoire pour pouvoir utiliser l’api. Nous avons également mis un hachage pour le mot de passe qui éviter que le mot de passe soit écrit en dur dans la base de données. Ce sont les seules sécurités qui ont été mises en place par manque de temps.</w:t>
       </w:r>
     </w:p>
     <w:p>
       <w:pPr>
-        <w:pStyle w:val="Titre3"/>
-        <w:numPr>
-          <w:ilvl w:val="0"/>
-          <w:numId w:val="20"/>
-        </w:numPr>
-      </w:pPr>
-      <w:bookmarkStart w:id="13" w:name="_Toc160548500"/>
-      <w:proofErr w:type="spellStart"/>
-      <w:r>
-        <w:t>Swa</w:t>
-      </w:r>
-      <w:r>
-        <w:t>g</w:t>
-      </w:r>
-      <w:r>
-        <w:t>ger</w:t>
-      </w:r>
-      <w:bookmarkEnd w:id="13"/>
-      <w:proofErr w:type="spellEnd"/>
+        <w:pStyle w:val="Titre1"/>
+      </w:pPr>
+      <w:bookmarkStart w:id="12" w:name="_Toc160907688"/>
+      <w:r>
+        <w:lastRenderedPageBreak/>
+        <w:t>Test</w:t>
+      </w:r>
+      <w:bookmarkEnd w:id="12"/>
+      <w:r>
+        <w:t xml:space="preserve"> </w:t>
+      </w:r>
     </w:p>
     <w:p>
       <w:pPr>
-        <w:pStyle w:val="Titre3"/>
-        <w:numPr>
-          <w:ilvl w:val="0"/>
-          <w:numId w:val="20"/>
-        </w:numPr>
-      </w:pPr>
-      <w:bookmarkStart w:id="14" w:name="_Toc160548501"/>
-      <w:r>
-        <w:t>Docker</w:t>
-      </w:r>
-      <w:bookmarkEnd w:id="14"/>
-      <w:r>
-        <w:t xml:space="preserve"> </w:t>
-      </w:r>
-    </w:p>
-    <w:p/>
-    <w:p>
-      <w:pPr>
         <w:pStyle w:val="Titre1"/>
       </w:pPr>
-      <w:bookmarkStart w:id="15" w:name="_Toc160548502"/>
-      <w:r>
-        <w:t>Test</w:t>
-      </w:r>
-      <w:bookmarkEnd w:id="15"/>
-      <w:r>
-        <w:t xml:space="preserve"> </w:t>
-      </w:r>
+      <w:bookmarkStart w:id="13" w:name="_Toc160907689"/>
+      <w:r>
+        <w:t>ChatGPT</w:t>
+      </w:r>
+      <w:bookmarkEnd w:id="13"/>
     </w:p>
     <w:p>
       <w:pPr>
-        <w:pStyle w:val="Titre1"/>
-      </w:pPr>
-      <w:bookmarkStart w:id="16" w:name="_Toc160548503"/>
-      <w:r>
-        <w:t>ChatGPT</w:t>
-      </w:r>
-      <w:bookmarkEnd w:id="16"/>
+        <w:jc w:val="both"/>
+      </w:pPr>
+      <w:r>
+        <w:t xml:space="preserve">Pour la partie code </w:t>
+      </w:r>
+      <w:r>
+        <w:t>chatGPT nous</w:t>
+      </w:r>
+      <w:r>
+        <w:t xml:space="preserve"> a servis </w:t>
+      </w:r>
+      <w:r>
+        <w:t>à</w:t>
+      </w:r>
+      <w:r>
+        <w:t xml:space="preserve"> comprendre </w:t>
+      </w:r>
+      <w:r>
+        <w:t xml:space="preserve">des détails qu’on ne savait pas ou qu’on ne comprenait pas.  ChatGPT nous </w:t>
+      </w:r>
+      <w:r>
+        <w:t>a</w:t>
+      </w:r>
+      <w:r>
+        <w:t xml:space="preserve"> aussi servit à créer des données factices pour les insérer dans la base de données.  </w:t>
+      </w:r>
     </w:p>
     <w:p>
       <w:pPr>
         <w:jc w:val="both"/>
       </w:pPr>
       <w:r>
-        <w:t xml:space="preserve">Pour la partie code </w:t>
-      </w:r>
-      <w:r>
-        <w:t>chatGPT nous</w:t>
-      </w:r>
-      <w:r>
-        <w:t xml:space="preserve"> a servis </w:t>
-      </w:r>
-      <w:r>
-        <w:t>à</w:t>
-      </w:r>
-      <w:r>
-        <w:t xml:space="preserve"> comprendre </w:t>
-      </w:r>
-      <w:r>
-        <w:t xml:space="preserve">des détails qu’on ne savait pas ou qu’on ne comprenait pas.  ChatGPT nous </w:t>
+        <w:t xml:space="preserve">Et du </w:t>
+      </w:r>
+      <w:r>
+        <w:t>côté</w:t>
+      </w:r>
+      <w:r>
+        <w:t xml:space="preserve"> du rapport ChatGPT nous </w:t>
       </w:r>
       <w:r>
         <w:t>a</w:t>
       </w:r>
       <w:r>
-        <w:t xml:space="preserve"> aussi servit à créer des données factices pour les insérer dans la base de données.  </w:t>
+        <w:t xml:space="preserve"> seulement aider à corriger des fautes d’orthographe et de grammaire.</w:t>
       </w:r>
     </w:p>
     <w:p>
       <w:pPr>
-        <w:jc w:val="both"/>
-      </w:pPr>
-      <w:r>
-        <w:t xml:space="preserve">Et du </w:t>
-      </w:r>
-      <w:r>
-        <w:t>côté</w:t>
-      </w:r>
-      <w:r>
-        <w:t xml:space="preserve"> du rapport ChatGPT nous </w:t>
-      </w:r>
-      <w:r>
-        <w:t>a</w:t>
-      </w:r>
-      <w:r>
-        <w:t xml:space="preserve"> seulement aider à corriger des fautes d’orthographe et de grammaire.</w:t>
-      </w:r>
-    </w:p>
-    <w:p>
-      <w:pPr>
         <w:pStyle w:val="Titre1"/>
       </w:pPr>
-      <w:bookmarkStart w:id="17" w:name="_Toc160548504"/>
-      <w:r>
-        <w:lastRenderedPageBreak/>
+      <w:bookmarkStart w:id="14" w:name="_Toc160907690"/>
+      <w:r>
         <w:t>Conclusion</w:t>
       </w:r>
-      <w:bookmarkEnd w:id="17"/>
+      <w:bookmarkEnd w:id="14"/>
       <w:r>
         <w:t xml:space="preserve"> </w:t>
       </w:r>
@@ -7657,13 +8075,96 @@
           <w:numId w:val="14"/>
         </w:numPr>
       </w:pPr>
-      <w:bookmarkStart w:id="18" w:name="_Toc160548505"/>
+      <w:bookmarkStart w:id="15" w:name="_Toc160907691"/>
       <w:r>
         <w:t>Gestion du code</w:t>
       </w:r>
-      <w:bookmarkEnd w:id="18"/>
+      <w:bookmarkEnd w:id="15"/>
     </w:p>
-    <w:p/>
+    <w:p>
+      <w:pPr>
+        <w:ind w:left="360"/>
+      </w:pPr>
+      <w:r>
+        <w:t xml:space="preserve">Nous avons utilisé GitHub comme gestionnaire de </w:t>
+      </w:r>
+      <w:proofErr w:type="spellStart"/>
+      <w:r>
+        <w:t>versionning</w:t>
+      </w:r>
+      <w:proofErr w:type="spellEnd"/>
+      <w:r>
+        <w:t>. Il y avait 4 branches :</w:t>
+      </w:r>
+    </w:p>
+    <w:p>
+      <w:pPr>
+        <w:pStyle w:val="Paragraphedeliste"/>
+        <w:numPr>
+          <w:ilvl w:val="0"/>
+          <w:numId w:val="22"/>
+        </w:numPr>
+      </w:pPr>
+      <w:proofErr w:type="gramStart"/>
+      <w:r>
+        <w:t>main</w:t>
+      </w:r>
+      <w:proofErr w:type="gramEnd"/>
+      <w:r>
+        <w:t> : rassemble toutes les branches</w:t>
+      </w:r>
+    </w:p>
+    <w:p>
+      <w:pPr>
+        <w:pStyle w:val="Paragraphedeliste"/>
+        <w:numPr>
+          <w:ilvl w:val="0"/>
+          <w:numId w:val="22"/>
+        </w:numPr>
+      </w:pPr>
+      <w:proofErr w:type="spellStart"/>
+      <w:r>
+        <w:t>MiseEnPlaceAPI</w:t>
+      </w:r>
+      <w:proofErr w:type="spellEnd"/>
+      <w:r>
+        <w:t xml:space="preserve"> : c’est là où est stocké le code de l’api et </w:t>
+      </w:r>
+      <w:proofErr w:type="spellStart"/>
+      <w:r>
+        <w:t>insomnia</w:t>
+      </w:r>
+      <w:proofErr w:type="spellEnd"/>
+    </w:p>
+    <w:p>
+      <w:pPr>
+        <w:pStyle w:val="Paragraphedeliste"/>
+        <w:numPr>
+          <w:ilvl w:val="0"/>
+          <w:numId w:val="22"/>
+        </w:numPr>
+      </w:pPr>
+      <w:proofErr w:type="spellStart"/>
+      <w:r>
+        <w:t>Database</w:t>
+      </w:r>
+      <w:proofErr w:type="spellEnd"/>
+      <w:r>
+        <w:t xml:space="preserve"> : il y a le MCD/MLD/MPD </w:t>
+      </w:r>
+    </w:p>
+    <w:p>
+      <w:pPr>
+        <w:pStyle w:val="Paragraphedeliste"/>
+        <w:numPr>
+          <w:ilvl w:val="0"/>
+          <w:numId w:val="22"/>
+        </w:numPr>
+      </w:pPr>
+      <w:r>
+        <w:t>Documentation : stocke la documentation</w:t>
+      </w:r>
+    </w:p>
     <w:p>
       <w:pPr>
         <w:pStyle w:val="Titre2"/>
@@ -7672,15 +8173,14 @@
           <w:numId w:val="14"/>
         </w:numPr>
       </w:pPr>
-      <w:bookmarkStart w:id="19" w:name="_Toc160548506"/>
+      <w:bookmarkStart w:id="16" w:name="_Toc160907692"/>
       <w:r>
         <w:t>Général</w:t>
       </w:r>
-      <w:bookmarkEnd w:id="19"/>
+      <w:bookmarkEnd w:id="16"/>
     </w:p>
     <w:p>
       <w:pPr>
-        <w:pStyle w:val="Paragraphedeliste"/>
         <w:ind w:left="360"/>
         <w:jc w:val="both"/>
       </w:pPr>
@@ -7704,6 +8204,31 @@
       </w:r>
       <w:r>
         <w:t>) et aussi pour le nombre de personnes par groupe.</w:t>
+      </w:r>
+      <w:r>
+        <w:t xml:space="preserve"> Il y a plusieurs choses qui pourrait être améliorer, la documentation avec </w:t>
+      </w:r>
+      <w:proofErr w:type="spellStart"/>
+      <w:r>
+        <w:t>swagger</w:t>
+      </w:r>
+      <w:proofErr w:type="spellEnd"/>
+      <w:r>
+        <w:t xml:space="preserve"> qui n’existe pas pour l’instant, plusieurs routes (celle qui était obligatoire ont été faîtes), un système de gestion de rôles efficace, la mise en place de test unitaire et la </w:t>
+      </w:r>
+      <w:proofErr w:type="spellStart"/>
+      <w:r>
+        <w:t>dock</w:t>
+      </w:r>
+      <w:r>
+        <w:t>e</w:t>
+      </w:r>
+      <w:r>
+        <w:t>risation</w:t>
+      </w:r>
+      <w:proofErr w:type="spellEnd"/>
+      <w:r>
+        <w:t>.</w:t>
       </w:r>
     </w:p>
     <w:p>
@@ -7714,11 +8239,11 @@
           <w:numId w:val="14"/>
         </w:numPr>
       </w:pPr>
-      <w:bookmarkStart w:id="20" w:name="_Toc160548507"/>
+      <w:bookmarkStart w:id="17" w:name="_Toc160907693"/>
       <w:r>
         <w:t>Personnelle</w:t>
       </w:r>
-      <w:bookmarkEnd w:id="20"/>
+      <w:bookmarkEnd w:id="17"/>
     </w:p>
     <w:p>
       <w:pPr>
@@ -7728,11 +8253,30 @@
           <w:numId w:val="21"/>
         </w:numPr>
       </w:pPr>
-      <w:bookmarkStart w:id="21" w:name="_Toc160548508"/>
+      <w:bookmarkStart w:id="18" w:name="_Toc160907694"/>
       <w:r>
         <w:t>Tiago</w:t>
       </w:r>
-      <w:bookmarkEnd w:id="21"/>
+      <w:bookmarkEnd w:id="18"/>
+    </w:p>
+    <w:p>
+      <w:pPr>
+        <w:ind w:left="708"/>
+        <w:jc w:val="both"/>
+      </w:pPr>
+      <w:r>
+        <w:t xml:space="preserve">Ce projet m’a permis d’approfondir mes connaissances acquises lors du module C-295 et m’a fait découvrir la gestion des relations entre les tables. Le projet c’est bien passé et la communication avec mon collègue c’est très bien passé. Je trouve dommage de ne pas avoir eu plus de temps pour aboutir à une api complète. </w:t>
+      </w:r>
+    </w:p>
+    <w:p>
+      <w:r>
+        <w:br w:type="page"/>
+      </w:r>
+    </w:p>
+    <w:p>
+      <w:pPr>
+        <w:ind w:left="708"/>
+      </w:pPr>
     </w:p>
     <w:p>
       <w:pPr>
@@ -7742,11 +8286,11 @@
           <w:numId w:val="21"/>
         </w:numPr>
       </w:pPr>
-      <w:bookmarkStart w:id="22" w:name="_Toc160548509"/>
+      <w:bookmarkStart w:id="19" w:name="_Toc160907695"/>
       <w:r>
         <w:t>Evin</w:t>
       </w:r>
-      <w:bookmarkEnd w:id="22"/>
+      <w:bookmarkEnd w:id="19"/>
     </w:p>
     <w:p>
       <w:pPr>
@@ -7756,17 +8300,18 @@
           <w:numId w:val="14"/>
         </w:numPr>
       </w:pPr>
-      <w:bookmarkStart w:id="23" w:name="_Toc160548510"/>
+      <w:bookmarkStart w:id="20" w:name="_Toc160907696"/>
       <w:r>
         <w:t>Planification du projet</w:t>
       </w:r>
-      <w:bookmarkEnd w:id="23"/>
+      <w:bookmarkEnd w:id="20"/>
       <w:r>
         <w:t xml:space="preserve"> </w:t>
       </w:r>
     </w:p>
     <w:p>
       <w:pPr>
+        <w:ind w:left="360"/>
         <w:jc w:val="both"/>
       </w:pPr>
       <w:r>
@@ -7795,11 +8340,11 @@
       <w:pPr>
         <w:pStyle w:val="Titre1"/>
       </w:pPr>
-      <w:bookmarkStart w:id="24" w:name="_Toc160548511"/>
+      <w:bookmarkStart w:id="21" w:name="_Toc160907697"/>
       <w:r>
         <w:t>Webographie</w:t>
       </w:r>
-      <w:bookmarkEnd w:id="24"/>
+      <w:bookmarkEnd w:id="21"/>
       <w:r>
         <w:t xml:space="preserve"> </w:t>
       </w:r>
@@ -7812,11 +8357,11 @@
           <w:numId w:val="13"/>
         </w:numPr>
       </w:pPr>
-      <w:bookmarkStart w:id="25" w:name="_Toc160548512"/>
+      <w:bookmarkStart w:id="22" w:name="_Toc160907698"/>
       <w:r>
         <w:t>Docker :</w:t>
       </w:r>
-      <w:bookmarkEnd w:id="25"/>
+      <w:bookmarkEnd w:id="22"/>
       <w:r>
         <w:t xml:space="preserve"> </w:t>
       </w:r>
@@ -7851,7 +8396,7 @@
 </file>
 
 <file path=word/endnotes.xml><?xml version="1.0" encoding="utf-8"?>
-<w:endnotes xmlns:wpc="http://schemas.microsoft.com/office/word/2010/wordprocessingCanvas" xmlns:cx="http://schemas.microsoft.com/office/drawing/2014/chartex" xmlns:cx1="http://schemas.microsoft.com/office/drawing/2015/9/8/chartex" xmlns:cx2="http://schemas.microsoft.com/office/drawing/2015/10/21/chartex" xmlns:cx3="http://schemas.microsoft.com/office/drawing/2016/5/9/chartex" xmlns:cx4="http://schemas.microsoft.com/office/drawing/2016/5/10/chartex" xmlns:cx5="http://schemas.microsoft.com/office/drawing/2016/5/11/chartex" xmlns:cx6="http://schemas.microsoft.com/office/drawing/2016/5/12/chartex" xmlns:cx7="http://schemas.microsoft.com/office/drawing/2016/5/13/chartex" xmlns:cx8="http://schemas.microsoft.com/office/drawing/2016/5/14/chartex" xmlns:mc="http://schemas.openxmlformats.org/markup-compatibility/2006" xmlns:aink="http://schemas.microsoft.com/office/drawing/2016/ink" xmlns:am3d="http://schemas.microsoft.com/office/drawing/2017/model3d" xmlns:o="urn:schemas-microsoft-com:office:office" xmlns:oel="http://schemas.microsoft.com/office/2019/extlst" xmlns:r="http://schemas.openxmlformats.org/officeDocument/2006/relationships" xmlns:m="http://schemas.openxmlformats.org/officeDocument/2006/math" xmlns:v="urn:schemas-microsoft-com:vml" xmlns:wp14="http://schemas.microsoft.com/office/word/2010/wordprocessingDrawing" xmlns:wp="http://schemas.openxmlformats.org/drawingml/2006/wordprocessingDrawing" xmlns:w10="urn:schemas-microsoft-com:office:word" xmlns:w="http://schemas.openxmlformats.org/wordprocessingml/2006/main" xmlns:w14="http://schemas.microsoft.com/office/word/2010/wordml" xmlns:w15="http://schemas.microsoft.com/office/word/2012/wordml" xmlns:w16cex="http://schemas.microsoft.com/office/word/2018/wordml/cex" xmlns:w16cid="http://schemas.microsoft.com/office/word/2016/wordml/cid" xmlns:w16="http://schemas.microsoft.com/office/word/2018/wordml" xmlns:w16du="http://schemas.microsoft.com/office/word/2023/wordml/word16du" xmlns:w16sdtdh="http://schemas.microsoft.com/office/word/2020/wordml/sdtdatahash" xmlns:w16se="http://schemas.microsoft.com/office/word/2015/wordml/symex" xmlns:wpg="http://schemas.microsoft.com/office/word/2010/wordprocessingGroup" xmlns:wpi="http://schemas.microsoft.com/office/word/2010/wordprocessingInk" xmlns:wne="http://schemas.microsoft.com/office/word/2006/wordml" xmlns:wps="http://schemas.microsoft.com/office/word/2010/wordprocessingShape" mc:Ignorable="w14 w15 w16se w16cid w16 w16cex w16sdtdh wp14">
+<w:endnotes xmlns:wpc="http://schemas.microsoft.com/office/word/2010/wordprocessingCanvas" xmlns:cx="http://schemas.microsoft.com/office/drawing/2014/chartex" xmlns:cx1="http://schemas.microsoft.com/office/drawing/2015/9/8/chartex" xmlns:cx2="http://schemas.microsoft.com/office/drawing/2015/10/21/chartex" xmlns:cx3="http://schemas.microsoft.com/office/drawing/2016/5/9/chartex" xmlns:cx4="http://schemas.microsoft.com/office/drawing/2016/5/10/chartex" xmlns:cx5="http://schemas.microsoft.com/office/drawing/2016/5/11/chartex" xmlns:cx6="http://schemas.microsoft.com/office/drawing/2016/5/12/chartex" xmlns:cx7="http://schemas.microsoft.com/office/drawing/2016/5/13/chartex" xmlns:cx8="http://schemas.microsoft.com/office/drawing/2016/5/14/chartex" xmlns:mc="http://schemas.openxmlformats.org/markup-compatibility/2006" xmlns:aink="http://schemas.microsoft.com/office/drawing/2016/ink" xmlns:am3d="http://schemas.microsoft.com/office/drawing/2017/model3d" xmlns:o="urn:schemas-microsoft-com:office:office" xmlns:oel="http://schemas.microsoft.com/office/2019/extlst" xmlns:r="http://schemas.openxmlformats.org/officeDocument/2006/relationships" xmlns:m="http://schemas.openxmlformats.org/officeDocument/2006/math" xmlns:v="urn:schemas-microsoft-com:vml" xmlns:wp14="http://schemas.microsoft.com/office/word/2010/wordprocessingDrawing" xmlns:wp="http://schemas.openxmlformats.org/drawingml/2006/wordprocessingDrawing" xmlns:w10="urn:schemas-microsoft-com:office:word" xmlns:w="http://schemas.openxmlformats.org/wordprocessingml/2006/main" xmlns:w14="http://schemas.microsoft.com/office/word/2010/wordml" xmlns:w15="http://schemas.microsoft.com/office/word/2012/wordml" xmlns:w16cex="http://schemas.microsoft.com/office/word/2018/wordml/cex" xmlns:w16cid="http://schemas.microsoft.com/office/word/2016/wordml/cid" xmlns:w16="http://schemas.microsoft.com/office/word/2018/wordml" xmlns:w16sdtdh="http://schemas.microsoft.com/office/word/2020/wordml/sdtdatahash" xmlns:w16se="http://schemas.microsoft.com/office/word/2015/wordml/symex" xmlns:wpg="http://schemas.microsoft.com/office/word/2010/wordprocessingGroup" xmlns:wpi="http://schemas.microsoft.com/office/word/2010/wordprocessingInk" xmlns:wne="http://schemas.microsoft.com/office/word/2006/wordml" xmlns:wps="http://schemas.microsoft.com/office/word/2010/wordprocessingShape" mc:Ignorable="w14 w15 w16se w16cid w16 w16cex w16sdtdh wp14">
   <w:endnote w:type="separator" w:id="-1">
     <w:p>
       <w:pPr>
@@ -7876,7 +8421,7 @@
 </file>
 
 <file path=word/footer1.xml><?xml version="1.0" encoding="utf-8"?>
-<w:ftr xmlns:wpc="http://schemas.microsoft.com/office/word/2010/wordprocessingCanvas" xmlns:cx="http://schemas.microsoft.com/office/drawing/2014/chartex" xmlns:cx1="http://schemas.microsoft.com/office/drawing/2015/9/8/chartex" xmlns:cx2="http://schemas.microsoft.com/office/drawing/2015/10/21/chartex" xmlns:cx3="http://schemas.microsoft.com/office/drawing/2016/5/9/chartex" xmlns:cx4="http://schemas.microsoft.com/office/drawing/2016/5/10/chartex" xmlns:cx5="http://schemas.microsoft.com/office/drawing/2016/5/11/chartex" xmlns:cx6="http://schemas.microsoft.com/office/drawing/2016/5/12/chartex" xmlns:cx7="http://schemas.microsoft.com/office/drawing/2016/5/13/chartex" xmlns:cx8="http://schemas.microsoft.com/office/drawing/2016/5/14/chartex" xmlns:mc="http://schemas.openxmlformats.org/markup-compatibility/2006" xmlns:aink="http://schemas.microsoft.com/office/drawing/2016/ink" xmlns:am3d="http://schemas.microsoft.com/office/drawing/2017/model3d" xmlns:o="urn:schemas-microsoft-com:office:office" xmlns:oel="http://schemas.microsoft.com/office/2019/extlst" xmlns:r="http://schemas.openxmlformats.org/officeDocument/2006/relationships" xmlns:m="http://schemas.openxmlformats.org/officeDocument/2006/math" xmlns:v="urn:schemas-microsoft-com:vml" xmlns:wp14="http://schemas.microsoft.com/office/word/2010/wordprocessingDrawing" xmlns:wp="http://schemas.openxmlformats.org/drawingml/2006/wordprocessingDrawing" xmlns:w10="urn:schemas-microsoft-com:office:word" xmlns:w="http://schemas.openxmlformats.org/wordprocessingml/2006/main" xmlns:w14="http://schemas.microsoft.com/office/word/2010/wordml" xmlns:w15="http://schemas.microsoft.com/office/word/2012/wordml" xmlns:w16cex="http://schemas.microsoft.com/office/word/2018/wordml/cex" xmlns:w16cid="http://schemas.microsoft.com/office/word/2016/wordml/cid" xmlns:w16="http://schemas.microsoft.com/office/word/2018/wordml" xmlns:w16du="http://schemas.microsoft.com/office/word/2023/wordml/word16du" xmlns:w16sdtdh="http://schemas.microsoft.com/office/word/2020/wordml/sdtdatahash" xmlns:w16se="http://schemas.microsoft.com/office/word/2015/wordml/symex" xmlns:wpg="http://schemas.microsoft.com/office/word/2010/wordprocessingGroup" xmlns:wpi="http://schemas.microsoft.com/office/word/2010/wordprocessingInk" xmlns:wne="http://schemas.microsoft.com/office/word/2006/wordml" xmlns:wps="http://schemas.microsoft.com/office/word/2010/wordprocessingShape" mc:Ignorable="w14 w15 w16se w16cid w16 w16cex w16sdtdh wp14">
+<w:ftr xmlns:wpc="http://schemas.microsoft.com/office/word/2010/wordprocessingCanvas" xmlns:cx="http://schemas.microsoft.com/office/drawing/2014/chartex" xmlns:cx1="http://schemas.microsoft.com/office/drawing/2015/9/8/chartex" xmlns:cx2="http://schemas.microsoft.com/office/drawing/2015/10/21/chartex" xmlns:cx3="http://schemas.microsoft.com/office/drawing/2016/5/9/chartex" xmlns:cx4="http://schemas.microsoft.com/office/drawing/2016/5/10/chartex" xmlns:cx5="http://schemas.microsoft.com/office/drawing/2016/5/11/chartex" xmlns:cx6="http://schemas.microsoft.com/office/drawing/2016/5/12/chartex" xmlns:cx7="http://schemas.microsoft.com/office/drawing/2016/5/13/chartex" xmlns:cx8="http://schemas.microsoft.com/office/drawing/2016/5/14/chartex" xmlns:mc="http://schemas.openxmlformats.org/markup-compatibility/2006" xmlns:aink="http://schemas.microsoft.com/office/drawing/2016/ink" xmlns:am3d="http://schemas.microsoft.com/office/drawing/2017/model3d" xmlns:o="urn:schemas-microsoft-com:office:office" xmlns:oel="http://schemas.microsoft.com/office/2019/extlst" xmlns:r="http://schemas.openxmlformats.org/officeDocument/2006/relationships" xmlns:m="http://schemas.openxmlformats.org/officeDocument/2006/math" xmlns:v="urn:schemas-microsoft-com:vml" xmlns:wp14="http://schemas.microsoft.com/office/word/2010/wordprocessingDrawing" xmlns:wp="http://schemas.openxmlformats.org/drawingml/2006/wordprocessingDrawing" xmlns:w10="urn:schemas-microsoft-com:office:word" xmlns:w="http://schemas.openxmlformats.org/wordprocessingml/2006/main" xmlns:w14="http://schemas.microsoft.com/office/word/2010/wordml" xmlns:w15="http://schemas.microsoft.com/office/word/2012/wordml" xmlns:w16cex="http://schemas.microsoft.com/office/word/2018/wordml/cex" xmlns:w16cid="http://schemas.microsoft.com/office/word/2016/wordml/cid" xmlns:w16="http://schemas.microsoft.com/office/word/2018/wordml" xmlns:w16sdtdh="http://schemas.microsoft.com/office/word/2020/wordml/sdtdatahash" xmlns:w16se="http://schemas.microsoft.com/office/word/2015/wordml/symex" xmlns:wpg="http://schemas.microsoft.com/office/word/2010/wordprocessingGroup" xmlns:wpi="http://schemas.microsoft.com/office/word/2010/wordprocessingInk" xmlns:wne="http://schemas.microsoft.com/office/word/2006/wordml" xmlns:wps="http://schemas.microsoft.com/office/word/2010/wordprocessingShape" mc:Ignorable="w14 w15 w16se w16cid w16 w16cex w16sdtdh wp14">
   <w:p>
     <w:pPr>
       <w:pStyle w:val="Pieddepage"/>
@@ -7931,7 +8476,7 @@
           <w:rPr>
             <w:noProof/>
           </w:rPr>
-          <w:t>05.03.2024</w:t>
+          <w:t>09.03.2024</w:t>
         </w:r>
         <w:r>
           <w:fldChar w:fldCharType="end"/>
@@ -7948,7 +8493,7 @@
 </file>
 
 <file path=word/footer2.xml><?xml version="1.0" encoding="utf-8"?>
-<w:ftr xmlns:wpc="http://schemas.microsoft.com/office/word/2010/wordprocessingCanvas" xmlns:cx="http://schemas.microsoft.com/office/drawing/2014/chartex" xmlns:cx1="http://schemas.microsoft.com/office/drawing/2015/9/8/chartex" xmlns:cx2="http://schemas.microsoft.com/office/drawing/2015/10/21/chartex" xmlns:cx3="http://schemas.microsoft.com/office/drawing/2016/5/9/chartex" xmlns:cx4="http://schemas.microsoft.com/office/drawing/2016/5/10/chartex" xmlns:cx5="http://schemas.microsoft.com/office/drawing/2016/5/11/chartex" xmlns:cx6="http://schemas.microsoft.com/office/drawing/2016/5/12/chartex" xmlns:cx7="http://schemas.microsoft.com/office/drawing/2016/5/13/chartex" xmlns:cx8="http://schemas.microsoft.com/office/drawing/2016/5/14/chartex" xmlns:mc="http://schemas.openxmlformats.org/markup-compatibility/2006" xmlns:aink="http://schemas.microsoft.com/office/drawing/2016/ink" xmlns:am3d="http://schemas.microsoft.com/office/drawing/2017/model3d" xmlns:o="urn:schemas-microsoft-com:office:office" xmlns:oel="http://schemas.microsoft.com/office/2019/extlst" xmlns:r="http://schemas.openxmlformats.org/officeDocument/2006/relationships" xmlns:m="http://schemas.openxmlformats.org/officeDocument/2006/math" xmlns:v="urn:schemas-microsoft-com:vml" xmlns:wp14="http://schemas.microsoft.com/office/word/2010/wordprocessingDrawing" xmlns:wp="http://schemas.openxmlformats.org/drawingml/2006/wordprocessingDrawing" xmlns:w10="urn:schemas-microsoft-com:office:word" xmlns:w="http://schemas.openxmlformats.org/wordprocessingml/2006/main" xmlns:w14="http://schemas.microsoft.com/office/word/2010/wordml" xmlns:w15="http://schemas.microsoft.com/office/word/2012/wordml" xmlns:w16cex="http://schemas.microsoft.com/office/word/2018/wordml/cex" xmlns:w16cid="http://schemas.microsoft.com/office/word/2016/wordml/cid" xmlns:w16="http://schemas.microsoft.com/office/word/2018/wordml" xmlns:w16du="http://schemas.microsoft.com/office/word/2023/wordml/word16du" xmlns:w16sdtdh="http://schemas.microsoft.com/office/word/2020/wordml/sdtdatahash" xmlns:w16se="http://schemas.microsoft.com/office/word/2015/wordml/symex" xmlns:wpg="http://schemas.microsoft.com/office/word/2010/wordprocessingGroup" xmlns:wpi="http://schemas.microsoft.com/office/word/2010/wordprocessingInk" xmlns:wne="http://schemas.microsoft.com/office/word/2006/wordml" xmlns:wps="http://schemas.microsoft.com/office/word/2010/wordprocessingShape" mc:Ignorable="w14 w15 w16se w16cid w16 w16cex w16sdtdh wp14">
+<w:ftr xmlns:wpc="http://schemas.microsoft.com/office/word/2010/wordprocessingCanvas" xmlns:cx="http://schemas.microsoft.com/office/drawing/2014/chartex" xmlns:cx1="http://schemas.microsoft.com/office/drawing/2015/9/8/chartex" xmlns:cx2="http://schemas.microsoft.com/office/drawing/2015/10/21/chartex" xmlns:cx3="http://schemas.microsoft.com/office/drawing/2016/5/9/chartex" xmlns:cx4="http://schemas.microsoft.com/office/drawing/2016/5/10/chartex" xmlns:cx5="http://schemas.microsoft.com/office/drawing/2016/5/11/chartex" xmlns:cx6="http://schemas.microsoft.com/office/drawing/2016/5/12/chartex" xmlns:cx7="http://schemas.microsoft.com/office/drawing/2016/5/13/chartex" xmlns:cx8="http://schemas.microsoft.com/office/drawing/2016/5/14/chartex" xmlns:mc="http://schemas.openxmlformats.org/markup-compatibility/2006" xmlns:aink="http://schemas.microsoft.com/office/drawing/2016/ink" xmlns:am3d="http://schemas.microsoft.com/office/drawing/2017/model3d" xmlns:o="urn:schemas-microsoft-com:office:office" xmlns:oel="http://schemas.microsoft.com/office/2019/extlst" xmlns:r="http://schemas.openxmlformats.org/officeDocument/2006/relationships" xmlns:m="http://schemas.openxmlformats.org/officeDocument/2006/math" xmlns:v="urn:schemas-microsoft-com:vml" xmlns:wp14="http://schemas.microsoft.com/office/word/2010/wordprocessingDrawing" xmlns:wp="http://schemas.openxmlformats.org/drawingml/2006/wordprocessingDrawing" xmlns:w10="urn:schemas-microsoft-com:office:word" xmlns:w="http://schemas.openxmlformats.org/wordprocessingml/2006/main" xmlns:w14="http://schemas.microsoft.com/office/word/2010/wordml" xmlns:w15="http://schemas.microsoft.com/office/word/2012/wordml" xmlns:w16cex="http://schemas.microsoft.com/office/word/2018/wordml/cex" xmlns:w16cid="http://schemas.microsoft.com/office/word/2016/wordml/cid" xmlns:w16="http://schemas.microsoft.com/office/word/2018/wordml" xmlns:w16sdtdh="http://schemas.microsoft.com/office/word/2020/wordml/sdtdatahash" xmlns:w16se="http://schemas.microsoft.com/office/word/2015/wordml/symex" xmlns:wpg="http://schemas.microsoft.com/office/word/2010/wordprocessingGroup" xmlns:wpi="http://schemas.microsoft.com/office/word/2010/wordprocessingInk" xmlns:wne="http://schemas.microsoft.com/office/word/2006/wordml" xmlns:wps="http://schemas.microsoft.com/office/word/2010/wordprocessingShape" mc:Ignorable="w14 w15 w16se w16cid w16 w16cex w16sdtdh wp14">
   <w:p>
     <w:pPr>
       <w:pStyle w:val="Pieddepage"/>
@@ -8008,7 +8553,7 @@
       <w:rPr>
         <w:noProof/>
       </w:rPr>
-      <w:t>05.03.2024</w:t>
+      <w:t>09.03.2024</w:t>
     </w:r>
     <w:r>
       <w:fldChar w:fldCharType="end"/>
@@ -8018,7 +8563,7 @@
 </file>
 
 <file path=word/footnotes.xml><?xml version="1.0" encoding="utf-8"?>
-<w:footnotes xmlns:wpc="http://schemas.microsoft.com/office/word/2010/wordprocessingCanvas" xmlns:cx="http://schemas.microsoft.com/office/drawing/2014/chartex" xmlns:cx1="http://schemas.microsoft.com/office/drawing/2015/9/8/chartex" xmlns:cx2="http://schemas.microsoft.com/office/drawing/2015/10/21/chartex" xmlns:cx3="http://schemas.microsoft.com/office/drawing/2016/5/9/chartex" xmlns:cx4="http://schemas.microsoft.com/office/drawing/2016/5/10/chartex" xmlns:cx5="http://schemas.microsoft.com/office/drawing/2016/5/11/chartex" xmlns:cx6="http://schemas.microsoft.com/office/drawing/2016/5/12/chartex" xmlns:cx7="http://schemas.microsoft.com/office/drawing/2016/5/13/chartex" xmlns:cx8="http://schemas.microsoft.com/office/drawing/2016/5/14/chartex" xmlns:mc="http://schemas.openxmlformats.org/markup-compatibility/2006" xmlns:aink="http://schemas.microsoft.com/office/drawing/2016/ink" xmlns:am3d="http://schemas.microsoft.com/office/drawing/2017/model3d" xmlns:o="urn:schemas-microsoft-com:office:office" xmlns:oel="http://schemas.microsoft.com/office/2019/extlst" xmlns:r="http://schemas.openxmlformats.org/officeDocument/2006/relationships" xmlns:m="http://schemas.openxmlformats.org/officeDocument/2006/math" xmlns:v="urn:schemas-microsoft-com:vml" xmlns:wp14="http://schemas.microsoft.com/office/word/2010/wordprocessingDrawing" xmlns:wp="http://schemas.openxmlformats.org/drawingml/2006/wordprocessingDrawing" xmlns:w10="urn:schemas-microsoft-com:office:word" xmlns:w="http://schemas.openxmlformats.org/wordprocessingml/2006/main" xmlns:w14="http://schemas.microsoft.com/office/word/2010/wordml" xmlns:w15="http://schemas.microsoft.com/office/word/2012/wordml" xmlns:w16cex="http://schemas.microsoft.com/office/word/2018/wordml/cex" xmlns:w16cid="http://schemas.microsoft.com/office/word/2016/wordml/cid" xmlns:w16="http://schemas.microsoft.com/office/word/2018/wordml" xmlns:w16du="http://schemas.microsoft.com/office/word/2023/wordml/word16du" xmlns:w16sdtdh="http://schemas.microsoft.com/office/word/2020/wordml/sdtdatahash" xmlns:w16se="http://schemas.microsoft.com/office/word/2015/wordml/symex" xmlns:wpg="http://schemas.microsoft.com/office/word/2010/wordprocessingGroup" xmlns:wpi="http://schemas.microsoft.com/office/word/2010/wordprocessingInk" xmlns:wne="http://schemas.microsoft.com/office/word/2006/wordml" xmlns:wps="http://schemas.microsoft.com/office/word/2010/wordprocessingShape" mc:Ignorable="w14 w15 w16se w16cid w16 w16cex w16sdtdh wp14">
+<w:footnotes xmlns:wpc="http://schemas.microsoft.com/office/word/2010/wordprocessingCanvas" xmlns:cx="http://schemas.microsoft.com/office/drawing/2014/chartex" xmlns:cx1="http://schemas.microsoft.com/office/drawing/2015/9/8/chartex" xmlns:cx2="http://schemas.microsoft.com/office/drawing/2015/10/21/chartex" xmlns:cx3="http://schemas.microsoft.com/office/drawing/2016/5/9/chartex" xmlns:cx4="http://schemas.microsoft.com/office/drawing/2016/5/10/chartex" xmlns:cx5="http://schemas.microsoft.com/office/drawing/2016/5/11/chartex" xmlns:cx6="http://schemas.microsoft.com/office/drawing/2016/5/12/chartex" xmlns:cx7="http://schemas.microsoft.com/office/drawing/2016/5/13/chartex" xmlns:cx8="http://schemas.microsoft.com/office/drawing/2016/5/14/chartex" xmlns:mc="http://schemas.openxmlformats.org/markup-compatibility/2006" xmlns:aink="http://schemas.microsoft.com/office/drawing/2016/ink" xmlns:am3d="http://schemas.microsoft.com/office/drawing/2017/model3d" xmlns:o="urn:schemas-microsoft-com:office:office" xmlns:oel="http://schemas.microsoft.com/office/2019/extlst" xmlns:r="http://schemas.openxmlformats.org/officeDocument/2006/relationships" xmlns:m="http://schemas.openxmlformats.org/officeDocument/2006/math" xmlns:v="urn:schemas-microsoft-com:vml" xmlns:wp14="http://schemas.microsoft.com/office/word/2010/wordprocessingDrawing" xmlns:wp="http://schemas.openxmlformats.org/drawingml/2006/wordprocessingDrawing" xmlns:w10="urn:schemas-microsoft-com:office:word" xmlns:w="http://schemas.openxmlformats.org/wordprocessingml/2006/main" xmlns:w14="http://schemas.microsoft.com/office/word/2010/wordml" xmlns:w15="http://schemas.microsoft.com/office/word/2012/wordml" xmlns:w16cex="http://schemas.microsoft.com/office/word/2018/wordml/cex" xmlns:w16cid="http://schemas.microsoft.com/office/word/2016/wordml/cid" xmlns:w16="http://schemas.microsoft.com/office/word/2018/wordml" xmlns:w16sdtdh="http://schemas.microsoft.com/office/word/2020/wordml/sdtdatahash" xmlns:w16se="http://schemas.microsoft.com/office/word/2015/wordml/symex" xmlns:wpg="http://schemas.microsoft.com/office/word/2010/wordprocessingGroup" xmlns:wpi="http://schemas.microsoft.com/office/word/2010/wordprocessingInk" xmlns:wne="http://schemas.microsoft.com/office/word/2006/wordml" xmlns:wps="http://schemas.microsoft.com/office/word/2010/wordprocessingShape" mc:Ignorable="w14 w15 w16se w16cid w16 w16cex w16sdtdh wp14">
   <w:footnote w:type="separator" w:id="-1">
     <w:p>
       <w:pPr>
@@ -8043,7 +8588,7 @@
 </file>
 
 <file path=word/header1.xml><?xml version="1.0" encoding="utf-8"?>
-<w:hdr xmlns:wpc="http://schemas.microsoft.com/office/word/2010/wordprocessingCanvas" xmlns:cx="http://schemas.microsoft.com/office/drawing/2014/chartex" xmlns:cx1="http://schemas.microsoft.com/office/drawing/2015/9/8/chartex" xmlns:cx2="http://schemas.microsoft.com/office/drawing/2015/10/21/chartex" xmlns:cx3="http://schemas.microsoft.com/office/drawing/2016/5/9/chartex" xmlns:cx4="http://schemas.microsoft.com/office/drawing/2016/5/10/chartex" xmlns:cx5="http://schemas.microsoft.com/office/drawing/2016/5/11/chartex" xmlns:cx6="http://schemas.microsoft.com/office/drawing/2016/5/12/chartex" xmlns:cx7="http://schemas.microsoft.com/office/drawing/2016/5/13/chartex" xmlns:cx8="http://schemas.microsoft.com/office/drawing/2016/5/14/chartex" xmlns:mc="http://schemas.openxmlformats.org/markup-compatibility/2006" xmlns:aink="http://schemas.microsoft.com/office/drawing/2016/ink" xmlns:am3d="http://schemas.microsoft.com/office/drawing/2017/model3d" xmlns:o="urn:schemas-microsoft-com:office:office" xmlns:oel="http://schemas.microsoft.com/office/2019/extlst" xmlns:r="http://schemas.openxmlformats.org/officeDocument/2006/relationships" xmlns:m="http://schemas.openxmlformats.org/officeDocument/2006/math" xmlns:v="urn:schemas-microsoft-com:vml" xmlns:wp14="http://schemas.microsoft.com/office/word/2010/wordprocessingDrawing" xmlns:wp="http://schemas.openxmlformats.org/drawingml/2006/wordprocessingDrawing" xmlns:w10="urn:schemas-microsoft-com:office:word" xmlns:w="http://schemas.openxmlformats.org/wordprocessingml/2006/main" xmlns:w14="http://schemas.microsoft.com/office/word/2010/wordml" xmlns:w15="http://schemas.microsoft.com/office/word/2012/wordml" xmlns:w16cex="http://schemas.microsoft.com/office/word/2018/wordml/cex" xmlns:w16cid="http://schemas.microsoft.com/office/word/2016/wordml/cid" xmlns:w16="http://schemas.microsoft.com/office/word/2018/wordml" xmlns:w16du="http://schemas.microsoft.com/office/word/2023/wordml/word16du" xmlns:w16sdtdh="http://schemas.microsoft.com/office/word/2020/wordml/sdtdatahash" xmlns:w16se="http://schemas.microsoft.com/office/word/2015/wordml/symex" xmlns:wpg="http://schemas.microsoft.com/office/word/2010/wordprocessingGroup" xmlns:wpi="http://schemas.microsoft.com/office/word/2010/wordprocessingInk" xmlns:wne="http://schemas.microsoft.com/office/word/2006/wordml" xmlns:wps="http://schemas.microsoft.com/office/word/2010/wordprocessingShape" mc:Ignorable="w14 w15 w16se w16cid w16 w16cex w16sdtdh wp14">
+<w:hdr xmlns:wpc="http://schemas.microsoft.com/office/word/2010/wordprocessingCanvas" xmlns:cx="http://schemas.microsoft.com/office/drawing/2014/chartex" xmlns:cx1="http://schemas.microsoft.com/office/drawing/2015/9/8/chartex" xmlns:cx2="http://schemas.microsoft.com/office/drawing/2015/10/21/chartex" xmlns:cx3="http://schemas.microsoft.com/office/drawing/2016/5/9/chartex" xmlns:cx4="http://schemas.microsoft.com/office/drawing/2016/5/10/chartex" xmlns:cx5="http://schemas.microsoft.com/office/drawing/2016/5/11/chartex" xmlns:cx6="http://schemas.microsoft.com/office/drawing/2016/5/12/chartex" xmlns:cx7="http://schemas.microsoft.com/office/drawing/2016/5/13/chartex" xmlns:cx8="http://schemas.microsoft.com/office/drawing/2016/5/14/chartex" xmlns:mc="http://schemas.openxmlformats.org/markup-compatibility/2006" xmlns:aink="http://schemas.microsoft.com/office/drawing/2016/ink" xmlns:am3d="http://schemas.microsoft.com/office/drawing/2017/model3d" xmlns:o="urn:schemas-microsoft-com:office:office" xmlns:oel="http://schemas.microsoft.com/office/2019/extlst" xmlns:r="http://schemas.openxmlformats.org/officeDocument/2006/relationships" xmlns:m="http://schemas.openxmlformats.org/officeDocument/2006/math" xmlns:v="urn:schemas-microsoft-com:vml" xmlns:wp14="http://schemas.microsoft.com/office/word/2010/wordprocessingDrawing" xmlns:wp="http://schemas.openxmlformats.org/drawingml/2006/wordprocessingDrawing" xmlns:w10="urn:schemas-microsoft-com:office:word" xmlns:w="http://schemas.openxmlformats.org/wordprocessingml/2006/main" xmlns:w14="http://schemas.microsoft.com/office/word/2010/wordml" xmlns:w15="http://schemas.microsoft.com/office/word/2012/wordml" xmlns:w16cex="http://schemas.microsoft.com/office/word/2018/wordml/cex" xmlns:w16cid="http://schemas.microsoft.com/office/word/2016/wordml/cid" xmlns:w16="http://schemas.microsoft.com/office/word/2018/wordml" xmlns:w16sdtdh="http://schemas.microsoft.com/office/word/2020/wordml/sdtdatahash" xmlns:w16se="http://schemas.microsoft.com/office/word/2015/wordml/symex" xmlns:wpg="http://schemas.microsoft.com/office/word/2010/wordprocessingGroup" xmlns:wpi="http://schemas.microsoft.com/office/word/2010/wordprocessingInk" xmlns:wne="http://schemas.microsoft.com/office/word/2006/wordml" xmlns:wps="http://schemas.microsoft.com/office/word/2010/wordprocessingShape" mc:Ignorable="w14 w15 w16se w16cid w16 w16cex w16sdtdh wp14">
   <w:p>
     <w:pPr>
       <w:pStyle w:val="En-tte"/>
@@ -8140,7 +8685,7 @@
 </file>
 
 <file path=word/header2.xml><?xml version="1.0" encoding="utf-8"?>
-<w:hdr xmlns:wpc="http://schemas.microsoft.com/office/word/2010/wordprocessingCanvas" xmlns:cx="http://schemas.microsoft.com/office/drawing/2014/chartex" xmlns:cx1="http://schemas.microsoft.com/office/drawing/2015/9/8/chartex" xmlns:cx2="http://schemas.microsoft.com/office/drawing/2015/10/21/chartex" xmlns:cx3="http://schemas.microsoft.com/office/drawing/2016/5/9/chartex" xmlns:cx4="http://schemas.microsoft.com/office/drawing/2016/5/10/chartex" xmlns:cx5="http://schemas.microsoft.com/office/drawing/2016/5/11/chartex" xmlns:cx6="http://schemas.microsoft.com/office/drawing/2016/5/12/chartex" xmlns:cx7="http://schemas.microsoft.com/office/drawing/2016/5/13/chartex" xmlns:cx8="http://schemas.microsoft.com/office/drawing/2016/5/14/chartex" xmlns:mc="http://schemas.openxmlformats.org/markup-compatibility/2006" xmlns:aink="http://schemas.microsoft.com/office/drawing/2016/ink" xmlns:am3d="http://schemas.microsoft.com/office/drawing/2017/model3d" xmlns:o="urn:schemas-microsoft-com:office:office" xmlns:oel="http://schemas.microsoft.com/office/2019/extlst" xmlns:r="http://schemas.openxmlformats.org/officeDocument/2006/relationships" xmlns:m="http://schemas.openxmlformats.org/officeDocument/2006/math" xmlns:v="urn:schemas-microsoft-com:vml" xmlns:wp14="http://schemas.microsoft.com/office/word/2010/wordprocessingDrawing" xmlns:wp="http://schemas.openxmlformats.org/drawingml/2006/wordprocessingDrawing" xmlns:w10="urn:schemas-microsoft-com:office:word" xmlns:w="http://schemas.openxmlformats.org/wordprocessingml/2006/main" xmlns:w14="http://schemas.microsoft.com/office/word/2010/wordml" xmlns:w15="http://schemas.microsoft.com/office/word/2012/wordml" xmlns:w16cex="http://schemas.microsoft.com/office/word/2018/wordml/cex" xmlns:w16cid="http://schemas.microsoft.com/office/word/2016/wordml/cid" xmlns:w16="http://schemas.microsoft.com/office/word/2018/wordml" xmlns:w16du="http://schemas.microsoft.com/office/word/2023/wordml/word16du" xmlns:w16sdtdh="http://schemas.microsoft.com/office/word/2020/wordml/sdtdatahash" xmlns:w16se="http://schemas.microsoft.com/office/word/2015/wordml/symex" xmlns:wpg="http://schemas.microsoft.com/office/word/2010/wordprocessingGroup" xmlns:wpi="http://schemas.microsoft.com/office/word/2010/wordprocessingInk" xmlns:wne="http://schemas.microsoft.com/office/word/2006/wordml" xmlns:wps="http://schemas.microsoft.com/office/word/2010/wordprocessingShape" mc:Ignorable="w14 w15 w16se w16cid w16 w16cex w16sdtdh wp14">
+<w:hdr xmlns:wpc="http://schemas.microsoft.com/office/word/2010/wordprocessingCanvas" xmlns:cx="http://schemas.microsoft.com/office/drawing/2014/chartex" xmlns:cx1="http://schemas.microsoft.com/office/drawing/2015/9/8/chartex" xmlns:cx2="http://schemas.microsoft.com/office/drawing/2015/10/21/chartex" xmlns:cx3="http://schemas.microsoft.com/office/drawing/2016/5/9/chartex" xmlns:cx4="http://schemas.microsoft.com/office/drawing/2016/5/10/chartex" xmlns:cx5="http://schemas.microsoft.com/office/drawing/2016/5/11/chartex" xmlns:cx6="http://schemas.microsoft.com/office/drawing/2016/5/12/chartex" xmlns:cx7="http://schemas.microsoft.com/office/drawing/2016/5/13/chartex" xmlns:cx8="http://schemas.microsoft.com/office/drawing/2016/5/14/chartex" xmlns:mc="http://schemas.openxmlformats.org/markup-compatibility/2006" xmlns:aink="http://schemas.microsoft.com/office/drawing/2016/ink" xmlns:am3d="http://schemas.microsoft.com/office/drawing/2017/model3d" xmlns:o="urn:schemas-microsoft-com:office:office" xmlns:oel="http://schemas.microsoft.com/office/2019/extlst" xmlns:r="http://schemas.openxmlformats.org/officeDocument/2006/relationships" xmlns:m="http://schemas.openxmlformats.org/officeDocument/2006/math" xmlns:v="urn:schemas-microsoft-com:vml" xmlns:wp14="http://schemas.microsoft.com/office/word/2010/wordprocessingDrawing" xmlns:wp="http://schemas.openxmlformats.org/drawingml/2006/wordprocessingDrawing" xmlns:w10="urn:schemas-microsoft-com:office:word" xmlns:w="http://schemas.openxmlformats.org/wordprocessingml/2006/main" xmlns:w14="http://schemas.microsoft.com/office/word/2010/wordml" xmlns:w15="http://schemas.microsoft.com/office/word/2012/wordml" xmlns:w16cex="http://schemas.microsoft.com/office/word/2018/wordml/cex" xmlns:w16cid="http://schemas.microsoft.com/office/word/2016/wordml/cid" xmlns:w16="http://schemas.microsoft.com/office/word/2018/wordml" xmlns:w16sdtdh="http://schemas.microsoft.com/office/word/2020/wordml/sdtdatahash" xmlns:w16se="http://schemas.microsoft.com/office/word/2015/wordml/symex" xmlns:wpg="http://schemas.microsoft.com/office/word/2010/wordprocessingGroup" xmlns:wpi="http://schemas.microsoft.com/office/word/2010/wordprocessingInk" xmlns:wne="http://schemas.microsoft.com/office/word/2006/wordml" xmlns:wps="http://schemas.microsoft.com/office/word/2010/wordprocessingShape" mc:Ignorable="w14 w15 w16se w16cid w16 w16cex w16sdtdh wp14">
   <w:p>
     <w:pPr>
       <w:pStyle w:val="En-tte"/>
@@ -8197,8 +8742,120 @@
 </file>
 
 <file path=word/numbering.xml><?xml version="1.0" encoding="utf-8"?>
-<w:numbering xmlns:wpc="http://schemas.microsoft.com/office/word/2010/wordprocessingCanvas" xmlns:cx="http://schemas.microsoft.com/office/drawing/2014/chartex" xmlns:cx1="http://schemas.microsoft.com/office/drawing/2015/9/8/chartex" xmlns:cx2="http://schemas.microsoft.com/office/drawing/2015/10/21/chartex" xmlns:cx3="http://schemas.microsoft.com/office/drawing/2016/5/9/chartex" xmlns:cx4="http://schemas.microsoft.com/office/drawing/2016/5/10/chartex" xmlns:cx5="http://schemas.microsoft.com/office/drawing/2016/5/11/chartex" xmlns:cx6="http://schemas.microsoft.com/office/drawing/2016/5/12/chartex" xmlns:cx7="http://schemas.microsoft.com/office/drawing/2016/5/13/chartex" xmlns:cx8="http://schemas.microsoft.com/office/drawing/2016/5/14/chartex" xmlns:mc="http://schemas.openxmlformats.org/markup-compatibility/2006" xmlns:aink="http://schemas.microsoft.com/office/drawing/2016/ink" xmlns:am3d="http://schemas.microsoft.com/office/drawing/2017/model3d" xmlns:o="urn:schemas-microsoft-com:office:office" xmlns:oel="http://schemas.microsoft.com/office/2019/extlst" xmlns:r="http://schemas.openxmlformats.org/officeDocument/2006/relationships" xmlns:m="http://schemas.openxmlformats.org/officeDocument/2006/math" xmlns:v="urn:schemas-microsoft-com:vml" xmlns:wp14="http://schemas.microsoft.com/office/word/2010/wordprocessingDrawing" xmlns:wp="http://schemas.openxmlformats.org/drawingml/2006/wordprocessingDrawing" xmlns:w10="urn:schemas-microsoft-com:office:word" xmlns:w="http://schemas.openxmlformats.org/wordprocessingml/2006/main" xmlns:w14="http://schemas.microsoft.com/office/word/2010/wordml" xmlns:w15="http://schemas.microsoft.com/office/word/2012/wordml" xmlns:w16cex="http://schemas.microsoft.com/office/word/2018/wordml/cex" xmlns:w16cid="http://schemas.microsoft.com/office/word/2016/wordml/cid" xmlns:w16="http://schemas.microsoft.com/office/word/2018/wordml" xmlns:w16du="http://schemas.microsoft.com/office/word/2023/wordml/word16du" xmlns:w16sdtdh="http://schemas.microsoft.com/office/word/2020/wordml/sdtdatahash" xmlns:w16se="http://schemas.microsoft.com/office/word/2015/wordml/symex" xmlns:wpg="http://schemas.microsoft.com/office/word/2010/wordprocessingGroup" xmlns:wpi="http://schemas.microsoft.com/office/word/2010/wordprocessingInk" xmlns:wne="http://schemas.microsoft.com/office/word/2006/wordml" xmlns:wps="http://schemas.microsoft.com/office/word/2010/wordprocessingShape" mc:Ignorable="w14 w15 w16se w16cid w16 w16cex w16sdtdh wp14">
+<w:numbering xmlns:wpc="http://schemas.microsoft.com/office/word/2010/wordprocessingCanvas" xmlns:cx="http://schemas.microsoft.com/office/drawing/2014/chartex" xmlns:cx1="http://schemas.microsoft.com/office/drawing/2015/9/8/chartex" xmlns:cx2="http://schemas.microsoft.com/office/drawing/2015/10/21/chartex" xmlns:cx3="http://schemas.microsoft.com/office/drawing/2016/5/9/chartex" xmlns:cx4="http://schemas.microsoft.com/office/drawing/2016/5/10/chartex" xmlns:cx5="http://schemas.microsoft.com/office/drawing/2016/5/11/chartex" xmlns:cx6="http://schemas.microsoft.com/office/drawing/2016/5/12/chartex" xmlns:cx7="http://schemas.microsoft.com/office/drawing/2016/5/13/chartex" xmlns:cx8="http://schemas.microsoft.com/office/drawing/2016/5/14/chartex" xmlns:mc="http://schemas.openxmlformats.org/markup-compatibility/2006" xmlns:aink="http://schemas.microsoft.com/office/drawing/2016/ink" xmlns:am3d="http://schemas.microsoft.com/office/drawing/2017/model3d" xmlns:o="urn:schemas-microsoft-com:office:office" xmlns:oel="http://schemas.microsoft.com/office/2019/extlst" xmlns:r="http://schemas.openxmlformats.org/officeDocument/2006/relationships" xmlns:m="http://schemas.openxmlformats.org/officeDocument/2006/math" xmlns:v="urn:schemas-microsoft-com:vml" xmlns:wp14="http://schemas.microsoft.com/office/word/2010/wordprocessingDrawing" xmlns:wp="http://schemas.openxmlformats.org/drawingml/2006/wordprocessingDrawing" xmlns:w10="urn:schemas-microsoft-com:office:word" xmlns:w="http://schemas.openxmlformats.org/wordprocessingml/2006/main" xmlns:w14="http://schemas.microsoft.com/office/word/2010/wordml" xmlns:w15="http://schemas.microsoft.com/office/word/2012/wordml" xmlns:w16cex="http://schemas.microsoft.com/office/word/2018/wordml/cex" xmlns:w16cid="http://schemas.microsoft.com/office/word/2016/wordml/cid" xmlns:w16="http://schemas.microsoft.com/office/word/2018/wordml" xmlns:w16sdtdh="http://schemas.microsoft.com/office/word/2020/wordml/sdtdatahash" xmlns:w16se="http://schemas.microsoft.com/office/word/2015/wordml/symex" xmlns:wpg="http://schemas.microsoft.com/office/word/2010/wordprocessingGroup" xmlns:wpi="http://schemas.microsoft.com/office/word/2010/wordprocessingInk" xmlns:wne="http://schemas.microsoft.com/office/word/2006/wordml" xmlns:wps="http://schemas.microsoft.com/office/word/2010/wordprocessingShape" mc:Ignorable="w14 w15 w16se w16cid w16 w16cex w16sdtdh wp14">
   <w:abstractNum w:abstractNumId="0" w15:restartNumberingAfterBreak="0">
+    <w:nsid w:val="01D62BAE"/>
+    <w:multiLevelType w:val="hybridMultilevel"/>
+    <w:tmpl w:val="1D468628"/>
+    <w:lvl w:ilvl="0" w:tplc="22546612">
+      <w:numFmt w:val="bullet"/>
+      <w:lvlText w:val="-"/>
+      <w:lvlJc w:val="left"/>
+      <w:pPr>
+        <w:ind w:left="1069" w:hanging="360"/>
+      </w:pPr>
+      <w:rPr>
+        <w:rFonts w:ascii="Century Gothic" w:eastAsiaTheme="minorHAnsi" w:hAnsi="Century Gothic" w:cstheme="minorBidi" w:hint="default"/>
+      </w:rPr>
+    </w:lvl>
+    <w:lvl w:ilvl="1" w:tplc="100C0003" w:tentative="1">
+      <w:start w:val="1"/>
+      <w:numFmt w:val="bullet"/>
+      <w:lvlText w:val="o"/>
+      <w:lvlJc w:val="left"/>
+      <w:pPr>
+        <w:ind w:left="1789" w:hanging="360"/>
+      </w:pPr>
+      <w:rPr>
+        <w:rFonts w:ascii="Courier New" w:hAnsi="Courier New" w:cs="Courier New" w:hint="default"/>
+      </w:rPr>
+    </w:lvl>
+    <w:lvl w:ilvl="2" w:tplc="100C0005" w:tentative="1">
+      <w:start w:val="1"/>
+      <w:numFmt w:val="bullet"/>
+      <w:lvlText w:val=""/>
+      <w:lvlJc w:val="left"/>
+      <w:pPr>
+        <w:ind w:left="2509" w:hanging="360"/>
+      </w:pPr>
+      <w:rPr>
+        <w:rFonts w:ascii="Wingdings" w:hAnsi="Wingdings" w:hint="default"/>
+      </w:rPr>
+    </w:lvl>
+    <w:lvl w:ilvl="3" w:tplc="100C0001" w:tentative="1">
+      <w:start w:val="1"/>
+      <w:numFmt w:val="bullet"/>
+      <w:lvlText w:val=""/>
+      <w:lvlJc w:val="left"/>
+      <w:pPr>
+        <w:ind w:left="3229" w:hanging="360"/>
+      </w:pPr>
+      <w:rPr>
+        <w:rFonts w:ascii="Symbol" w:hAnsi="Symbol" w:hint="default"/>
+      </w:rPr>
+    </w:lvl>
+    <w:lvl w:ilvl="4" w:tplc="100C0003" w:tentative="1">
+      <w:start w:val="1"/>
+      <w:numFmt w:val="bullet"/>
+      <w:lvlText w:val="o"/>
+      <w:lvlJc w:val="left"/>
+      <w:pPr>
+        <w:ind w:left="3949" w:hanging="360"/>
+      </w:pPr>
+      <w:rPr>
+        <w:rFonts w:ascii="Courier New" w:hAnsi="Courier New" w:cs="Courier New" w:hint="default"/>
+      </w:rPr>
+    </w:lvl>
+    <w:lvl w:ilvl="5" w:tplc="100C0005" w:tentative="1">
+      <w:start w:val="1"/>
+      <w:numFmt w:val="bullet"/>
+      <w:lvlText w:val=""/>
+      <w:lvlJc w:val="left"/>
+      <w:pPr>
+        <w:ind w:left="4669" w:hanging="360"/>
+      </w:pPr>
+      <w:rPr>
+        <w:rFonts w:ascii="Wingdings" w:hAnsi="Wingdings" w:hint="default"/>
+      </w:rPr>
+    </w:lvl>
+    <w:lvl w:ilvl="6" w:tplc="100C0001" w:tentative="1">
+      <w:start w:val="1"/>
+      <w:numFmt w:val="bullet"/>
+      <w:lvlText w:val=""/>
+      <w:lvlJc w:val="left"/>
+      <w:pPr>
+        <w:ind w:left="5389" w:hanging="360"/>
+      </w:pPr>
+      <w:rPr>
+        <w:rFonts w:ascii="Symbol" w:hAnsi="Symbol" w:hint="default"/>
+      </w:rPr>
+    </w:lvl>
+    <w:lvl w:ilvl="7" w:tplc="100C0003" w:tentative="1">
+      <w:start w:val="1"/>
+      <w:numFmt w:val="bullet"/>
+      <w:lvlText w:val="o"/>
+      <w:lvlJc w:val="left"/>
+      <w:pPr>
+        <w:ind w:left="6109" w:hanging="360"/>
+      </w:pPr>
+      <w:rPr>
+        <w:rFonts w:ascii="Courier New" w:hAnsi="Courier New" w:cs="Courier New" w:hint="default"/>
+      </w:rPr>
+    </w:lvl>
+    <w:lvl w:ilvl="8" w:tplc="100C0005" w:tentative="1">
+      <w:start w:val="1"/>
+      <w:numFmt w:val="bullet"/>
+      <w:lvlText w:val=""/>
+      <w:lvlJc w:val="left"/>
+      <w:pPr>
+        <w:ind w:left="6829" w:hanging="360"/>
+      </w:pPr>
+      <w:rPr>
+        <w:rFonts w:ascii="Wingdings" w:hAnsi="Wingdings" w:hint="default"/>
+      </w:rPr>
+    </w:lvl>
+  </w:abstractNum>
+  <w:abstractNum w:abstractNumId="1" w15:restartNumberingAfterBreak="0">
     <w:nsid w:val="08610FE9"/>
     <w:multiLevelType w:val="hybridMultilevel"/>
     <w:tmpl w:val="0C84936A"/>
@@ -8287,7 +8944,7 @@
       </w:pPr>
     </w:lvl>
   </w:abstractNum>
-  <w:abstractNum w:abstractNumId="1" w15:restartNumberingAfterBreak="0">
+  <w:abstractNum w:abstractNumId="2" w15:restartNumberingAfterBreak="0">
     <w:nsid w:val="0EA91CD3"/>
     <w:multiLevelType w:val="hybridMultilevel"/>
     <w:tmpl w:val="393E62E0"/>
@@ -8376,7 +9033,7 @@
       </w:pPr>
     </w:lvl>
   </w:abstractNum>
-  <w:abstractNum w:abstractNumId="2" w15:restartNumberingAfterBreak="0">
+  <w:abstractNum w:abstractNumId="3" w15:restartNumberingAfterBreak="0">
     <w:nsid w:val="0EC7136A"/>
     <w:multiLevelType w:val="hybridMultilevel"/>
     <w:tmpl w:val="43A443BC"/>
@@ -8465,7 +9122,7 @@
       </w:pPr>
     </w:lvl>
   </w:abstractNum>
-  <w:abstractNum w:abstractNumId="3" w15:restartNumberingAfterBreak="0">
+  <w:abstractNum w:abstractNumId="4" w15:restartNumberingAfterBreak="0">
     <w:nsid w:val="24D005D4"/>
     <w:multiLevelType w:val="multilevel"/>
     <w:tmpl w:val="7E24C4FE"/>
@@ -8587,7 +9244,7 @@
       </w:rPr>
     </w:lvl>
   </w:abstractNum>
-  <w:abstractNum w:abstractNumId="4" w15:restartNumberingAfterBreak="0">
+  <w:abstractNum w:abstractNumId="5" w15:restartNumberingAfterBreak="0">
     <w:nsid w:val="2D4A2C38"/>
     <w:multiLevelType w:val="hybridMultilevel"/>
     <w:tmpl w:val="ACD8810C"/>
@@ -8676,7 +9333,7 @@
       </w:pPr>
     </w:lvl>
   </w:abstractNum>
-  <w:abstractNum w:abstractNumId="5" w15:restartNumberingAfterBreak="0">
+  <w:abstractNum w:abstractNumId="6" w15:restartNumberingAfterBreak="0">
     <w:nsid w:val="30EC0FA9"/>
     <w:multiLevelType w:val="hybridMultilevel"/>
     <w:tmpl w:val="F7041B0E"/>
@@ -8765,7 +9422,7 @@
       </w:pPr>
     </w:lvl>
   </w:abstractNum>
-  <w:abstractNum w:abstractNumId="6" w15:restartNumberingAfterBreak="0">
+  <w:abstractNum w:abstractNumId="7" w15:restartNumberingAfterBreak="0">
     <w:nsid w:val="333E0128"/>
     <w:multiLevelType w:val="hybridMultilevel"/>
     <w:tmpl w:val="E132D6BA"/>
@@ -8854,7 +9511,7 @@
       </w:pPr>
     </w:lvl>
   </w:abstractNum>
-  <w:abstractNum w:abstractNumId="7" w15:restartNumberingAfterBreak="0">
+  <w:abstractNum w:abstractNumId="8" w15:restartNumberingAfterBreak="0">
     <w:nsid w:val="37AE461B"/>
     <w:multiLevelType w:val="hybridMultilevel"/>
     <w:tmpl w:val="090ED3D2"/>
@@ -8943,7 +9600,7 @@
       </w:pPr>
     </w:lvl>
   </w:abstractNum>
-  <w:abstractNum w:abstractNumId="8" w15:restartNumberingAfterBreak="0">
+  <w:abstractNum w:abstractNumId="9" w15:restartNumberingAfterBreak="0">
     <w:nsid w:val="3D8318D2"/>
     <w:multiLevelType w:val="hybridMultilevel"/>
     <w:tmpl w:val="A5EAAD70"/>
@@ -9030,7 +9687,7 @@
       </w:pPr>
     </w:lvl>
   </w:abstractNum>
-  <w:abstractNum w:abstractNumId="9" w15:restartNumberingAfterBreak="0">
+  <w:abstractNum w:abstractNumId="10" w15:restartNumberingAfterBreak="0">
     <w:nsid w:val="3FFF5562"/>
     <w:multiLevelType w:val="hybridMultilevel"/>
     <w:tmpl w:val="FBFEEC58"/>
@@ -9119,7 +9776,7 @@
       </w:pPr>
     </w:lvl>
   </w:abstractNum>
-  <w:abstractNum w:abstractNumId="10" w15:restartNumberingAfterBreak="0">
+  <w:abstractNum w:abstractNumId="11" w15:restartNumberingAfterBreak="0">
     <w:nsid w:val="47F547AB"/>
     <w:multiLevelType w:val="hybridMultilevel"/>
     <w:tmpl w:val="ABAA2438"/>
@@ -9208,7 +9865,7 @@
       </w:pPr>
     </w:lvl>
   </w:abstractNum>
-  <w:abstractNum w:abstractNumId="11" w15:restartNumberingAfterBreak="0">
+  <w:abstractNum w:abstractNumId="12" w15:restartNumberingAfterBreak="0">
     <w:nsid w:val="4A3F0D6A"/>
     <w:multiLevelType w:val="hybridMultilevel"/>
     <w:tmpl w:val="E59AD600"/>
@@ -9297,7 +9954,7 @@
       </w:pPr>
     </w:lvl>
   </w:abstractNum>
-  <w:abstractNum w:abstractNumId="12" w15:restartNumberingAfterBreak="0">
+  <w:abstractNum w:abstractNumId="13" w15:restartNumberingAfterBreak="0">
     <w:nsid w:val="4D906430"/>
     <w:multiLevelType w:val="hybridMultilevel"/>
     <w:tmpl w:val="05E2FB76"/>
@@ -9386,7 +10043,7 @@
       </w:pPr>
     </w:lvl>
   </w:abstractNum>
-  <w:abstractNum w:abstractNumId="13" w15:restartNumberingAfterBreak="0">
+  <w:abstractNum w:abstractNumId="14" w15:restartNumberingAfterBreak="0">
     <w:nsid w:val="51057533"/>
     <w:multiLevelType w:val="hybridMultilevel"/>
     <w:tmpl w:val="DF1602B4"/>
@@ -9475,7 +10132,7 @@
       </w:pPr>
     </w:lvl>
   </w:abstractNum>
-  <w:abstractNum w:abstractNumId="14" w15:restartNumberingAfterBreak="0">
+  <w:abstractNum w:abstractNumId="15" w15:restartNumberingAfterBreak="0">
     <w:nsid w:val="75E114B9"/>
     <w:multiLevelType w:val="hybridMultilevel"/>
     <w:tmpl w:val="BC049AAC"/>
@@ -9567,40 +10224,40 @@
     </w:lvl>
   </w:abstractNum>
   <w:num w:numId="1" w16cid:durableId="4283748">
-    <w:abstractNumId w:val="2"/>
+    <w:abstractNumId w:val="3"/>
   </w:num>
   <w:num w:numId="2" w16cid:durableId="1223105726">
-    <w:abstractNumId w:val="9"/>
+    <w:abstractNumId w:val="10"/>
   </w:num>
   <w:num w:numId="3" w16cid:durableId="928277327">
-    <w:abstractNumId w:val="11"/>
+    <w:abstractNumId w:val="12"/>
   </w:num>
   <w:num w:numId="4" w16cid:durableId="919172050">
-    <w:abstractNumId w:val="0"/>
+    <w:abstractNumId w:val="1"/>
   </w:num>
   <w:num w:numId="5" w16cid:durableId="1949578960">
-    <w:abstractNumId w:val="12"/>
+    <w:abstractNumId w:val="13"/>
   </w:num>
   <w:num w:numId="6" w16cid:durableId="1087580586">
-    <w:abstractNumId w:val="5"/>
+    <w:abstractNumId w:val="6"/>
   </w:num>
   <w:num w:numId="7" w16cid:durableId="1363626207">
-    <w:abstractNumId w:val="3"/>
+    <w:abstractNumId w:val="4"/>
   </w:num>
   <w:num w:numId="8" w16cid:durableId="1454591726">
-    <w:abstractNumId w:val="3"/>
+    <w:abstractNumId w:val="4"/>
     <w:lvlOverride w:ilvl="0">
       <w:startOverride w:val="1"/>
     </w:lvlOverride>
   </w:num>
   <w:num w:numId="9" w16cid:durableId="518936469">
-    <w:abstractNumId w:val="10"/>
+    <w:abstractNumId w:val="11"/>
   </w:num>
   <w:num w:numId="10" w16cid:durableId="105931459">
-    <w:abstractNumId w:val="14"/>
+    <w:abstractNumId w:val="15"/>
   </w:num>
   <w:num w:numId="11" w16cid:durableId="1926107545">
-    <w:abstractNumId w:val="3"/>
+    <w:abstractNumId w:val="4"/>
     <w:lvlOverride w:ilvl="0">
       <w:startOverride w:val="1"/>
     </w:lvlOverride>
@@ -9630,46 +10287,49 @@
     </w:lvlOverride>
   </w:num>
   <w:num w:numId="12" w16cid:durableId="386538983">
-    <w:abstractNumId w:val="3"/>
+    <w:abstractNumId w:val="4"/>
     <w:lvlOverride w:ilvl="0">
       <w:startOverride w:val="5"/>
     </w:lvlOverride>
   </w:num>
   <w:num w:numId="13" w16cid:durableId="625813563">
-    <w:abstractNumId w:val="3"/>
+    <w:abstractNumId w:val="4"/>
     <w:lvlOverride w:ilvl="0">
       <w:startOverride w:val="1"/>
     </w:lvlOverride>
   </w:num>
   <w:num w:numId="14" w16cid:durableId="721370144">
-    <w:abstractNumId w:val="1"/>
+    <w:abstractNumId w:val="2"/>
   </w:num>
   <w:num w:numId="15" w16cid:durableId="1472484302">
-    <w:abstractNumId w:val="4"/>
+    <w:abstractNumId w:val="5"/>
   </w:num>
   <w:num w:numId="16" w16cid:durableId="983899854">
-    <w:abstractNumId w:val="13"/>
+    <w:abstractNumId w:val="14"/>
   </w:num>
   <w:num w:numId="17" w16cid:durableId="1613708336">
-    <w:abstractNumId w:val="6"/>
+    <w:abstractNumId w:val="7"/>
   </w:num>
   <w:num w:numId="18" w16cid:durableId="1586182294">
-    <w:abstractNumId w:val="3"/>
+    <w:abstractNumId w:val="4"/>
     <w:lvlOverride w:ilvl="0">
       <w:startOverride w:val="1"/>
     </w:lvlOverride>
   </w:num>
   <w:num w:numId="19" w16cid:durableId="299380743">
-    <w:abstractNumId w:val="8"/>
+    <w:abstractNumId w:val="9"/>
   </w:num>
   <w:num w:numId="20" w16cid:durableId="402870145">
-    <w:abstractNumId w:val="8"/>
+    <w:abstractNumId w:val="9"/>
     <w:lvlOverride w:ilvl="0">
       <w:startOverride w:val="2"/>
     </w:lvlOverride>
   </w:num>
   <w:num w:numId="21" w16cid:durableId="998002554">
-    <w:abstractNumId w:val="7"/>
+    <w:abstractNumId w:val="8"/>
+  </w:num>
+  <w:num w:numId="22" w16cid:durableId="1514683105">
+    <w:abstractNumId w:val="0"/>
   </w:num>
 </w:numbering>
 </file>

</xml_diff>

<commit_message>
finir la partie db+ correction orthographe+ finir conclusion
</commit_message>
<xml_diff>
--- a/Doc/Rapport_de_projet.docx
+++ b/Doc/Rapport_de_projet.docx
@@ -3686,7 +3686,7 @@
               <w:noProof/>
             </w:rPr>
             <w:drawing>
-              <wp:anchor distT="0" distB="0" distL="114300" distR="114300" simplePos="0" relativeHeight="251662336" behindDoc="0" locked="0" layoutInCell="1" allowOverlap="1" wp14:anchorId="052DC643" wp14:editId="6F8AE9AB">
+              <wp:anchor distT="0" distB="0" distL="114300" distR="114300" simplePos="0" relativeHeight="251662336" behindDoc="0" locked="0" layoutInCell="1" allowOverlap="1" wp14:anchorId="052DC643" wp14:editId="6E5701A4">
                 <wp:simplePos x="0" y="0"/>
                 <wp:positionH relativeFrom="margin">
                   <wp:align>center</wp:align>
@@ -3735,6 +3735,11 @@
                         <a:ln>
                           <a:noFill/>
                         </a:ln>
+                        <a:effectLst>
+                          <a:glow>
+                            <a:srgbClr val="0070C0"/>
+                          </a:glow>
+                        </a:effectLst>
                       </pic:spPr>
                     </pic:pic>
                   </a:graphicData>
@@ -3815,8 +3820,6 @@
               <w:rFonts w:asciiTheme="minorHAnsi" w:eastAsiaTheme="minorEastAsia" w:hAnsiTheme="minorHAnsi" w:cstheme="minorBidi"/>
               <w:noProof/>
               <w:kern w:val="2"/>
-              <w:sz w:val="24"/>
-              <w:szCs w:val="24"/>
               <w:lang w:val="fr-CH" w:eastAsia="fr-CH"/>
               <w14:ligatures w14:val="standardContextual"/>
             </w:rPr>
@@ -3838,7 +3841,7 @@
             </w:rPr>
             <w:fldChar w:fldCharType="separate"/>
           </w:r>
-          <w:hyperlink w:anchor="_Toc160907674" w:history="1">
+          <w:hyperlink w:anchor="_Toc161134421" w:history="1">
             <w:r>
               <w:rPr>
                 <w:rStyle w:val="Lienhypertexte"/>
@@ -3866,7 +3869,7 @@
                 <w:noProof/>
                 <w:webHidden/>
               </w:rPr>
-              <w:instrText xml:space="preserve"> PAGEREF _Toc160907674 \h </w:instrText>
+              <w:instrText xml:space="preserve"> PAGEREF _Toc161134421 \h </w:instrText>
             </w:r>
             <w:r>
               <w:rPr>
@@ -3904,13 +3907,11 @@
               <w:rFonts w:asciiTheme="minorHAnsi" w:eastAsiaTheme="minorEastAsia" w:hAnsiTheme="minorHAnsi" w:cstheme="minorBidi"/>
               <w:noProof/>
               <w:kern w:val="2"/>
-              <w:sz w:val="24"/>
-              <w:szCs w:val="24"/>
               <w:lang w:val="fr-CH" w:eastAsia="fr-CH"/>
               <w14:ligatures w14:val="standardContextual"/>
             </w:rPr>
           </w:pPr>
-          <w:hyperlink w:anchor="_Toc160907675" w:history="1">
+          <w:hyperlink w:anchor="_Toc161134422" w:history="1">
             <w:r>
               <w:rPr>
                 <w:rStyle w:val="Lienhypertexte"/>
@@ -3938,7 +3939,7 @@
                 <w:noProof/>
                 <w:webHidden/>
               </w:rPr>
-              <w:instrText xml:space="preserve"> PAGEREF _Toc160907675 \h </w:instrText>
+              <w:instrText xml:space="preserve"> PAGEREF _Toc161134422 \h </w:instrText>
             </w:r>
             <w:r>
               <w:rPr>
@@ -3973,20 +3974,18 @@
           <w:pPr>
             <w:pStyle w:val="TM2"/>
             <w:tabs>
-              <w:tab w:val="left" w:pos="720"/>
+              <w:tab w:val="left" w:pos="660"/>
               <w:tab w:val="right" w:leader="dot" w:pos="9060"/>
             </w:tabs>
             <w:rPr>
               <w:rFonts w:asciiTheme="minorHAnsi" w:eastAsiaTheme="minorEastAsia" w:hAnsiTheme="minorHAnsi"/>
               <w:noProof/>
               <w:kern w:val="2"/>
-              <w:sz w:val="24"/>
-              <w:szCs w:val="24"/>
               <w:lang w:eastAsia="fr-CH"/>
               <w14:ligatures w14:val="standardContextual"/>
             </w:rPr>
           </w:pPr>
-          <w:hyperlink w:anchor="_Toc160907676" w:history="1">
+          <w:hyperlink w:anchor="_Toc161134423" w:history="1">
             <w:r>
               <w:rPr>
                 <w:rStyle w:val="Lienhypertexte"/>
@@ -3999,8 +3998,6 @@
                 <w:rFonts w:asciiTheme="minorHAnsi" w:eastAsiaTheme="minorEastAsia" w:hAnsiTheme="minorHAnsi"/>
                 <w:noProof/>
                 <w:kern w:val="2"/>
-                <w:sz w:val="24"/>
-                <w:szCs w:val="24"/>
                 <w:lang w:eastAsia="fr-CH"/>
                 <w14:ligatures w14:val="standardContextual"/>
               </w:rPr>
@@ -4032,7 +4029,7 @@
                 <w:noProof/>
                 <w:webHidden/>
               </w:rPr>
-              <w:instrText xml:space="preserve"> PAGEREF _Toc160907676 \h </w:instrText>
+              <w:instrText xml:space="preserve"> PAGEREF _Toc161134423 \h </w:instrText>
             </w:r>
             <w:r>
               <w:rPr>
@@ -4067,20 +4064,18 @@
           <w:pPr>
             <w:pStyle w:val="TM2"/>
             <w:tabs>
-              <w:tab w:val="left" w:pos="720"/>
+              <w:tab w:val="left" w:pos="660"/>
               <w:tab w:val="right" w:leader="dot" w:pos="9060"/>
             </w:tabs>
             <w:rPr>
               <w:rFonts w:asciiTheme="minorHAnsi" w:eastAsiaTheme="minorEastAsia" w:hAnsiTheme="minorHAnsi"/>
               <w:noProof/>
               <w:kern w:val="2"/>
-              <w:sz w:val="24"/>
-              <w:szCs w:val="24"/>
               <w:lang w:eastAsia="fr-CH"/>
               <w14:ligatures w14:val="standardContextual"/>
             </w:rPr>
           </w:pPr>
-          <w:hyperlink w:anchor="_Toc160907677" w:history="1">
+          <w:hyperlink w:anchor="_Toc161134424" w:history="1">
             <w:r>
               <w:rPr>
                 <w:rStyle w:val="Lienhypertexte"/>
@@ -4093,8 +4088,6 @@
                 <w:rFonts w:asciiTheme="minorHAnsi" w:eastAsiaTheme="minorEastAsia" w:hAnsiTheme="minorHAnsi"/>
                 <w:noProof/>
                 <w:kern w:val="2"/>
-                <w:sz w:val="24"/>
-                <w:szCs w:val="24"/>
                 <w:lang w:eastAsia="fr-CH"/>
                 <w14:ligatures w14:val="standardContextual"/>
               </w:rPr>
@@ -4126,7 +4119,7 @@
                 <w:noProof/>
                 <w:webHidden/>
               </w:rPr>
-              <w:instrText xml:space="preserve"> PAGEREF _Toc160907677 \h </w:instrText>
+              <w:instrText xml:space="preserve"> PAGEREF _Toc161134424 \h </w:instrText>
             </w:r>
             <w:r>
               <w:rPr>
@@ -4159,26 +4152,42 @@
         </w:p>
         <w:p>
           <w:pPr>
-            <w:pStyle w:val="TM3"/>
+            <w:pStyle w:val="TM2"/>
             <w:tabs>
+              <w:tab w:val="left" w:pos="660"/>
               <w:tab w:val="right" w:leader="dot" w:pos="9060"/>
             </w:tabs>
             <w:rPr>
               <w:rFonts w:asciiTheme="minorHAnsi" w:eastAsiaTheme="minorEastAsia" w:hAnsiTheme="minorHAnsi"/>
               <w:noProof/>
               <w:kern w:val="2"/>
-              <w:sz w:val="24"/>
-              <w:szCs w:val="24"/>
               <w:lang w:eastAsia="fr-CH"/>
               <w14:ligatures w14:val="standardContextual"/>
             </w:rPr>
           </w:pPr>
-          <w:hyperlink w:anchor="_Toc160907678" w:history="1">
+          <w:hyperlink w:anchor="_Toc161134425" w:history="1">
             <w:r>
               <w:rPr>
                 <w:rStyle w:val="Lienhypertexte"/>
                 <w:noProof/>
               </w:rPr>
+              <w:t>3.</w:t>
+            </w:r>
+            <w:r>
+              <w:rPr>
+                <w:rFonts w:asciiTheme="minorHAnsi" w:eastAsiaTheme="minorEastAsia" w:hAnsiTheme="minorHAnsi"/>
+                <w:noProof/>
+                <w:kern w:val="2"/>
+                <w:lang w:eastAsia="fr-CH"/>
+                <w14:ligatures w14:val="standardContextual"/>
+              </w:rPr>
+              <w:tab/>
+            </w:r>
+            <w:r>
+              <w:rPr>
+                <w:rStyle w:val="Lienhypertexte"/>
+                <w:noProof/>
+              </w:rPr>
               <w:t>Routes :</w:t>
             </w:r>
             <w:r>
@@ -4200,7 +4209,7 @@
                 <w:noProof/>
                 <w:webHidden/>
               </w:rPr>
-              <w:instrText xml:space="preserve"> PAGEREF _Toc160907678 \h </w:instrText>
+              <w:instrText xml:space="preserve"> PAGEREF _Toc161134425 \h </w:instrText>
             </w:r>
             <w:r>
               <w:rPr>
@@ -4235,34 +4244,30 @@
           <w:pPr>
             <w:pStyle w:val="TM2"/>
             <w:tabs>
-              <w:tab w:val="left" w:pos="720"/>
+              <w:tab w:val="left" w:pos="660"/>
               <w:tab w:val="right" w:leader="dot" w:pos="9060"/>
             </w:tabs>
             <w:rPr>
               <w:rFonts w:asciiTheme="minorHAnsi" w:eastAsiaTheme="minorEastAsia" w:hAnsiTheme="minorHAnsi"/>
               <w:noProof/>
               <w:kern w:val="2"/>
-              <w:sz w:val="24"/>
-              <w:szCs w:val="24"/>
               <w:lang w:eastAsia="fr-CH"/>
               <w14:ligatures w14:val="standardContextual"/>
             </w:rPr>
           </w:pPr>
-          <w:hyperlink w:anchor="_Toc160907679" w:history="1">
+          <w:hyperlink w:anchor="_Toc161134426" w:history="1">
             <w:r>
               <w:rPr>
                 <w:rStyle w:val="Lienhypertexte"/>
                 <w:noProof/>
               </w:rPr>
-              <w:t>3.</w:t>
+              <w:t>4.</w:t>
             </w:r>
             <w:r>
               <w:rPr>
                 <w:rFonts w:asciiTheme="minorHAnsi" w:eastAsiaTheme="minorEastAsia" w:hAnsiTheme="minorHAnsi"/>
                 <w:noProof/>
                 <w:kern w:val="2"/>
-                <w:sz w:val="24"/>
-                <w:szCs w:val="24"/>
                 <w:lang w:eastAsia="fr-CH"/>
                 <w14:ligatures w14:val="standardContextual"/>
               </w:rPr>
@@ -4294,7 +4299,7 @@
                 <w:noProof/>
                 <w:webHidden/>
               </w:rPr>
-              <w:instrText xml:space="preserve"> PAGEREF _Toc160907679 \h </w:instrText>
+              <w:instrText xml:space="preserve"> PAGEREF _Toc161134426 \h </w:instrText>
             </w:r>
             <w:r>
               <w:rPr>
@@ -4329,34 +4334,30 @@
           <w:pPr>
             <w:pStyle w:val="TM2"/>
             <w:tabs>
-              <w:tab w:val="left" w:pos="720"/>
+              <w:tab w:val="left" w:pos="660"/>
               <w:tab w:val="right" w:leader="dot" w:pos="9060"/>
             </w:tabs>
             <w:rPr>
               <w:rFonts w:asciiTheme="minorHAnsi" w:eastAsiaTheme="minorEastAsia" w:hAnsiTheme="minorHAnsi"/>
               <w:noProof/>
               <w:kern w:val="2"/>
-              <w:sz w:val="24"/>
-              <w:szCs w:val="24"/>
               <w:lang w:eastAsia="fr-CH"/>
               <w14:ligatures w14:val="standardContextual"/>
             </w:rPr>
           </w:pPr>
-          <w:hyperlink w:anchor="_Toc160907680" w:history="1">
+          <w:hyperlink w:anchor="_Toc161134427" w:history="1">
             <w:r>
               <w:rPr>
                 <w:rStyle w:val="Lienhypertexte"/>
                 <w:noProof/>
               </w:rPr>
-              <w:t>4.</w:t>
+              <w:t>5.</w:t>
             </w:r>
             <w:r>
               <w:rPr>
                 <w:rFonts w:asciiTheme="minorHAnsi" w:eastAsiaTheme="minorEastAsia" w:hAnsiTheme="minorHAnsi"/>
                 <w:noProof/>
                 <w:kern w:val="2"/>
-                <w:sz w:val="24"/>
-                <w:szCs w:val="24"/>
                 <w:lang w:eastAsia="fr-CH"/>
                 <w14:ligatures w14:val="standardContextual"/>
               </w:rPr>
@@ -4388,7 +4389,7 @@
                 <w:noProof/>
                 <w:webHidden/>
               </w:rPr>
-              <w:instrText xml:space="preserve"> PAGEREF _Toc160907680 \h </w:instrText>
+              <w:instrText xml:space="preserve"> PAGEREF _Toc161134427 \h </w:instrText>
             </w:r>
             <w:r>
               <w:rPr>
@@ -4423,34 +4424,30 @@
           <w:pPr>
             <w:pStyle w:val="TM2"/>
             <w:tabs>
-              <w:tab w:val="left" w:pos="720"/>
+              <w:tab w:val="left" w:pos="660"/>
               <w:tab w:val="right" w:leader="dot" w:pos="9060"/>
             </w:tabs>
             <w:rPr>
               <w:rFonts w:asciiTheme="minorHAnsi" w:eastAsiaTheme="minorEastAsia" w:hAnsiTheme="minorHAnsi"/>
               <w:noProof/>
               <w:kern w:val="2"/>
-              <w:sz w:val="24"/>
-              <w:szCs w:val="24"/>
               <w:lang w:eastAsia="fr-CH"/>
               <w14:ligatures w14:val="standardContextual"/>
             </w:rPr>
           </w:pPr>
-          <w:hyperlink w:anchor="_Toc160907681" w:history="1">
+          <w:hyperlink w:anchor="_Toc161134428" w:history="1">
             <w:r>
               <w:rPr>
                 <w:rStyle w:val="Lienhypertexte"/>
                 <w:noProof/>
               </w:rPr>
-              <w:t>5.</w:t>
+              <w:t>6.</w:t>
             </w:r>
             <w:r>
               <w:rPr>
                 <w:rFonts w:asciiTheme="minorHAnsi" w:eastAsiaTheme="minorEastAsia" w:hAnsiTheme="minorHAnsi"/>
                 <w:noProof/>
                 <w:kern w:val="2"/>
-                <w:sz w:val="24"/>
-                <w:szCs w:val="24"/>
                 <w:lang w:eastAsia="fr-CH"/>
                 <w14:ligatures w14:val="standardContextual"/>
               </w:rPr>
@@ -4482,7 +4479,7 @@
                 <w:noProof/>
                 <w:webHidden/>
               </w:rPr>
-              <w:instrText xml:space="preserve"> PAGEREF _Toc160907681 \h </w:instrText>
+              <w:instrText xml:space="preserve"> PAGEREF _Toc161134428 \h </w:instrText>
             </w:r>
             <w:r>
               <w:rPr>
@@ -4520,13 +4517,11 @@
               <w:rFonts w:asciiTheme="minorHAnsi" w:eastAsiaTheme="minorEastAsia" w:hAnsiTheme="minorHAnsi" w:cstheme="minorBidi"/>
               <w:noProof/>
               <w:kern w:val="2"/>
-              <w:sz w:val="24"/>
-              <w:szCs w:val="24"/>
               <w:lang w:val="fr-CH" w:eastAsia="fr-CH"/>
               <w14:ligatures w14:val="standardContextual"/>
             </w:rPr>
           </w:pPr>
-          <w:hyperlink w:anchor="_Toc160907682" w:history="1">
+          <w:hyperlink w:anchor="_Toc161134429" w:history="1">
             <w:r>
               <w:rPr>
                 <w:rStyle w:val="Lienhypertexte"/>
@@ -4554,7 +4549,7 @@
                 <w:noProof/>
                 <w:webHidden/>
               </w:rPr>
-              <w:instrText xml:space="preserve"> PAGEREF _Toc160907682 \h </w:instrText>
+              <w:instrText xml:space="preserve"> PAGEREF _Toc161134429 \h </w:instrText>
             </w:r>
             <w:r>
               <w:rPr>
@@ -4589,20 +4584,18 @@
           <w:pPr>
             <w:pStyle w:val="TM2"/>
             <w:tabs>
-              <w:tab w:val="left" w:pos="720"/>
+              <w:tab w:val="left" w:pos="660"/>
               <w:tab w:val="right" w:leader="dot" w:pos="9060"/>
             </w:tabs>
             <w:rPr>
               <w:rFonts w:asciiTheme="minorHAnsi" w:eastAsiaTheme="minorEastAsia" w:hAnsiTheme="minorHAnsi"/>
               <w:noProof/>
               <w:kern w:val="2"/>
-              <w:sz w:val="24"/>
-              <w:szCs w:val="24"/>
               <w:lang w:eastAsia="fr-CH"/>
               <w14:ligatures w14:val="standardContextual"/>
             </w:rPr>
           </w:pPr>
-          <w:hyperlink w:anchor="_Toc160907683" w:history="1">
+          <w:hyperlink w:anchor="_Toc161134430" w:history="1">
             <w:r>
               <w:rPr>
                 <w:rStyle w:val="Lienhypertexte"/>
@@ -4615,8 +4608,6 @@
                 <w:rFonts w:asciiTheme="minorHAnsi" w:eastAsiaTheme="minorEastAsia" w:hAnsiTheme="minorHAnsi"/>
                 <w:noProof/>
                 <w:kern w:val="2"/>
-                <w:sz w:val="24"/>
-                <w:szCs w:val="24"/>
                 <w:lang w:eastAsia="fr-CH"/>
                 <w14:ligatures w14:val="standardContextual"/>
               </w:rPr>
@@ -4648,7 +4639,7 @@
                 <w:noProof/>
                 <w:webHidden/>
               </w:rPr>
-              <w:instrText xml:space="preserve"> PAGEREF _Toc160907683 \h </w:instrText>
+              <w:instrText xml:space="preserve"> PAGEREF _Toc161134430 \h </w:instrText>
             </w:r>
             <w:r>
               <w:rPr>
@@ -4683,20 +4674,18 @@
           <w:pPr>
             <w:pStyle w:val="TM2"/>
             <w:tabs>
-              <w:tab w:val="left" w:pos="720"/>
+              <w:tab w:val="left" w:pos="660"/>
               <w:tab w:val="right" w:leader="dot" w:pos="9060"/>
             </w:tabs>
             <w:rPr>
               <w:rFonts w:asciiTheme="minorHAnsi" w:eastAsiaTheme="minorEastAsia" w:hAnsiTheme="minorHAnsi"/>
               <w:noProof/>
               <w:kern w:val="2"/>
-              <w:sz w:val="24"/>
-              <w:szCs w:val="24"/>
               <w:lang w:eastAsia="fr-CH"/>
               <w14:ligatures w14:val="standardContextual"/>
             </w:rPr>
           </w:pPr>
-          <w:hyperlink w:anchor="_Toc160907684" w:history="1">
+          <w:hyperlink w:anchor="_Toc161134431" w:history="1">
             <w:r>
               <w:rPr>
                 <w:rStyle w:val="Lienhypertexte"/>
@@ -4709,8 +4698,6 @@
                 <w:rFonts w:asciiTheme="minorHAnsi" w:eastAsiaTheme="minorEastAsia" w:hAnsiTheme="minorHAnsi"/>
                 <w:noProof/>
                 <w:kern w:val="2"/>
-                <w:sz w:val="24"/>
-                <w:szCs w:val="24"/>
                 <w:lang w:eastAsia="fr-CH"/>
                 <w14:ligatures w14:val="standardContextual"/>
               </w:rPr>
@@ -4742,289 +4729,7 @@
                 <w:noProof/>
                 <w:webHidden/>
               </w:rPr>
-              <w:instrText xml:space="preserve"> PAGEREF _Toc160907684 \h </w:instrText>
-            </w:r>
-            <w:r>
-              <w:rPr>
-                <w:noProof/>
-                <w:webHidden/>
-              </w:rPr>
-            </w:r>
-            <w:r>
-              <w:rPr>
-                <w:noProof/>
-                <w:webHidden/>
-              </w:rPr>
-              <w:fldChar w:fldCharType="separate"/>
-            </w:r>
-            <w:r>
-              <w:rPr>
-                <w:noProof/>
-                <w:webHidden/>
-              </w:rPr>
-              <w:t>5</w:t>
-            </w:r>
-            <w:r>
-              <w:rPr>
-                <w:noProof/>
-                <w:webHidden/>
-              </w:rPr>
-              <w:fldChar w:fldCharType="end"/>
-            </w:r>
-          </w:hyperlink>
-        </w:p>
-        <w:p>
-          <w:pPr>
-            <w:pStyle w:val="TM2"/>
-            <w:tabs>
-              <w:tab w:val="left" w:pos="720"/>
-              <w:tab w:val="right" w:leader="dot" w:pos="9060"/>
-            </w:tabs>
-            <w:rPr>
-              <w:rFonts w:asciiTheme="minorHAnsi" w:eastAsiaTheme="minorEastAsia" w:hAnsiTheme="minorHAnsi"/>
-              <w:noProof/>
-              <w:kern w:val="2"/>
-              <w:sz w:val="24"/>
-              <w:szCs w:val="24"/>
-              <w:lang w:eastAsia="fr-CH"/>
-              <w14:ligatures w14:val="standardContextual"/>
-            </w:rPr>
-          </w:pPr>
-          <w:hyperlink w:anchor="_Toc160907685" w:history="1">
-            <w:r>
-              <w:rPr>
-                <w:rStyle w:val="Lienhypertexte"/>
-                <w:noProof/>
-              </w:rPr>
-              <w:t>3.</w:t>
-            </w:r>
-            <w:r>
-              <w:rPr>
-                <w:rFonts w:asciiTheme="minorHAnsi" w:eastAsiaTheme="minorEastAsia" w:hAnsiTheme="minorHAnsi"/>
-                <w:noProof/>
-                <w:kern w:val="2"/>
-                <w:sz w:val="24"/>
-                <w:szCs w:val="24"/>
-                <w:lang w:eastAsia="fr-CH"/>
-                <w14:ligatures w14:val="standardContextual"/>
-              </w:rPr>
-              <w:tab/>
-            </w:r>
-            <w:r>
-              <w:rPr>
-                <w:rStyle w:val="Lienhypertexte"/>
-                <w:noProof/>
-              </w:rPr>
-              <w:t>Fonctionnalité technique</w:t>
-            </w:r>
-            <w:r>
-              <w:rPr>
-                <w:noProof/>
-                <w:webHidden/>
-              </w:rPr>
-              <w:tab/>
-            </w:r>
-            <w:r>
-              <w:rPr>
-                <w:noProof/>
-                <w:webHidden/>
-              </w:rPr>
-              <w:fldChar w:fldCharType="begin"/>
-            </w:r>
-            <w:r>
-              <w:rPr>
-                <w:noProof/>
-                <w:webHidden/>
-              </w:rPr>
-              <w:instrText xml:space="preserve"> PAGEREF _Toc160907685 \h </w:instrText>
-            </w:r>
-            <w:r>
-              <w:rPr>
-                <w:noProof/>
-                <w:webHidden/>
-              </w:rPr>
-            </w:r>
-            <w:r>
-              <w:rPr>
-                <w:noProof/>
-                <w:webHidden/>
-              </w:rPr>
-              <w:fldChar w:fldCharType="separate"/>
-            </w:r>
-            <w:r>
-              <w:rPr>
-                <w:noProof/>
-                <w:webHidden/>
-              </w:rPr>
-              <w:t>5</w:t>
-            </w:r>
-            <w:r>
-              <w:rPr>
-                <w:noProof/>
-                <w:webHidden/>
-              </w:rPr>
-              <w:fldChar w:fldCharType="end"/>
-            </w:r>
-          </w:hyperlink>
-        </w:p>
-        <w:p>
-          <w:pPr>
-            <w:pStyle w:val="TM3"/>
-            <w:tabs>
-              <w:tab w:val="left" w:pos="960"/>
-              <w:tab w:val="right" w:leader="dot" w:pos="9060"/>
-            </w:tabs>
-            <w:rPr>
-              <w:rFonts w:asciiTheme="minorHAnsi" w:eastAsiaTheme="minorEastAsia" w:hAnsiTheme="minorHAnsi"/>
-              <w:noProof/>
-              <w:kern w:val="2"/>
-              <w:sz w:val="24"/>
-              <w:szCs w:val="24"/>
-              <w:lang w:eastAsia="fr-CH"/>
-              <w14:ligatures w14:val="standardContextual"/>
-            </w:rPr>
-          </w:pPr>
-          <w:hyperlink w:anchor="_Toc160907686" w:history="1">
-            <w:r>
-              <w:rPr>
-                <w:rStyle w:val="Lienhypertexte"/>
-                <w:noProof/>
-              </w:rPr>
-              <w:t>b)</w:t>
-            </w:r>
-            <w:r>
-              <w:rPr>
-                <w:rFonts w:asciiTheme="minorHAnsi" w:eastAsiaTheme="minorEastAsia" w:hAnsiTheme="minorHAnsi"/>
-                <w:noProof/>
-                <w:kern w:val="2"/>
-                <w:sz w:val="24"/>
-                <w:szCs w:val="24"/>
-                <w:lang w:eastAsia="fr-CH"/>
-                <w14:ligatures w14:val="standardContextual"/>
-              </w:rPr>
-              <w:tab/>
-            </w:r>
-            <w:r>
-              <w:rPr>
-                <w:rStyle w:val="Lienhypertexte"/>
-                <w:noProof/>
-              </w:rPr>
-              <w:t>Swagger</w:t>
-            </w:r>
-            <w:r>
-              <w:rPr>
-                <w:noProof/>
-                <w:webHidden/>
-              </w:rPr>
-              <w:tab/>
-            </w:r>
-            <w:r>
-              <w:rPr>
-                <w:noProof/>
-                <w:webHidden/>
-              </w:rPr>
-              <w:fldChar w:fldCharType="begin"/>
-            </w:r>
-            <w:r>
-              <w:rPr>
-                <w:noProof/>
-                <w:webHidden/>
-              </w:rPr>
-              <w:instrText xml:space="preserve"> PAGEREF _Toc160907686 \h </w:instrText>
-            </w:r>
-            <w:r>
-              <w:rPr>
-                <w:noProof/>
-                <w:webHidden/>
-              </w:rPr>
-            </w:r>
-            <w:r>
-              <w:rPr>
-                <w:noProof/>
-                <w:webHidden/>
-              </w:rPr>
-              <w:fldChar w:fldCharType="separate"/>
-            </w:r>
-            <w:r>
-              <w:rPr>
-                <w:noProof/>
-                <w:webHidden/>
-              </w:rPr>
-              <w:t>5</w:t>
-            </w:r>
-            <w:r>
-              <w:rPr>
-                <w:noProof/>
-                <w:webHidden/>
-              </w:rPr>
-              <w:fldChar w:fldCharType="end"/>
-            </w:r>
-          </w:hyperlink>
-        </w:p>
-        <w:p>
-          <w:pPr>
-            <w:pStyle w:val="TM3"/>
-            <w:tabs>
-              <w:tab w:val="left" w:pos="960"/>
-              <w:tab w:val="right" w:leader="dot" w:pos="9060"/>
-            </w:tabs>
-            <w:rPr>
-              <w:rFonts w:asciiTheme="minorHAnsi" w:eastAsiaTheme="minorEastAsia" w:hAnsiTheme="minorHAnsi"/>
-              <w:noProof/>
-              <w:kern w:val="2"/>
-              <w:sz w:val="24"/>
-              <w:szCs w:val="24"/>
-              <w:lang w:eastAsia="fr-CH"/>
-              <w14:ligatures w14:val="standardContextual"/>
-            </w:rPr>
-          </w:pPr>
-          <w:hyperlink w:anchor="_Toc160907687" w:history="1">
-            <w:r>
-              <w:rPr>
-                <w:rStyle w:val="Lienhypertexte"/>
-                <w:noProof/>
-              </w:rPr>
-              <w:t>c)</w:t>
-            </w:r>
-            <w:r>
-              <w:rPr>
-                <w:rFonts w:asciiTheme="minorHAnsi" w:eastAsiaTheme="minorEastAsia" w:hAnsiTheme="minorHAnsi"/>
-                <w:noProof/>
-                <w:kern w:val="2"/>
-                <w:sz w:val="24"/>
-                <w:szCs w:val="24"/>
-                <w:lang w:eastAsia="fr-CH"/>
-                <w14:ligatures w14:val="standardContextual"/>
-              </w:rPr>
-              <w:tab/>
-            </w:r>
-            <w:r>
-              <w:rPr>
-                <w:rStyle w:val="Lienhypertexte"/>
-                <w:noProof/>
-              </w:rPr>
-              <w:t>Docker</w:t>
-            </w:r>
-            <w:r>
-              <w:rPr>
-                <w:noProof/>
-                <w:webHidden/>
-              </w:rPr>
-              <w:tab/>
-            </w:r>
-            <w:r>
-              <w:rPr>
-                <w:noProof/>
-                <w:webHidden/>
-              </w:rPr>
-              <w:fldChar w:fldCharType="begin"/>
-            </w:r>
-            <w:r>
-              <w:rPr>
-                <w:noProof/>
-                <w:webHidden/>
-              </w:rPr>
-              <w:instrText xml:space="preserve"> PAGEREF _Toc160907687 \h </w:instrText>
+              <w:instrText xml:space="preserve"> PAGEREF _Toc161134431 \h </w:instrText>
             </w:r>
             <w:r>
               <w:rPr>
@@ -5062,13 +4767,11 @@
               <w:rFonts w:asciiTheme="minorHAnsi" w:eastAsiaTheme="minorEastAsia" w:hAnsiTheme="minorHAnsi" w:cstheme="minorBidi"/>
               <w:noProof/>
               <w:kern w:val="2"/>
-              <w:sz w:val="24"/>
-              <w:szCs w:val="24"/>
               <w:lang w:val="fr-CH" w:eastAsia="fr-CH"/>
               <w14:ligatures w14:val="standardContextual"/>
             </w:rPr>
           </w:pPr>
-          <w:hyperlink w:anchor="_Toc160907688" w:history="1">
+          <w:hyperlink w:anchor="_Toc161134432" w:history="1">
             <w:r>
               <w:rPr>
                 <w:rStyle w:val="Lienhypertexte"/>
@@ -5096,7 +4799,7 @@
                 <w:noProof/>
                 <w:webHidden/>
               </w:rPr>
-              <w:instrText xml:space="preserve"> PAGEREF _Toc160907688 \h </w:instrText>
+              <w:instrText xml:space="preserve"> PAGEREF _Toc161134432 \h </w:instrText>
             </w:r>
             <w:r>
               <w:rPr>
@@ -5116,7 +4819,7 @@
                 <w:noProof/>
                 <w:webHidden/>
               </w:rPr>
-              <w:t>5</w:t>
+              <w:t>6</w:t>
             </w:r>
             <w:r>
               <w:rPr>
@@ -5134,13 +4837,11 @@
               <w:rFonts w:asciiTheme="minorHAnsi" w:eastAsiaTheme="minorEastAsia" w:hAnsiTheme="minorHAnsi" w:cstheme="minorBidi"/>
               <w:noProof/>
               <w:kern w:val="2"/>
-              <w:sz w:val="24"/>
-              <w:szCs w:val="24"/>
               <w:lang w:val="fr-CH" w:eastAsia="fr-CH"/>
               <w14:ligatures w14:val="standardContextual"/>
             </w:rPr>
           </w:pPr>
-          <w:hyperlink w:anchor="_Toc160907689" w:history="1">
+          <w:hyperlink w:anchor="_Toc161134433" w:history="1">
             <w:r>
               <w:rPr>
                 <w:rStyle w:val="Lienhypertexte"/>
@@ -5168,7 +4869,7 @@
                 <w:noProof/>
                 <w:webHidden/>
               </w:rPr>
-              <w:instrText xml:space="preserve"> PAGEREF _Toc160907689 \h </w:instrText>
+              <w:instrText xml:space="preserve"> PAGEREF _Toc161134433 \h </w:instrText>
             </w:r>
             <w:r>
               <w:rPr>
@@ -5188,7 +4889,7 @@
                 <w:noProof/>
                 <w:webHidden/>
               </w:rPr>
-              <w:t>5</w:t>
+              <w:t>6</w:t>
             </w:r>
             <w:r>
               <w:rPr>
@@ -5206,13 +4907,11 @@
               <w:rFonts w:asciiTheme="minorHAnsi" w:eastAsiaTheme="minorEastAsia" w:hAnsiTheme="minorHAnsi" w:cstheme="minorBidi"/>
               <w:noProof/>
               <w:kern w:val="2"/>
-              <w:sz w:val="24"/>
-              <w:szCs w:val="24"/>
               <w:lang w:val="fr-CH" w:eastAsia="fr-CH"/>
               <w14:ligatures w14:val="standardContextual"/>
             </w:rPr>
           </w:pPr>
-          <w:hyperlink w:anchor="_Toc160907690" w:history="1">
+          <w:hyperlink w:anchor="_Toc161134434" w:history="1">
             <w:r>
               <w:rPr>
                 <w:rStyle w:val="Lienhypertexte"/>
@@ -5240,7 +4939,7 @@
                 <w:noProof/>
                 <w:webHidden/>
               </w:rPr>
-              <w:instrText xml:space="preserve"> PAGEREF _Toc160907690 \h </w:instrText>
+              <w:instrText xml:space="preserve"> PAGEREF _Toc161134434 \h </w:instrText>
             </w:r>
             <w:r>
               <w:rPr>
@@ -5275,20 +4974,18 @@
           <w:pPr>
             <w:pStyle w:val="TM2"/>
             <w:tabs>
-              <w:tab w:val="left" w:pos="720"/>
+              <w:tab w:val="left" w:pos="660"/>
               <w:tab w:val="right" w:leader="dot" w:pos="9060"/>
             </w:tabs>
             <w:rPr>
               <w:rFonts w:asciiTheme="minorHAnsi" w:eastAsiaTheme="minorEastAsia" w:hAnsiTheme="minorHAnsi"/>
               <w:noProof/>
               <w:kern w:val="2"/>
-              <w:sz w:val="24"/>
-              <w:szCs w:val="24"/>
               <w:lang w:eastAsia="fr-CH"/>
               <w14:ligatures w14:val="standardContextual"/>
             </w:rPr>
           </w:pPr>
-          <w:hyperlink w:anchor="_Toc160907691" w:history="1">
+          <w:hyperlink w:anchor="_Toc161134435" w:history="1">
             <w:r>
               <w:rPr>
                 <w:rStyle w:val="Lienhypertexte"/>
@@ -5301,8 +4998,6 @@
                 <w:rFonts w:asciiTheme="minorHAnsi" w:eastAsiaTheme="minorEastAsia" w:hAnsiTheme="minorHAnsi"/>
                 <w:noProof/>
                 <w:kern w:val="2"/>
-                <w:sz w:val="24"/>
-                <w:szCs w:val="24"/>
                 <w:lang w:eastAsia="fr-CH"/>
                 <w14:ligatures w14:val="standardContextual"/>
               </w:rPr>
@@ -5334,7 +5029,7 @@
                 <w:noProof/>
                 <w:webHidden/>
               </w:rPr>
-              <w:instrText xml:space="preserve"> PAGEREF _Toc160907691 \h </w:instrText>
+              <w:instrText xml:space="preserve"> PAGEREF _Toc161134435 \h </w:instrText>
             </w:r>
             <w:r>
               <w:rPr>
@@ -5369,20 +5064,18 @@
           <w:pPr>
             <w:pStyle w:val="TM2"/>
             <w:tabs>
-              <w:tab w:val="left" w:pos="720"/>
+              <w:tab w:val="left" w:pos="660"/>
               <w:tab w:val="right" w:leader="dot" w:pos="9060"/>
             </w:tabs>
             <w:rPr>
               <w:rFonts w:asciiTheme="minorHAnsi" w:eastAsiaTheme="minorEastAsia" w:hAnsiTheme="minorHAnsi"/>
               <w:noProof/>
               <w:kern w:val="2"/>
-              <w:sz w:val="24"/>
-              <w:szCs w:val="24"/>
               <w:lang w:eastAsia="fr-CH"/>
               <w14:ligatures w14:val="standardContextual"/>
             </w:rPr>
           </w:pPr>
-          <w:hyperlink w:anchor="_Toc160907692" w:history="1">
+          <w:hyperlink w:anchor="_Toc161134436" w:history="1">
             <w:r>
               <w:rPr>
                 <w:rStyle w:val="Lienhypertexte"/>
@@ -5395,8 +5088,6 @@
                 <w:rFonts w:asciiTheme="minorHAnsi" w:eastAsiaTheme="minorEastAsia" w:hAnsiTheme="minorHAnsi"/>
                 <w:noProof/>
                 <w:kern w:val="2"/>
-                <w:sz w:val="24"/>
-                <w:szCs w:val="24"/>
                 <w:lang w:eastAsia="fr-CH"/>
                 <w14:ligatures w14:val="standardContextual"/>
               </w:rPr>
@@ -5428,7 +5119,7 @@
                 <w:noProof/>
                 <w:webHidden/>
               </w:rPr>
-              <w:instrText xml:space="preserve"> PAGEREF _Toc160907692 \h </w:instrText>
+              <w:instrText xml:space="preserve"> PAGEREF _Toc161134436 \h </w:instrText>
             </w:r>
             <w:r>
               <w:rPr>
@@ -5463,20 +5154,18 @@
           <w:pPr>
             <w:pStyle w:val="TM2"/>
             <w:tabs>
-              <w:tab w:val="left" w:pos="720"/>
+              <w:tab w:val="left" w:pos="660"/>
               <w:tab w:val="right" w:leader="dot" w:pos="9060"/>
             </w:tabs>
             <w:rPr>
               <w:rFonts w:asciiTheme="minorHAnsi" w:eastAsiaTheme="minorEastAsia" w:hAnsiTheme="minorHAnsi"/>
               <w:noProof/>
               <w:kern w:val="2"/>
-              <w:sz w:val="24"/>
-              <w:szCs w:val="24"/>
               <w:lang w:eastAsia="fr-CH"/>
               <w14:ligatures w14:val="standardContextual"/>
             </w:rPr>
           </w:pPr>
-          <w:hyperlink w:anchor="_Toc160907693" w:history="1">
+          <w:hyperlink w:anchor="_Toc161134437" w:history="1">
             <w:r>
               <w:rPr>
                 <w:rStyle w:val="Lienhypertexte"/>
@@ -5489,8 +5178,6 @@
                 <w:rFonts w:asciiTheme="minorHAnsi" w:eastAsiaTheme="minorEastAsia" w:hAnsiTheme="minorHAnsi"/>
                 <w:noProof/>
                 <w:kern w:val="2"/>
-                <w:sz w:val="24"/>
-                <w:szCs w:val="24"/>
                 <w:lang w:eastAsia="fr-CH"/>
                 <w14:ligatures w14:val="standardContextual"/>
               </w:rPr>
@@ -5522,7 +5209,7 @@
                 <w:noProof/>
                 <w:webHidden/>
               </w:rPr>
-              <w:instrText xml:space="preserve"> PAGEREF _Toc160907693 \h </w:instrText>
+              <w:instrText xml:space="preserve"> PAGEREF _Toc161134437 \h </w:instrText>
             </w:r>
             <w:r>
               <w:rPr>
@@ -5557,20 +5244,18 @@
           <w:pPr>
             <w:pStyle w:val="TM3"/>
             <w:tabs>
-              <w:tab w:val="left" w:pos="960"/>
+              <w:tab w:val="left" w:pos="1100"/>
               <w:tab w:val="right" w:leader="dot" w:pos="9060"/>
             </w:tabs>
             <w:rPr>
               <w:rFonts w:asciiTheme="minorHAnsi" w:eastAsiaTheme="minorEastAsia" w:hAnsiTheme="minorHAnsi"/>
               <w:noProof/>
               <w:kern w:val="2"/>
-              <w:sz w:val="24"/>
-              <w:szCs w:val="24"/>
               <w:lang w:eastAsia="fr-CH"/>
               <w14:ligatures w14:val="standardContextual"/>
             </w:rPr>
           </w:pPr>
-          <w:hyperlink w:anchor="_Toc160907694" w:history="1">
+          <w:hyperlink w:anchor="_Toc161134438" w:history="1">
             <w:r>
               <w:rPr>
                 <w:rStyle w:val="Lienhypertexte"/>
@@ -5583,8 +5268,6 @@
                 <w:rFonts w:asciiTheme="minorHAnsi" w:eastAsiaTheme="minorEastAsia" w:hAnsiTheme="minorHAnsi"/>
                 <w:noProof/>
                 <w:kern w:val="2"/>
-                <w:sz w:val="24"/>
-                <w:szCs w:val="24"/>
                 <w:lang w:eastAsia="fr-CH"/>
                 <w14:ligatures w14:val="standardContextual"/>
               </w:rPr>
@@ -5616,7 +5299,7 @@
                 <w:noProof/>
                 <w:webHidden/>
               </w:rPr>
-              <w:instrText xml:space="preserve"> PAGEREF _Toc160907694 \h </w:instrText>
+              <w:instrText xml:space="preserve"> PAGEREF _Toc161134438 \h </w:instrText>
             </w:r>
             <w:r>
               <w:rPr>
@@ -5651,20 +5334,18 @@
           <w:pPr>
             <w:pStyle w:val="TM3"/>
             <w:tabs>
-              <w:tab w:val="left" w:pos="960"/>
+              <w:tab w:val="left" w:pos="1100"/>
               <w:tab w:val="right" w:leader="dot" w:pos="9060"/>
             </w:tabs>
             <w:rPr>
               <w:rFonts w:asciiTheme="minorHAnsi" w:eastAsiaTheme="minorEastAsia" w:hAnsiTheme="minorHAnsi"/>
               <w:noProof/>
               <w:kern w:val="2"/>
-              <w:sz w:val="24"/>
-              <w:szCs w:val="24"/>
               <w:lang w:eastAsia="fr-CH"/>
               <w14:ligatures w14:val="standardContextual"/>
             </w:rPr>
           </w:pPr>
-          <w:hyperlink w:anchor="_Toc160907695" w:history="1">
+          <w:hyperlink w:anchor="_Toc161134439" w:history="1">
             <w:r>
               <w:rPr>
                 <w:rStyle w:val="Lienhypertexte"/>
@@ -5677,8 +5358,6 @@
                 <w:rFonts w:asciiTheme="minorHAnsi" w:eastAsiaTheme="minorEastAsia" w:hAnsiTheme="minorHAnsi"/>
                 <w:noProof/>
                 <w:kern w:val="2"/>
-                <w:sz w:val="24"/>
-                <w:szCs w:val="24"/>
                 <w:lang w:eastAsia="fr-CH"/>
                 <w14:ligatures w14:val="standardContextual"/>
               </w:rPr>
@@ -5710,7 +5389,7 @@
                 <w:noProof/>
                 <w:webHidden/>
               </w:rPr>
-              <w:instrText xml:space="preserve"> PAGEREF _Toc160907695 \h </w:instrText>
+              <w:instrText xml:space="preserve"> PAGEREF _Toc161134439 \h </w:instrText>
             </w:r>
             <w:r>
               <w:rPr>
@@ -5745,20 +5424,18 @@
           <w:pPr>
             <w:pStyle w:val="TM2"/>
             <w:tabs>
-              <w:tab w:val="left" w:pos="720"/>
+              <w:tab w:val="left" w:pos="660"/>
               <w:tab w:val="right" w:leader="dot" w:pos="9060"/>
             </w:tabs>
             <w:rPr>
               <w:rFonts w:asciiTheme="minorHAnsi" w:eastAsiaTheme="minorEastAsia" w:hAnsiTheme="minorHAnsi"/>
               <w:noProof/>
               <w:kern w:val="2"/>
-              <w:sz w:val="24"/>
-              <w:szCs w:val="24"/>
               <w:lang w:eastAsia="fr-CH"/>
               <w14:ligatures w14:val="standardContextual"/>
             </w:rPr>
           </w:pPr>
-          <w:hyperlink w:anchor="_Toc160907696" w:history="1">
+          <w:hyperlink w:anchor="_Toc161134440" w:history="1">
             <w:r>
               <w:rPr>
                 <w:rStyle w:val="Lienhypertexte"/>
@@ -5771,8 +5448,6 @@
                 <w:rFonts w:asciiTheme="minorHAnsi" w:eastAsiaTheme="minorEastAsia" w:hAnsiTheme="minorHAnsi"/>
                 <w:noProof/>
                 <w:kern w:val="2"/>
-                <w:sz w:val="24"/>
-                <w:szCs w:val="24"/>
                 <w:lang w:eastAsia="fr-CH"/>
                 <w14:ligatures w14:val="standardContextual"/>
               </w:rPr>
@@ -5804,7 +5479,7 @@
                 <w:noProof/>
                 <w:webHidden/>
               </w:rPr>
-              <w:instrText xml:space="preserve"> PAGEREF _Toc160907696 \h </w:instrText>
+              <w:instrText xml:space="preserve"> PAGEREF _Toc161134440 \h </w:instrText>
             </w:r>
             <w:r>
               <w:rPr>
@@ -5824,7 +5499,7 @@
                 <w:noProof/>
                 <w:webHidden/>
               </w:rPr>
-              <w:t>6</w:t>
+              <w:t>7</w:t>
             </w:r>
             <w:r>
               <w:rPr>
@@ -5842,13 +5517,11 @@
               <w:rFonts w:asciiTheme="minorHAnsi" w:eastAsiaTheme="minorEastAsia" w:hAnsiTheme="minorHAnsi" w:cstheme="minorBidi"/>
               <w:noProof/>
               <w:kern w:val="2"/>
-              <w:sz w:val="24"/>
-              <w:szCs w:val="24"/>
               <w:lang w:val="fr-CH" w:eastAsia="fr-CH"/>
               <w14:ligatures w14:val="standardContextual"/>
             </w:rPr>
           </w:pPr>
-          <w:hyperlink w:anchor="_Toc160907697" w:history="1">
+          <w:hyperlink w:anchor="_Toc161134441" w:history="1">
             <w:r>
               <w:rPr>
                 <w:rStyle w:val="Lienhypertexte"/>
@@ -5876,7 +5549,7 @@
                 <w:noProof/>
                 <w:webHidden/>
               </w:rPr>
-              <w:instrText xml:space="preserve"> PAGEREF _Toc160907697 \h </w:instrText>
+              <w:instrText xml:space="preserve"> PAGEREF _Toc161134441 \h </w:instrText>
             </w:r>
             <w:r>
               <w:rPr>
@@ -5896,7 +5569,7 @@
                 <w:noProof/>
                 <w:webHidden/>
               </w:rPr>
-              <w:t>6</w:t>
+              <w:t>7</w:t>
             </w:r>
             <w:r>
               <w:rPr>
@@ -5911,20 +5584,18 @@
           <w:pPr>
             <w:pStyle w:val="TM2"/>
             <w:tabs>
-              <w:tab w:val="left" w:pos="720"/>
+              <w:tab w:val="left" w:pos="660"/>
               <w:tab w:val="right" w:leader="dot" w:pos="9060"/>
             </w:tabs>
             <w:rPr>
               <w:rFonts w:asciiTheme="minorHAnsi" w:eastAsiaTheme="minorEastAsia" w:hAnsiTheme="minorHAnsi"/>
               <w:noProof/>
               <w:kern w:val="2"/>
-              <w:sz w:val="24"/>
-              <w:szCs w:val="24"/>
               <w:lang w:eastAsia="fr-CH"/>
               <w14:ligatures w14:val="standardContextual"/>
             </w:rPr>
           </w:pPr>
-          <w:hyperlink w:anchor="_Toc160907698" w:history="1">
+          <w:hyperlink w:anchor="_Toc161134442" w:history="1">
             <w:r>
               <w:rPr>
                 <w:rStyle w:val="Lienhypertexte"/>
@@ -5937,8 +5608,6 @@
                 <w:rFonts w:asciiTheme="minorHAnsi" w:eastAsiaTheme="minorEastAsia" w:hAnsiTheme="minorHAnsi"/>
                 <w:noProof/>
                 <w:kern w:val="2"/>
-                <w:sz w:val="24"/>
-                <w:szCs w:val="24"/>
                 <w:lang w:eastAsia="fr-CH"/>
                 <w14:ligatures w14:val="standardContextual"/>
               </w:rPr>
@@ -5970,7 +5639,7 @@
                 <w:noProof/>
                 <w:webHidden/>
               </w:rPr>
-              <w:instrText xml:space="preserve"> PAGEREF _Toc160907698 \h </w:instrText>
+              <w:instrText xml:space="preserve"> PAGEREF _Toc161134442 \h </w:instrText>
             </w:r>
             <w:r>
               <w:rPr>
@@ -5990,7 +5659,7 @@
                 <w:noProof/>
                 <w:webHidden/>
               </w:rPr>
-              <w:t>6</w:t>
+              <w:t>7</w:t>
             </w:r>
             <w:r>
               <w:rPr>
@@ -6116,12 +5785,15 @@
     <w:p/>
     <w:p/>
     <w:p/>
+    <w:p/>
+    <w:p/>
+    <w:p/>
     <w:p>
       <w:pPr>
         <w:pStyle w:val="Titre1"/>
       </w:pPr>
       <w:bookmarkStart w:id="0" w:name="Introduction"/>
-      <w:bookmarkStart w:id="1" w:name="_Toc160907674"/>
+      <w:bookmarkStart w:id="1" w:name="_Toc161134421"/>
       <w:r>
         <w:lastRenderedPageBreak/>
         <w:t>Introduction</w:t>
@@ -6131,61 +5803,18 @@
     </w:p>
     <w:p>
       <w:pPr>
+        <w:spacing w:after="0"/>
         <w:jc w:val="both"/>
-        <w:rPr>
-          <w:szCs w:val="24"/>
-        </w:rPr>
-      </w:pPr>
-      <w:r>
-        <w:rPr>
-          <w:szCs w:val="24"/>
-        </w:rPr>
-        <w:t>L'objectif de ce projet est de mettre en pratique le module ICT C295, qui consiste à réaliser le backend pour des applications. Pour ce faire, nous devons mettre en place une API qui permet de partager notre passion pour la lecture. Nous travaillons en binôme pour</w:t>
-      </w:r>
-      <w:r>
-        <w:rPr>
-          <w:szCs w:val="24"/>
-        </w:rPr>
-        <w:t xml:space="preserve"> faire</w:t>
-      </w:r>
-      <w:r>
-        <w:rPr>
-          <w:szCs w:val="24"/>
-        </w:rPr>
-        <w:t xml:space="preserve"> ce projet.</w:t>
+      </w:pPr>
+      <w:r>
+        <w:t>L'objectif de ce projet est de mettre en pratique le module ICT C295, qui consiste à réaliser le backend pour des applications. Pour ce faire, nous devons mettre en place une API qui permet de partager notre passion pour la lecture. Nous travaillons en binôme pour mener à bien ce projet.</w:t>
       </w:r>
     </w:p>
     <w:p>
       <w:pPr>
+        <w:spacing w:after="0"/>
         <w:jc w:val="both"/>
-        <w:rPr>
-          <w:szCs w:val="24"/>
-        </w:rPr>
-      </w:pPr>
-      <w:r>
-        <w:rPr>
-          <w:szCs w:val="24"/>
-        </w:rPr>
-        <w:t xml:space="preserve">Pour </w:t>
-      </w:r>
-      <w:r>
-        <w:rPr>
-          <w:szCs w:val="24"/>
-        </w:rPr>
-        <w:t>réaliser ce projet</w:t>
-      </w:r>
-      <w:r>
-        <w:rPr>
-          <w:szCs w:val="24"/>
-        </w:rPr>
-        <w:t xml:space="preserve">, nous disposons d'un PC, de VS Code, d'un accès à Internet, de supports de cours, ainsi que de technologies telles que Node.js, npm, Express.js, Sequelize, MySQL, Swagger et Insomnia. Nous avons à notre disposition 24 périodes pour </w:t>
-      </w:r>
-      <w:r>
-        <w:rPr>
-          <w:szCs w:val="24"/>
-        </w:rPr>
-        <w:t>faire ce projet.</w:t>
-      </w:r>
+      </w:pPr>
     </w:p>
     <w:p>
       <w:pPr>
@@ -6193,19 +5822,7 @@
         <w:jc w:val="both"/>
       </w:pPr>
       <w:r>
-        <w:t>Avant d’aller dans les détails regardons</w:t>
-      </w:r>
-      <w:r>
-        <w:t xml:space="preserve"> juste</w:t>
-      </w:r>
-      <w:r>
-        <w:t xml:space="preserve"> qu’</w:t>
-      </w:r>
-      <w:r>
-        <w:t>est-ce</w:t>
-      </w:r>
-      <w:r>
-        <w:t xml:space="preserve"> que c’est une API.</w:t>
+        <w:t>Pour réaliser ce projet, nous disposons d'un PC, de VS Code, d'un accès à Internet, de supports de cours, ainsi que de technologies telles que Node.js, npm, Express.js, Sequelize, MySQL, Swagger et Insomnia. Nous avons à notre disposition 24 périodes pour mener à bien ce projet.</w:t>
       </w:r>
     </w:p>
     <w:p>
@@ -6213,37 +5830,49 @@
         <w:spacing w:after="0"/>
         <w:jc w:val="both"/>
       </w:pPr>
-      <w:r>
-        <w:t>API est l’abréviation d’application programming interface ou interface de programmation d’application en français, une api est une interface logicielle qui permet de relier d’un service a un autre ou d’un logiciel a un autre. Cela permet d’</w:t>
-      </w:r>
-      <w:r>
-        <w:t>échanger</w:t>
-      </w:r>
-      <w:r>
-        <w:t xml:space="preserve"> </w:t>
-      </w:r>
-      <w:r>
-        <w:t xml:space="preserve">des données et des fonctionnalités </w:t>
-      </w:r>
     </w:p>
     <w:p>
       <w:pPr>
-        <w:pStyle w:val="Titre1"/>
-      </w:pPr>
-      <w:bookmarkStart w:id="2" w:name="_Toc160907675"/>
-      <w:r>
-        <w:t>Analyse</w:t>
-      </w:r>
-      <w:bookmarkEnd w:id="2"/>
-      <w:r>
-        <w:t xml:space="preserve"> </w:t>
+        <w:spacing w:after="0"/>
+        <w:jc w:val="both"/>
+      </w:pPr>
+      <w:r>
+        <w:t>Avant d'entrer dans les détails, regardons simplement ce qu'est une API.</w:t>
       </w:r>
     </w:p>
     <w:p>
       <w:pPr>
+        <w:spacing w:after="0"/>
+        <w:jc w:val="both"/>
+      </w:pPr>
+    </w:p>
+    <w:p>
+      <w:pPr>
+        <w:spacing w:after="0"/>
+        <w:jc w:val="both"/>
+      </w:pPr>
+      <w:r>
+        <w:t>API est l’abréviation d'Application Programming Interface ou Interface de Programmation d'Application en français. Une API est une interface logicielle qui permet de relier un service à un autre ou un logiciel à un autre. Cela permet d'échanger des données et des fonctionnalités.</w:t>
+      </w:r>
+    </w:p>
+    <w:p>
+      <w:pPr>
+        <w:pStyle w:val="Titre1"/>
+      </w:pPr>
+      <w:bookmarkStart w:id="2" w:name="_Toc161134422"/>
+      <w:r>
+        <w:t>Analyse</w:t>
+      </w:r>
+      <w:bookmarkEnd w:id="2"/>
+      <w:r>
+        <w:t xml:space="preserve"> </w:t>
+      </w:r>
+    </w:p>
+    <w:p>
+      <w:pPr>
         <w:pStyle w:val="Titre2"/>
       </w:pPr>
-      <w:bookmarkStart w:id="3" w:name="_Toc160907676"/>
+      <w:bookmarkStart w:id="3" w:name="_Toc161134423"/>
       <w:r>
         <w:t>Planification</w:t>
       </w:r>
@@ -6280,7 +5909,7 @@
       <w:pPr>
         <w:pStyle w:val="Titre2"/>
       </w:pPr>
-      <w:bookmarkStart w:id="4" w:name="_Toc160907677"/>
+      <w:bookmarkStart w:id="4" w:name="_Toc161134424"/>
       <w:r>
         <w:t>Verbe http</w:t>
       </w:r>
@@ -6307,11 +5936,9 @@
             <w:tcW w:w="2599" w:type="dxa"/>
           </w:tcPr>
           <w:p>
-            <w:proofErr w:type="spellStart"/>
             <w:r>
               <w:t>Verb</w:t>
             </w:r>
-            <w:proofErr w:type="spellEnd"/>
           </w:p>
         </w:tc>
         <w:tc>
@@ -6433,9 +6060,7 @@
         </w:tc>
       </w:tr>
     </w:tbl>
-    <w:p>
-      <w:bookmarkStart w:id="5" w:name="_Toc160907678"/>
-    </w:p>
+    <w:p/>
     <w:p/>
     <w:p/>
     <w:p/>
@@ -6443,6 +6068,7 @@
       <w:pPr>
         <w:pStyle w:val="Titre2"/>
       </w:pPr>
+      <w:bookmarkStart w:id="5" w:name="_Toc161134425"/>
       <w:r>
         <w:t>Routes :</w:t>
       </w:r>
@@ -6456,15 +6082,15 @@
     <w:tbl>
       <w:tblPr>
         <w:tblStyle w:val="TableauGrille1Clair"/>
-        <w:tblW w:w="10933" w:type="dxa"/>
-        <w:tblInd w:w="-1015" w:type="dxa"/>
+        <w:tblW w:w="10207" w:type="dxa"/>
+        <w:tblInd w:w="-431" w:type="dxa"/>
         <w:tblLook w:val="04A0" w:firstRow="1" w:lastRow="0" w:firstColumn="1" w:lastColumn="0" w:noHBand="0" w:noVBand="1"/>
       </w:tblPr>
       <w:tblGrid>
         <w:gridCol w:w="2491"/>
         <w:gridCol w:w="929"/>
-        <w:gridCol w:w="4961"/>
-        <w:gridCol w:w="2552"/>
+        <w:gridCol w:w="4937"/>
+        <w:gridCol w:w="1850"/>
       </w:tblGrid>
       <w:tr>
         <w:trPr>
@@ -6500,7 +6126,7 @@
         </w:tc>
         <w:tc>
           <w:tcPr>
-            <w:tcW w:w="4961" w:type="dxa"/>
+            <w:tcW w:w="4937" w:type="dxa"/>
           </w:tcPr>
           <w:p>
             <w:pPr>
@@ -6513,7 +6139,7 @@
         </w:tc>
         <w:tc>
           <w:tcPr>
-            <w:tcW w:w="2552" w:type="dxa"/>
+            <w:tcW w:w="1850" w:type="dxa"/>
           </w:tcPr>
           <w:p>
             <w:pPr>
@@ -6535,13 +6161,9 @@
             <w:tcW w:w="2491" w:type="dxa"/>
           </w:tcPr>
           <w:p>
-            <w:proofErr w:type="spellStart"/>
-            <w:proofErr w:type="gramStart"/>
             <w:r>
               <w:t>addLivre</w:t>
             </w:r>
-            <w:proofErr w:type="spellEnd"/>
-            <w:proofErr w:type="gramEnd"/>
           </w:p>
         </w:tc>
         <w:tc>
@@ -6559,7 +6181,7 @@
         </w:tc>
         <w:tc>
           <w:tcPr>
-            <w:tcW w:w="4961" w:type="dxa"/>
+            <w:tcW w:w="4937" w:type="dxa"/>
           </w:tcPr>
           <w:p>
             <w:pPr>
@@ -6572,7 +6194,7 @@
         </w:tc>
         <w:tc>
           <w:tcPr>
-            <w:tcW w:w="2552" w:type="dxa"/>
+            <w:tcW w:w="1850" w:type="dxa"/>
           </w:tcPr>
           <w:p>
             <w:pPr>
@@ -6580,6 +6202,61 @@
             </w:pPr>
             <w:r>
               <w:t>Permet d’ajouter un livre</w:t>
+            </w:r>
+          </w:p>
+        </w:tc>
+      </w:tr>
+      <w:tr>
+        <w:trPr>
+          <w:trHeight w:val="676"/>
+        </w:trPr>
+        <w:tc>
+          <w:tcPr>
+            <w:cnfStyle w:val="001000000000" w:firstRow="0" w:lastRow="0" w:firstColumn="1" w:lastColumn="0" w:oddVBand="0" w:evenVBand="0" w:oddHBand="0" w:evenHBand="0" w:firstRowFirstColumn="0" w:firstRowLastColumn="0" w:lastRowFirstColumn="0" w:lastRowLastColumn="0"/>
+            <w:tcW w:w="2491" w:type="dxa"/>
+          </w:tcPr>
+          <w:p>
+            <w:r>
+              <w:t>deleteLivre</w:t>
+            </w:r>
+          </w:p>
+        </w:tc>
+        <w:tc>
+          <w:tcPr>
+            <w:tcW w:w="929" w:type="dxa"/>
+          </w:tcPr>
+          <w:p>
+            <w:pPr>
+              <w:cnfStyle w:val="000000000000" w:firstRow="0" w:lastRow="0" w:firstColumn="0" w:lastColumn="0" w:oddVBand="0" w:evenVBand="0" w:oddHBand="0" w:evenHBand="0" w:firstRowFirstColumn="0" w:firstRowLastColumn="0" w:lastRowFirstColumn="0" w:lastRowLastColumn="0"/>
+            </w:pPr>
+            <w:r>
+              <w:t>DELETE</w:t>
+            </w:r>
+          </w:p>
+        </w:tc>
+        <w:tc>
+          <w:tcPr>
+            <w:tcW w:w="4937" w:type="dxa"/>
+          </w:tcPr>
+          <w:p>
+            <w:pPr>
+              <w:cnfStyle w:val="000000000000" w:firstRow="0" w:lastRow="0" w:firstColumn="0" w:lastColumn="0" w:oddVBand="0" w:evenVBand="0" w:oddHBand="0" w:evenHBand="0" w:firstRowFirstColumn="0" w:firstRowLastColumn="0" w:lastRowFirstColumn="0" w:lastRowLastColumn="0"/>
+            </w:pPr>
+            <w:r>
+              <w:t>http://localhost:3000/api/livres/3</w:t>
+            </w:r>
+          </w:p>
+        </w:tc>
+        <w:tc>
+          <w:tcPr>
+            <w:tcW w:w="1850" w:type="dxa"/>
+          </w:tcPr>
+          <w:p>
+            <w:pPr>
+              <w:cnfStyle w:val="000000000000" w:firstRow="0" w:lastRow="0" w:firstColumn="0" w:lastColumn="0" w:oddVBand="0" w:evenVBand="0" w:oddHBand="0" w:evenHBand="0" w:firstRowFirstColumn="0" w:firstRowLastColumn="0" w:lastRowFirstColumn="0" w:lastRowLastColumn="0"/>
+            </w:pPr>
+            <w:r>
+              <w:t xml:space="preserve">Permet de supprimer un livre </w:t>
             </w:r>
           </w:p>
         </w:tc>
@@ -6594,13 +6271,9 @@
             <w:tcW w:w="2491" w:type="dxa"/>
           </w:tcPr>
           <w:p>
-            <w:proofErr w:type="spellStart"/>
-            <w:proofErr w:type="gramStart"/>
-            <w:r>
-              <w:t>deleteLivre</w:t>
-            </w:r>
-            <w:proofErr w:type="spellEnd"/>
-            <w:proofErr w:type="gramEnd"/>
+            <w:r>
+              <w:t>getAllLivresCategorie</w:t>
+            </w:r>
           </w:p>
         </w:tc>
         <w:tc>
@@ -6612,33 +6285,37 @@
               <w:cnfStyle w:val="000000000000" w:firstRow="0" w:lastRow="0" w:firstColumn="0" w:lastColumn="0" w:oddVBand="0" w:evenVBand="0" w:oddHBand="0" w:evenHBand="0" w:firstRowFirstColumn="0" w:firstRowLastColumn="0" w:lastRowFirstColumn="0" w:lastRowLastColumn="0"/>
             </w:pPr>
             <w:r>
-              <w:t>DELETE</w:t>
+              <w:t>GET</w:t>
             </w:r>
           </w:p>
         </w:tc>
         <w:tc>
           <w:tcPr>
-            <w:tcW w:w="4961" w:type="dxa"/>
+            <w:tcW w:w="4937" w:type="dxa"/>
           </w:tcPr>
           <w:p>
             <w:pPr>
               <w:cnfStyle w:val="000000000000" w:firstRow="0" w:lastRow="0" w:firstColumn="0" w:lastColumn="0" w:oddVBand="0" w:evenVBand="0" w:oddHBand="0" w:evenHBand="0" w:firstRowFirstColumn="0" w:firstRowLastColumn="0" w:lastRowFirstColumn="0" w:lastRowLastColumn="0"/>
             </w:pPr>
             <w:r>
-              <w:t>http://localhost:3000/api/livres/3</w:t>
+              <w:t>http://localhost:3000/api/categories/1/livres</w:t>
             </w:r>
           </w:p>
         </w:tc>
         <w:tc>
           <w:tcPr>
-            <w:tcW w:w="2552" w:type="dxa"/>
+            <w:tcW w:w="1850" w:type="dxa"/>
           </w:tcPr>
           <w:p>
             <w:pPr>
               <w:cnfStyle w:val="000000000000" w:firstRow="0" w:lastRow="0" w:firstColumn="0" w:lastColumn="0" w:oddVBand="0" w:evenVBand="0" w:oddHBand="0" w:evenHBand="0" w:firstRowFirstColumn="0" w:firstRowLastColumn="0" w:lastRowFirstColumn="0" w:lastRowLastColumn="0"/>
             </w:pPr>
             <w:r>
-              <w:t xml:space="preserve">Permet de supprimer un livre </w:t>
+              <w:t xml:space="preserve">Permet de rechercher un le livre spécifique </w:t>
+            </w:r>
+            <w:r>
+              <w:lastRenderedPageBreak/>
+              <w:t>d’une catégorie</w:t>
             </w:r>
           </w:p>
         </w:tc>
@@ -6653,13 +6330,10 @@
             <w:tcW w:w="2491" w:type="dxa"/>
           </w:tcPr>
           <w:p>
-            <w:proofErr w:type="spellStart"/>
-            <w:proofErr w:type="gramStart"/>
-            <w:r>
-              <w:t>getAllLivresCategorie</w:t>
-            </w:r>
-            <w:proofErr w:type="spellEnd"/>
-            <w:proofErr w:type="gramEnd"/>
+            <w:r>
+              <w:lastRenderedPageBreak/>
+              <w:t>getLivre</w:t>
+            </w:r>
           </w:p>
         </w:tc>
         <w:tc>
@@ -6677,27 +6351,27 @@
         </w:tc>
         <w:tc>
           <w:tcPr>
-            <w:tcW w:w="4961" w:type="dxa"/>
+            <w:tcW w:w="4937" w:type="dxa"/>
           </w:tcPr>
           <w:p>
             <w:pPr>
               <w:cnfStyle w:val="000000000000" w:firstRow="0" w:lastRow="0" w:firstColumn="0" w:lastColumn="0" w:oddVBand="0" w:evenVBand="0" w:oddHBand="0" w:evenHBand="0" w:firstRowFirstColumn="0" w:firstRowLastColumn="0" w:lastRowFirstColumn="0" w:lastRowLastColumn="0"/>
             </w:pPr>
             <w:r>
-              <w:t>http://localhost:3000/api/categories/1/livres</w:t>
+              <w:t>http://localhost:3000/api/livres</w:t>
             </w:r>
           </w:p>
         </w:tc>
         <w:tc>
           <w:tcPr>
-            <w:tcW w:w="2552" w:type="dxa"/>
+            <w:tcW w:w="1850" w:type="dxa"/>
           </w:tcPr>
           <w:p>
             <w:pPr>
               <w:cnfStyle w:val="000000000000" w:firstRow="0" w:lastRow="0" w:firstColumn="0" w:lastColumn="0" w:oddVBand="0" w:evenVBand="0" w:oddHBand="0" w:evenHBand="0" w:firstRowFirstColumn="0" w:firstRowLastColumn="0" w:lastRowFirstColumn="0" w:lastRowLastColumn="0"/>
             </w:pPr>
             <w:r>
-              <w:t>Permet de rechercher un le livre spécifique d’une catégorie</w:t>
+              <w:t xml:space="preserve">Permet de rechercher un livre spécifique </w:t>
             </w:r>
           </w:p>
         </w:tc>
@@ -6712,13 +6386,9 @@
             <w:tcW w:w="2491" w:type="dxa"/>
           </w:tcPr>
           <w:p>
-            <w:proofErr w:type="spellStart"/>
-            <w:proofErr w:type="gramStart"/>
-            <w:r>
-              <w:t>getLivre</w:t>
-            </w:r>
-            <w:proofErr w:type="spellEnd"/>
-            <w:proofErr w:type="gramEnd"/>
+            <w:r>
+              <w:t>getLivreId</w:t>
+            </w:r>
           </w:p>
         </w:tc>
         <w:tc>
@@ -6736,90 +6406,27 @@
         </w:tc>
         <w:tc>
           <w:tcPr>
-            <w:tcW w:w="4961" w:type="dxa"/>
+            <w:tcW w:w="4937" w:type="dxa"/>
           </w:tcPr>
           <w:p>
             <w:pPr>
               <w:cnfStyle w:val="000000000000" w:firstRow="0" w:lastRow="0" w:firstColumn="0" w:lastColumn="0" w:oddVBand="0" w:evenVBand="0" w:oddHBand="0" w:evenHBand="0" w:firstRowFirstColumn="0" w:firstRowLastColumn="0" w:lastRowFirstColumn="0" w:lastRowLastColumn="0"/>
             </w:pPr>
             <w:r>
-              <w:t>http://localhost:3000/api/livres</w:t>
+              <w:t>http://localhost:3000/api/livres/2</w:t>
             </w:r>
           </w:p>
         </w:tc>
         <w:tc>
           <w:tcPr>
-            <w:tcW w:w="2552" w:type="dxa"/>
+            <w:tcW w:w="1850" w:type="dxa"/>
           </w:tcPr>
           <w:p>
             <w:pPr>
               <w:cnfStyle w:val="000000000000" w:firstRow="0" w:lastRow="0" w:firstColumn="0" w:lastColumn="0" w:oddVBand="0" w:evenVBand="0" w:oddHBand="0" w:evenHBand="0" w:firstRowFirstColumn="0" w:firstRowLastColumn="0" w:lastRowFirstColumn="0" w:lastRowLastColumn="0"/>
             </w:pPr>
             <w:r>
-              <w:t xml:space="preserve">Permet de rechercher un livre spécifique </w:t>
-            </w:r>
-          </w:p>
-        </w:tc>
-      </w:tr>
-      <w:tr>
-        <w:trPr>
-          <w:trHeight w:val="279"/>
-        </w:trPr>
-        <w:tc>
-          <w:tcPr>
-            <w:cnfStyle w:val="001000000000" w:firstRow="0" w:lastRow="0" w:firstColumn="1" w:lastColumn="0" w:oddVBand="0" w:evenVBand="0" w:oddHBand="0" w:evenHBand="0" w:firstRowFirstColumn="0" w:firstRowLastColumn="0" w:lastRowFirstColumn="0" w:lastRowLastColumn="0"/>
-            <w:tcW w:w="2491" w:type="dxa"/>
-          </w:tcPr>
-          <w:p>
-            <w:proofErr w:type="spellStart"/>
-            <w:proofErr w:type="gramStart"/>
-            <w:r>
-              <w:t>getLivreId</w:t>
-            </w:r>
-            <w:proofErr w:type="spellEnd"/>
-            <w:proofErr w:type="gramEnd"/>
-          </w:p>
-        </w:tc>
-        <w:tc>
-          <w:tcPr>
-            <w:tcW w:w="929" w:type="dxa"/>
-          </w:tcPr>
-          <w:p>
-            <w:pPr>
-              <w:cnfStyle w:val="000000000000" w:firstRow="0" w:lastRow="0" w:firstColumn="0" w:lastColumn="0" w:oddVBand="0" w:evenVBand="0" w:oddHBand="0" w:evenHBand="0" w:firstRowFirstColumn="0" w:firstRowLastColumn="0" w:lastRowFirstColumn="0" w:lastRowLastColumn="0"/>
-            </w:pPr>
-            <w:r>
-              <w:t>GET</w:t>
-            </w:r>
-          </w:p>
-        </w:tc>
-        <w:tc>
-          <w:tcPr>
-            <w:tcW w:w="4961" w:type="dxa"/>
-          </w:tcPr>
-          <w:p>
-            <w:pPr>
-              <w:cnfStyle w:val="000000000000" w:firstRow="0" w:lastRow="0" w:firstColumn="0" w:lastColumn="0" w:oddVBand="0" w:evenVBand="0" w:oddHBand="0" w:evenHBand="0" w:firstRowFirstColumn="0" w:firstRowLastColumn="0" w:lastRowFirstColumn="0" w:lastRowLastColumn="0"/>
-            </w:pPr>
-            <w:r>
-              <w:t>http://localhost:3000/api/livres/2</w:t>
-            </w:r>
-          </w:p>
-        </w:tc>
-        <w:tc>
-          <w:tcPr>
-            <w:tcW w:w="2552" w:type="dxa"/>
-          </w:tcPr>
-          <w:p>
-            <w:pPr>
-              <w:cnfStyle w:val="000000000000" w:firstRow="0" w:lastRow="0" w:firstColumn="0" w:lastColumn="0" w:oddVBand="0" w:evenVBand="0" w:oddHBand="0" w:evenHBand="0" w:firstRowFirstColumn="0" w:firstRowLastColumn="0" w:lastRowFirstColumn="0" w:lastRowLastColumn="0"/>
-            </w:pPr>
-            <w:r>
-              <w:t xml:space="preserve">Permet de rechercher un livre </w:t>
-            </w:r>
-            <w:r>
-              <w:lastRenderedPageBreak/>
-              <w:t xml:space="preserve">spécifique grâce à son IP </w:t>
+              <w:t xml:space="preserve">Permet de rechercher un livre spécifique grâce à son IP </w:t>
             </w:r>
           </w:p>
         </w:tc>
@@ -6834,14 +6441,9 @@
             <w:tcW w:w="2491" w:type="dxa"/>
           </w:tcPr>
           <w:p>
-            <w:proofErr w:type="spellStart"/>
-            <w:proofErr w:type="gramStart"/>
-            <w:r>
-              <w:lastRenderedPageBreak/>
+            <w:r>
               <w:t>updateLivre</w:t>
             </w:r>
-            <w:proofErr w:type="spellEnd"/>
-            <w:proofErr w:type="gramEnd"/>
           </w:p>
         </w:tc>
         <w:tc>
@@ -6859,7 +6461,7 @@
         </w:tc>
         <w:tc>
           <w:tcPr>
-            <w:tcW w:w="4961" w:type="dxa"/>
+            <w:tcW w:w="4937" w:type="dxa"/>
           </w:tcPr>
           <w:p>
             <w:pPr>
@@ -6872,7 +6474,7 @@
         </w:tc>
         <w:tc>
           <w:tcPr>
-            <w:tcW w:w="2552" w:type="dxa"/>
+            <w:tcW w:w="1850" w:type="dxa"/>
           </w:tcPr>
           <w:p>
             <w:pPr>
@@ -6894,15 +6496,15 @@
     <w:tbl>
       <w:tblPr>
         <w:tblStyle w:val="Grilledutableau"/>
-        <w:tblW w:w="11144" w:type="dxa"/>
-        <w:tblInd w:w="-998" w:type="dxa"/>
+        <w:tblW w:w="10207" w:type="dxa"/>
+        <w:tblInd w:w="-431" w:type="dxa"/>
         <w:tblLook w:val="04A0" w:firstRow="1" w:lastRow="0" w:firstColumn="1" w:lastColumn="0" w:noHBand="0" w:noVBand="1"/>
       </w:tblPr>
       <w:tblGrid>
-        <w:gridCol w:w="2143"/>
-        <w:gridCol w:w="1135"/>
+        <w:gridCol w:w="1849"/>
+        <w:gridCol w:w="1086"/>
         <w:gridCol w:w="4310"/>
-        <w:gridCol w:w="3556"/>
+        <w:gridCol w:w="2962"/>
       </w:tblGrid>
       <w:tr>
         <w:trPr>
@@ -6910,7 +6512,7 @@
         </w:trPr>
         <w:tc>
           <w:tcPr>
-            <w:tcW w:w="2157" w:type="dxa"/>
+            <w:tcW w:w="1576" w:type="dxa"/>
           </w:tcPr>
           <w:p>
             <w:pPr>
@@ -6919,8 +6521,6 @@
                 <w:bCs/>
               </w:rPr>
             </w:pPr>
-            <w:proofErr w:type="spellStart"/>
-            <w:proofErr w:type="gramStart"/>
             <w:r>
               <w:rPr>
                 <w:b/>
@@ -6928,13 +6528,11 @@
               </w:rPr>
               <w:t>addCategorie</w:t>
             </w:r>
-            <w:proofErr w:type="spellEnd"/>
-            <w:proofErr w:type="gramEnd"/>
           </w:p>
         </w:tc>
         <w:tc>
           <w:tcPr>
-            <w:tcW w:w="1153" w:type="dxa"/>
+            <w:tcW w:w="1135" w:type="dxa"/>
           </w:tcPr>
           <w:p>
             <w:r>
@@ -6944,7 +6542,7 @@
         </w:tc>
         <w:tc>
           <w:tcPr>
-            <w:tcW w:w="4177" w:type="dxa"/>
+            <w:tcW w:w="4310" w:type="dxa"/>
           </w:tcPr>
           <w:p>
             <w:r>
@@ -6954,7 +6552,7 @@
         </w:tc>
         <w:tc>
           <w:tcPr>
-            <w:tcW w:w="3657" w:type="dxa"/>
+            <w:tcW w:w="3186" w:type="dxa"/>
           </w:tcPr>
           <w:p>
             <w:r>
@@ -6969,7 +6567,7 @@
         </w:trPr>
         <w:tc>
           <w:tcPr>
-            <w:tcW w:w="2157" w:type="dxa"/>
+            <w:tcW w:w="1576" w:type="dxa"/>
           </w:tcPr>
           <w:p>
             <w:pPr>
@@ -6978,8 +6576,6 @@
                 <w:bCs/>
               </w:rPr>
             </w:pPr>
-            <w:proofErr w:type="spellStart"/>
-            <w:proofErr w:type="gramStart"/>
             <w:r>
               <w:rPr>
                 <w:b/>
@@ -6987,13 +6583,11 @@
               </w:rPr>
               <w:t>getCategorie</w:t>
             </w:r>
-            <w:proofErr w:type="spellEnd"/>
-            <w:proofErr w:type="gramEnd"/>
           </w:p>
         </w:tc>
         <w:tc>
           <w:tcPr>
-            <w:tcW w:w="1153" w:type="dxa"/>
+            <w:tcW w:w="1135" w:type="dxa"/>
           </w:tcPr>
           <w:p>
             <w:r>
@@ -7003,7 +6597,7 @@
         </w:tc>
         <w:tc>
           <w:tcPr>
-            <w:tcW w:w="4177" w:type="dxa"/>
+            <w:tcW w:w="4310" w:type="dxa"/>
           </w:tcPr>
           <w:p>
             <w:r>
@@ -7013,7 +6607,7 @@
         </w:tc>
         <w:tc>
           <w:tcPr>
-            <w:tcW w:w="3657" w:type="dxa"/>
+            <w:tcW w:w="3186" w:type="dxa"/>
           </w:tcPr>
           <w:p>
             <w:r>
@@ -7028,7 +6622,7 @@
         </w:trPr>
         <w:tc>
           <w:tcPr>
-            <w:tcW w:w="2157" w:type="dxa"/>
+            <w:tcW w:w="1576" w:type="dxa"/>
           </w:tcPr>
           <w:p>
             <w:pPr>
@@ -7037,8 +6631,6 @@
                 <w:bCs/>
               </w:rPr>
             </w:pPr>
-            <w:proofErr w:type="spellStart"/>
-            <w:proofErr w:type="gramStart"/>
             <w:r>
               <w:rPr>
                 <w:b/>
@@ -7046,13 +6638,11 @@
               </w:rPr>
               <w:t>getCategorieId</w:t>
             </w:r>
-            <w:proofErr w:type="spellEnd"/>
-            <w:proofErr w:type="gramEnd"/>
           </w:p>
         </w:tc>
         <w:tc>
           <w:tcPr>
-            <w:tcW w:w="1153" w:type="dxa"/>
+            <w:tcW w:w="1135" w:type="dxa"/>
           </w:tcPr>
           <w:p>
             <w:r>
@@ -7062,7 +6652,7 @@
         </w:tc>
         <w:tc>
           <w:tcPr>
-            <w:tcW w:w="4177" w:type="dxa"/>
+            <w:tcW w:w="4310" w:type="dxa"/>
           </w:tcPr>
           <w:p>
             <w:r>
@@ -7075,14 +6665,11 @@
         </w:tc>
         <w:tc>
           <w:tcPr>
-            <w:tcW w:w="3657" w:type="dxa"/>
+            <w:tcW w:w="3186" w:type="dxa"/>
           </w:tcPr>
           <w:p>
             <w:r>
-              <w:t>Permet de rechercher une catégorie</w:t>
-            </w:r>
-            <w:r>
-              <w:t xml:space="preserve"> à partir d’un id</w:t>
+              <w:t>Permet de rechercher une catégorie à partir d’un id</w:t>
             </w:r>
           </w:p>
         </w:tc>
@@ -7097,15 +6684,15 @@
     <w:tbl>
       <w:tblPr>
         <w:tblStyle w:val="Grilledutableau"/>
-        <w:tblW w:w="10916" w:type="dxa"/>
-        <w:tblInd w:w="-998" w:type="dxa"/>
+        <w:tblW w:w="10207" w:type="dxa"/>
+        <w:tblInd w:w="-431" w:type="dxa"/>
         <w:tblLook w:val="04A0" w:firstRow="1" w:lastRow="0" w:firstColumn="1" w:lastColumn="0" w:noHBand="0" w:noVBand="1"/>
       </w:tblPr>
       <w:tblGrid>
         <w:gridCol w:w="2223"/>
-        <w:gridCol w:w="893"/>
-        <w:gridCol w:w="4514"/>
-        <w:gridCol w:w="3286"/>
+        <w:gridCol w:w="845"/>
+        <w:gridCol w:w="4507"/>
+        <w:gridCol w:w="2632"/>
       </w:tblGrid>
       <w:tr>
         <w:tc>
@@ -7119,8 +6706,6 @@
                 <w:bCs/>
               </w:rPr>
             </w:pPr>
-            <w:proofErr w:type="spellStart"/>
-            <w:proofErr w:type="gramStart"/>
             <w:r>
               <w:rPr>
                 <w:b/>
@@ -7128,13 +6713,11 @@
               </w:rPr>
               <w:t>addCommentaires</w:t>
             </w:r>
-            <w:proofErr w:type="spellEnd"/>
-            <w:proofErr w:type="gramEnd"/>
           </w:p>
         </w:tc>
         <w:tc>
           <w:tcPr>
-            <w:tcW w:w="893" w:type="dxa"/>
+            <w:tcW w:w="845" w:type="dxa"/>
           </w:tcPr>
           <w:p>
             <w:r>
@@ -7144,7 +6727,7 @@
         </w:tc>
         <w:tc>
           <w:tcPr>
-            <w:tcW w:w="4514" w:type="dxa"/>
+            <w:tcW w:w="4507" w:type="dxa"/>
           </w:tcPr>
           <w:p>
             <w:r>
@@ -7154,7 +6737,7 @@
         </w:tc>
         <w:tc>
           <w:tcPr>
-            <w:tcW w:w="3286" w:type="dxa"/>
+            <w:tcW w:w="2632" w:type="dxa"/>
           </w:tcPr>
           <w:p>
             <w:r>
@@ -7181,8 +6764,6 @@
                 <w:bCs/>
               </w:rPr>
             </w:pPr>
-            <w:proofErr w:type="spellStart"/>
-            <w:proofErr w:type="gramStart"/>
             <w:r>
               <w:rPr>
                 <w:b/>
@@ -7190,13 +6771,11 @@
               </w:rPr>
               <w:t>getCommentaire</w:t>
             </w:r>
-            <w:proofErr w:type="spellEnd"/>
-            <w:proofErr w:type="gramEnd"/>
           </w:p>
         </w:tc>
         <w:tc>
           <w:tcPr>
-            <w:tcW w:w="893" w:type="dxa"/>
+            <w:tcW w:w="845" w:type="dxa"/>
           </w:tcPr>
           <w:p>
             <w:r>
@@ -7206,7 +6785,7 @@
         </w:tc>
         <w:tc>
           <w:tcPr>
-            <w:tcW w:w="4514" w:type="dxa"/>
+            <w:tcW w:w="4507" w:type="dxa"/>
           </w:tcPr>
           <w:p>
             <w:r>
@@ -7216,7 +6795,7 @@
         </w:tc>
         <w:tc>
           <w:tcPr>
-            <w:tcW w:w="3286" w:type="dxa"/>
+            <w:tcW w:w="2632" w:type="dxa"/>
           </w:tcPr>
           <w:p>
             <w:r>
@@ -7235,20 +6814,20 @@
     <w:tbl>
       <w:tblPr>
         <w:tblStyle w:val="Grilledutableau"/>
-        <w:tblW w:w="10916" w:type="dxa"/>
-        <w:tblInd w:w="-998" w:type="dxa"/>
+        <w:tblW w:w="10207" w:type="dxa"/>
+        <w:tblInd w:w="-431" w:type="dxa"/>
         <w:tblLook w:val="04A0" w:firstRow="1" w:lastRow="0" w:firstColumn="1" w:lastColumn="0" w:noHBand="0" w:noVBand="1"/>
       </w:tblPr>
       <w:tblGrid>
-        <w:gridCol w:w="2127"/>
+        <w:gridCol w:w="1560"/>
         <w:gridCol w:w="993"/>
         <w:gridCol w:w="4536"/>
-        <w:gridCol w:w="3260"/>
+        <w:gridCol w:w="3118"/>
       </w:tblGrid>
       <w:tr>
         <w:tc>
           <w:tcPr>
-            <w:tcW w:w="2127" w:type="dxa"/>
+            <w:tcW w:w="1560" w:type="dxa"/>
           </w:tcPr>
           <w:p>
             <w:pPr>
@@ -7288,7 +6867,7 @@
         </w:tc>
         <w:tc>
           <w:tcPr>
-            <w:tcW w:w="3260" w:type="dxa"/>
+            <w:tcW w:w="3118" w:type="dxa"/>
           </w:tcPr>
           <w:p/>
         </w:tc>
@@ -7303,7 +6882,7 @@
       <w:pPr>
         <w:pStyle w:val="Titre2"/>
       </w:pPr>
-      <w:bookmarkStart w:id="6" w:name="_Toc160907679"/>
+      <w:bookmarkStart w:id="6" w:name="_Toc161134426"/>
       <w:r>
         <w:t>Base de données</w:t>
       </w:r>
@@ -7324,7 +6903,7 @@
         <w:jc w:val="both"/>
       </w:pPr>
       <w:r>
-        <w:t xml:space="preserve">Premièrement Il y a la table principale ouvrage, celle-ci et relier à 5 tableaux. Il y a la table catégorie qu’on a décidait de pas mettre directement dans ouvrage, car si un livre à plusieurs catégories ça aller posait un problème pour les recherches. </w:t>
+        <w:t>Premièrement, il y a la table principale "ouvrage", celle-ci est reliée à 5 autres tables. Ensuite, il y a la table "catégorie" que nous avons décidé de ne pas mettre directement dans "ouvrage", car si un livre a plusieurs catégories, cela pourrait poser un problème pour les recherches.</w:t>
       </w:r>
     </w:p>
     <w:p>
@@ -7333,7 +6912,7 @@
         <w:jc w:val="both"/>
       </w:pPr>
       <w:r>
-        <w:t>Deuxièmement, il y a les deux tables qui sont écrivain et Editeur, pour chaque Ecrivain et chaque Editeur.</w:t>
+        <w:t>Deuxièmement, il y a les deux tables "écrivain" et "éditeur", pour chaque écrivain et chaque éditeur qui contient le nom pour les deux tables, et dans la table "écrivain", il y a le prénom en plus du nom.</w:t>
       </w:r>
     </w:p>
     <w:p>
@@ -7342,7 +6921,8 @@
         <w:jc w:val="both"/>
       </w:pPr>
       <w:r>
-        <w:t xml:space="preserve">Ensuite il y a la table utilisateur </w:t>
+        <w:lastRenderedPageBreak/>
+        <w:t>Ensuite, il y a la table "utilisateur" dans laquelle il y a le pseudo, le mot de passe, la date d’entrée, le nombre d’ouvrages proposés, le nombre de commentaires et leur rôle.</w:t>
       </w:r>
     </w:p>
     <w:p>
@@ -7350,68 +6930,27 @@
         <w:ind w:left="709"/>
         <w:jc w:val="both"/>
       </w:pPr>
+      <w:r>
+        <w:t>Et pour finir, il y a la table "commentaire" dans laquelle il y a l'appréciation et le commentaire.</w:t>
+      </w:r>
     </w:p>
     <w:p>
       <w:pPr>
         <w:ind w:left="709"/>
-        <w:jc w:val="center"/>
-      </w:pPr>
-      <w:r>
-        <w:lastRenderedPageBreak/>
+        <w:jc w:val="both"/>
+      </w:pPr>
+      <w:r>
+        <w:rPr>
+          <w:noProof/>
+        </w:rPr>
         <w:drawing>
-          <wp:inline distT="0" distB="0" distL="0" distR="0" wp14:anchorId="5B6590A0" wp14:editId="5E958114">
-            <wp:extent cx="5759450" cy="3018155"/>
-            <wp:effectExtent l="19050" t="19050" r="12700" b="10795"/>
-            <wp:docPr id="1546722868" name="Image 1" descr="Une image contenant texte, capture d’écran, diagramme, Post-it&#10;&#10;Description générée automatiquement"/>
-            <wp:cNvGraphicFramePr>
-              <a:graphicFrameLocks xmlns:a="http://schemas.openxmlformats.org/drawingml/2006/main" noChangeAspect="1"/>
-            </wp:cNvGraphicFramePr>
-            <a:graphic xmlns:a="http://schemas.openxmlformats.org/drawingml/2006/main">
-              <a:graphicData uri="http://schemas.openxmlformats.org/drawingml/2006/picture">
-                <pic:pic xmlns:pic="http://schemas.openxmlformats.org/drawingml/2006/picture">
-                  <pic:nvPicPr>
-                    <pic:cNvPr id="1546722868" name="Image 1" descr="Une image contenant texte, capture d’écran, diagramme, Post-it&#10;&#10;Description générée automatiquement"/>
-                    <pic:cNvPicPr/>
-                  </pic:nvPicPr>
-                  <pic:blipFill>
-                    <a:blip r:embed="rId11"/>
-                    <a:stretch>
-                      <a:fillRect/>
-                    </a:stretch>
-                  </pic:blipFill>
-                  <pic:spPr>
-                    <a:xfrm>
-                      <a:off x="0" y="0"/>
-                      <a:ext cx="5759450" cy="3018155"/>
-                    </a:xfrm>
-                    <a:prstGeom prst="rect">
-                      <a:avLst/>
-                    </a:prstGeom>
-                    <a:ln>
-                      <a:solidFill>
-                        <a:schemeClr val="bg1">
-                          <a:lumMod val="85000"/>
-                        </a:schemeClr>
-                      </a:solidFill>
-                    </a:ln>
-                  </pic:spPr>
-                </pic:pic>
-              </a:graphicData>
-            </a:graphic>
-          </wp:inline>
-        </w:drawing>
-      </w:r>
-    </w:p>
-    <w:p>
-      <w:r>
-        <w:drawing>
-          <wp:anchor distT="0" distB="0" distL="114300" distR="114300" simplePos="0" relativeHeight="251664384" behindDoc="1" locked="0" layoutInCell="1" allowOverlap="1" wp14:anchorId="794C0FBF" wp14:editId="6926941B">
+          <wp:anchor distT="0" distB="0" distL="114300" distR="114300" simplePos="0" relativeHeight="251664384" behindDoc="1" locked="0" layoutInCell="1" allowOverlap="1" wp14:anchorId="794C0FBF" wp14:editId="6B5DC0AB">
             <wp:simplePos x="0" y="0"/>
             <wp:positionH relativeFrom="column">
-              <wp:posOffset>473287</wp:posOffset>
+              <wp:posOffset>273050</wp:posOffset>
             </wp:positionH>
             <wp:positionV relativeFrom="paragraph">
-              <wp:posOffset>19685</wp:posOffset>
+              <wp:posOffset>3134995</wp:posOffset>
             </wp:positionV>
             <wp:extent cx="5759450" cy="2990215"/>
             <wp:effectExtent l="19050" t="19050" r="12700" b="19685"/>
@@ -7436,7 +6975,7 @@
                     <pic:cNvPicPr/>
                   </pic:nvPicPr>
                   <pic:blipFill>
-                    <a:blip r:embed="rId12">
+                    <a:blip r:embed="rId11">
                       <a:extLst>
                         <a:ext uri="{28A0092B-C50C-407E-A947-70E740481C1C}">
                           <a14:useLocalDpi xmlns:a14="http://schemas.microsoft.com/office/drawing/2010/main" val="0"/>
@@ -7469,23 +7008,83 @@
           </wp:anchor>
         </w:drawing>
       </w:r>
-    </w:p>
-    <w:p/>
-    <w:p>
-      <w:pPr>
-        <w:pStyle w:val="Titre2"/>
-      </w:pPr>
-      <w:bookmarkStart w:id="7" w:name="_Toc160907680"/>
-      <w:r>
-        <w:t>Structure du code</w:t>
-      </w:r>
-      <w:bookmarkEnd w:id="7"/>
-      <w:r>
-        <w:t xml:space="preserve"> </w:t>
+      <w:r>
+        <w:rPr>
+          <w:noProof/>
+        </w:rPr>
+        <w:drawing>
+          <wp:anchor distT="0" distB="0" distL="114300" distR="114300" simplePos="0" relativeHeight="251665408" behindDoc="0" locked="0" layoutInCell="1" allowOverlap="1" wp14:anchorId="5B6590A0" wp14:editId="210E7CEE">
+            <wp:simplePos x="0" y="0"/>
+            <wp:positionH relativeFrom="column">
+              <wp:posOffset>280670</wp:posOffset>
+            </wp:positionH>
+            <wp:positionV relativeFrom="paragraph">
+              <wp:posOffset>19050</wp:posOffset>
+            </wp:positionV>
+            <wp:extent cx="5759450" cy="3018155"/>
+            <wp:effectExtent l="19050" t="19050" r="12700" b="10795"/>
+            <wp:wrapSquare wrapText="bothSides"/>
+            <wp:docPr id="1546722868" name="Image 1" descr="Une image contenant texte, capture d’écran, diagramme, Post-it&#10;&#10;Description générée automatiquement"/>
+            <wp:cNvGraphicFramePr>
+              <a:graphicFrameLocks xmlns:a="http://schemas.openxmlformats.org/drawingml/2006/main" noChangeAspect="1"/>
+            </wp:cNvGraphicFramePr>
+            <a:graphic xmlns:a="http://schemas.openxmlformats.org/drawingml/2006/main">
+              <a:graphicData uri="http://schemas.openxmlformats.org/drawingml/2006/picture">
+                <pic:pic xmlns:pic="http://schemas.openxmlformats.org/drawingml/2006/picture">
+                  <pic:nvPicPr>
+                    <pic:cNvPr id="1546722868" name="Image 1" descr="Une image contenant texte, capture d’écran, diagramme, Post-it&#10;&#10;Description générée automatiquement"/>
+                    <pic:cNvPicPr/>
+                  </pic:nvPicPr>
+                  <pic:blipFill>
+                    <a:blip r:embed="rId12">
+                      <a:extLst>
+                        <a:ext uri="{28A0092B-C50C-407E-A947-70E740481C1C}">
+                          <a14:useLocalDpi xmlns:a14="http://schemas.microsoft.com/office/drawing/2010/main" val="0"/>
+                        </a:ext>
+                      </a:extLst>
+                    </a:blip>
+                    <a:stretch>
+                      <a:fillRect/>
+                    </a:stretch>
+                  </pic:blipFill>
+                  <pic:spPr>
+                    <a:xfrm>
+                      <a:off x="0" y="0"/>
+                      <a:ext cx="5759450" cy="3018155"/>
+                    </a:xfrm>
+                    <a:prstGeom prst="rect">
+                      <a:avLst/>
+                    </a:prstGeom>
+                    <a:ln>
+                      <a:solidFill>
+                        <a:schemeClr val="bg1">
+                          <a:lumMod val="85000"/>
+                        </a:schemeClr>
+                      </a:solidFill>
+                    </a:ln>
+                  </pic:spPr>
+                </pic:pic>
+              </a:graphicData>
+            </a:graphic>
+          </wp:anchor>
+        </w:drawing>
       </w:r>
     </w:p>
     <w:p>
       <w:pPr>
+        <w:pStyle w:val="Titre2"/>
+      </w:pPr>
+      <w:bookmarkStart w:id="7" w:name="_Toc161134427"/>
+      <w:r>
+        <w:t>Structure du code</w:t>
+      </w:r>
+      <w:bookmarkEnd w:id="7"/>
+      <w:r>
+        <w:t xml:space="preserve"> </w:t>
+      </w:r>
+    </w:p>
+    <w:p>
+      <w:pPr>
         <w:ind w:left="709"/>
         <w:jc w:val="both"/>
       </w:pPr>
@@ -7526,23 +7125,7 @@
         <w:jc w:val="both"/>
       </w:pPr>
       <w:r>
-        <w:t xml:space="preserve">Premièrement il y a le dossier auth contient deux fichiers pour faire le système d’authentification </w:t>
-      </w:r>
-      <w:proofErr w:type="spellStart"/>
-      <w:r>
-        <w:t>auth.mjs</w:t>
-      </w:r>
-      <w:proofErr w:type="spellEnd"/>
-      <w:r>
-        <w:t xml:space="preserve"> et </w:t>
-      </w:r>
-      <w:proofErr w:type="spellStart"/>
-      <w:r>
-        <w:t>private_key.mjs</w:t>
-      </w:r>
-      <w:proofErr w:type="spellEnd"/>
-      <w:r>
-        <w:t>.</w:t>
+        <w:t>Premièrement il y a le dossier auth contient deux fichiers pour faire le système d’authentification auth.mjs et private_key.mjs.</w:t>
       </w:r>
     </w:p>
     <w:p>
@@ -7551,6 +7134,7 @@
         <w:jc w:val="both"/>
       </w:pPr>
       <w:r>
+        <w:lastRenderedPageBreak/>
         <w:t xml:space="preserve">Ensuite il y a le dossier db qui contient aussi deux fichiers, mocks-livre.mjs et sequelize.mjs </w:t>
       </w:r>
     </w:p>
@@ -7562,12 +7146,6 @@
       <w:r>
         <w:t xml:space="preserve">L’avant dernière dossier est le dossier models qui contient 6 fichiers, chaque fichier est une table de la base données : donc il y a les fichiers suivant t_categorie.mjs, t_commentaire.mjs, t _ecrivain.mjs, t_editeur.mjs, t_ouvrage.mjs et t_utilisateur. </w:t>
       </w:r>
-    </w:p>
-    <w:p>
-      <w:pPr>
-        <w:ind w:left="709"/>
-        <w:jc w:val="both"/>
-      </w:pPr>
     </w:p>
     <w:p>
       <w:pPr>
@@ -7593,13 +7171,8 @@
         </w:numPr>
         <w:jc w:val="both"/>
       </w:pPr>
-      <w:proofErr w:type="spellStart"/>
-      <w:r>
-        <w:t>addCategorie.mjs</w:t>
-      </w:r>
-      <w:proofErr w:type="spellEnd"/>
-      <w:r>
-        <w:t xml:space="preserve"> </w:t>
+      <w:r>
+        <w:t xml:space="preserve">addCategorie.mjs </w:t>
       </w:r>
     </w:p>
     <w:p>
@@ -7611,11 +7184,9 @@
         </w:numPr>
         <w:jc w:val="both"/>
       </w:pPr>
-      <w:proofErr w:type="spellStart"/>
       <w:r>
         <w:t>addCommentaires.mjs</w:t>
       </w:r>
-      <w:proofErr w:type="spellEnd"/>
     </w:p>
     <w:p>
       <w:pPr>
@@ -7626,11 +7197,9 @@
         </w:numPr>
         <w:jc w:val="both"/>
       </w:pPr>
-      <w:proofErr w:type="spellStart"/>
       <w:r>
         <w:t>addLivre.mjs</w:t>
       </w:r>
-      <w:proofErr w:type="spellEnd"/>
     </w:p>
     <w:p>
       <w:pPr>
@@ -7641,11 +7210,9 @@
         </w:numPr>
         <w:jc w:val="both"/>
       </w:pPr>
-      <w:proofErr w:type="spellStart"/>
       <w:r>
         <w:t>deleteLivre.mjs</w:t>
       </w:r>
-      <w:proofErr w:type="spellEnd"/>
     </w:p>
     <w:p>
       <w:pPr>
@@ -7656,11 +7223,9 @@
         </w:numPr>
         <w:jc w:val="both"/>
       </w:pPr>
-      <w:proofErr w:type="spellStart"/>
       <w:r>
         <w:t>getAllLivreCategorie.mjs</w:t>
       </w:r>
-      <w:proofErr w:type="spellEnd"/>
     </w:p>
     <w:p>
       <w:pPr>
@@ -7671,11 +7236,9 @@
         </w:numPr>
         <w:jc w:val="both"/>
       </w:pPr>
-      <w:proofErr w:type="spellStart"/>
       <w:r>
         <w:t>getCategorie.mjs</w:t>
       </w:r>
-      <w:proofErr w:type="spellEnd"/>
     </w:p>
     <w:p>
       <w:pPr>
@@ -7686,17 +7249,9 @@
         </w:numPr>
         <w:jc w:val="both"/>
       </w:pPr>
-      <w:proofErr w:type="spellStart"/>
-      <w:r>
-        <w:t>getCategorie</w:t>
-      </w:r>
-      <w:r>
-        <w:t>Id</w:t>
-      </w:r>
-      <w:r>
-        <w:t>.mjs</w:t>
-      </w:r>
-      <w:proofErr w:type="spellEnd"/>
+      <w:r>
+        <w:t>getCategorieId.mjs</w:t>
+      </w:r>
     </w:p>
     <w:p>
       <w:pPr>
@@ -7707,11 +7262,9 @@
         </w:numPr>
         <w:jc w:val="both"/>
       </w:pPr>
-      <w:proofErr w:type="spellStart"/>
       <w:r>
         <w:t>getCommantaire.mjs</w:t>
       </w:r>
-      <w:proofErr w:type="spellEnd"/>
     </w:p>
     <w:p>
       <w:pPr>
@@ -7722,11 +7275,9 @@
         </w:numPr>
         <w:jc w:val="both"/>
       </w:pPr>
-      <w:proofErr w:type="spellStart"/>
       <w:r>
         <w:t>getLivre.mjs</w:t>
       </w:r>
-      <w:proofErr w:type="spellEnd"/>
     </w:p>
     <w:p>
       <w:pPr>
@@ -7737,11 +7288,9 @@
         </w:numPr>
         <w:jc w:val="both"/>
       </w:pPr>
-      <w:proofErr w:type="spellStart"/>
       <w:r>
         <w:t>getLivre.mjs</w:t>
       </w:r>
-      <w:proofErr w:type="spellEnd"/>
     </w:p>
     <w:p>
       <w:pPr>
@@ -7752,11 +7301,9 @@
         </w:numPr>
         <w:jc w:val="both"/>
       </w:pPr>
-      <w:proofErr w:type="spellStart"/>
       <w:r>
         <w:t>getLivreId.mjs</w:t>
       </w:r>
-      <w:proofErr w:type="spellEnd"/>
     </w:p>
     <w:p>
       <w:pPr>
@@ -7768,13 +7315,8 @@
         <w:jc w:val="both"/>
       </w:pPr>
       <w:r>
-        <w:t xml:space="preserve"> </w:t>
-      </w:r>
-      <w:proofErr w:type="spellStart"/>
-      <w:r>
-        <w:t>helper.mjs</w:t>
-      </w:r>
-      <w:proofErr w:type="spellEnd"/>
+        <w:t xml:space="preserve"> helper.mjs</w:t>
+      </w:r>
     </w:p>
     <w:p>
       <w:pPr>
@@ -7785,13 +7327,8 @@
         </w:numPr>
         <w:jc w:val="both"/>
       </w:pPr>
-      <w:proofErr w:type="spellStart"/>
-      <w:r>
-        <w:t>login.mjs</w:t>
-      </w:r>
-      <w:proofErr w:type="spellEnd"/>
-      <w:r>
-        <w:t xml:space="preserve"> </w:t>
+      <w:r>
+        <w:t xml:space="preserve">login.mjs </w:t>
       </w:r>
     </w:p>
     <w:p>
@@ -7803,29 +7340,27 @@
         </w:numPr>
         <w:jc w:val="both"/>
       </w:pPr>
-      <w:proofErr w:type="spellStart"/>
       <w:r>
         <w:t>updateLivre.mjs</w:t>
       </w:r>
-      <w:proofErr w:type="spellEnd"/>
     </w:p>
     <w:p>
       <w:pPr>
-        <w:ind w:left="709"/>
-        <w:jc w:val="both"/>
-      </w:pPr>
+        <w:pStyle w:val="Titre2"/>
+      </w:pPr>
+      <w:bookmarkStart w:id="8" w:name="_Toc161134428"/>
       <w:r>
         <w:rPr>
           <w:noProof/>
         </w:rPr>
         <w:drawing>
-          <wp:anchor distT="0" distB="0" distL="114300" distR="114300" simplePos="0" relativeHeight="251663360" behindDoc="0" locked="0" layoutInCell="1" allowOverlap="1" wp14:anchorId="2DA153EC" wp14:editId="747A7316">
+          <wp:anchor distT="0" distB="0" distL="114300" distR="114300" simplePos="0" relativeHeight="251663360" behindDoc="0" locked="0" layoutInCell="1" allowOverlap="1" wp14:anchorId="2DA153EC" wp14:editId="7EAD01FB">
             <wp:simplePos x="0" y="0"/>
             <wp:positionH relativeFrom="margin">
-              <wp:posOffset>-276225</wp:posOffset>
+              <wp:posOffset>-304800</wp:posOffset>
             </wp:positionH>
             <wp:positionV relativeFrom="paragraph">
-              <wp:posOffset>155575</wp:posOffset>
+              <wp:posOffset>287655</wp:posOffset>
             </wp:positionV>
             <wp:extent cx="6541770" cy="1762125"/>
             <wp:effectExtent l="19050" t="19050" r="11430" b="28575"/>
@@ -7888,31 +7423,19 @@
           </wp:anchor>
         </w:drawing>
       </w:r>
+      <w:r>
+        <w:t>Schéma de l’architecture</w:t>
+      </w:r>
+      <w:bookmarkEnd w:id="8"/>
+      <w:r>
+        <w:t xml:space="preserve"> </w:t>
+      </w:r>
     </w:p>
     <w:p>
       <w:pPr>
-        <w:ind w:left="709"/>
-        <w:jc w:val="both"/>
-      </w:pPr>
-    </w:p>
-    <w:p>
-      <w:pPr>
-        <w:pStyle w:val="Titre2"/>
-      </w:pPr>
-      <w:bookmarkStart w:id="8" w:name="_Toc160907681"/>
-      <w:r>
-        <w:t>Schéma de l’architecture</w:t>
-      </w:r>
-      <w:bookmarkEnd w:id="8"/>
-      <w:r>
-        <w:t xml:space="preserve"> </w:t>
-      </w:r>
-    </w:p>
-    <w:p>
-      <w:pPr>
         <w:pStyle w:val="Titre1"/>
       </w:pPr>
-      <w:bookmarkStart w:id="9" w:name="_Toc160907682"/>
+      <w:bookmarkStart w:id="9" w:name="_Toc161134429"/>
       <w:r>
         <w:t>Réalisation</w:t>
       </w:r>
@@ -7926,7 +7449,7 @@
           <w:numId w:val="18"/>
         </w:numPr>
       </w:pPr>
-      <w:bookmarkStart w:id="10" w:name="_Toc160907683"/>
+      <w:bookmarkStart w:id="10" w:name="_Toc161134430"/>
       <w:r>
         <w:t>Authentification et la gestion des rôles</w:t>
       </w:r>
@@ -7935,17 +7458,15 @@
     <w:p>
       <w:pPr>
         <w:jc w:val="both"/>
-      </w:pPr>
-      <w:r>
-        <w:t xml:space="preserve">Pour l’instant, il y n’y a qu’un champ </w:t>
-      </w:r>
-      <w:proofErr w:type="spellStart"/>
-      <w:r>
-        <w:t>utiRole</w:t>
-      </w:r>
-      <w:proofErr w:type="spellEnd"/>
-      <w:r>
-        <w:t xml:space="preserve"> dans la table utilisateur ou il y admin et user. Ils ne sont pour l’instant pas utilisé pour faire la gestion des rôles. Cela n’a pas été fait par manque de temps.</w:t>
+        <w:rPr>
+          <w:rFonts w:eastAsiaTheme="majorEastAsia" w:cstheme="majorBidi"/>
+          <w:color w:val="4472C4" w:themeColor="accent5"/>
+          <w:sz w:val="24"/>
+          <w:szCs w:val="24"/>
+        </w:rPr>
+      </w:pPr>
+      <w:r>
+        <w:t>Pour l’instant, il n’y a qu’un champ utiRole dans la table utilisateur où il y a "admin" et "user". Ils ne sont pour l’instant pas utilisés pour faire la gestion des rôles. Cela n’a pas été fait par manque de temps.</w:t>
       </w:r>
     </w:p>
     <w:p>
@@ -7956,7 +7477,7 @@
           <w:numId w:val="18"/>
         </w:numPr>
       </w:pPr>
-      <w:bookmarkStart w:id="11" w:name="_Toc160907684"/>
+      <w:bookmarkStart w:id="11" w:name="_Toc161134431"/>
       <w:r>
         <w:t>Sécurité</w:t>
       </w:r>
@@ -7967,27 +7488,19 @@
         <w:jc w:val="both"/>
       </w:pPr>
       <w:r>
-        <w:t xml:space="preserve">Un système </w:t>
-      </w:r>
-      <w:r>
-        <w:t xml:space="preserve">de </w:t>
-      </w:r>
-      <w:proofErr w:type="spellStart"/>
-      <w:r>
-        <w:t>token</w:t>
-      </w:r>
-      <w:proofErr w:type="spellEnd"/>
-      <w:r>
-        <w:t xml:space="preserve"> a été mis en place. Elle est obligatoire pour pouvoir utiliser l’api. Nous avons également mis un hachage pour le mot de passe qui éviter que le mot de passe soit écrit en dur dans la base de données. Ce sont les seules sécurités qui ont été mises en place par manque de temps.</w:t>
+        <w:t xml:space="preserve">Le système de token a été mis en place. Il est obligatoire pour pouvoir utiliser l'API. Nous avons également mis en place un hachage pour le mot de passe afin d'éviter </w:t>
+      </w:r>
+      <w:r>
+        <w:lastRenderedPageBreak/>
+        <w:t>que celui-ci soit stocké en clair dans la base de données. Ce sont les seules sécurités qui ont été mises en place en raison d'un manque de temps.</w:t>
       </w:r>
     </w:p>
     <w:p>
       <w:pPr>
         <w:pStyle w:val="Titre1"/>
       </w:pPr>
-      <w:bookmarkStart w:id="12" w:name="_Toc160907688"/>
-      <w:r>
-        <w:lastRenderedPageBreak/>
+      <w:bookmarkStart w:id="12" w:name="_Toc161134432"/>
+      <w:r>
         <w:t>Test</w:t>
       </w:r>
       <w:bookmarkEnd w:id="12"/>
@@ -7999,7 +7512,7 @@
       <w:pPr>
         <w:pStyle w:val="Titre1"/>
       </w:pPr>
-      <w:bookmarkStart w:id="13" w:name="_Toc160907689"/>
+      <w:bookmarkStart w:id="13" w:name="_Toc161134433"/>
       <w:r>
         <w:t>ChatGPT</w:t>
       </w:r>
@@ -8010,55 +7523,15 @@
         <w:jc w:val="both"/>
       </w:pPr>
       <w:r>
-        <w:t xml:space="preserve">Pour la partie code </w:t>
-      </w:r>
-      <w:r>
-        <w:t>chatGPT nous</w:t>
-      </w:r>
-      <w:r>
-        <w:t xml:space="preserve"> a servis </w:t>
-      </w:r>
-      <w:r>
-        <w:t>à</w:t>
-      </w:r>
-      <w:r>
-        <w:t xml:space="preserve"> comprendre </w:t>
-      </w:r>
-      <w:r>
-        <w:t xml:space="preserve">des détails qu’on ne savait pas ou qu’on ne comprenait pas.  ChatGPT nous </w:t>
-      </w:r>
-      <w:r>
-        <w:t>a</w:t>
-      </w:r>
-      <w:r>
-        <w:t xml:space="preserve"> aussi servit à créer des données factices pour les insérer dans la base de données.  </w:t>
+        <w:br/>
+        <w:t>Pour la partie code, ChatGPT nous a servi à comprendre des détails que nous ne savions pas ou que nous ne comprenions pas. ChatGPT nous a également servi à créer des données factices pour les insérer dans la base de données. Du côté du rapport, ChatGPT nous a seulement aidés à corriger des fautes d’orthographe et de grammaire.</w:t>
       </w:r>
     </w:p>
     <w:p>
       <w:pPr>
-        <w:jc w:val="both"/>
-      </w:pPr>
-      <w:r>
-        <w:t xml:space="preserve">Et du </w:t>
-      </w:r>
-      <w:r>
-        <w:t>côté</w:t>
-      </w:r>
-      <w:r>
-        <w:t xml:space="preserve"> du rapport ChatGPT nous </w:t>
-      </w:r>
-      <w:r>
-        <w:t>a</w:t>
-      </w:r>
-      <w:r>
-        <w:t xml:space="preserve"> seulement aider à corriger des fautes d’orthographe et de grammaire.</w:t>
-      </w:r>
-    </w:p>
-    <w:p>
-      <w:pPr>
         <w:pStyle w:val="Titre1"/>
       </w:pPr>
-      <w:bookmarkStart w:id="14" w:name="_Toc160907690"/>
+      <w:bookmarkStart w:id="14" w:name="_Toc161134434"/>
       <w:r>
         <w:t>Conclusion</w:t>
       </w:r>
@@ -8075,7 +7548,7 @@
           <w:numId w:val="14"/>
         </w:numPr>
       </w:pPr>
-      <w:bookmarkStart w:id="15" w:name="_Toc160907691"/>
+      <w:bookmarkStart w:id="15" w:name="_Toc161134435"/>
       <w:r>
         <w:t>Gestion du code</w:t>
       </w:r>
@@ -8084,17 +7557,10 @@
     <w:p>
       <w:pPr>
         <w:ind w:left="360"/>
-      </w:pPr>
-      <w:r>
-        <w:t xml:space="preserve">Nous avons utilisé GitHub comme gestionnaire de </w:t>
-      </w:r>
-      <w:proofErr w:type="spellStart"/>
-      <w:r>
-        <w:t>versionning</w:t>
-      </w:r>
-      <w:proofErr w:type="spellEnd"/>
-      <w:r>
-        <w:t>. Il y avait 4 branches :</w:t>
+        <w:jc w:val="both"/>
+      </w:pPr>
+      <w:r>
+        <w:t>Nous avons utilisé GitHub comme gestionnaire de versionning. Il y avait 4 branches :</w:t>
       </w:r>
     </w:p>
     <w:p>
@@ -8104,14 +7570,10 @@
           <w:ilvl w:val="0"/>
           <w:numId w:val="22"/>
         </w:numPr>
-      </w:pPr>
-      <w:proofErr w:type="gramStart"/>
-      <w:r>
-        <w:t>main</w:t>
-      </w:r>
-      <w:proofErr w:type="gramEnd"/>
-      <w:r>
-        <w:t> : rassemble toutes les branches</w:t>
+        <w:jc w:val="both"/>
+      </w:pPr>
+      <w:r>
+        <w:t>main : rassemble toutes les branches</w:t>
       </w:r>
     </w:p>
     <w:p>
@@ -8121,20 +7583,11 @@
           <w:ilvl w:val="0"/>
           <w:numId w:val="22"/>
         </w:numPr>
-      </w:pPr>
-      <w:proofErr w:type="spellStart"/>
-      <w:r>
-        <w:t>MiseEnPlaceAPI</w:t>
-      </w:r>
-      <w:proofErr w:type="spellEnd"/>
-      <w:r>
-        <w:t xml:space="preserve"> : c’est là où est stocké le code de l’api et </w:t>
-      </w:r>
-      <w:proofErr w:type="spellStart"/>
-      <w:r>
-        <w:t>insomnia</w:t>
-      </w:r>
-      <w:proofErr w:type="spellEnd"/>
+        <w:jc w:val="both"/>
+      </w:pPr>
+      <w:r>
+        <w:t>MiseEnPlaceAPI : c’est là où est stocké le code de l’api et insomnia</w:t>
+      </w:r>
     </w:p>
     <w:p>
       <w:pPr>
@@ -8143,14 +7596,10 @@
           <w:ilvl w:val="0"/>
           <w:numId w:val="22"/>
         </w:numPr>
-      </w:pPr>
-      <w:proofErr w:type="spellStart"/>
-      <w:r>
-        <w:t>Database</w:t>
-      </w:r>
-      <w:proofErr w:type="spellEnd"/>
-      <w:r>
-        <w:t xml:space="preserve"> : il y a le MCD/MLD/MPD </w:t>
+        <w:jc w:val="both"/>
+      </w:pPr>
+      <w:r>
+        <w:t xml:space="preserve">Database : il y a le MCD/MLD/MPD </w:t>
       </w:r>
     </w:p>
     <w:p>
@@ -8160,6 +7609,7 @@
           <w:ilvl w:val="0"/>
           <w:numId w:val="22"/>
         </w:numPr>
+        <w:jc w:val="both"/>
       </w:pPr>
       <w:r>
         <w:t>Documentation : stocke la documentation</w:t>
@@ -8173,7 +7623,7 @@
           <w:numId w:val="14"/>
         </w:numPr>
       </w:pPr>
-      <w:bookmarkStart w:id="16" w:name="_Toc160907692"/>
+      <w:bookmarkStart w:id="16" w:name="_Toc161134436"/>
       <w:r>
         <w:t>Général</w:t>
       </w:r>
@@ -8181,54 +7631,16 @@
     </w:p>
     <w:p>
       <w:pPr>
-        <w:ind w:left="360"/>
         <w:jc w:val="both"/>
-      </w:pPr>
-      <w:r>
-        <w:t xml:space="preserve">Le projet est plutôt abouti toutes les fonctionnalités créer dans le dossier marche, mais le il n’est pas fini </w:t>
-      </w:r>
-      <w:r>
-        <w:t>à</w:t>
-      </w:r>
-      <w:r>
-        <w:t xml:space="preserve"> 100% car la charge de travail est plutôt élevée p</w:t>
-      </w:r>
-      <w:r>
-        <w:t xml:space="preserve">ar rapport au </w:t>
-      </w:r>
-      <w:r>
-        <w:t xml:space="preserve">nombre de périodes que nous disposons (24 </w:t>
-      </w:r>
-      <w:r>
-        <w:t>périodes</w:t>
-      </w:r>
-      <w:r>
-        <w:t>) et aussi pour le nombre de personnes par groupe.</w:t>
-      </w:r>
-      <w:r>
-        <w:t xml:space="preserve"> Il y a plusieurs choses qui pourrait être améliorer, la documentation avec </w:t>
-      </w:r>
-      <w:proofErr w:type="spellStart"/>
-      <w:r>
-        <w:t>swagger</w:t>
-      </w:r>
-      <w:proofErr w:type="spellEnd"/>
-      <w:r>
-        <w:t xml:space="preserve"> qui n’existe pas pour l’instant, plusieurs routes (celle qui était obligatoire ont été faîtes), un système de gestion de rôles efficace, la mise en place de test unitaire et la </w:t>
-      </w:r>
-      <w:proofErr w:type="spellStart"/>
-      <w:r>
-        <w:t>dock</w:t>
-      </w:r>
-      <w:r>
-        <w:t>e</w:t>
-      </w:r>
-      <w:r>
-        <w:t>risation</w:t>
-      </w:r>
-      <w:proofErr w:type="spellEnd"/>
-      <w:r>
-        <w:t>.</w:t>
+        <w:rPr>
+          <w:rFonts w:eastAsiaTheme="majorEastAsia" w:cstheme="majorBidi"/>
+          <w:color w:val="4472C4" w:themeColor="accent5"/>
+          <w:sz w:val="24"/>
+          <w:szCs w:val="24"/>
+        </w:rPr>
+      </w:pPr>
+      <w:r>
+        <w:t>Le projet est plutôt abouti, toutes les fonctionnalités créées dans le dossier fonctionnent, mais le projet n’est pas fini à 100% car la charge de travail est plutôt élevée par rapport au nombre de périodes dont nous disposons (24 périodes) et aussi par rapport au nombre de personnes par groupe. Il y a plusieurs choses qui pourraient être améliorées : la documentation avec Swagger qui n’existe pas pour l’instant, plusieurs routes (celles qui étaient obligatoires ont été faites), un système de gestion de rôles efficace, la mise en place de tests unitaires et la dockerisation.</w:t>
       </w:r>
     </w:p>
     <w:p>
@@ -8239,7 +7651,7 @@
           <w:numId w:val="14"/>
         </w:numPr>
       </w:pPr>
-      <w:bookmarkStart w:id="17" w:name="_Toc160907693"/>
+      <w:bookmarkStart w:id="17" w:name="_Toc161134437"/>
       <w:r>
         <w:t>Personnelle</w:t>
       </w:r>
@@ -8253,7 +7665,7 @@
           <w:numId w:val="21"/>
         </w:numPr>
       </w:pPr>
-      <w:bookmarkStart w:id="18" w:name="_Toc160907694"/>
+      <w:bookmarkStart w:id="18" w:name="_Toc161134438"/>
       <w:r>
         <w:t>Tiago</w:t>
       </w:r>
@@ -8261,22 +7673,12 @@
     </w:p>
     <w:p>
       <w:pPr>
-        <w:ind w:left="708"/>
+        <w:ind w:left="360"/>
         <w:jc w:val="both"/>
       </w:pPr>
       <w:r>
         <w:t xml:space="preserve">Ce projet m’a permis d’approfondir mes connaissances acquises lors du module C-295 et m’a fait découvrir la gestion des relations entre les tables. Le projet c’est bien passé et la communication avec mon collègue c’est très bien passé. Je trouve dommage de ne pas avoir eu plus de temps pour aboutir à une api complète. </w:t>
       </w:r>
-    </w:p>
-    <w:p>
-      <w:r>
-        <w:br w:type="page"/>
-      </w:r>
-    </w:p>
-    <w:p>
-      <w:pPr>
-        <w:ind w:left="708"/>
-      </w:pPr>
     </w:p>
     <w:p>
       <w:pPr>
@@ -8286,11 +7688,34 @@
           <w:numId w:val="21"/>
         </w:numPr>
       </w:pPr>
-      <w:bookmarkStart w:id="19" w:name="_Toc160907695"/>
+      <w:bookmarkStart w:id="19" w:name="_Toc161134439"/>
       <w:r>
         <w:t>Evin</w:t>
       </w:r>
       <w:bookmarkEnd w:id="19"/>
+    </w:p>
+    <w:p>
+      <w:pPr>
+        <w:ind w:left="360"/>
+        <w:jc w:val="both"/>
+      </w:pPr>
+      <w:r>
+        <w:t xml:space="preserve">Pour ma part ce projet m’as permis d’apprendre de nouvelle chose et d’appliquer ce qu’on vu durant le module. Ça m’a aussi permis de me replonger un peu du coté base de données avec mcd mld et les inserts. </w:t>
+      </w:r>
+    </w:p>
+    <w:p>
+      <w:pPr>
+        <w:ind w:left="360"/>
+        <w:jc w:val="both"/>
+      </w:pPr>
+      <w:r>
+        <w:t>Du côté gestion du projet, je trouve qu’on a réussi à bien nous organiser et que la communication entre mon collègue est moi était claire.</w:t>
+      </w:r>
+    </w:p>
+    <w:p>
+      <w:pPr>
+        <w:jc w:val="both"/>
+      </w:pPr>
     </w:p>
     <w:p>
       <w:pPr>
@@ -8300,8 +7725,9 @@
           <w:numId w:val="14"/>
         </w:numPr>
       </w:pPr>
-      <w:bookmarkStart w:id="20" w:name="_Toc160907696"/>
-      <w:r>
+      <w:bookmarkStart w:id="20" w:name="_Toc161134440"/>
+      <w:r>
+        <w:lastRenderedPageBreak/>
         <w:t>Planification du projet</w:t>
       </w:r>
       <w:bookmarkEnd w:id="20"/>
@@ -8333,14 +7759,20 @@
         <w:t>ré</w:t>
       </w:r>
       <w:r>
-        <w:t>organiser pour faire les points les plus important pour atteindre notre objectif.</w:t>
+        <w:t>organiser pour faire les points les plus important pour atteindre</w:t>
+      </w:r>
+      <w:r>
+        <w:t xml:space="preserve"> le minimum pour réussir ce projet</w:t>
+      </w:r>
+      <w:r>
+        <w:t>.</w:t>
       </w:r>
     </w:p>
     <w:p>
       <w:pPr>
         <w:pStyle w:val="Titre1"/>
       </w:pPr>
-      <w:bookmarkStart w:id="21" w:name="_Toc160907697"/>
+      <w:bookmarkStart w:id="21" w:name="_Toc161134441"/>
       <w:r>
         <w:t>Webographie</w:t>
       </w:r>
@@ -8357,7 +7789,7 @@
           <w:numId w:val="13"/>
         </w:numPr>
       </w:pPr>
-      <w:bookmarkStart w:id="22" w:name="_Toc160907698"/>
+      <w:bookmarkStart w:id="22" w:name="_Toc161134442"/>
       <w:r>
         <w:t>Docker :</w:t>
       </w:r>
@@ -8476,7 +7908,7 @@
           <w:rPr>
             <w:noProof/>
           </w:rPr>
-          <w:t>09.03.2024</w:t>
+          <w:t>12.03.2024</w:t>
         </w:r>
         <w:r>
           <w:fldChar w:fldCharType="end"/>
@@ -8553,7 +7985,7 @@
       <w:rPr>
         <w:noProof/>
       </w:rPr>
-      <w:t>09.03.2024</w:t>
+      <w:t>12.03.2024</w:t>
     </w:r>
     <w:r>
       <w:fldChar w:fldCharType="end"/>
@@ -9521,7 +8953,7 @@
       <w:lvlText w:val="%1)"/>
       <w:lvlJc w:val="left"/>
       <w:pPr>
-        <w:ind w:left="1069" w:hanging="360"/>
+        <w:ind w:left="720" w:hanging="360"/>
       </w:pPr>
       <w:rPr>
         <w:rFonts w:hint="default"/>
@@ -9533,7 +8965,7 @@
       <w:lvlText w:val="%2."/>
       <w:lvlJc w:val="left"/>
       <w:pPr>
-        <w:ind w:left="1789" w:hanging="360"/>
+        <w:ind w:left="1440" w:hanging="360"/>
       </w:pPr>
     </w:lvl>
     <w:lvl w:ilvl="2" w:tplc="100C001B" w:tentative="1">
@@ -9542,7 +8974,7 @@
       <w:lvlText w:val="%3."/>
       <w:lvlJc w:val="right"/>
       <w:pPr>
-        <w:ind w:left="2509" w:hanging="180"/>
+        <w:ind w:left="2160" w:hanging="180"/>
       </w:pPr>
     </w:lvl>
     <w:lvl w:ilvl="3" w:tplc="100C000F" w:tentative="1">
@@ -9551,7 +8983,7 @@
       <w:lvlText w:val="%4."/>
       <w:lvlJc w:val="left"/>
       <w:pPr>
-        <w:ind w:left="3229" w:hanging="360"/>
+        <w:ind w:left="2880" w:hanging="360"/>
       </w:pPr>
     </w:lvl>
     <w:lvl w:ilvl="4" w:tplc="100C0019" w:tentative="1">
@@ -9560,7 +8992,7 @@
       <w:lvlText w:val="%5."/>
       <w:lvlJc w:val="left"/>
       <w:pPr>
-        <w:ind w:left="3949" w:hanging="360"/>
+        <w:ind w:left="3600" w:hanging="360"/>
       </w:pPr>
     </w:lvl>
     <w:lvl w:ilvl="5" w:tplc="100C001B" w:tentative="1">
@@ -9569,7 +9001,7 @@
       <w:lvlText w:val="%6."/>
       <w:lvlJc w:val="right"/>
       <w:pPr>
-        <w:ind w:left="4669" w:hanging="180"/>
+        <w:ind w:left="4320" w:hanging="180"/>
       </w:pPr>
     </w:lvl>
     <w:lvl w:ilvl="6" w:tplc="100C000F" w:tentative="1">
@@ -9578,7 +9010,7 @@
       <w:lvlText w:val="%7."/>
       <w:lvlJc w:val="left"/>
       <w:pPr>
-        <w:ind w:left="5389" w:hanging="360"/>
+        <w:ind w:left="5040" w:hanging="360"/>
       </w:pPr>
     </w:lvl>
     <w:lvl w:ilvl="7" w:tplc="100C0019" w:tentative="1">
@@ -9587,7 +9019,7 @@
       <w:lvlText w:val="%8."/>
       <w:lvlJc w:val="left"/>
       <w:pPr>
-        <w:ind w:left="6109" w:hanging="360"/>
+        <w:ind w:left="5760" w:hanging="360"/>
       </w:pPr>
     </w:lvl>
     <w:lvl w:ilvl="8" w:tplc="100C001B" w:tentative="1">
@@ -9596,7 +9028,7 @@
       <w:lvlText w:val="%9."/>
       <w:lvlJc w:val="right"/>
       <w:pPr>
-        <w:ind w:left="6829" w:hanging="180"/>
+        <w:ind w:left="6480" w:hanging="180"/>
       </w:pPr>
     </w:lvl>
   </w:abstractNum>
@@ -10812,7 +10244,6 @@
   <w:style w:type="character" w:default="1" w:styleId="Policepardfaut">
     <w:name w:val="Default Paragraph Font"/>
     <w:uiPriority w:val="1"/>
-    <w:semiHidden/>
     <w:unhideWhenUsed/>
   </w:style>
   <w:style w:type="table" w:default="1" w:styleId="TableauNormal">

</xml_diff>

<commit_message>
développer la partie bd et modifier des détailsl
</commit_message>
<xml_diff>
--- a/Doc/Rapport_de_projet.docx
+++ b/Doc/Rapport_de_projet.docx
@@ -1,6 +1,6 @@
 
 <file path=word/document.xml><?xml version="1.0" encoding="utf-8"?>
-<w:document xmlns:wpc="http://schemas.microsoft.com/office/word/2010/wordprocessingCanvas" xmlns:cx="http://schemas.microsoft.com/office/drawing/2014/chartex" xmlns:cx1="http://schemas.microsoft.com/office/drawing/2015/9/8/chartex" xmlns:cx2="http://schemas.microsoft.com/office/drawing/2015/10/21/chartex" xmlns:cx3="http://schemas.microsoft.com/office/drawing/2016/5/9/chartex" xmlns:cx4="http://schemas.microsoft.com/office/drawing/2016/5/10/chartex" xmlns:cx5="http://schemas.microsoft.com/office/drawing/2016/5/11/chartex" xmlns:cx6="http://schemas.microsoft.com/office/drawing/2016/5/12/chartex" xmlns:cx7="http://schemas.microsoft.com/office/drawing/2016/5/13/chartex" xmlns:cx8="http://schemas.microsoft.com/office/drawing/2016/5/14/chartex" xmlns:mc="http://schemas.openxmlformats.org/markup-compatibility/2006" xmlns:aink="http://schemas.microsoft.com/office/drawing/2016/ink" xmlns:am3d="http://schemas.microsoft.com/office/drawing/2017/model3d" xmlns:o="urn:schemas-microsoft-com:office:office" xmlns:oel="http://schemas.microsoft.com/office/2019/extlst" xmlns:r="http://schemas.openxmlformats.org/officeDocument/2006/relationships" xmlns:m="http://schemas.openxmlformats.org/officeDocument/2006/math" xmlns:v="urn:schemas-microsoft-com:vml" xmlns:wp14="http://schemas.microsoft.com/office/word/2010/wordprocessingDrawing" xmlns:wp="http://schemas.openxmlformats.org/drawingml/2006/wordprocessingDrawing" xmlns:w10="urn:schemas-microsoft-com:office:word" xmlns:w="http://schemas.openxmlformats.org/wordprocessingml/2006/main" xmlns:w14="http://schemas.microsoft.com/office/word/2010/wordml" xmlns:w15="http://schemas.microsoft.com/office/word/2012/wordml" xmlns:w16cex="http://schemas.microsoft.com/office/word/2018/wordml/cex" xmlns:w16cid="http://schemas.microsoft.com/office/word/2016/wordml/cid" xmlns:w16="http://schemas.microsoft.com/office/word/2018/wordml" xmlns:w16sdtdh="http://schemas.microsoft.com/office/word/2020/wordml/sdtdatahash" xmlns:w16se="http://schemas.microsoft.com/office/word/2015/wordml/symex" xmlns:wpg="http://schemas.microsoft.com/office/word/2010/wordprocessingGroup" xmlns:wpi="http://schemas.microsoft.com/office/word/2010/wordprocessingInk" xmlns:wne="http://schemas.microsoft.com/office/word/2006/wordml" xmlns:wps="http://schemas.microsoft.com/office/word/2010/wordprocessingShape" mc:Ignorable="w14 w15 w16se w16cid w16 w16cex w16sdtdh wp14">
+<w:document xmlns:wpc="http://schemas.microsoft.com/office/word/2010/wordprocessingCanvas" xmlns:cx="http://schemas.microsoft.com/office/drawing/2014/chartex" xmlns:cx1="http://schemas.microsoft.com/office/drawing/2015/9/8/chartex" xmlns:cx2="http://schemas.microsoft.com/office/drawing/2015/10/21/chartex" xmlns:cx3="http://schemas.microsoft.com/office/drawing/2016/5/9/chartex" xmlns:cx4="http://schemas.microsoft.com/office/drawing/2016/5/10/chartex" xmlns:cx5="http://schemas.microsoft.com/office/drawing/2016/5/11/chartex" xmlns:cx6="http://schemas.microsoft.com/office/drawing/2016/5/12/chartex" xmlns:cx7="http://schemas.microsoft.com/office/drawing/2016/5/13/chartex" xmlns:cx8="http://schemas.microsoft.com/office/drawing/2016/5/14/chartex" xmlns:mc="http://schemas.openxmlformats.org/markup-compatibility/2006" xmlns:aink="http://schemas.microsoft.com/office/drawing/2016/ink" xmlns:am3d="http://schemas.microsoft.com/office/drawing/2017/model3d" xmlns:o="urn:schemas-microsoft-com:office:office" xmlns:oel="http://schemas.microsoft.com/office/2019/extlst" xmlns:r="http://schemas.openxmlformats.org/officeDocument/2006/relationships" xmlns:m="http://schemas.openxmlformats.org/officeDocument/2006/math" xmlns:v="urn:schemas-microsoft-com:vml" xmlns:wp14="http://schemas.microsoft.com/office/word/2010/wordprocessingDrawing" xmlns:wp="http://schemas.openxmlformats.org/drawingml/2006/wordprocessingDrawing" xmlns:w10="urn:schemas-microsoft-com:office:word" xmlns:w="http://schemas.openxmlformats.org/wordprocessingml/2006/main" xmlns:w14="http://schemas.microsoft.com/office/word/2010/wordml" xmlns:w15="http://schemas.microsoft.com/office/word/2012/wordml" xmlns:w16cex="http://schemas.microsoft.com/office/word/2018/wordml/cex" xmlns:w16cid="http://schemas.microsoft.com/office/word/2016/wordml/cid" xmlns:w16="http://schemas.microsoft.com/office/word/2018/wordml" xmlns:w16du="http://schemas.microsoft.com/office/word/2023/wordml/word16du" xmlns:w16sdtdh="http://schemas.microsoft.com/office/word/2020/wordml/sdtdatahash" xmlns:w16se="http://schemas.microsoft.com/office/word/2015/wordml/symex" xmlns:wpg="http://schemas.microsoft.com/office/word/2010/wordprocessingGroup" xmlns:wpi="http://schemas.microsoft.com/office/word/2010/wordprocessingInk" xmlns:wne="http://schemas.microsoft.com/office/word/2006/wordml" xmlns:wps="http://schemas.microsoft.com/office/word/2010/wordprocessingShape" mc:Ignorable="w14 w15 w16se w16cid w16 w16cex w16sdtdh wp14">
   <w:body>
     <w:sdt>
       <w:sdtPr>
@@ -142,7 +142,7 @@
                                     <w:tag w:val=""/>
                                     <w:id w:val="-650599894"/>
                                     <w:dataBinding w:prefixMappings="xmlns:ns0='http://schemas.microsoft.com/office/2006/coverPageProps' " w:xpath="/ns0:CoverPageProperties[1]/ns0:PublishDate[1]" w:storeItemID="{55AF091B-3C7A-41E3-B477-F2FDAA23CFDA}"/>
-                                    <w:date w:fullDate="2024-03-05T00:00:00Z">
+                                    <w:date w:fullDate="2024-03-12T00:00:00Z">
                                       <w:dateFormat w:val="dd/MM/yyyy"/>
                                       <w:lid w:val="fr-FR"/>
                                       <w:storeMappedDataAs w:val="dateTime"/>
@@ -167,7 +167,7 @@
                                           <w:szCs w:val="28"/>
                                           <w:lang w:val="fr-FR"/>
                                         </w:rPr>
-                                        <w:t>05/03/2024</w:t>
+                                        <w:t>12/03/2024</w:t>
                                       </w:r>
                                     </w:p>
                                   </w:sdtContent>
@@ -2869,7 +2869,7 @@
                               <w:tag w:val=""/>
                               <w:id w:val="-650599894"/>
                               <w:dataBinding w:prefixMappings="xmlns:ns0='http://schemas.microsoft.com/office/2006/coverPageProps' " w:xpath="/ns0:CoverPageProperties[1]/ns0:PublishDate[1]" w:storeItemID="{55AF091B-3C7A-41E3-B477-F2FDAA23CFDA}"/>
-                              <w:date w:fullDate="2024-03-05T00:00:00Z">
+                              <w:date w:fullDate="2024-03-12T00:00:00Z">
                                 <w:dateFormat w:val="dd/MM/yyyy"/>
                                 <w:lid w:val="fr-FR"/>
                                 <w:storeMappedDataAs w:val="dateTime"/>
@@ -2894,7 +2894,7 @@
                                     <w:szCs w:val="28"/>
                                     <w:lang w:val="fr-FR"/>
                                   </w:rPr>
-                                  <w:t>05/03/2024</w:t>
+                                  <w:t>12/03/2024</w:t>
                                 </w:r>
                               </w:p>
                             </w:sdtContent>
@@ -3819,9 +3819,7 @@
             <w:rPr>
               <w:rFonts w:asciiTheme="minorHAnsi" w:eastAsiaTheme="minorEastAsia" w:hAnsiTheme="minorHAnsi" w:cstheme="minorBidi"/>
               <w:noProof/>
-              <w:kern w:val="2"/>
               <w:lang w:val="fr-CH" w:eastAsia="fr-CH"/>
-              <w14:ligatures w14:val="standardContextual"/>
             </w:rPr>
           </w:pPr>
           <w:r>
@@ -3841,7 +3839,7 @@
             </w:rPr>
             <w:fldChar w:fldCharType="separate"/>
           </w:r>
-          <w:hyperlink w:anchor="_Toc161134421" w:history="1">
+          <w:hyperlink w:anchor="_Toc161147160" w:history="1">
             <w:r>
               <w:rPr>
                 <w:rStyle w:val="Lienhypertexte"/>
@@ -3869,7 +3867,7 @@
                 <w:noProof/>
                 <w:webHidden/>
               </w:rPr>
-              <w:instrText xml:space="preserve"> PAGEREF _Toc161134421 \h </w:instrText>
+              <w:instrText xml:space="preserve"> PAGEREF _Toc161147160 \h </w:instrText>
             </w:r>
             <w:r>
               <w:rPr>
@@ -3906,12 +3904,10 @@
             <w:rPr>
               <w:rFonts w:asciiTheme="minorHAnsi" w:eastAsiaTheme="minorEastAsia" w:hAnsiTheme="minorHAnsi" w:cstheme="minorBidi"/>
               <w:noProof/>
-              <w:kern w:val="2"/>
               <w:lang w:val="fr-CH" w:eastAsia="fr-CH"/>
-              <w14:ligatures w14:val="standardContextual"/>
             </w:rPr>
           </w:pPr>
-          <w:hyperlink w:anchor="_Toc161134422" w:history="1">
+          <w:hyperlink w:anchor="_Toc161147161" w:history="1">
             <w:r>
               <w:rPr>
                 <w:rStyle w:val="Lienhypertexte"/>
@@ -3939,7 +3935,7 @@
                 <w:noProof/>
                 <w:webHidden/>
               </w:rPr>
-              <w:instrText xml:space="preserve"> PAGEREF _Toc161134422 \h </w:instrText>
+              <w:instrText xml:space="preserve"> PAGEREF _Toc161147161 \h </w:instrText>
             </w:r>
             <w:r>
               <w:rPr>
@@ -3980,12 +3976,10 @@
             <w:rPr>
               <w:rFonts w:asciiTheme="minorHAnsi" w:eastAsiaTheme="minorEastAsia" w:hAnsiTheme="minorHAnsi"/>
               <w:noProof/>
-              <w:kern w:val="2"/>
               <w:lang w:eastAsia="fr-CH"/>
-              <w14:ligatures w14:val="standardContextual"/>
             </w:rPr>
           </w:pPr>
-          <w:hyperlink w:anchor="_Toc161134423" w:history="1">
+          <w:hyperlink w:anchor="_Toc161147162" w:history="1">
             <w:r>
               <w:rPr>
                 <w:rStyle w:val="Lienhypertexte"/>
@@ -3997,9 +3991,7 @@
               <w:rPr>
                 <w:rFonts w:asciiTheme="minorHAnsi" w:eastAsiaTheme="minorEastAsia" w:hAnsiTheme="minorHAnsi"/>
                 <w:noProof/>
-                <w:kern w:val="2"/>
                 <w:lang w:eastAsia="fr-CH"/>
-                <w14:ligatures w14:val="standardContextual"/>
               </w:rPr>
               <w:tab/>
             </w:r>
@@ -4029,7 +4021,7 @@
                 <w:noProof/>
                 <w:webHidden/>
               </w:rPr>
-              <w:instrText xml:space="preserve"> PAGEREF _Toc161134423 \h </w:instrText>
+              <w:instrText xml:space="preserve"> PAGEREF _Toc161147162 \h </w:instrText>
             </w:r>
             <w:r>
               <w:rPr>
@@ -4070,12 +4062,10 @@
             <w:rPr>
               <w:rFonts w:asciiTheme="minorHAnsi" w:eastAsiaTheme="minorEastAsia" w:hAnsiTheme="minorHAnsi"/>
               <w:noProof/>
-              <w:kern w:val="2"/>
               <w:lang w:eastAsia="fr-CH"/>
-              <w14:ligatures w14:val="standardContextual"/>
             </w:rPr>
           </w:pPr>
-          <w:hyperlink w:anchor="_Toc161134424" w:history="1">
+          <w:hyperlink w:anchor="_Toc161147163" w:history="1">
             <w:r>
               <w:rPr>
                 <w:rStyle w:val="Lienhypertexte"/>
@@ -4087,9 +4077,7 @@
               <w:rPr>
                 <w:rFonts w:asciiTheme="minorHAnsi" w:eastAsiaTheme="minorEastAsia" w:hAnsiTheme="minorHAnsi"/>
                 <w:noProof/>
-                <w:kern w:val="2"/>
                 <w:lang w:eastAsia="fr-CH"/>
-                <w14:ligatures w14:val="standardContextual"/>
               </w:rPr>
               <w:tab/>
             </w:r>
@@ -4119,7 +4107,7 @@
                 <w:noProof/>
                 <w:webHidden/>
               </w:rPr>
-              <w:instrText xml:space="preserve"> PAGEREF _Toc161134424 \h </w:instrText>
+              <w:instrText xml:space="preserve"> PAGEREF _Toc161147163 \h </w:instrText>
             </w:r>
             <w:r>
               <w:rPr>
@@ -4160,12 +4148,10 @@
             <w:rPr>
               <w:rFonts w:asciiTheme="minorHAnsi" w:eastAsiaTheme="minorEastAsia" w:hAnsiTheme="minorHAnsi"/>
               <w:noProof/>
-              <w:kern w:val="2"/>
               <w:lang w:eastAsia="fr-CH"/>
-              <w14:ligatures w14:val="standardContextual"/>
             </w:rPr>
           </w:pPr>
-          <w:hyperlink w:anchor="_Toc161134425" w:history="1">
+          <w:hyperlink w:anchor="_Toc161147164" w:history="1">
             <w:r>
               <w:rPr>
                 <w:rStyle w:val="Lienhypertexte"/>
@@ -4177,9 +4163,7 @@
               <w:rPr>
                 <w:rFonts w:asciiTheme="minorHAnsi" w:eastAsiaTheme="minorEastAsia" w:hAnsiTheme="minorHAnsi"/>
                 <w:noProof/>
-                <w:kern w:val="2"/>
                 <w:lang w:eastAsia="fr-CH"/>
-                <w14:ligatures w14:val="standardContextual"/>
               </w:rPr>
               <w:tab/>
             </w:r>
@@ -4209,7 +4193,7 @@
                 <w:noProof/>
                 <w:webHidden/>
               </w:rPr>
-              <w:instrText xml:space="preserve"> PAGEREF _Toc161134425 \h </w:instrText>
+              <w:instrText xml:space="preserve"> PAGEREF _Toc161147164 \h </w:instrText>
             </w:r>
             <w:r>
               <w:rPr>
@@ -4250,12 +4234,10 @@
             <w:rPr>
               <w:rFonts w:asciiTheme="minorHAnsi" w:eastAsiaTheme="minorEastAsia" w:hAnsiTheme="minorHAnsi"/>
               <w:noProof/>
-              <w:kern w:val="2"/>
               <w:lang w:eastAsia="fr-CH"/>
-              <w14:ligatures w14:val="standardContextual"/>
             </w:rPr>
           </w:pPr>
-          <w:hyperlink w:anchor="_Toc161134426" w:history="1">
+          <w:hyperlink w:anchor="_Toc161147165" w:history="1">
             <w:r>
               <w:rPr>
                 <w:rStyle w:val="Lienhypertexte"/>
@@ -4267,9 +4249,7 @@
               <w:rPr>
                 <w:rFonts w:asciiTheme="minorHAnsi" w:eastAsiaTheme="minorEastAsia" w:hAnsiTheme="minorHAnsi"/>
                 <w:noProof/>
-                <w:kern w:val="2"/>
                 <w:lang w:eastAsia="fr-CH"/>
-                <w14:ligatures w14:val="standardContextual"/>
               </w:rPr>
               <w:tab/>
             </w:r>
@@ -4299,7 +4279,7 @@
                 <w:noProof/>
                 <w:webHidden/>
               </w:rPr>
-              <w:instrText xml:space="preserve"> PAGEREF _Toc161134426 \h </w:instrText>
+              <w:instrText xml:space="preserve"> PAGEREF _Toc161147165 \h </w:instrText>
             </w:r>
             <w:r>
               <w:rPr>
@@ -4340,12 +4320,10 @@
             <w:rPr>
               <w:rFonts w:asciiTheme="minorHAnsi" w:eastAsiaTheme="minorEastAsia" w:hAnsiTheme="minorHAnsi"/>
               <w:noProof/>
-              <w:kern w:val="2"/>
               <w:lang w:eastAsia="fr-CH"/>
-              <w14:ligatures w14:val="standardContextual"/>
             </w:rPr>
           </w:pPr>
-          <w:hyperlink w:anchor="_Toc161134427" w:history="1">
+          <w:hyperlink w:anchor="_Toc161147166" w:history="1">
             <w:r>
               <w:rPr>
                 <w:rStyle w:val="Lienhypertexte"/>
@@ -4357,9 +4335,7 @@
               <w:rPr>
                 <w:rFonts w:asciiTheme="minorHAnsi" w:eastAsiaTheme="minorEastAsia" w:hAnsiTheme="minorHAnsi"/>
                 <w:noProof/>
-                <w:kern w:val="2"/>
                 <w:lang w:eastAsia="fr-CH"/>
-                <w14:ligatures w14:val="standardContextual"/>
               </w:rPr>
               <w:tab/>
             </w:r>
@@ -4389,7 +4365,7 @@
                 <w:noProof/>
                 <w:webHidden/>
               </w:rPr>
-              <w:instrText xml:space="preserve"> PAGEREF _Toc161134427 \h </w:instrText>
+              <w:instrText xml:space="preserve"> PAGEREF _Toc161147166 \h </w:instrText>
             </w:r>
             <w:r>
               <w:rPr>
@@ -4409,7 +4385,7 @@
                 <w:noProof/>
                 <w:webHidden/>
               </w:rPr>
-              <w:t>4</w:t>
+              <w:t>5</w:t>
             </w:r>
             <w:r>
               <w:rPr>
@@ -4430,12 +4406,10 @@
             <w:rPr>
               <w:rFonts w:asciiTheme="minorHAnsi" w:eastAsiaTheme="minorEastAsia" w:hAnsiTheme="minorHAnsi"/>
               <w:noProof/>
-              <w:kern w:val="2"/>
               <w:lang w:eastAsia="fr-CH"/>
-              <w14:ligatures w14:val="standardContextual"/>
             </w:rPr>
           </w:pPr>
-          <w:hyperlink w:anchor="_Toc161134428" w:history="1">
+          <w:hyperlink w:anchor="_Toc161147167" w:history="1">
             <w:r>
               <w:rPr>
                 <w:rStyle w:val="Lienhypertexte"/>
@@ -4447,9 +4421,7 @@
               <w:rPr>
                 <w:rFonts w:asciiTheme="minorHAnsi" w:eastAsiaTheme="minorEastAsia" w:hAnsiTheme="minorHAnsi"/>
                 <w:noProof/>
-                <w:kern w:val="2"/>
                 <w:lang w:eastAsia="fr-CH"/>
-                <w14:ligatures w14:val="standardContextual"/>
               </w:rPr>
               <w:tab/>
             </w:r>
@@ -4479,7 +4451,7 @@
                 <w:noProof/>
                 <w:webHidden/>
               </w:rPr>
-              <w:instrText xml:space="preserve"> PAGEREF _Toc161134428 \h </w:instrText>
+              <w:instrText xml:space="preserve"> PAGEREF _Toc161147167 \h </w:instrText>
             </w:r>
             <w:r>
               <w:rPr>
@@ -4499,7 +4471,7 @@
                 <w:noProof/>
                 <w:webHidden/>
               </w:rPr>
-              <w:t>5</w:t>
+              <w:t>6</w:t>
             </w:r>
             <w:r>
               <w:rPr>
@@ -4516,12 +4488,10 @@
             <w:rPr>
               <w:rFonts w:asciiTheme="minorHAnsi" w:eastAsiaTheme="minorEastAsia" w:hAnsiTheme="minorHAnsi" w:cstheme="minorBidi"/>
               <w:noProof/>
-              <w:kern w:val="2"/>
               <w:lang w:val="fr-CH" w:eastAsia="fr-CH"/>
-              <w14:ligatures w14:val="standardContextual"/>
             </w:rPr>
           </w:pPr>
-          <w:hyperlink w:anchor="_Toc161134429" w:history="1">
+          <w:hyperlink w:anchor="_Toc161147168" w:history="1">
             <w:r>
               <w:rPr>
                 <w:rStyle w:val="Lienhypertexte"/>
@@ -4549,7 +4519,7 @@
                 <w:noProof/>
                 <w:webHidden/>
               </w:rPr>
-              <w:instrText xml:space="preserve"> PAGEREF _Toc161134429 \h </w:instrText>
+              <w:instrText xml:space="preserve"> PAGEREF _Toc161147168 \h </w:instrText>
             </w:r>
             <w:r>
               <w:rPr>
@@ -4569,7 +4539,7 @@
                 <w:noProof/>
                 <w:webHidden/>
               </w:rPr>
-              <w:t>5</w:t>
+              <w:t>6</w:t>
             </w:r>
             <w:r>
               <w:rPr>
@@ -4590,12 +4560,10 @@
             <w:rPr>
               <w:rFonts w:asciiTheme="minorHAnsi" w:eastAsiaTheme="minorEastAsia" w:hAnsiTheme="minorHAnsi"/>
               <w:noProof/>
-              <w:kern w:val="2"/>
               <w:lang w:eastAsia="fr-CH"/>
-              <w14:ligatures w14:val="standardContextual"/>
             </w:rPr>
           </w:pPr>
-          <w:hyperlink w:anchor="_Toc161134430" w:history="1">
+          <w:hyperlink w:anchor="_Toc161147169" w:history="1">
             <w:r>
               <w:rPr>
                 <w:rStyle w:val="Lienhypertexte"/>
@@ -4607,9 +4575,7 @@
               <w:rPr>
                 <w:rFonts w:asciiTheme="minorHAnsi" w:eastAsiaTheme="minorEastAsia" w:hAnsiTheme="minorHAnsi"/>
                 <w:noProof/>
-                <w:kern w:val="2"/>
                 <w:lang w:eastAsia="fr-CH"/>
-                <w14:ligatures w14:val="standardContextual"/>
               </w:rPr>
               <w:tab/>
             </w:r>
@@ -4618,7 +4584,7 @@
                 <w:rStyle w:val="Lienhypertexte"/>
                 <w:noProof/>
               </w:rPr>
-              <w:t>Authentification et la gestion des rôles</w:t>
+              <w:t>Gestion des rôles</w:t>
             </w:r>
             <w:r>
               <w:rPr>
@@ -4639,7 +4605,7 @@
                 <w:noProof/>
                 <w:webHidden/>
               </w:rPr>
-              <w:instrText xml:space="preserve"> PAGEREF _Toc161134430 \h </w:instrText>
+              <w:instrText xml:space="preserve"> PAGEREF _Toc161147169 \h </w:instrText>
             </w:r>
             <w:r>
               <w:rPr>
@@ -4659,7 +4625,7 @@
                 <w:noProof/>
                 <w:webHidden/>
               </w:rPr>
-              <w:t>5</w:t>
+              <w:t>6</w:t>
             </w:r>
             <w:r>
               <w:rPr>
@@ -4680,12 +4646,10 @@
             <w:rPr>
               <w:rFonts w:asciiTheme="minorHAnsi" w:eastAsiaTheme="minorEastAsia" w:hAnsiTheme="minorHAnsi"/>
               <w:noProof/>
-              <w:kern w:val="2"/>
               <w:lang w:eastAsia="fr-CH"/>
-              <w14:ligatures w14:val="standardContextual"/>
             </w:rPr>
           </w:pPr>
-          <w:hyperlink w:anchor="_Toc161134431" w:history="1">
+          <w:hyperlink w:anchor="_Toc161147170" w:history="1">
             <w:r>
               <w:rPr>
                 <w:rStyle w:val="Lienhypertexte"/>
@@ -4697,9 +4661,7 @@
               <w:rPr>
                 <w:rFonts w:asciiTheme="minorHAnsi" w:eastAsiaTheme="minorEastAsia" w:hAnsiTheme="minorHAnsi"/>
                 <w:noProof/>
-                <w:kern w:val="2"/>
                 <w:lang w:eastAsia="fr-CH"/>
-                <w14:ligatures w14:val="standardContextual"/>
               </w:rPr>
               <w:tab/>
             </w:r>
@@ -4708,7 +4670,7 @@
                 <w:rStyle w:val="Lienhypertexte"/>
                 <w:noProof/>
               </w:rPr>
-              <w:t>Sécurité</w:t>
+              <w:t>Sécurité et Authentification</w:t>
             </w:r>
             <w:r>
               <w:rPr>
@@ -4729,7 +4691,7 @@
                 <w:noProof/>
                 <w:webHidden/>
               </w:rPr>
-              <w:instrText xml:space="preserve"> PAGEREF _Toc161134431 \h </w:instrText>
+              <w:instrText xml:space="preserve"> PAGEREF _Toc161147170 \h </w:instrText>
             </w:r>
             <w:r>
               <w:rPr>
@@ -4749,7 +4711,7 @@
                 <w:noProof/>
                 <w:webHidden/>
               </w:rPr>
-              <w:t>5</w:t>
+              <w:t>6</w:t>
             </w:r>
             <w:r>
               <w:rPr>
@@ -4766,19 +4728,17 @@
             <w:rPr>
               <w:rFonts w:asciiTheme="minorHAnsi" w:eastAsiaTheme="minorEastAsia" w:hAnsiTheme="minorHAnsi" w:cstheme="minorBidi"/>
               <w:noProof/>
-              <w:kern w:val="2"/>
               <w:lang w:val="fr-CH" w:eastAsia="fr-CH"/>
-              <w14:ligatures w14:val="standardContextual"/>
             </w:rPr>
           </w:pPr>
-          <w:hyperlink w:anchor="_Toc161134432" w:history="1">
+          <w:hyperlink w:anchor="_Toc161147171" w:history="1">
             <w:r>
               <w:rPr>
                 <w:rStyle w:val="Lienhypertexte"/>
                 <w:rFonts w:eastAsiaTheme="minorEastAsia"/>
                 <w:noProof/>
               </w:rPr>
-              <w:t>Test</w:t>
+              <w:t>ChatGPT</w:t>
             </w:r>
             <w:r>
               <w:rPr>
@@ -4799,7 +4759,7 @@
                 <w:noProof/>
                 <w:webHidden/>
               </w:rPr>
-              <w:instrText xml:space="preserve"> PAGEREF _Toc161134432 \h </w:instrText>
+              <w:instrText xml:space="preserve"> PAGEREF _Toc161147171 \h </w:instrText>
             </w:r>
             <w:r>
               <w:rPr>
@@ -4836,19 +4796,17 @@
             <w:rPr>
               <w:rFonts w:asciiTheme="minorHAnsi" w:eastAsiaTheme="minorEastAsia" w:hAnsiTheme="minorHAnsi" w:cstheme="minorBidi"/>
               <w:noProof/>
-              <w:kern w:val="2"/>
               <w:lang w:val="fr-CH" w:eastAsia="fr-CH"/>
-              <w14:ligatures w14:val="standardContextual"/>
             </w:rPr>
           </w:pPr>
-          <w:hyperlink w:anchor="_Toc161134433" w:history="1">
+          <w:hyperlink w:anchor="_Toc161147172" w:history="1">
             <w:r>
               <w:rPr>
                 <w:rStyle w:val="Lienhypertexte"/>
                 <w:rFonts w:eastAsiaTheme="minorEastAsia"/>
                 <w:noProof/>
               </w:rPr>
-              <w:t>ChatGPT</w:t>
+              <w:t>Conclusion</w:t>
             </w:r>
             <w:r>
               <w:rPr>
@@ -4869,77 +4827,7 @@
                 <w:noProof/>
                 <w:webHidden/>
               </w:rPr>
-              <w:instrText xml:space="preserve"> PAGEREF _Toc161134433 \h </w:instrText>
-            </w:r>
-            <w:r>
-              <w:rPr>
-                <w:noProof/>
-                <w:webHidden/>
-              </w:rPr>
-            </w:r>
-            <w:r>
-              <w:rPr>
-                <w:noProof/>
-                <w:webHidden/>
-              </w:rPr>
-              <w:fldChar w:fldCharType="separate"/>
-            </w:r>
-            <w:r>
-              <w:rPr>
-                <w:noProof/>
-                <w:webHidden/>
-              </w:rPr>
-              <w:t>6</w:t>
-            </w:r>
-            <w:r>
-              <w:rPr>
-                <w:noProof/>
-                <w:webHidden/>
-              </w:rPr>
-              <w:fldChar w:fldCharType="end"/>
-            </w:r>
-          </w:hyperlink>
-        </w:p>
-        <w:p>
-          <w:pPr>
-            <w:pStyle w:val="TM1"/>
-            <w:rPr>
-              <w:rFonts w:asciiTheme="minorHAnsi" w:eastAsiaTheme="minorEastAsia" w:hAnsiTheme="minorHAnsi" w:cstheme="minorBidi"/>
-              <w:noProof/>
-              <w:kern w:val="2"/>
-              <w:lang w:val="fr-CH" w:eastAsia="fr-CH"/>
-              <w14:ligatures w14:val="standardContextual"/>
-            </w:rPr>
-          </w:pPr>
-          <w:hyperlink w:anchor="_Toc161134434" w:history="1">
-            <w:r>
-              <w:rPr>
-                <w:rStyle w:val="Lienhypertexte"/>
-                <w:rFonts w:eastAsiaTheme="minorEastAsia"/>
-                <w:noProof/>
-              </w:rPr>
-              <w:t>Conclusion</w:t>
-            </w:r>
-            <w:r>
-              <w:rPr>
-                <w:noProof/>
-                <w:webHidden/>
-              </w:rPr>
-              <w:tab/>
-            </w:r>
-            <w:r>
-              <w:rPr>
-                <w:noProof/>
-                <w:webHidden/>
-              </w:rPr>
-              <w:fldChar w:fldCharType="begin"/>
-            </w:r>
-            <w:r>
-              <w:rPr>
-                <w:noProof/>
-                <w:webHidden/>
-              </w:rPr>
-              <w:instrText xml:space="preserve"> PAGEREF _Toc161134434 \h </w:instrText>
+              <w:instrText xml:space="preserve"> PAGEREF _Toc161147172 \h </w:instrText>
             </w:r>
             <w:r>
               <w:rPr>
@@ -4980,12 +4868,10 @@
             <w:rPr>
               <w:rFonts w:asciiTheme="minorHAnsi" w:eastAsiaTheme="minorEastAsia" w:hAnsiTheme="minorHAnsi"/>
               <w:noProof/>
-              <w:kern w:val="2"/>
               <w:lang w:eastAsia="fr-CH"/>
-              <w14:ligatures w14:val="standardContextual"/>
             </w:rPr>
           </w:pPr>
-          <w:hyperlink w:anchor="_Toc161134435" w:history="1">
+          <w:hyperlink w:anchor="_Toc161147173" w:history="1">
             <w:r>
               <w:rPr>
                 <w:rStyle w:val="Lienhypertexte"/>
@@ -4997,9 +4883,7 @@
               <w:rPr>
                 <w:rFonts w:asciiTheme="minorHAnsi" w:eastAsiaTheme="minorEastAsia" w:hAnsiTheme="minorHAnsi"/>
                 <w:noProof/>
-                <w:kern w:val="2"/>
                 <w:lang w:eastAsia="fr-CH"/>
-                <w14:ligatures w14:val="standardContextual"/>
               </w:rPr>
               <w:tab/>
             </w:r>
@@ -5029,7 +4913,7 @@
                 <w:noProof/>
                 <w:webHidden/>
               </w:rPr>
-              <w:instrText xml:space="preserve"> PAGEREF _Toc161134435 \h </w:instrText>
+              <w:instrText xml:space="preserve"> PAGEREF _Toc161147173 \h </w:instrText>
             </w:r>
             <w:r>
               <w:rPr>
@@ -5070,12 +4954,10 @@
             <w:rPr>
               <w:rFonts w:asciiTheme="minorHAnsi" w:eastAsiaTheme="minorEastAsia" w:hAnsiTheme="minorHAnsi"/>
               <w:noProof/>
-              <w:kern w:val="2"/>
               <w:lang w:eastAsia="fr-CH"/>
-              <w14:ligatures w14:val="standardContextual"/>
             </w:rPr>
           </w:pPr>
-          <w:hyperlink w:anchor="_Toc161134436" w:history="1">
+          <w:hyperlink w:anchor="_Toc161147174" w:history="1">
             <w:r>
               <w:rPr>
                 <w:rStyle w:val="Lienhypertexte"/>
@@ -5087,9 +4969,7 @@
               <w:rPr>
                 <w:rFonts w:asciiTheme="minorHAnsi" w:eastAsiaTheme="minorEastAsia" w:hAnsiTheme="minorHAnsi"/>
                 <w:noProof/>
-                <w:kern w:val="2"/>
                 <w:lang w:eastAsia="fr-CH"/>
-                <w14:ligatures w14:val="standardContextual"/>
               </w:rPr>
               <w:tab/>
             </w:r>
@@ -5119,7 +4999,7 @@
                 <w:noProof/>
                 <w:webHidden/>
               </w:rPr>
-              <w:instrText xml:space="preserve"> PAGEREF _Toc161134436 \h </w:instrText>
+              <w:instrText xml:space="preserve"> PAGEREF _Toc161147174 \h </w:instrText>
             </w:r>
             <w:r>
               <w:rPr>
@@ -5160,12 +5040,10 @@
             <w:rPr>
               <w:rFonts w:asciiTheme="minorHAnsi" w:eastAsiaTheme="minorEastAsia" w:hAnsiTheme="minorHAnsi"/>
               <w:noProof/>
-              <w:kern w:val="2"/>
               <w:lang w:eastAsia="fr-CH"/>
-              <w14:ligatures w14:val="standardContextual"/>
             </w:rPr>
           </w:pPr>
-          <w:hyperlink w:anchor="_Toc161134437" w:history="1">
+          <w:hyperlink w:anchor="_Toc161147175" w:history="1">
             <w:r>
               <w:rPr>
                 <w:rStyle w:val="Lienhypertexte"/>
@@ -5177,9 +5055,7 @@
               <w:rPr>
                 <w:rFonts w:asciiTheme="minorHAnsi" w:eastAsiaTheme="minorEastAsia" w:hAnsiTheme="minorHAnsi"/>
                 <w:noProof/>
-                <w:kern w:val="2"/>
                 <w:lang w:eastAsia="fr-CH"/>
-                <w14:ligatures w14:val="standardContextual"/>
               </w:rPr>
               <w:tab/>
             </w:r>
@@ -5209,7 +5085,7 @@
                 <w:noProof/>
                 <w:webHidden/>
               </w:rPr>
-              <w:instrText xml:space="preserve"> PAGEREF _Toc161134437 \h </w:instrText>
+              <w:instrText xml:space="preserve"> PAGEREF _Toc161147175 \h </w:instrText>
             </w:r>
             <w:r>
               <w:rPr>
@@ -5229,7 +5105,7 @@
                 <w:noProof/>
                 <w:webHidden/>
               </w:rPr>
-              <w:t>6</w:t>
+              <w:t>7</w:t>
             </w:r>
             <w:r>
               <w:rPr>
@@ -5250,12 +5126,10 @@
             <w:rPr>
               <w:rFonts w:asciiTheme="minorHAnsi" w:eastAsiaTheme="minorEastAsia" w:hAnsiTheme="minorHAnsi"/>
               <w:noProof/>
-              <w:kern w:val="2"/>
               <w:lang w:eastAsia="fr-CH"/>
-              <w14:ligatures w14:val="standardContextual"/>
             </w:rPr>
           </w:pPr>
-          <w:hyperlink w:anchor="_Toc161134438" w:history="1">
+          <w:hyperlink w:anchor="_Toc161147176" w:history="1">
             <w:r>
               <w:rPr>
                 <w:rStyle w:val="Lienhypertexte"/>
@@ -5267,9 +5141,7 @@
               <w:rPr>
                 <w:rFonts w:asciiTheme="minorHAnsi" w:eastAsiaTheme="minorEastAsia" w:hAnsiTheme="minorHAnsi"/>
                 <w:noProof/>
-                <w:kern w:val="2"/>
                 <w:lang w:eastAsia="fr-CH"/>
-                <w14:ligatures w14:val="standardContextual"/>
               </w:rPr>
               <w:tab/>
             </w:r>
@@ -5299,7 +5171,7 @@
                 <w:noProof/>
                 <w:webHidden/>
               </w:rPr>
-              <w:instrText xml:space="preserve"> PAGEREF _Toc161134438 \h </w:instrText>
+              <w:instrText xml:space="preserve"> PAGEREF _Toc161147176 \h </w:instrText>
             </w:r>
             <w:r>
               <w:rPr>
@@ -5319,7 +5191,7 @@
                 <w:noProof/>
                 <w:webHidden/>
               </w:rPr>
-              <w:t>6</w:t>
+              <w:t>7</w:t>
             </w:r>
             <w:r>
               <w:rPr>
@@ -5340,12 +5212,10 @@
             <w:rPr>
               <w:rFonts w:asciiTheme="minorHAnsi" w:eastAsiaTheme="minorEastAsia" w:hAnsiTheme="minorHAnsi"/>
               <w:noProof/>
-              <w:kern w:val="2"/>
               <w:lang w:eastAsia="fr-CH"/>
-              <w14:ligatures w14:val="standardContextual"/>
             </w:rPr>
           </w:pPr>
-          <w:hyperlink w:anchor="_Toc161134439" w:history="1">
+          <w:hyperlink w:anchor="_Toc161147177" w:history="1">
             <w:r>
               <w:rPr>
                 <w:rStyle w:val="Lienhypertexte"/>
@@ -5357,9 +5227,7 @@
               <w:rPr>
                 <w:rFonts w:asciiTheme="minorHAnsi" w:eastAsiaTheme="minorEastAsia" w:hAnsiTheme="minorHAnsi"/>
                 <w:noProof/>
-                <w:kern w:val="2"/>
                 <w:lang w:eastAsia="fr-CH"/>
-                <w14:ligatures w14:val="standardContextual"/>
               </w:rPr>
               <w:tab/>
             </w:r>
@@ -5389,7 +5257,7 @@
                 <w:noProof/>
                 <w:webHidden/>
               </w:rPr>
-              <w:instrText xml:space="preserve"> PAGEREF _Toc161134439 \h </w:instrText>
+              <w:instrText xml:space="preserve"> PAGEREF _Toc161147177 \h </w:instrText>
             </w:r>
             <w:r>
               <w:rPr>
@@ -5409,7 +5277,7 @@
                 <w:noProof/>
                 <w:webHidden/>
               </w:rPr>
-              <w:t>6</w:t>
+              <w:t>7</w:t>
             </w:r>
             <w:r>
               <w:rPr>
@@ -5430,12 +5298,10 @@
             <w:rPr>
               <w:rFonts w:asciiTheme="minorHAnsi" w:eastAsiaTheme="minorEastAsia" w:hAnsiTheme="minorHAnsi"/>
               <w:noProof/>
-              <w:kern w:val="2"/>
               <w:lang w:eastAsia="fr-CH"/>
-              <w14:ligatures w14:val="standardContextual"/>
             </w:rPr>
           </w:pPr>
-          <w:hyperlink w:anchor="_Toc161134440" w:history="1">
+          <w:hyperlink w:anchor="_Toc161147178" w:history="1">
             <w:r>
               <w:rPr>
                 <w:rStyle w:val="Lienhypertexte"/>
@@ -5447,9 +5313,7 @@
               <w:rPr>
                 <w:rFonts w:asciiTheme="minorHAnsi" w:eastAsiaTheme="minorEastAsia" w:hAnsiTheme="minorHAnsi"/>
                 <w:noProof/>
-                <w:kern w:val="2"/>
                 <w:lang w:eastAsia="fr-CH"/>
-                <w14:ligatures w14:val="standardContextual"/>
               </w:rPr>
               <w:tab/>
             </w:r>
@@ -5479,7 +5343,7 @@
                 <w:noProof/>
                 <w:webHidden/>
               </w:rPr>
-              <w:instrText xml:space="preserve"> PAGEREF _Toc161134440 \h </w:instrText>
+              <w:instrText xml:space="preserve"> PAGEREF _Toc161147178 \h </w:instrText>
             </w:r>
             <w:r>
               <w:rPr>
@@ -5516,12 +5380,10 @@
             <w:rPr>
               <w:rFonts w:asciiTheme="minorHAnsi" w:eastAsiaTheme="minorEastAsia" w:hAnsiTheme="minorHAnsi" w:cstheme="minorBidi"/>
               <w:noProof/>
-              <w:kern w:val="2"/>
               <w:lang w:val="fr-CH" w:eastAsia="fr-CH"/>
-              <w14:ligatures w14:val="standardContextual"/>
             </w:rPr>
           </w:pPr>
-          <w:hyperlink w:anchor="_Toc161134441" w:history="1">
+          <w:hyperlink w:anchor="_Toc161147179" w:history="1">
             <w:r>
               <w:rPr>
                 <w:rStyle w:val="Lienhypertexte"/>
@@ -5549,7 +5411,7 @@
                 <w:noProof/>
                 <w:webHidden/>
               </w:rPr>
-              <w:instrText xml:space="preserve"> PAGEREF _Toc161134441 \h </w:instrText>
+              <w:instrText xml:space="preserve"> PAGEREF _Toc161147179 \h </w:instrText>
             </w:r>
             <w:r>
               <w:rPr>
@@ -5590,12 +5452,10 @@
             <w:rPr>
               <w:rFonts w:asciiTheme="minorHAnsi" w:eastAsiaTheme="minorEastAsia" w:hAnsiTheme="minorHAnsi"/>
               <w:noProof/>
-              <w:kern w:val="2"/>
               <w:lang w:eastAsia="fr-CH"/>
-              <w14:ligatures w14:val="standardContextual"/>
             </w:rPr>
           </w:pPr>
-          <w:hyperlink w:anchor="_Toc161134442" w:history="1">
+          <w:hyperlink w:anchor="_Toc161147180" w:history="1">
             <w:r>
               <w:rPr>
                 <w:rStyle w:val="Lienhypertexte"/>
@@ -5607,9 +5467,7 @@
               <w:rPr>
                 <w:rFonts w:asciiTheme="minorHAnsi" w:eastAsiaTheme="minorEastAsia" w:hAnsiTheme="minorHAnsi"/>
                 <w:noProof/>
-                <w:kern w:val="2"/>
                 <w:lang w:eastAsia="fr-CH"/>
-                <w14:ligatures w14:val="standardContextual"/>
               </w:rPr>
               <w:tab/>
             </w:r>
@@ -5639,7 +5497,7 @@
                 <w:noProof/>
                 <w:webHidden/>
               </w:rPr>
-              <w:instrText xml:space="preserve"> PAGEREF _Toc161134442 \h </w:instrText>
+              <w:instrText xml:space="preserve"> PAGEREF _Toc161147180 \h </w:instrText>
             </w:r>
             <w:r>
               <w:rPr>
@@ -5793,7 +5651,7 @@
         <w:pStyle w:val="Titre1"/>
       </w:pPr>
       <w:bookmarkStart w:id="0" w:name="Introduction"/>
-      <w:bookmarkStart w:id="1" w:name="_Toc161134421"/>
+      <w:bookmarkStart w:id="1" w:name="_Toc161147160"/>
       <w:r>
         <w:lastRenderedPageBreak/>
         <w:t>Introduction</w:t>
@@ -5804,7 +5662,6 @@
     <w:p>
       <w:pPr>
         <w:spacing w:after="0"/>
-        <w:jc w:val="both"/>
       </w:pPr>
       <w:r>
         <w:t>L'objectif de ce projet est de mettre en pratique le module ICT C295, qui consiste à réaliser le backend pour des applications. Pour ce faire, nous devons mettre en place une API qui permet de partager notre passion pour la lecture. Nous travaillons en binôme pour mener à bien ce projet.</w:t>
@@ -5813,13 +5670,11 @@
     <w:p>
       <w:pPr>
         <w:spacing w:after="0"/>
-        <w:jc w:val="both"/>
       </w:pPr>
     </w:p>
     <w:p>
       <w:pPr>
         <w:spacing w:after="0"/>
-        <w:jc w:val="both"/>
       </w:pPr>
       <w:r>
         <w:t>Pour réaliser ce projet, nous disposons d'un PC, de VS Code, d'un accès à Internet, de supports de cours, ainsi que de technologies telles que Node.js, npm, Express.js, Sequelize, MySQL, Swagger et Insomnia. Nous avons à notre disposition 24 périodes pour mener à bien ce projet.</w:t>
@@ -5828,28 +5683,30 @@
     <w:p>
       <w:pPr>
         <w:spacing w:after="0"/>
-        <w:jc w:val="both"/>
       </w:pPr>
     </w:p>
     <w:p>
       <w:pPr>
         <w:spacing w:after="0"/>
-        <w:jc w:val="both"/>
-      </w:pPr>
-      <w:r>
-        <w:t>Avant d'entrer dans les détails, regardons simplement ce qu'est une API.</w:t>
+      </w:pPr>
+      <w:r>
+        <w:t>Avant d'entrer dans les détails</w:t>
+      </w:r>
+      <w:r>
+        <w:t xml:space="preserve"> du projet</w:t>
+      </w:r>
+      <w:r>
+        <w:t>, regardons simplement ce qu'est une API.</w:t>
       </w:r>
     </w:p>
     <w:p>
       <w:pPr>
         <w:spacing w:after="0"/>
-        <w:jc w:val="both"/>
       </w:pPr>
     </w:p>
     <w:p>
       <w:pPr>
         <w:spacing w:after="0"/>
-        <w:jc w:val="both"/>
       </w:pPr>
       <w:r>
         <w:t>API est l’abréviation d'Application Programming Interface ou Interface de Programmation d'Application en français. Une API est une interface logicielle qui permet de relier un service à un autre ou un logiciel à un autre. Cela permet d'échanger des données et des fonctionnalités.</w:t>
@@ -5859,7 +5716,7 @@
       <w:pPr>
         <w:pStyle w:val="Titre1"/>
       </w:pPr>
-      <w:bookmarkStart w:id="2" w:name="_Toc161134422"/>
+      <w:bookmarkStart w:id="2" w:name="_Toc161147161"/>
       <w:r>
         <w:t>Analyse</w:t>
       </w:r>
@@ -5872,7 +5729,7 @@
       <w:pPr>
         <w:pStyle w:val="Titre2"/>
       </w:pPr>
-      <w:bookmarkStart w:id="3" w:name="_Toc161134423"/>
+      <w:bookmarkStart w:id="3" w:name="_Toc161147162"/>
       <w:r>
         <w:t>Planification</w:t>
       </w:r>
@@ -5882,24 +5739,15 @@
       </w:r>
     </w:p>
     <w:p>
-      <w:pPr>
-        <w:ind w:left="709"/>
-        <w:jc w:val="both"/>
-      </w:pPr>
       <w:r>
         <w:t xml:space="preserve">La planification des taches à réaliser pour le projet a été fait sur Trello, ça permet de créer un tableau et de l’adapter pour faire un suivit du projet plus personnalisé.  </w:t>
       </w:r>
     </w:p>
     <w:p>
-      <w:pPr>
-        <w:ind w:left="709"/>
-        <w:jc w:val="both"/>
-      </w:pPr>
       <w:hyperlink r:id="rId10" w:history="1">
         <w:r>
           <w:rPr>
             <w:rStyle w:val="Lienhypertexte"/>
-            <w:color w:val="auto"/>
           </w:rPr>
           <w:t>https://trello.com/invite/b/CKSDCYuq/ATTI9eb058082f456ec9f8f1b74df1999ac35786C719/pweb295</w:t>
         </w:r>
@@ -5909,7 +5757,7 @@
       <w:pPr>
         <w:pStyle w:val="Titre2"/>
       </w:pPr>
-      <w:bookmarkStart w:id="4" w:name="_Toc161134424"/>
+      <w:bookmarkStart w:id="4" w:name="_Toc161147163"/>
       <w:r>
         <w:t>Verbe http</w:t>
       </w:r>
@@ -6063,18 +5911,25 @@
     <w:p/>
     <w:p/>
     <w:p/>
-    <w:p/>
     <w:p>
+      <w:r>
+        <w:tab/>
+      </w:r>
+    </w:p>
+    <w:p>
       <w:pPr>
         <w:pStyle w:val="Titre2"/>
       </w:pPr>
-      <w:bookmarkStart w:id="5" w:name="_Toc161134425"/>
+      <w:bookmarkStart w:id="5" w:name="_Toc161147164"/>
       <w:r>
         <w:t>Routes :</w:t>
       </w:r>
       <w:bookmarkEnd w:id="5"/>
     </w:p>
     <w:p>
+      <w:pPr>
+        <w:ind w:firstLine="360"/>
+      </w:pPr>
       <w:r>
         <w:t>Livre :</w:t>
       </w:r>
@@ -6082,7 +5937,7 @@
     <w:tbl>
       <w:tblPr>
         <w:tblStyle w:val="TableauGrille1Clair"/>
-        <w:tblW w:w="10207" w:type="dxa"/>
+        <w:tblW w:w="9924" w:type="dxa"/>
         <w:tblInd w:w="-431" w:type="dxa"/>
         <w:tblLook w:val="04A0" w:firstRow="1" w:lastRow="0" w:firstColumn="1" w:lastColumn="0" w:noHBand="0" w:noVBand="1"/>
       </w:tblPr>
@@ -6090,7 +5945,7 @@
         <w:gridCol w:w="2491"/>
         <w:gridCol w:w="929"/>
         <w:gridCol w:w="4937"/>
-        <w:gridCol w:w="1850"/>
+        <w:gridCol w:w="1567"/>
       </w:tblGrid>
       <w:tr>
         <w:trPr>
@@ -6139,7 +5994,7 @@
         </w:tc>
         <w:tc>
           <w:tcPr>
-            <w:tcW w:w="1850" w:type="dxa"/>
+            <w:tcW w:w="1567" w:type="dxa"/>
           </w:tcPr>
           <w:p>
             <w:pPr>
@@ -6194,7 +6049,7 @@
         </w:tc>
         <w:tc>
           <w:tcPr>
-            <w:tcW w:w="1850" w:type="dxa"/>
+            <w:tcW w:w="1567" w:type="dxa"/>
           </w:tcPr>
           <w:p>
             <w:pPr>
@@ -6249,7 +6104,7 @@
         </w:tc>
         <w:tc>
           <w:tcPr>
-            <w:tcW w:w="1850" w:type="dxa"/>
+            <w:tcW w:w="1567" w:type="dxa"/>
           </w:tcPr>
           <w:p>
             <w:pPr>
@@ -6304,18 +6159,14 @@
         </w:tc>
         <w:tc>
           <w:tcPr>
-            <w:tcW w:w="1850" w:type="dxa"/>
+            <w:tcW w:w="1567" w:type="dxa"/>
           </w:tcPr>
           <w:p>
             <w:pPr>
               <w:cnfStyle w:val="000000000000" w:firstRow="0" w:lastRow="0" w:firstColumn="0" w:lastColumn="0" w:oddVBand="0" w:evenVBand="0" w:oddHBand="0" w:evenHBand="0" w:firstRowFirstColumn="0" w:firstRowLastColumn="0" w:lastRowFirstColumn="0" w:lastRowLastColumn="0"/>
             </w:pPr>
             <w:r>
-              <w:t xml:space="preserve">Permet de rechercher un le livre spécifique </w:t>
-            </w:r>
-            <w:r>
-              <w:lastRenderedPageBreak/>
-              <w:t>d’une catégorie</w:t>
+              <w:t>Permet de rechercher un le livre spécifique d’une catégorie</w:t>
             </w:r>
           </w:p>
         </w:tc>
@@ -6364,7 +6215,7 @@
         </w:tc>
         <w:tc>
           <w:tcPr>
-            <w:tcW w:w="1850" w:type="dxa"/>
+            <w:tcW w:w="1567" w:type="dxa"/>
           </w:tcPr>
           <w:p>
             <w:pPr>
@@ -6419,7 +6270,7 @@
         </w:tc>
         <w:tc>
           <w:tcPr>
-            <w:tcW w:w="1850" w:type="dxa"/>
+            <w:tcW w:w="1567" w:type="dxa"/>
           </w:tcPr>
           <w:p>
             <w:pPr>
@@ -6474,7 +6325,7 @@
         </w:tc>
         <w:tc>
           <w:tcPr>
-            <w:tcW w:w="1850" w:type="dxa"/>
+            <w:tcW w:w="1567" w:type="dxa"/>
           </w:tcPr>
           <w:p>
             <w:pPr>
@@ -6496,7 +6347,7 @@
     <w:tbl>
       <w:tblPr>
         <w:tblStyle w:val="Grilledutableau"/>
-        <w:tblW w:w="10207" w:type="dxa"/>
+        <w:tblW w:w="9924" w:type="dxa"/>
         <w:tblInd w:w="-431" w:type="dxa"/>
         <w:tblLook w:val="04A0" w:firstRow="1" w:lastRow="0" w:firstColumn="1" w:lastColumn="0" w:noHBand="0" w:noVBand="1"/>
       </w:tblPr>
@@ -6504,7 +6355,7 @@
         <w:gridCol w:w="1849"/>
         <w:gridCol w:w="1086"/>
         <w:gridCol w:w="4310"/>
-        <w:gridCol w:w="2962"/>
+        <w:gridCol w:w="2679"/>
       </w:tblGrid>
       <w:tr>
         <w:trPr>
@@ -6512,7 +6363,7 @@
         </w:trPr>
         <w:tc>
           <w:tcPr>
-            <w:tcW w:w="1576" w:type="dxa"/>
+            <w:tcW w:w="1849" w:type="dxa"/>
           </w:tcPr>
           <w:p>
             <w:pPr>
@@ -6532,7 +6383,7 @@
         </w:tc>
         <w:tc>
           <w:tcPr>
-            <w:tcW w:w="1135" w:type="dxa"/>
+            <w:tcW w:w="1086" w:type="dxa"/>
           </w:tcPr>
           <w:p>
             <w:r>
@@ -6552,7 +6403,7 @@
         </w:tc>
         <w:tc>
           <w:tcPr>
-            <w:tcW w:w="3186" w:type="dxa"/>
+            <w:tcW w:w="2679" w:type="dxa"/>
           </w:tcPr>
           <w:p>
             <w:r>
@@ -6567,7 +6418,7 @@
         </w:trPr>
         <w:tc>
           <w:tcPr>
-            <w:tcW w:w="1576" w:type="dxa"/>
+            <w:tcW w:w="1849" w:type="dxa"/>
           </w:tcPr>
           <w:p>
             <w:pPr>
@@ -6587,7 +6438,7 @@
         </w:tc>
         <w:tc>
           <w:tcPr>
-            <w:tcW w:w="1135" w:type="dxa"/>
+            <w:tcW w:w="1086" w:type="dxa"/>
           </w:tcPr>
           <w:p>
             <w:r>
@@ -6607,7 +6458,7 @@
         </w:tc>
         <w:tc>
           <w:tcPr>
-            <w:tcW w:w="3186" w:type="dxa"/>
+            <w:tcW w:w="2679" w:type="dxa"/>
           </w:tcPr>
           <w:p>
             <w:r>
@@ -6622,7 +6473,7 @@
         </w:trPr>
         <w:tc>
           <w:tcPr>
-            <w:tcW w:w="1576" w:type="dxa"/>
+            <w:tcW w:w="1849" w:type="dxa"/>
           </w:tcPr>
           <w:p>
             <w:pPr>
@@ -6642,7 +6493,7 @@
         </w:tc>
         <w:tc>
           <w:tcPr>
-            <w:tcW w:w="1135" w:type="dxa"/>
+            <w:tcW w:w="1086" w:type="dxa"/>
           </w:tcPr>
           <w:p>
             <w:r>
@@ -6665,7 +6516,7 @@
         </w:tc>
         <w:tc>
           <w:tcPr>
-            <w:tcW w:w="3186" w:type="dxa"/>
+            <w:tcW w:w="2679" w:type="dxa"/>
           </w:tcPr>
           <w:p>
             <w:r>
@@ -6684,7 +6535,7 @@
     <w:tbl>
       <w:tblPr>
         <w:tblStyle w:val="Grilledutableau"/>
-        <w:tblW w:w="10207" w:type="dxa"/>
+        <w:tblW w:w="9924" w:type="dxa"/>
         <w:tblInd w:w="-431" w:type="dxa"/>
         <w:tblLook w:val="04A0" w:firstRow="1" w:lastRow="0" w:firstColumn="1" w:lastColumn="0" w:noHBand="0" w:noVBand="1"/>
       </w:tblPr>
@@ -6692,7 +6543,7 @@
         <w:gridCol w:w="2223"/>
         <w:gridCol w:w="845"/>
         <w:gridCol w:w="4507"/>
-        <w:gridCol w:w="2632"/>
+        <w:gridCol w:w="2349"/>
       </w:tblGrid>
       <w:tr>
         <w:tc>
@@ -6737,7 +6588,7 @@
         </w:tc>
         <w:tc>
           <w:tcPr>
-            <w:tcW w:w="2632" w:type="dxa"/>
+            <w:tcW w:w="2349" w:type="dxa"/>
           </w:tcPr>
           <w:p>
             <w:r>
@@ -6795,7 +6646,7 @@
         </w:tc>
         <w:tc>
           <w:tcPr>
-            <w:tcW w:w="2632" w:type="dxa"/>
+            <w:tcW w:w="2349" w:type="dxa"/>
           </w:tcPr>
           <w:p>
             <w:r>
@@ -6805,8 +6656,10 @@
         </w:tc>
       </w:tr>
     </w:tbl>
-    <w:p/>
     <w:p>
+      <w:pPr>
+        <w:spacing w:before="120"/>
+      </w:pPr>
       <w:r>
         <w:t xml:space="preserve">Login : </w:t>
       </w:r>
@@ -6814,7 +6667,7 @@
     <w:tbl>
       <w:tblPr>
         <w:tblStyle w:val="Grilledutableau"/>
-        <w:tblW w:w="10207" w:type="dxa"/>
+        <w:tblW w:w="9924" w:type="dxa"/>
         <w:tblInd w:w="-431" w:type="dxa"/>
         <w:tblLook w:val="04A0" w:firstRow="1" w:lastRow="0" w:firstColumn="1" w:lastColumn="0" w:noHBand="0" w:noVBand="1"/>
       </w:tblPr>
@@ -6822,7 +6675,7 @@
         <w:gridCol w:w="1560"/>
         <w:gridCol w:w="993"/>
         <w:gridCol w:w="4536"/>
-        <w:gridCol w:w="3118"/>
+        <w:gridCol w:w="2835"/>
       </w:tblGrid>
       <w:tr>
         <w:tc>
@@ -6867,90 +6720,175 @@
         </w:tc>
         <w:tc>
           <w:tcPr>
-            <w:tcW w:w="3118" w:type="dxa"/>
+            <w:tcW w:w="2835" w:type="dxa"/>
           </w:tcPr>
           <w:p/>
         </w:tc>
       </w:tr>
     </w:tbl>
+    <w:p/>
     <w:p>
-      <w:r>
-        <w:tab/>
-      </w:r>
-    </w:p>
-    <w:p>
       <w:pPr>
         <w:pStyle w:val="Titre2"/>
       </w:pPr>
-      <w:bookmarkStart w:id="6" w:name="_Toc161134426"/>
+      <w:bookmarkStart w:id="6" w:name="_Toc161147165"/>
       <w:r>
         <w:t>Base de données</w:t>
       </w:r>
       <w:bookmarkEnd w:id="6"/>
     </w:p>
     <w:p>
-      <w:pPr>
-        <w:ind w:left="709"/>
-        <w:jc w:val="both"/>
-      </w:pPr>
-      <w:r>
-        <w:t xml:space="preserve">Pour faire la base de données nous avons décider de faire 6 tableaux, comme on peut le voir dans l’image ci-dessous. </w:t>
+      <w:r>
+        <w:t xml:space="preserve">Pour faire la base de données nous avons </w:t>
+      </w:r>
+      <w:r>
+        <w:t>décidé</w:t>
+      </w:r>
+      <w:r>
+        <w:t xml:space="preserve"> de faire 6 tableaux, comme on peut le voir dans l’image ci-dessous. </w:t>
       </w:r>
     </w:p>
     <w:p>
-      <w:pPr>
-        <w:ind w:left="709"/>
-        <w:jc w:val="both"/>
-      </w:pPr>
       <w:r>
         <w:t>Premièrement, il y a la table principale "ouvrage", celle-ci est reliée à 5 autres tables. Ensuite, il y a la table "catégorie" que nous avons décidé de ne pas mettre directement dans "ouvrage", car si un livre a plusieurs catégories, cela pourrait poser un problème pour les recherches.</w:t>
       </w:r>
     </w:p>
     <w:p>
-      <w:pPr>
-        <w:ind w:left="709"/>
-        <w:jc w:val="both"/>
-      </w:pPr>
       <w:r>
         <w:t>Deuxièmement, il y a les deux tables "écrivain" et "éditeur", pour chaque écrivain et chaque éditeur qui contient le nom pour les deux tables, et dans la table "écrivain", il y a le prénom en plus du nom.</w:t>
+      </w:r>
+      <w:r>
+        <w:t xml:space="preserve">  </w:t>
+      </w:r>
+      <w:r>
+        <w:t>Ensuite, il y a la table "utilisateur" dans laquelle il y a le pseudo, le mot de passe, la date d’entrée, le nombre d’ouvrages proposés, le nombre de commentaires et leur rôle.</w:t>
       </w:r>
     </w:p>
     <w:p>
-      <w:pPr>
-        <w:ind w:left="709"/>
-        <w:jc w:val="both"/>
-      </w:pPr>
-      <w:r>
-        <w:lastRenderedPageBreak/>
-        <w:t>Ensuite, il y a la table "utilisateur" dans laquelle il y a le pseudo, le mot de passe, la date d’entrée, le nombre d’ouvrages proposés, le nombre de commentaires et leur rôle.</w:t>
-      </w:r>
-    </w:p>
-    <w:p>
-      <w:pPr>
-        <w:ind w:left="709"/>
-        <w:jc w:val="both"/>
-      </w:pPr>
-      <w:r>
-        <w:t>Et pour finir, il y a la table "commentaire" dans laquelle il y a l'appréciation et le commentaire.</w:t>
-      </w:r>
-    </w:p>
-    <w:p>
-      <w:pPr>
-        <w:ind w:left="709"/>
-        <w:jc w:val="both"/>
-      </w:pPr>
       <w:r>
         <w:rPr>
           <w:noProof/>
         </w:rPr>
+        <w:lastRenderedPageBreak/>
         <w:drawing>
-          <wp:anchor distT="0" distB="0" distL="114300" distR="114300" simplePos="0" relativeHeight="251664384" behindDoc="1" locked="0" layoutInCell="1" allowOverlap="1" wp14:anchorId="794C0FBF" wp14:editId="6B5DC0AB">
+          <wp:anchor distT="0" distB="0" distL="114300" distR="114300" simplePos="0" relativeHeight="251665408" behindDoc="0" locked="0" layoutInCell="1" allowOverlap="1" wp14:anchorId="5B6590A0" wp14:editId="3259A701">
             <wp:simplePos x="0" y="0"/>
             <wp:positionH relativeFrom="column">
-              <wp:posOffset>273050</wp:posOffset>
+              <wp:posOffset>71120</wp:posOffset>
             </wp:positionH>
             <wp:positionV relativeFrom="paragraph">
-              <wp:posOffset>3134995</wp:posOffset>
+              <wp:posOffset>490220</wp:posOffset>
+            </wp:positionV>
+            <wp:extent cx="5759450" cy="3018155"/>
+            <wp:effectExtent l="19050" t="19050" r="12700" b="10795"/>
+            <wp:wrapSquare wrapText="bothSides"/>
+            <wp:docPr id="1546722868" name="Image 1" descr="Une image contenant texte, capture d’écran, diagramme, Post-it&#10;&#10;Description générée automatiquement"/>
+            <wp:cNvGraphicFramePr>
+              <a:graphicFrameLocks xmlns:a="http://schemas.openxmlformats.org/drawingml/2006/main" noChangeAspect="1"/>
+            </wp:cNvGraphicFramePr>
+            <a:graphic xmlns:a="http://schemas.openxmlformats.org/drawingml/2006/main">
+              <a:graphicData uri="http://schemas.openxmlformats.org/drawingml/2006/picture">
+                <pic:pic xmlns:pic="http://schemas.openxmlformats.org/drawingml/2006/picture">
+                  <pic:nvPicPr>
+                    <pic:cNvPr id="1546722868" name="Image 1" descr="Une image contenant texte, capture d’écran, diagramme, Post-it&#10;&#10;Description générée automatiquement"/>
+                    <pic:cNvPicPr/>
+                  </pic:nvPicPr>
+                  <pic:blipFill>
+                    <a:blip r:embed="rId11">
+                      <a:extLst>
+                        <a:ext uri="{28A0092B-C50C-407E-A947-70E740481C1C}">
+                          <a14:useLocalDpi xmlns:a14="http://schemas.microsoft.com/office/drawing/2010/main" val="0"/>
+                        </a:ext>
+                      </a:extLst>
+                    </a:blip>
+                    <a:stretch>
+                      <a:fillRect/>
+                    </a:stretch>
+                  </pic:blipFill>
+                  <pic:spPr>
+                    <a:xfrm>
+                      <a:off x="0" y="0"/>
+                      <a:ext cx="5759450" cy="3018155"/>
+                    </a:xfrm>
+                    <a:prstGeom prst="rect">
+                      <a:avLst/>
+                    </a:prstGeom>
+                    <a:ln>
+                      <a:solidFill>
+                        <a:schemeClr val="bg1">
+                          <a:lumMod val="85000"/>
+                        </a:schemeClr>
+                      </a:solidFill>
+                    </a:ln>
+                  </pic:spPr>
+                </pic:pic>
+              </a:graphicData>
+            </a:graphic>
+          </wp:anchor>
+        </w:drawing>
+      </w:r>
+      <w:r>
+        <w:t>Et pour finir, il y a la table "commentaire" dans laquelle il y a l'appréciation et le commentaire.</w:t>
+      </w:r>
+    </w:p>
+    <w:p/>
+    <w:p>
+      <w:r>
+        <w:t>La table catégorie et la table ouvrage sont reliées avec les cardinalités 0,n et 1,1, car une catégorie peut avoir autant de 0 ouvrages qu'une infinité, et un ouvrage doit forcément avoir une catégorie.</w:t>
+      </w:r>
+    </w:p>
+    <w:p>
+      <w:r>
+        <w:t xml:space="preserve"> La table écrivain et ouvrage sont reliées avec les cardinalités 0,n et 1,1 parce que un écrivain n’as pas forcement produit une ouvrage et au contraire il peut en avoir produit plusieurs. Un ouvrage doit forcément avoir un écrivain. Et c’est pareil pour l’éditeur, les cardinalités sont les mêmes et la raison de c’est cardinalité sont aussi le même un éditeur n’as pas forcément édité de livre comme il y très bien pu éditer beaucoup d’ouvrage. Et un ouvrage doit forcément avoir un éditeur. </w:t>
+      </w:r>
+    </w:p>
+    <w:p>
+      <w:r>
+        <w:t xml:space="preserve">La table Commentaire et la table ouvrage ont comme cardinalités 1,1 et 0,n car un commentaire peut seulement critiquer un ouvrage alors qu’un ouvrage peut ne pas avoir de commentaire ou peut avoir plein de commentaire. </w:t>
+      </w:r>
+    </w:p>
+    <w:p>
+      <w:r>
+        <w:t xml:space="preserve">La table commentaire et aussi relier </w:t>
+      </w:r>
+      <w:r>
+        <w:t>à</w:t>
+      </w:r>
+      <w:r>
+        <w:t xml:space="preserve"> la table utilisateur avec les cardinalités 1,1 et 0,n parce que un commentaire est forcément écrit par un utilisateur, alors qu’un utilisateur n’a pas forcement de commentaire, mais il peut tout de même écrire 1 ou plusieurs commentaire. </w:t>
+      </w:r>
+    </w:p>
+    <w:p>
+      <w:r>
+        <w:t xml:space="preserve">Et pour finir il y a la table utilisateur qui est relier </w:t>
+      </w:r>
+      <w:r>
+        <w:t>à</w:t>
+      </w:r>
+      <w:r>
+        <w:t xml:space="preserve"> la table ouvrage avec les cardinalités 0,n et 1,1 car un utilisateur n’est pas obligé de proposer des ouvrages mais si il veut il peut en proposer plusieurs. Et un ouvrage est et peu seulement être proposer par un seul utilisateur.</w:t>
+      </w:r>
+      <w:r>
+        <w:t xml:space="preserve"> </w:t>
+      </w:r>
+    </w:p>
+    <w:p>
+      <w:pPr>
+        <w:ind w:left="709"/>
+      </w:pPr>
+      <w:r>
+        <w:rPr>
+          <w:noProof/>
+        </w:rPr>
+        <w:lastRenderedPageBreak/>
+        <w:drawing>
+          <wp:anchor distT="0" distB="0" distL="114300" distR="114300" simplePos="0" relativeHeight="251664384" behindDoc="1" locked="0" layoutInCell="1" allowOverlap="1" wp14:anchorId="794C0FBF" wp14:editId="44BEBBB6">
+            <wp:simplePos x="0" y="0"/>
+            <wp:positionH relativeFrom="margin">
+              <wp:posOffset>130175</wp:posOffset>
+            </wp:positionH>
+            <wp:positionV relativeFrom="paragraph">
+              <wp:posOffset>473710</wp:posOffset>
             </wp:positionV>
             <wp:extent cx="5759450" cy="2990215"/>
             <wp:effectExtent l="19050" t="19050" r="12700" b="19685"/>
@@ -6975,7 +6913,7 @@
                     <pic:cNvPicPr/>
                   </pic:nvPicPr>
                   <pic:blipFill>
-                    <a:blip r:embed="rId11">
+                    <a:blip r:embed="rId12">
                       <a:extLst>
                         <a:ext uri="{28A0092B-C50C-407E-A947-70E740481C1C}">
                           <a14:useLocalDpi xmlns:a14="http://schemas.microsoft.com/office/drawing/2010/main" val="0"/>
@@ -7008,73 +6946,12 @@
           </wp:anchor>
         </w:drawing>
       </w:r>
-      <w:r>
-        <w:rPr>
-          <w:noProof/>
-        </w:rPr>
-        <w:drawing>
-          <wp:anchor distT="0" distB="0" distL="114300" distR="114300" simplePos="0" relativeHeight="251665408" behindDoc="0" locked="0" layoutInCell="1" allowOverlap="1" wp14:anchorId="5B6590A0" wp14:editId="210E7CEE">
-            <wp:simplePos x="0" y="0"/>
-            <wp:positionH relativeFrom="column">
-              <wp:posOffset>280670</wp:posOffset>
-            </wp:positionH>
-            <wp:positionV relativeFrom="paragraph">
-              <wp:posOffset>19050</wp:posOffset>
-            </wp:positionV>
-            <wp:extent cx="5759450" cy="3018155"/>
-            <wp:effectExtent l="19050" t="19050" r="12700" b="10795"/>
-            <wp:wrapSquare wrapText="bothSides"/>
-            <wp:docPr id="1546722868" name="Image 1" descr="Une image contenant texte, capture d’écran, diagramme, Post-it&#10;&#10;Description générée automatiquement"/>
-            <wp:cNvGraphicFramePr>
-              <a:graphicFrameLocks xmlns:a="http://schemas.openxmlformats.org/drawingml/2006/main" noChangeAspect="1"/>
-            </wp:cNvGraphicFramePr>
-            <a:graphic xmlns:a="http://schemas.openxmlformats.org/drawingml/2006/main">
-              <a:graphicData uri="http://schemas.openxmlformats.org/drawingml/2006/picture">
-                <pic:pic xmlns:pic="http://schemas.openxmlformats.org/drawingml/2006/picture">
-                  <pic:nvPicPr>
-                    <pic:cNvPr id="1546722868" name="Image 1" descr="Une image contenant texte, capture d’écran, diagramme, Post-it&#10;&#10;Description générée automatiquement"/>
-                    <pic:cNvPicPr/>
-                  </pic:nvPicPr>
-                  <pic:blipFill>
-                    <a:blip r:embed="rId12">
-                      <a:extLst>
-                        <a:ext uri="{28A0092B-C50C-407E-A947-70E740481C1C}">
-                          <a14:useLocalDpi xmlns:a14="http://schemas.microsoft.com/office/drawing/2010/main" val="0"/>
-                        </a:ext>
-                      </a:extLst>
-                    </a:blip>
-                    <a:stretch>
-                      <a:fillRect/>
-                    </a:stretch>
-                  </pic:blipFill>
-                  <pic:spPr>
-                    <a:xfrm>
-                      <a:off x="0" y="0"/>
-                      <a:ext cx="5759450" cy="3018155"/>
-                    </a:xfrm>
-                    <a:prstGeom prst="rect">
-                      <a:avLst/>
-                    </a:prstGeom>
-                    <a:ln>
-                      <a:solidFill>
-                        <a:schemeClr val="bg1">
-                          <a:lumMod val="85000"/>
-                        </a:schemeClr>
-                      </a:solidFill>
-                    </a:ln>
-                  </pic:spPr>
-                </pic:pic>
-              </a:graphicData>
-            </a:graphic>
-          </wp:anchor>
-        </w:drawing>
-      </w:r>
     </w:p>
     <w:p>
       <w:pPr>
         <w:pStyle w:val="Titre2"/>
       </w:pPr>
-      <w:bookmarkStart w:id="7" w:name="_Toc161134427"/>
+      <w:bookmarkStart w:id="7" w:name="_Toc161147166"/>
       <w:r>
         <w:t>Structure du code</w:t>
       </w:r>
@@ -7084,10 +6961,6 @@
       </w:r>
     </w:p>
     <w:p>
-      <w:pPr>
-        <w:ind w:left="709"/>
-        <w:jc w:val="both"/>
-      </w:pPr>
       <w:r>
         <w:t xml:space="preserve">Le projet (partie </w:t>
       </w:r>
@@ -7120,38 +6993,21 @@
       </w:r>
     </w:p>
     <w:p>
-      <w:pPr>
-        <w:ind w:left="709"/>
-        <w:jc w:val="both"/>
-      </w:pPr>
       <w:r>
         <w:t>Premièrement il y a le dossier auth contient deux fichiers pour faire le système d’authentification auth.mjs et private_key.mjs.</w:t>
       </w:r>
     </w:p>
     <w:p>
-      <w:pPr>
-        <w:ind w:left="709"/>
-        <w:jc w:val="both"/>
-      </w:pPr>
-      <w:r>
-        <w:lastRenderedPageBreak/>
+      <w:r>
         <w:t xml:space="preserve">Ensuite il y a le dossier db qui contient aussi deux fichiers, mocks-livre.mjs et sequelize.mjs </w:t>
       </w:r>
     </w:p>
     <w:p>
-      <w:pPr>
-        <w:ind w:left="709"/>
-        <w:jc w:val="both"/>
-      </w:pPr>
       <w:r>
         <w:t xml:space="preserve">L’avant dernière dossier est le dossier models qui contient 6 fichiers, chaque fichier est une table de la base données : donc il y a les fichiers suivant t_categorie.mjs, t_commentaire.mjs, t _ecrivain.mjs, t_editeur.mjs, t_ouvrage.mjs et t_utilisateur. </w:t>
       </w:r>
     </w:p>
     <w:p>
-      <w:pPr>
-        <w:ind w:left="709"/>
-        <w:jc w:val="both"/>
-      </w:pPr>
       <w:r>
         <w:t>Pour finir il y a le dossier routes qui contient le plus de fichier</w:t>
       </w:r>
@@ -7169,7 +7025,6 @@
           <w:ilvl w:val="0"/>
           <w:numId w:val="22"/>
         </w:numPr>
-        <w:jc w:val="both"/>
       </w:pPr>
       <w:r>
         <w:t xml:space="preserve">addCategorie.mjs </w:t>
@@ -7182,7 +7037,6 @@
           <w:ilvl w:val="0"/>
           <w:numId w:val="22"/>
         </w:numPr>
-        <w:jc w:val="both"/>
       </w:pPr>
       <w:r>
         <w:t>addCommentaires.mjs</w:t>
@@ -7195,7 +7049,6 @@
           <w:ilvl w:val="0"/>
           <w:numId w:val="22"/>
         </w:numPr>
-        <w:jc w:val="both"/>
       </w:pPr>
       <w:r>
         <w:t>addLivre.mjs</w:t>
@@ -7208,7 +7061,6 @@
           <w:ilvl w:val="0"/>
           <w:numId w:val="22"/>
         </w:numPr>
-        <w:jc w:val="both"/>
       </w:pPr>
       <w:r>
         <w:t>deleteLivre.mjs</w:t>
@@ -7221,7 +7073,6 @@
           <w:ilvl w:val="0"/>
           <w:numId w:val="22"/>
         </w:numPr>
-        <w:jc w:val="both"/>
       </w:pPr>
       <w:r>
         <w:t>getAllLivreCategorie.mjs</w:t>
@@ -7234,7 +7085,6 @@
           <w:ilvl w:val="0"/>
           <w:numId w:val="22"/>
         </w:numPr>
-        <w:jc w:val="both"/>
       </w:pPr>
       <w:r>
         <w:t>getCategorie.mjs</w:t>
@@ -7247,7 +7097,6 @@
           <w:ilvl w:val="0"/>
           <w:numId w:val="22"/>
         </w:numPr>
-        <w:jc w:val="both"/>
       </w:pPr>
       <w:r>
         <w:t>getCategorieId.mjs</w:t>
@@ -7260,7 +7109,6 @@
           <w:ilvl w:val="0"/>
           <w:numId w:val="22"/>
         </w:numPr>
-        <w:jc w:val="both"/>
       </w:pPr>
       <w:r>
         <w:t>getCommantaire.mjs</w:t>
@@ -7273,7 +7121,6 @@
           <w:ilvl w:val="0"/>
           <w:numId w:val="22"/>
         </w:numPr>
-        <w:jc w:val="both"/>
       </w:pPr>
       <w:r>
         <w:t>getLivre.mjs</w:t>
@@ -7286,7 +7133,6 @@
           <w:ilvl w:val="0"/>
           <w:numId w:val="22"/>
         </w:numPr>
-        <w:jc w:val="both"/>
       </w:pPr>
       <w:r>
         <w:t>getLivre.mjs</w:t>
@@ -7299,7 +7145,6 @@
           <w:ilvl w:val="0"/>
           <w:numId w:val="22"/>
         </w:numPr>
-        <w:jc w:val="both"/>
       </w:pPr>
       <w:r>
         <w:t>getLivreId.mjs</w:t>
@@ -7312,7 +7157,6 @@
           <w:ilvl w:val="0"/>
           <w:numId w:val="22"/>
         </w:numPr>
-        <w:jc w:val="both"/>
       </w:pPr>
       <w:r>
         <w:t xml:space="preserve"> helper.mjs</w:t>
@@ -7325,9 +7169,9 @@
           <w:ilvl w:val="0"/>
           <w:numId w:val="22"/>
         </w:numPr>
-        <w:jc w:val="both"/>
-      </w:pPr>
-      <w:r>
+      </w:pPr>
+      <w:r>
+        <w:lastRenderedPageBreak/>
         <w:t xml:space="preserve">login.mjs </w:t>
       </w:r>
     </w:p>
@@ -7338,7 +7182,6 @@
           <w:ilvl w:val="0"/>
           <w:numId w:val="22"/>
         </w:numPr>
-        <w:jc w:val="both"/>
       </w:pPr>
       <w:r>
         <w:t>updateLivre.mjs</w:t>
@@ -7348,7 +7191,7 @@
       <w:pPr>
         <w:pStyle w:val="Titre2"/>
       </w:pPr>
-      <w:bookmarkStart w:id="8" w:name="_Toc161134428"/>
+      <w:bookmarkStart w:id="8" w:name="_Toc161147167"/>
       <w:r>
         <w:rPr>
           <w:noProof/>
@@ -7435,7 +7278,7 @@
       <w:pPr>
         <w:pStyle w:val="Titre1"/>
       </w:pPr>
-      <w:bookmarkStart w:id="9" w:name="_Toc161134429"/>
+      <w:bookmarkStart w:id="9" w:name="_Toc161147168"/>
       <w:r>
         <w:t>Réalisation</w:t>
       </w:r>
@@ -7449,15 +7292,17 @@
           <w:numId w:val="18"/>
         </w:numPr>
       </w:pPr>
-      <w:bookmarkStart w:id="10" w:name="_Toc161134430"/>
-      <w:r>
-        <w:t>Authentification et la gestion des rôles</w:t>
+      <w:bookmarkStart w:id="10" w:name="_Toc161147169"/>
+      <w:r>
+        <w:t>G</w:t>
+      </w:r>
+      <w:r>
+        <w:t>estion des rôles</w:t>
       </w:r>
       <w:bookmarkEnd w:id="10"/>
     </w:p>
     <w:p>
       <w:pPr>
-        <w:jc w:val="both"/>
         <w:rPr>
           <w:rFonts w:eastAsiaTheme="majorEastAsia" w:cstheme="majorBidi"/>
           <w:color w:val="4472C4" w:themeColor="accent5"/>
@@ -7477,38 +7322,40 @@
           <w:numId w:val="18"/>
         </w:numPr>
       </w:pPr>
-      <w:bookmarkStart w:id="11" w:name="_Toc161134431"/>
+      <w:bookmarkStart w:id="11" w:name="_Toc161147170"/>
       <w:r>
         <w:t>Sécurité</w:t>
       </w:r>
+      <w:r>
+        <w:t xml:space="preserve"> et Authentification</w:t>
+      </w:r>
       <w:bookmarkEnd w:id="11"/>
+      <w:r>
+        <w:t xml:space="preserve"> </w:t>
+      </w:r>
     </w:p>
     <w:p>
-      <w:pPr>
-        <w:jc w:val="both"/>
-      </w:pPr>
-      <w:r>
-        <w:t xml:space="preserve">Le système de token a été mis en place. Il est obligatoire pour pouvoir utiliser l'API. Nous avons également mis en place un hachage pour le mot de passe afin d'éviter </w:t>
-      </w:r>
-      <w:r>
-        <w:lastRenderedPageBreak/>
-        <w:t>que celui-ci soit stocké en clair dans la base de données. Ce sont les seules sécurités qui ont été mises en place en raison d'un manque de temps.</w:t>
+      <w:r>
+        <w:t>Le système de token a été mis en place. Il est obligatoire pour pouvoir utiliser l'AP</w:t>
+      </w:r>
+      <w:r>
+        <w:t xml:space="preserve"> et il ne peut être obtenu qu’en se connectant via la route /api/login</w:t>
+      </w:r>
+      <w:r>
+        <w:t>. Nous avons également mis en place un hachage pour le mot de passe afin d'éviter que celui-ci soit stocké en clair dans la base de données. Ce sont les seules sécurités qui ont été mises en place en raison d'un manque de temps.</w:t>
       </w:r>
     </w:p>
     <w:p>
       <w:pPr>
         <w:pStyle w:val="Titre1"/>
       </w:pPr>
-      <w:bookmarkStart w:id="12" w:name="_Toc161134433"/>
+      <w:bookmarkStart w:id="12" w:name="_Toc161147171"/>
       <w:r>
         <w:t>ChatGPT</w:t>
       </w:r>
       <w:bookmarkEnd w:id="12"/>
     </w:p>
     <w:p>
-      <w:pPr>
-        <w:jc w:val="both"/>
-      </w:pPr>
       <w:r>
         <w:br/>
         <w:t>Pour la partie code, ChatGPT nous a servi à comprendre des détails que nous ne savions pas ou que nous ne comprenions pas. ChatGPT nous a également servi à créer des données factices pour les insérer dans la base de données. Du côté du rapport, ChatGPT nous a seulement aidés à corriger des fautes d’orthographe et de grammaire.</w:t>
@@ -7518,7 +7365,7 @@
       <w:pPr>
         <w:pStyle w:val="Titre1"/>
       </w:pPr>
-      <w:bookmarkStart w:id="13" w:name="_Toc161134434"/>
+      <w:bookmarkStart w:id="13" w:name="_Toc161147172"/>
       <w:r>
         <w:t>Conclusion</w:t>
       </w:r>
@@ -7535,17 +7382,13 @@
           <w:numId w:val="14"/>
         </w:numPr>
       </w:pPr>
-      <w:bookmarkStart w:id="14" w:name="_Toc161134435"/>
+      <w:bookmarkStart w:id="14" w:name="_Toc161147173"/>
       <w:r>
         <w:t>Gestion du code</w:t>
       </w:r>
       <w:bookmarkEnd w:id="14"/>
     </w:p>
     <w:p>
-      <w:pPr>
-        <w:ind w:left="360"/>
-        <w:jc w:val="both"/>
-      </w:pPr>
       <w:r>
         <w:t>Nous avons utilisé GitHub comme gestionnaire de versionning. Il y a 4 branches :</w:t>
       </w:r>
@@ -7557,7 +7400,6 @@
           <w:ilvl w:val="0"/>
           <w:numId w:val="22"/>
         </w:numPr>
-        <w:jc w:val="both"/>
       </w:pPr>
       <w:r>
         <w:t>main : rassemble toutes les branches</w:t>
@@ -7570,7 +7412,6 @@
           <w:ilvl w:val="0"/>
           <w:numId w:val="22"/>
         </w:numPr>
-        <w:jc w:val="both"/>
       </w:pPr>
       <w:r>
         <w:t>MiseEnPlaceAPI : c’est là où est stocké le code de l’api et insomnia</w:t>
@@ -7583,7 +7424,6 @@
           <w:ilvl w:val="0"/>
           <w:numId w:val="22"/>
         </w:numPr>
-        <w:jc w:val="both"/>
       </w:pPr>
       <w:r>
         <w:t xml:space="preserve">Database : il y a le MCD/MLD/MPD </w:t>
@@ -7596,7 +7436,6 @@
           <w:ilvl w:val="0"/>
           <w:numId w:val="22"/>
         </w:numPr>
-        <w:jc w:val="both"/>
       </w:pPr>
       <w:r>
         <w:t>Documentation : stocke la documentation</w:t>
@@ -7610,7 +7449,7 @@
           <w:numId w:val="14"/>
         </w:numPr>
       </w:pPr>
-      <w:bookmarkStart w:id="15" w:name="_Toc161134436"/>
+      <w:bookmarkStart w:id="15" w:name="_Toc161147174"/>
       <w:r>
         <w:t>Général</w:t>
       </w:r>
@@ -7618,7 +7457,6 @@
     </w:p>
     <w:p>
       <w:pPr>
-        <w:jc w:val="both"/>
         <w:rPr>
           <w:rFonts w:eastAsiaTheme="majorEastAsia" w:cstheme="majorBidi"/>
           <w:color w:val="4472C4" w:themeColor="accent5"/>
@@ -7627,7 +7465,17 @@
         </w:rPr>
       </w:pPr>
       <w:r>
-        <w:t>Le projet est plutôt abouti, toutes les fonctionnalités créées dans le dossier fonctionnent, mais le projet n’est pas fini à 100% car la charge de travail est plutôt élevée par rapport au nombre de périodes dont nous disposons (24 périodes) et aussi par rapport au nombre de personnes par groupe. Il y a plusieurs choses qui pourraient être améliorées : la documentation avec Swagger qui n’existe pas pour l’instant, plusieurs routes (celles qui étaient obligatoires ont été faites), un système de gestion de rôles efficace, la mise en place de tests unitaires et la dockerisation.</w:t>
+        <w:t xml:space="preserve">Le projet est plutôt abouti, toutes les fonctionnalités créées dans le dossier fonctionnent, mais le projet n’est pas fini à 100% car la charge de travail est plutôt </w:t>
+      </w:r>
+      <w:r>
+        <w:lastRenderedPageBreak/>
+        <w:t xml:space="preserve">élevée par rapport au nombre de périodes dont nous disposons (24 périodes) et aussi par rapport au nombre de personnes par groupe. Il y a plusieurs choses qui pourraient être améliorées : </w:t>
+      </w:r>
+      <w:r>
+        <w:t>P</w:t>
+      </w:r>
+      <w:r>
+        <w:t>lusieurs routes (celles qui étaient obligatoires ont été faites), un système de gestion de rôles efficace, la mise en place de tests unitaires et la dockerisation.</w:t>
       </w:r>
     </w:p>
     <w:p>
@@ -7638,7 +7486,7 @@
           <w:numId w:val="14"/>
         </w:numPr>
       </w:pPr>
-      <w:bookmarkStart w:id="16" w:name="_Toc161134437"/>
+      <w:bookmarkStart w:id="16" w:name="_Toc161147175"/>
       <w:r>
         <w:t>Personnelle</w:t>
       </w:r>
@@ -7652,17 +7500,13 @@
           <w:numId w:val="21"/>
         </w:numPr>
       </w:pPr>
-      <w:bookmarkStart w:id="17" w:name="_Toc161134438"/>
+      <w:bookmarkStart w:id="17" w:name="_Toc161147176"/>
       <w:r>
         <w:t>Tiago</w:t>
       </w:r>
       <w:bookmarkEnd w:id="17"/>
     </w:p>
     <w:p>
-      <w:pPr>
-        <w:ind w:left="360"/>
-        <w:jc w:val="both"/>
-      </w:pPr>
       <w:r>
         <w:t xml:space="preserve">Ce projet m’a permis d’approfondir mes connaissances acquises lors du module C-295 et m’a fait découvrir la gestion des relations entre les tables. Le projet c’est bien passé et la communication avec mon collègue c’est très bien passé. Je trouve dommage de ne pas avoir eu plus de temps pour aboutir à une api complète. </w:t>
       </w:r>
@@ -7675,34 +7519,19 @@
           <w:numId w:val="21"/>
         </w:numPr>
       </w:pPr>
-      <w:bookmarkStart w:id="18" w:name="_Toc161134439"/>
+      <w:bookmarkStart w:id="18" w:name="_Toc161147177"/>
       <w:r>
         <w:t>Evin</w:t>
       </w:r>
       <w:bookmarkEnd w:id="18"/>
     </w:p>
     <w:p>
-      <w:pPr>
-        <w:ind w:left="360"/>
-        <w:jc w:val="both"/>
-      </w:pPr>
-      <w:r>
-        <w:t xml:space="preserve">Pour ma part ce projet m’as permis d’apprendre de nouvelle chose et d’appliquer ce qu’on vu durant le module. Ça m’a aussi permis de me replonger un peu du coté base de données avec mcd mld et les inserts. </w:t>
-      </w:r>
-    </w:p>
-    <w:p>
-      <w:pPr>
-        <w:ind w:left="360"/>
-        <w:jc w:val="both"/>
-      </w:pPr>
-      <w:r>
-        <w:t>Du côté gestion du projet, je trouve qu’on a réussi à bien nous organiser et que la communication entre mon collègue est moi était claire.</w:t>
-      </w:r>
-    </w:p>
-    <w:p>
-      <w:pPr>
-        <w:jc w:val="both"/>
-      </w:pPr>
+      <w:r>
+        <w:t>Pour ma part, ce projet m’a permis d’apprendre de nouvelles choses et d’appliquer ce que nous avons vu durant le module. Du côté de la gestion du projet, je trouve que nous avons réussi à bien nous organiser, et la communication entre mon collègue et moi était claire. Comme l’a dit Tiago dans sa partie, malheureusement, nous n'avons pas pu totalement finir le projet car la charge de travail était trop élevée par rapport au temps à disposition</w:t>
+      </w:r>
+      <w:r>
+        <w:t>.</w:t>
+      </w:r>
     </w:p>
     <w:p>
       <w:pPr>
@@ -7712,7 +7541,7 @@
           <w:numId w:val="14"/>
         </w:numPr>
       </w:pPr>
-      <w:bookmarkStart w:id="19" w:name="_Toc161134440"/>
+      <w:bookmarkStart w:id="19" w:name="_Toc161147178"/>
       <w:r>
         <w:t>Planification du projet</w:t>
       </w:r>
@@ -7722,10 +7551,6 @@
       </w:r>
     </w:p>
     <w:p>
-      <w:pPr>
-        <w:ind w:left="360"/>
-        <w:jc w:val="both"/>
-      </w:pPr>
       <w:r>
         <w:t xml:space="preserve">Pour la planification nous avons </w:t>
       </w:r>
@@ -7733,11 +7558,7 @@
         <w:t>utilisé</w:t>
       </w:r>
       <w:r>
-        <w:t xml:space="preserve"> Trello comme dit dans le point 1 dans analyse, et cela nous a permis de décortiquer le projet pour mieux s’organiser, et </w:t>
-      </w:r>
-      <w:r>
-        <w:lastRenderedPageBreak/>
-        <w:t>vers la fin du projet quand on a compris que ça va être compliqué de tout finir, le fait d’avoir découper le projet</w:t>
+        <w:t xml:space="preserve"> Trello comme dit dans le point 1 dans analyse, et cela nous a permis de décortiquer le projet pour mieux s’organiser, et vers la fin du projet quand on a compris que ça va être compliqué de tout finir, le fait d’avoir découper le projet</w:t>
       </w:r>
       <w:r>
         <w:t xml:space="preserve"> auparavant</w:t>
@@ -7762,7 +7583,7 @@
       <w:pPr>
         <w:pStyle w:val="Titre1"/>
       </w:pPr>
-      <w:bookmarkStart w:id="20" w:name="_Toc161134441"/>
+      <w:bookmarkStart w:id="20" w:name="_Toc161147179"/>
       <w:r>
         <w:t>Webographie</w:t>
       </w:r>
@@ -7779,7 +7600,7 @@
           <w:numId w:val="13"/>
         </w:numPr>
       </w:pPr>
-      <w:bookmarkStart w:id="21" w:name="_Toc161134442"/>
+      <w:bookmarkStart w:id="21" w:name="_Toc161147180"/>
       <w:r>
         <w:t>Docker :</w:t>
       </w:r>
@@ -7790,7 +7611,7 @@
     </w:p>
     <w:p>
       <w:pPr>
-        <w:ind w:left="709"/>
+        <w:ind w:left="360"/>
       </w:pPr>
       <w:hyperlink r:id="rId14" w:history="1">
         <w:r>
@@ -7818,7 +7639,7 @@
 </file>
 
 <file path=word/endnotes.xml><?xml version="1.0" encoding="utf-8"?>
-<w:endnotes xmlns:wpc="http://schemas.microsoft.com/office/word/2010/wordprocessingCanvas" xmlns:cx="http://schemas.microsoft.com/office/drawing/2014/chartex" xmlns:cx1="http://schemas.microsoft.com/office/drawing/2015/9/8/chartex" xmlns:cx2="http://schemas.microsoft.com/office/drawing/2015/10/21/chartex" xmlns:cx3="http://schemas.microsoft.com/office/drawing/2016/5/9/chartex" xmlns:cx4="http://schemas.microsoft.com/office/drawing/2016/5/10/chartex" xmlns:cx5="http://schemas.microsoft.com/office/drawing/2016/5/11/chartex" xmlns:cx6="http://schemas.microsoft.com/office/drawing/2016/5/12/chartex" xmlns:cx7="http://schemas.microsoft.com/office/drawing/2016/5/13/chartex" xmlns:cx8="http://schemas.microsoft.com/office/drawing/2016/5/14/chartex" xmlns:mc="http://schemas.openxmlformats.org/markup-compatibility/2006" xmlns:aink="http://schemas.microsoft.com/office/drawing/2016/ink" xmlns:am3d="http://schemas.microsoft.com/office/drawing/2017/model3d" xmlns:o="urn:schemas-microsoft-com:office:office" xmlns:oel="http://schemas.microsoft.com/office/2019/extlst" xmlns:r="http://schemas.openxmlformats.org/officeDocument/2006/relationships" xmlns:m="http://schemas.openxmlformats.org/officeDocument/2006/math" xmlns:v="urn:schemas-microsoft-com:vml" xmlns:wp14="http://schemas.microsoft.com/office/word/2010/wordprocessingDrawing" xmlns:wp="http://schemas.openxmlformats.org/drawingml/2006/wordprocessingDrawing" xmlns:w10="urn:schemas-microsoft-com:office:word" xmlns:w="http://schemas.openxmlformats.org/wordprocessingml/2006/main" xmlns:w14="http://schemas.microsoft.com/office/word/2010/wordml" xmlns:w15="http://schemas.microsoft.com/office/word/2012/wordml" xmlns:w16cex="http://schemas.microsoft.com/office/word/2018/wordml/cex" xmlns:w16cid="http://schemas.microsoft.com/office/word/2016/wordml/cid" xmlns:w16="http://schemas.microsoft.com/office/word/2018/wordml" xmlns:w16sdtdh="http://schemas.microsoft.com/office/word/2020/wordml/sdtdatahash" xmlns:w16se="http://schemas.microsoft.com/office/word/2015/wordml/symex" xmlns:wpg="http://schemas.microsoft.com/office/word/2010/wordprocessingGroup" xmlns:wpi="http://schemas.microsoft.com/office/word/2010/wordprocessingInk" xmlns:wne="http://schemas.microsoft.com/office/word/2006/wordml" xmlns:wps="http://schemas.microsoft.com/office/word/2010/wordprocessingShape" mc:Ignorable="w14 w15 w16se w16cid w16 w16cex w16sdtdh wp14">
+<w:endnotes xmlns:wpc="http://schemas.microsoft.com/office/word/2010/wordprocessingCanvas" xmlns:cx="http://schemas.microsoft.com/office/drawing/2014/chartex" xmlns:cx1="http://schemas.microsoft.com/office/drawing/2015/9/8/chartex" xmlns:cx2="http://schemas.microsoft.com/office/drawing/2015/10/21/chartex" xmlns:cx3="http://schemas.microsoft.com/office/drawing/2016/5/9/chartex" xmlns:cx4="http://schemas.microsoft.com/office/drawing/2016/5/10/chartex" xmlns:cx5="http://schemas.microsoft.com/office/drawing/2016/5/11/chartex" xmlns:cx6="http://schemas.microsoft.com/office/drawing/2016/5/12/chartex" xmlns:cx7="http://schemas.microsoft.com/office/drawing/2016/5/13/chartex" xmlns:cx8="http://schemas.microsoft.com/office/drawing/2016/5/14/chartex" xmlns:mc="http://schemas.openxmlformats.org/markup-compatibility/2006" xmlns:aink="http://schemas.microsoft.com/office/drawing/2016/ink" xmlns:am3d="http://schemas.microsoft.com/office/drawing/2017/model3d" xmlns:o="urn:schemas-microsoft-com:office:office" xmlns:oel="http://schemas.microsoft.com/office/2019/extlst" xmlns:r="http://schemas.openxmlformats.org/officeDocument/2006/relationships" xmlns:m="http://schemas.openxmlformats.org/officeDocument/2006/math" xmlns:v="urn:schemas-microsoft-com:vml" xmlns:wp14="http://schemas.microsoft.com/office/word/2010/wordprocessingDrawing" xmlns:wp="http://schemas.openxmlformats.org/drawingml/2006/wordprocessingDrawing" xmlns:w10="urn:schemas-microsoft-com:office:word" xmlns:w="http://schemas.openxmlformats.org/wordprocessingml/2006/main" xmlns:w14="http://schemas.microsoft.com/office/word/2010/wordml" xmlns:w15="http://schemas.microsoft.com/office/word/2012/wordml" xmlns:w16cex="http://schemas.microsoft.com/office/word/2018/wordml/cex" xmlns:w16cid="http://schemas.microsoft.com/office/word/2016/wordml/cid" xmlns:w16="http://schemas.microsoft.com/office/word/2018/wordml" xmlns:w16du="http://schemas.microsoft.com/office/word/2023/wordml/word16du" xmlns:w16sdtdh="http://schemas.microsoft.com/office/word/2020/wordml/sdtdatahash" xmlns:w16se="http://schemas.microsoft.com/office/word/2015/wordml/symex" xmlns:wpg="http://schemas.microsoft.com/office/word/2010/wordprocessingGroup" xmlns:wpi="http://schemas.microsoft.com/office/word/2010/wordprocessingInk" xmlns:wne="http://schemas.microsoft.com/office/word/2006/wordml" xmlns:wps="http://schemas.microsoft.com/office/word/2010/wordprocessingShape" mc:Ignorable="w14 w15 w16se w16cid w16 w16cex w16sdtdh wp14">
   <w:endnote w:type="separator" w:id="-1">
     <w:p>
       <w:pPr>
@@ -7843,7 +7664,7 @@
 </file>
 
 <file path=word/footer1.xml><?xml version="1.0" encoding="utf-8"?>
-<w:ftr xmlns:wpc="http://schemas.microsoft.com/office/word/2010/wordprocessingCanvas" xmlns:cx="http://schemas.microsoft.com/office/drawing/2014/chartex" xmlns:cx1="http://schemas.microsoft.com/office/drawing/2015/9/8/chartex" xmlns:cx2="http://schemas.microsoft.com/office/drawing/2015/10/21/chartex" xmlns:cx3="http://schemas.microsoft.com/office/drawing/2016/5/9/chartex" xmlns:cx4="http://schemas.microsoft.com/office/drawing/2016/5/10/chartex" xmlns:cx5="http://schemas.microsoft.com/office/drawing/2016/5/11/chartex" xmlns:cx6="http://schemas.microsoft.com/office/drawing/2016/5/12/chartex" xmlns:cx7="http://schemas.microsoft.com/office/drawing/2016/5/13/chartex" xmlns:cx8="http://schemas.microsoft.com/office/drawing/2016/5/14/chartex" xmlns:mc="http://schemas.openxmlformats.org/markup-compatibility/2006" xmlns:aink="http://schemas.microsoft.com/office/drawing/2016/ink" xmlns:am3d="http://schemas.microsoft.com/office/drawing/2017/model3d" xmlns:o="urn:schemas-microsoft-com:office:office" xmlns:oel="http://schemas.microsoft.com/office/2019/extlst" xmlns:r="http://schemas.openxmlformats.org/officeDocument/2006/relationships" xmlns:m="http://schemas.openxmlformats.org/officeDocument/2006/math" xmlns:v="urn:schemas-microsoft-com:vml" xmlns:wp14="http://schemas.microsoft.com/office/word/2010/wordprocessingDrawing" xmlns:wp="http://schemas.openxmlformats.org/drawingml/2006/wordprocessingDrawing" xmlns:w10="urn:schemas-microsoft-com:office:word" xmlns:w="http://schemas.openxmlformats.org/wordprocessingml/2006/main" xmlns:w14="http://schemas.microsoft.com/office/word/2010/wordml" xmlns:w15="http://schemas.microsoft.com/office/word/2012/wordml" xmlns:w16cex="http://schemas.microsoft.com/office/word/2018/wordml/cex" xmlns:w16cid="http://schemas.microsoft.com/office/word/2016/wordml/cid" xmlns:w16="http://schemas.microsoft.com/office/word/2018/wordml" xmlns:w16sdtdh="http://schemas.microsoft.com/office/word/2020/wordml/sdtdatahash" xmlns:w16se="http://schemas.microsoft.com/office/word/2015/wordml/symex" xmlns:wpg="http://schemas.microsoft.com/office/word/2010/wordprocessingGroup" xmlns:wpi="http://schemas.microsoft.com/office/word/2010/wordprocessingInk" xmlns:wne="http://schemas.microsoft.com/office/word/2006/wordml" xmlns:wps="http://schemas.microsoft.com/office/word/2010/wordprocessingShape" mc:Ignorable="w14 w15 w16se w16cid w16 w16cex w16sdtdh wp14">
+<w:ftr xmlns:wpc="http://schemas.microsoft.com/office/word/2010/wordprocessingCanvas" xmlns:cx="http://schemas.microsoft.com/office/drawing/2014/chartex" xmlns:cx1="http://schemas.microsoft.com/office/drawing/2015/9/8/chartex" xmlns:cx2="http://schemas.microsoft.com/office/drawing/2015/10/21/chartex" xmlns:cx3="http://schemas.microsoft.com/office/drawing/2016/5/9/chartex" xmlns:cx4="http://schemas.microsoft.com/office/drawing/2016/5/10/chartex" xmlns:cx5="http://schemas.microsoft.com/office/drawing/2016/5/11/chartex" xmlns:cx6="http://schemas.microsoft.com/office/drawing/2016/5/12/chartex" xmlns:cx7="http://schemas.microsoft.com/office/drawing/2016/5/13/chartex" xmlns:cx8="http://schemas.microsoft.com/office/drawing/2016/5/14/chartex" xmlns:mc="http://schemas.openxmlformats.org/markup-compatibility/2006" xmlns:aink="http://schemas.microsoft.com/office/drawing/2016/ink" xmlns:am3d="http://schemas.microsoft.com/office/drawing/2017/model3d" xmlns:o="urn:schemas-microsoft-com:office:office" xmlns:oel="http://schemas.microsoft.com/office/2019/extlst" xmlns:r="http://schemas.openxmlformats.org/officeDocument/2006/relationships" xmlns:m="http://schemas.openxmlformats.org/officeDocument/2006/math" xmlns:v="urn:schemas-microsoft-com:vml" xmlns:wp14="http://schemas.microsoft.com/office/word/2010/wordprocessingDrawing" xmlns:wp="http://schemas.openxmlformats.org/drawingml/2006/wordprocessingDrawing" xmlns:w10="urn:schemas-microsoft-com:office:word" xmlns:w="http://schemas.openxmlformats.org/wordprocessingml/2006/main" xmlns:w14="http://schemas.microsoft.com/office/word/2010/wordml" xmlns:w15="http://schemas.microsoft.com/office/word/2012/wordml" xmlns:w16cex="http://schemas.microsoft.com/office/word/2018/wordml/cex" xmlns:w16cid="http://schemas.microsoft.com/office/word/2016/wordml/cid" xmlns:w16="http://schemas.microsoft.com/office/word/2018/wordml" xmlns:w16du="http://schemas.microsoft.com/office/word/2023/wordml/word16du" xmlns:w16sdtdh="http://schemas.microsoft.com/office/word/2020/wordml/sdtdatahash" xmlns:w16se="http://schemas.microsoft.com/office/word/2015/wordml/symex" xmlns:wpg="http://schemas.microsoft.com/office/word/2010/wordprocessingGroup" xmlns:wpi="http://schemas.microsoft.com/office/word/2010/wordprocessingInk" xmlns:wne="http://schemas.microsoft.com/office/word/2006/wordml" xmlns:wps="http://schemas.microsoft.com/office/word/2010/wordprocessingShape" mc:Ignorable="w14 w15 w16se w16cid w16 w16cex w16sdtdh wp14">
   <w:p>
     <w:pPr>
       <w:pStyle w:val="Pieddepage"/>
@@ -7915,7 +7736,7 @@
 </file>
 
 <file path=word/footer2.xml><?xml version="1.0" encoding="utf-8"?>
-<w:ftr xmlns:wpc="http://schemas.microsoft.com/office/word/2010/wordprocessingCanvas" xmlns:cx="http://schemas.microsoft.com/office/drawing/2014/chartex" xmlns:cx1="http://schemas.microsoft.com/office/drawing/2015/9/8/chartex" xmlns:cx2="http://schemas.microsoft.com/office/drawing/2015/10/21/chartex" xmlns:cx3="http://schemas.microsoft.com/office/drawing/2016/5/9/chartex" xmlns:cx4="http://schemas.microsoft.com/office/drawing/2016/5/10/chartex" xmlns:cx5="http://schemas.microsoft.com/office/drawing/2016/5/11/chartex" xmlns:cx6="http://schemas.microsoft.com/office/drawing/2016/5/12/chartex" xmlns:cx7="http://schemas.microsoft.com/office/drawing/2016/5/13/chartex" xmlns:cx8="http://schemas.microsoft.com/office/drawing/2016/5/14/chartex" xmlns:mc="http://schemas.openxmlformats.org/markup-compatibility/2006" xmlns:aink="http://schemas.microsoft.com/office/drawing/2016/ink" xmlns:am3d="http://schemas.microsoft.com/office/drawing/2017/model3d" xmlns:o="urn:schemas-microsoft-com:office:office" xmlns:oel="http://schemas.microsoft.com/office/2019/extlst" xmlns:r="http://schemas.openxmlformats.org/officeDocument/2006/relationships" xmlns:m="http://schemas.openxmlformats.org/officeDocument/2006/math" xmlns:v="urn:schemas-microsoft-com:vml" xmlns:wp14="http://schemas.microsoft.com/office/word/2010/wordprocessingDrawing" xmlns:wp="http://schemas.openxmlformats.org/drawingml/2006/wordprocessingDrawing" xmlns:w10="urn:schemas-microsoft-com:office:word" xmlns:w="http://schemas.openxmlformats.org/wordprocessingml/2006/main" xmlns:w14="http://schemas.microsoft.com/office/word/2010/wordml" xmlns:w15="http://schemas.microsoft.com/office/word/2012/wordml" xmlns:w16cex="http://schemas.microsoft.com/office/word/2018/wordml/cex" xmlns:w16cid="http://schemas.microsoft.com/office/word/2016/wordml/cid" xmlns:w16="http://schemas.microsoft.com/office/word/2018/wordml" xmlns:w16sdtdh="http://schemas.microsoft.com/office/word/2020/wordml/sdtdatahash" xmlns:w16se="http://schemas.microsoft.com/office/word/2015/wordml/symex" xmlns:wpg="http://schemas.microsoft.com/office/word/2010/wordprocessingGroup" xmlns:wpi="http://schemas.microsoft.com/office/word/2010/wordprocessingInk" xmlns:wne="http://schemas.microsoft.com/office/word/2006/wordml" xmlns:wps="http://schemas.microsoft.com/office/word/2010/wordprocessingShape" mc:Ignorable="w14 w15 w16se w16cid w16 w16cex w16sdtdh wp14">
+<w:ftr xmlns:wpc="http://schemas.microsoft.com/office/word/2010/wordprocessingCanvas" xmlns:cx="http://schemas.microsoft.com/office/drawing/2014/chartex" xmlns:cx1="http://schemas.microsoft.com/office/drawing/2015/9/8/chartex" xmlns:cx2="http://schemas.microsoft.com/office/drawing/2015/10/21/chartex" xmlns:cx3="http://schemas.microsoft.com/office/drawing/2016/5/9/chartex" xmlns:cx4="http://schemas.microsoft.com/office/drawing/2016/5/10/chartex" xmlns:cx5="http://schemas.microsoft.com/office/drawing/2016/5/11/chartex" xmlns:cx6="http://schemas.microsoft.com/office/drawing/2016/5/12/chartex" xmlns:cx7="http://schemas.microsoft.com/office/drawing/2016/5/13/chartex" xmlns:cx8="http://schemas.microsoft.com/office/drawing/2016/5/14/chartex" xmlns:mc="http://schemas.openxmlformats.org/markup-compatibility/2006" xmlns:aink="http://schemas.microsoft.com/office/drawing/2016/ink" xmlns:am3d="http://schemas.microsoft.com/office/drawing/2017/model3d" xmlns:o="urn:schemas-microsoft-com:office:office" xmlns:oel="http://schemas.microsoft.com/office/2019/extlst" xmlns:r="http://schemas.openxmlformats.org/officeDocument/2006/relationships" xmlns:m="http://schemas.openxmlformats.org/officeDocument/2006/math" xmlns:v="urn:schemas-microsoft-com:vml" xmlns:wp14="http://schemas.microsoft.com/office/word/2010/wordprocessingDrawing" xmlns:wp="http://schemas.openxmlformats.org/drawingml/2006/wordprocessingDrawing" xmlns:w10="urn:schemas-microsoft-com:office:word" xmlns:w="http://schemas.openxmlformats.org/wordprocessingml/2006/main" xmlns:w14="http://schemas.microsoft.com/office/word/2010/wordml" xmlns:w15="http://schemas.microsoft.com/office/word/2012/wordml" xmlns:w16cex="http://schemas.microsoft.com/office/word/2018/wordml/cex" xmlns:w16cid="http://schemas.microsoft.com/office/word/2016/wordml/cid" xmlns:w16="http://schemas.microsoft.com/office/word/2018/wordml" xmlns:w16du="http://schemas.microsoft.com/office/word/2023/wordml/word16du" xmlns:w16sdtdh="http://schemas.microsoft.com/office/word/2020/wordml/sdtdatahash" xmlns:w16se="http://schemas.microsoft.com/office/word/2015/wordml/symex" xmlns:wpg="http://schemas.microsoft.com/office/word/2010/wordprocessingGroup" xmlns:wpi="http://schemas.microsoft.com/office/word/2010/wordprocessingInk" xmlns:wne="http://schemas.microsoft.com/office/word/2006/wordml" xmlns:wps="http://schemas.microsoft.com/office/word/2010/wordprocessingShape" mc:Ignorable="w14 w15 w16se w16cid w16 w16cex w16sdtdh wp14">
   <w:p>
     <w:pPr>
       <w:pStyle w:val="Pieddepage"/>
@@ -7985,7 +7806,7 @@
 </file>
 
 <file path=word/footnotes.xml><?xml version="1.0" encoding="utf-8"?>
-<w:footnotes xmlns:wpc="http://schemas.microsoft.com/office/word/2010/wordprocessingCanvas" xmlns:cx="http://schemas.microsoft.com/office/drawing/2014/chartex" xmlns:cx1="http://schemas.microsoft.com/office/drawing/2015/9/8/chartex" xmlns:cx2="http://schemas.microsoft.com/office/drawing/2015/10/21/chartex" xmlns:cx3="http://schemas.microsoft.com/office/drawing/2016/5/9/chartex" xmlns:cx4="http://schemas.microsoft.com/office/drawing/2016/5/10/chartex" xmlns:cx5="http://schemas.microsoft.com/office/drawing/2016/5/11/chartex" xmlns:cx6="http://schemas.microsoft.com/office/drawing/2016/5/12/chartex" xmlns:cx7="http://schemas.microsoft.com/office/drawing/2016/5/13/chartex" xmlns:cx8="http://schemas.microsoft.com/office/drawing/2016/5/14/chartex" xmlns:mc="http://schemas.openxmlformats.org/markup-compatibility/2006" xmlns:aink="http://schemas.microsoft.com/office/drawing/2016/ink" xmlns:am3d="http://schemas.microsoft.com/office/drawing/2017/model3d" xmlns:o="urn:schemas-microsoft-com:office:office" xmlns:oel="http://schemas.microsoft.com/office/2019/extlst" xmlns:r="http://schemas.openxmlformats.org/officeDocument/2006/relationships" xmlns:m="http://schemas.openxmlformats.org/officeDocument/2006/math" xmlns:v="urn:schemas-microsoft-com:vml" xmlns:wp14="http://schemas.microsoft.com/office/word/2010/wordprocessingDrawing" xmlns:wp="http://schemas.openxmlformats.org/drawingml/2006/wordprocessingDrawing" xmlns:w10="urn:schemas-microsoft-com:office:word" xmlns:w="http://schemas.openxmlformats.org/wordprocessingml/2006/main" xmlns:w14="http://schemas.microsoft.com/office/word/2010/wordml" xmlns:w15="http://schemas.microsoft.com/office/word/2012/wordml" xmlns:w16cex="http://schemas.microsoft.com/office/word/2018/wordml/cex" xmlns:w16cid="http://schemas.microsoft.com/office/word/2016/wordml/cid" xmlns:w16="http://schemas.microsoft.com/office/word/2018/wordml" xmlns:w16sdtdh="http://schemas.microsoft.com/office/word/2020/wordml/sdtdatahash" xmlns:w16se="http://schemas.microsoft.com/office/word/2015/wordml/symex" xmlns:wpg="http://schemas.microsoft.com/office/word/2010/wordprocessingGroup" xmlns:wpi="http://schemas.microsoft.com/office/word/2010/wordprocessingInk" xmlns:wne="http://schemas.microsoft.com/office/word/2006/wordml" xmlns:wps="http://schemas.microsoft.com/office/word/2010/wordprocessingShape" mc:Ignorable="w14 w15 w16se w16cid w16 w16cex w16sdtdh wp14">
+<w:footnotes xmlns:wpc="http://schemas.microsoft.com/office/word/2010/wordprocessingCanvas" xmlns:cx="http://schemas.microsoft.com/office/drawing/2014/chartex" xmlns:cx1="http://schemas.microsoft.com/office/drawing/2015/9/8/chartex" xmlns:cx2="http://schemas.microsoft.com/office/drawing/2015/10/21/chartex" xmlns:cx3="http://schemas.microsoft.com/office/drawing/2016/5/9/chartex" xmlns:cx4="http://schemas.microsoft.com/office/drawing/2016/5/10/chartex" xmlns:cx5="http://schemas.microsoft.com/office/drawing/2016/5/11/chartex" xmlns:cx6="http://schemas.microsoft.com/office/drawing/2016/5/12/chartex" xmlns:cx7="http://schemas.microsoft.com/office/drawing/2016/5/13/chartex" xmlns:cx8="http://schemas.microsoft.com/office/drawing/2016/5/14/chartex" xmlns:mc="http://schemas.openxmlformats.org/markup-compatibility/2006" xmlns:aink="http://schemas.microsoft.com/office/drawing/2016/ink" xmlns:am3d="http://schemas.microsoft.com/office/drawing/2017/model3d" xmlns:o="urn:schemas-microsoft-com:office:office" xmlns:oel="http://schemas.microsoft.com/office/2019/extlst" xmlns:r="http://schemas.openxmlformats.org/officeDocument/2006/relationships" xmlns:m="http://schemas.openxmlformats.org/officeDocument/2006/math" xmlns:v="urn:schemas-microsoft-com:vml" xmlns:wp14="http://schemas.microsoft.com/office/word/2010/wordprocessingDrawing" xmlns:wp="http://schemas.openxmlformats.org/drawingml/2006/wordprocessingDrawing" xmlns:w10="urn:schemas-microsoft-com:office:word" xmlns:w="http://schemas.openxmlformats.org/wordprocessingml/2006/main" xmlns:w14="http://schemas.microsoft.com/office/word/2010/wordml" xmlns:w15="http://schemas.microsoft.com/office/word/2012/wordml" xmlns:w16cex="http://schemas.microsoft.com/office/word/2018/wordml/cex" xmlns:w16cid="http://schemas.microsoft.com/office/word/2016/wordml/cid" xmlns:w16="http://schemas.microsoft.com/office/word/2018/wordml" xmlns:w16du="http://schemas.microsoft.com/office/word/2023/wordml/word16du" xmlns:w16sdtdh="http://schemas.microsoft.com/office/word/2020/wordml/sdtdatahash" xmlns:w16se="http://schemas.microsoft.com/office/word/2015/wordml/symex" xmlns:wpg="http://schemas.microsoft.com/office/word/2010/wordprocessingGroup" xmlns:wpi="http://schemas.microsoft.com/office/word/2010/wordprocessingInk" xmlns:wne="http://schemas.microsoft.com/office/word/2006/wordml" xmlns:wps="http://schemas.microsoft.com/office/word/2010/wordprocessingShape" mc:Ignorable="w14 w15 w16se w16cid w16 w16cex w16sdtdh wp14">
   <w:footnote w:type="separator" w:id="-1">
     <w:p>
       <w:pPr>
@@ -8010,7 +7831,7 @@
 </file>
 
 <file path=word/header1.xml><?xml version="1.0" encoding="utf-8"?>
-<w:hdr xmlns:wpc="http://schemas.microsoft.com/office/word/2010/wordprocessingCanvas" xmlns:cx="http://schemas.microsoft.com/office/drawing/2014/chartex" xmlns:cx1="http://schemas.microsoft.com/office/drawing/2015/9/8/chartex" xmlns:cx2="http://schemas.microsoft.com/office/drawing/2015/10/21/chartex" xmlns:cx3="http://schemas.microsoft.com/office/drawing/2016/5/9/chartex" xmlns:cx4="http://schemas.microsoft.com/office/drawing/2016/5/10/chartex" xmlns:cx5="http://schemas.microsoft.com/office/drawing/2016/5/11/chartex" xmlns:cx6="http://schemas.microsoft.com/office/drawing/2016/5/12/chartex" xmlns:cx7="http://schemas.microsoft.com/office/drawing/2016/5/13/chartex" xmlns:cx8="http://schemas.microsoft.com/office/drawing/2016/5/14/chartex" xmlns:mc="http://schemas.openxmlformats.org/markup-compatibility/2006" xmlns:aink="http://schemas.microsoft.com/office/drawing/2016/ink" xmlns:am3d="http://schemas.microsoft.com/office/drawing/2017/model3d" xmlns:o="urn:schemas-microsoft-com:office:office" xmlns:oel="http://schemas.microsoft.com/office/2019/extlst" xmlns:r="http://schemas.openxmlformats.org/officeDocument/2006/relationships" xmlns:m="http://schemas.openxmlformats.org/officeDocument/2006/math" xmlns:v="urn:schemas-microsoft-com:vml" xmlns:wp14="http://schemas.microsoft.com/office/word/2010/wordprocessingDrawing" xmlns:wp="http://schemas.openxmlformats.org/drawingml/2006/wordprocessingDrawing" xmlns:w10="urn:schemas-microsoft-com:office:word" xmlns:w="http://schemas.openxmlformats.org/wordprocessingml/2006/main" xmlns:w14="http://schemas.microsoft.com/office/word/2010/wordml" xmlns:w15="http://schemas.microsoft.com/office/word/2012/wordml" xmlns:w16cex="http://schemas.microsoft.com/office/word/2018/wordml/cex" xmlns:w16cid="http://schemas.microsoft.com/office/word/2016/wordml/cid" xmlns:w16="http://schemas.microsoft.com/office/word/2018/wordml" xmlns:w16sdtdh="http://schemas.microsoft.com/office/word/2020/wordml/sdtdatahash" xmlns:w16se="http://schemas.microsoft.com/office/word/2015/wordml/symex" xmlns:wpg="http://schemas.microsoft.com/office/word/2010/wordprocessingGroup" xmlns:wpi="http://schemas.microsoft.com/office/word/2010/wordprocessingInk" xmlns:wne="http://schemas.microsoft.com/office/word/2006/wordml" xmlns:wps="http://schemas.microsoft.com/office/word/2010/wordprocessingShape" mc:Ignorable="w14 w15 w16se w16cid w16 w16cex w16sdtdh wp14">
+<w:hdr xmlns:wpc="http://schemas.microsoft.com/office/word/2010/wordprocessingCanvas" xmlns:cx="http://schemas.microsoft.com/office/drawing/2014/chartex" xmlns:cx1="http://schemas.microsoft.com/office/drawing/2015/9/8/chartex" xmlns:cx2="http://schemas.microsoft.com/office/drawing/2015/10/21/chartex" xmlns:cx3="http://schemas.microsoft.com/office/drawing/2016/5/9/chartex" xmlns:cx4="http://schemas.microsoft.com/office/drawing/2016/5/10/chartex" xmlns:cx5="http://schemas.microsoft.com/office/drawing/2016/5/11/chartex" xmlns:cx6="http://schemas.microsoft.com/office/drawing/2016/5/12/chartex" xmlns:cx7="http://schemas.microsoft.com/office/drawing/2016/5/13/chartex" xmlns:cx8="http://schemas.microsoft.com/office/drawing/2016/5/14/chartex" xmlns:mc="http://schemas.openxmlformats.org/markup-compatibility/2006" xmlns:aink="http://schemas.microsoft.com/office/drawing/2016/ink" xmlns:am3d="http://schemas.microsoft.com/office/drawing/2017/model3d" xmlns:o="urn:schemas-microsoft-com:office:office" xmlns:oel="http://schemas.microsoft.com/office/2019/extlst" xmlns:r="http://schemas.openxmlformats.org/officeDocument/2006/relationships" xmlns:m="http://schemas.openxmlformats.org/officeDocument/2006/math" xmlns:v="urn:schemas-microsoft-com:vml" xmlns:wp14="http://schemas.microsoft.com/office/word/2010/wordprocessingDrawing" xmlns:wp="http://schemas.openxmlformats.org/drawingml/2006/wordprocessingDrawing" xmlns:w10="urn:schemas-microsoft-com:office:word" xmlns:w="http://schemas.openxmlformats.org/wordprocessingml/2006/main" xmlns:w14="http://schemas.microsoft.com/office/word/2010/wordml" xmlns:w15="http://schemas.microsoft.com/office/word/2012/wordml" xmlns:w16cex="http://schemas.microsoft.com/office/word/2018/wordml/cex" xmlns:w16cid="http://schemas.microsoft.com/office/word/2016/wordml/cid" xmlns:w16="http://schemas.microsoft.com/office/word/2018/wordml" xmlns:w16du="http://schemas.microsoft.com/office/word/2023/wordml/word16du" xmlns:w16sdtdh="http://schemas.microsoft.com/office/word/2020/wordml/sdtdatahash" xmlns:w16se="http://schemas.microsoft.com/office/word/2015/wordml/symex" xmlns:wpg="http://schemas.microsoft.com/office/word/2010/wordprocessingGroup" xmlns:wpi="http://schemas.microsoft.com/office/word/2010/wordprocessingInk" xmlns:wne="http://schemas.microsoft.com/office/word/2006/wordml" xmlns:wps="http://schemas.microsoft.com/office/word/2010/wordprocessingShape" mc:Ignorable="w14 w15 w16se w16cid w16 w16cex w16sdtdh wp14">
   <w:p>
     <w:pPr>
       <w:pStyle w:val="En-tte"/>
@@ -8018,10 +7839,80 @@
     <w:r>
       <w:rPr>
         <w:noProof/>
+      </w:rPr>
+      <mc:AlternateContent>
+        <mc:Choice Requires="wps">
+          <w:drawing>
+            <wp:anchor distT="0" distB="0" distL="114300" distR="114300" simplePos="0" relativeHeight="251664384" behindDoc="0" locked="0" layoutInCell="1" allowOverlap="1" wp14:anchorId="45C6B45E" wp14:editId="68A75E2F">
+              <wp:simplePos x="0" y="0"/>
+              <wp:positionH relativeFrom="page">
+                <wp:align>left</wp:align>
+              </wp:positionH>
+              <wp:positionV relativeFrom="paragraph">
+                <wp:posOffset>256540</wp:posOffset>
+              </wp:positionV>
+              <wp:extent cx="7613104" cy="15466"/>
+              <wp:effectExtent l="0" t="0" r="26035" b="22860"/>
+              <wp:wrapNone/>
+              <wp:docPr id="27" name="Connecteur droit 27"/>
+              <wp:cNvGraphicFramePr/>
+              <a:graphic xmlns:a="http://schemas.openxmlformats.org/drawingml/2006/main">
+                <a:graphicData uri="http://schemas.microsoft.com/office/word/2010/wordprocessingShape">
+                  <wps:wsp>
+                    <wps:cNvCnPr/>
+                    <wps:spPr>
+                      <a:xfrm flipV="1">
+                        <a:off x="0" y="0"/>
+                        <a:ext cx="7613104" cy="15466"/>
+                      </a:xfrm>
+                      <a:prstGeom prst="line">
+                        <a:avLst/>
+                      </a:prstGeom>
+                    </wps:spPr>
+                    <wps:style>
+                      <a:lnRef idx="2">
+                        <a:schemeClr val="dk1"/>
+                      </a:lnRef>
+                      <a:fillRef idx="0">
+                        <a:schemeClr val="dk1"/>
+                      </a:fillRef>
+                      <a:effectRef idx="1">
+                        <a:schemeClr val="dk1"/>
+                      </a:effectRef>
+                      <a:fontRef idx="minor">
+                        <a:schemeClr val="tx1"/>
+                      </a:fontRef>
+                    </wps:style>
+                    <wps:bodyPr/>
+                  </wps:wsp>
+                </a:graphicData>
+              </a:graphic>
+              <wp14:sizeRelH relativeFrom="margin">
+                <wp14:pctWidth>0</wp14:pctWidth>
+              </wp14:sizeRelH>
+              <wp14:sizeRelV relativeFrom="margin">
+                <wp14:pctHeight>0</wp14:pctHeight>
+              </wp14:sizeRelV>
+            </wp:anchor>
+          </w:drawing>
+        </mc:Choice>
+        <mc:Fallback>
+          <w:pict>
+            <v:line w14:anchorId="51AFC66C" id="Connecteur droit 27" o:spid="_x0000_s1026" style="position:absolute;flip:y;z-index:251664384;visibility:visible;mso-wrap-style:square;mso-width-percent:0;mso-height-percent:0;mso-wrap-distance-left:9pt;mso-wrap-distance-top:0;mso-wrap-distance-right:9pt;mso-wrap-distance-bottom:0;mso-position-horizontal:left;mso-position-horizontal-relative:page;mso-position-vertical:absolute;mso-position-vertical-relative:text;mso-width-percent:0;mso-height-percent:0;mso-width-relative:margin;mso-height-relative:margin" from="0,20.2pt" to="599.45pt,21.4pt" o:gfxdata="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" strokecolor="black [3200]" strokeweight="1pt">
+              <v:stroke joinstyle="miter"/>
+              <w10:wrap anchorx="page"/>
+            </v:line>
+          </w:pict>
+        </mc:Fallback>
+      </mc:AlternateContent>
+    </w:r>
+    <w:r>
+      <w:rPr>
+        <w:noProof/>
         <w:lang w:eastAsia="fr-CH"/>
       </w:rPr>
       <w:drawing>
-        <wp:anchor distT="0" distB="0" distL="114300" distR="114300" simplePos="0" relativeHeight="251661312" behindDoc="0" locked="0" layoutInCell="1" allowOverlap="1" wp14:anchorId="560C0BC4" wp14:editId="272C4322">
+        <wp:anchor distT="0" distB="0" distL="114300" distR="114300" simplePos="0" relativeHeight="251661312" behindDoc="0" locked="0" layoutInCell="1" allowOverlap="1" wp14:anchorId="560C0BC4" wp14:editId="124B3CEB">
           <wp:simplePos x="0" y="0"/>
           <wp:positionH relativeFrom="column">
             <wp:posOffset>-421005</wp:posOffset>
@@ -8032,7 +7923,7 @@
           <wp:extent cx="1350010" cy="327025"/>
           <wp:effectExtent l="0" t="0" r="2540" b="0"/>
           <wp:wrapSquare wrapText="bothSides"/>
-          <wp:docPr id="1" name="Image 1" descr="C:\Users\eviparamana\AppData\Local\Microsoft\Windows\INetCache\Content.Word\download.png"/>
+          <wp:docPr id="33" name="Image 33" descr="C:\Users\eviparamana\AppData\Local\Microsoft\Windows\INetCache\Content.Word\download.png"/>
           <wp:cNvGraphicFramePr>
             <a:graphicFrameLocks xmlns:a="http://schemas.openxmlformats.org/drawingml/2006/main" noChangeAspect="1"/>
           </wp:cNvGraphicFramePr>
@@ -8089,6 +7980,8 @@
     </w:r>
     <w:r>
       <w:tab/>
+    </w:r>
+    <w:r>
       <w:t>CI</w:t>
     </w:r>
     <w:r>
@@ -8107,11 +8000,81 @@
 </file>
 
 <file path=word/header2.xml><?xml version="1.0" encoding="utf-8"?>
-<w:hdr xmlns:wpc="http://schemas.microsoft.com/office/word/2010/wordprocessingCanvas" xmlns:cx="http://schemas.microsoft.com/office/drawing/2014/chartex" xmlns:cx1="http://schemas.microsoft.com/office/drawing/2015/9/8/chartex" xmlns:cx2="http://schemas.microsoft.com/office/drawing/2015/10/21/chartex" xmlns:cx3="http://schemas.microsoft.com/office/drawing/2016/5/9/chartex" xmlns:cx4="http://schemas.microsoft.com/office/drawing/2016/5/10/chartex" xmlns:cx5="http://schemas.microsoft.com/office/drawing/2016/5/11/chartex" xmlns:cx6="http://schemas.microsoft.com/office/drawing/2016/5/12/chartex" xmlns:cx7="http://schemas.microsoft.com/office/drawing/2016/5/13/chartex" xmlns:cx8="http://schemas.microsoft.com/office/drawing/2016/5/14/chartex" xmlns:mc="http://schemas.openxmlformats.org/markup-compatibility/2006" xmlns:aink="http://schemas.microsoft.com/office/drawing/2016/ink" xmlns:am3d="http://schemas.microsoft.com/office/drawing/2017/model3d" xmlns:o="urn:schemas-microsoft-com:office:office" xmlns:oel="http://schemas.microsoft.com/office/2019/extlst" xmlns:r="http://schemas.openxmlformats.org/officeDocument/2006/relationships" xmlns:m="http://schemas.openxmlformats.org/officeDocument/2006/math" xmlns:v="urn:schemas-microsoft-com:vml" xmlns:wp14="http://schemas.microsoft.com/office/word/2010/wordprocessingDrawing" xmlns:wp="http://schemas.openxmlformats.org/drawingml/2006/wordprocessingDrawing" xmlns:w10="urn:schemas-microsoft-com:office:word" xmlns:w="http://schemas.openxmlformats.org/wordprocessingml/2006/main" xmlns:w14="http://schemas.microsoft.com/office/word/2010/wordml" xmlns:w15="http://schemas.microsoft.com/office/word/2012/wordml" xmlns:w16cex="http://schemas.microsoft.com/office/word/2018/wordml/cex" xmlns:w16cid="http://schemas.microsoft.com/office/word/2016/wordml/cid" xmlns:w16="http://schemas.microsoft.com/office/word/2018/wordml" xmlns:w16sdtdh="http://schemas.microsoft.com/office/word/2020/wordml/sdtdatahash" xmlns:w16se="http://schemas.microsoft.com/office/word/2015/wordml/symex" xmlns:wpg="http://schemas.microsoft.com/office/word/2010/wordprocessingGroup" xmlns:wpi="http://schemas.microsoft.com/office/word/2010/wordprocessingInk" xmlns:wne="http://schemas.microsoft.com/office/word/2006/wordml" xmlns:wps="http://schemas.microsoft.com/office/word/2010/wordprocessingShape" mc:Ignorable="w14 w15 w16se w16cid w16 w16cex w16sdtdh wp14">
+<w:hdr xmlns:wpc="http://schemas.microsoft.com/office/word/2010/wordprocessingCanvas" xmlns:cx="http://schemas.microsoft.com/office/drawing/2014/chartex" xmlns:cx1="http://schemas.microsoft.com/office/drawing/2015/9/8/chartex" xmlns:cx2="http://schemas.microsoft.com/office/drawing/2015/10/21/chartex" xmlns:cx3="http://schemas.microsoft.com/office/drawing/2016/5/9/chartex" xmlns:cx4="http://schemas.microsoft.com/office/drawing/2016/5/10/chartex" xmlns:cx5="http://schemas.microsoft.com/office/drawing/2016/5/11/chartex" xmlns:cx6="http://schemas.microsoft.com/office/drawing/2016/5/12/chartex" xmlns:cx7="http://schemas.microsoft.com/office/drawing/2016/5/13/chartex" xmlns:cx8="http://schemas.microsoft.com/office/drawing/2016/5/14/chartex" xmlns:mc="http://schemas.openxmlformats.org/markup-compatibility/2006" xmlns:aink="http://schemas.microsoft.com/office/drawing/2016/ink" xmlns:am3d="http://schemas.microsoft.com/office/drawing/2017/model3d" xmlns:o="urn:schemas-microsoft-com:office:office" xmlns:oel="http://schemas.microsoft.com/office/2019/extlst" xmlns:r="http://schemas.openxmlformats.org/officeDocument/2006/relationships" xmlns:m="http://schemas.openxmlformats.org/officeDocument/2006/math" xmlns:v="urn:schemas-microsoft-com:vml" xmlns:wp14="http://schemas.microsoft.com/office/word/2010/wordprocessingDrawing" xmlns:wp="http://schemas.openxmlformats.org/drawingml/2006/wordprocessingDrawing" xmlns:w10="urn:schemas-microsoft-com:office:word" xmlns:w="http://schemas.openxmlformats.org/wordprocessingml/2006/main" xmlns:w14="http://schemas.microsoft.com/office/word/2010/wordml" xmlns:w15="http://schemas.microsoft.com/office/word/2012/wordml" xmlns:w16cex="http://schemas.microsoft.com/office/word/2018/wordml/cex" xmlns:w16cid="http://schemas.microsoft.com/office/word/2016/wordml/cid" xmlns:w16="http://schemas.microsoft.com/office/word/2018/wordml" xmlns:w16du="http://schemas.microsoft.com/office/word/2023/wordml/word16du" xmlns:w16sdtdh="http://schemas.microsoft.com/office/word/2020/wordml/sdtdatahash" xmlns:w16se="http://schemas.microsoft.com/office/word/2015/wordml/symex" xmlns:wpg="http://schemas.microsoft.com/office/word/2010/wordprocessingGroup" xmlns:wpi="http://schemas.microsoft.com/office/word/2010/wordprocessingInk" xmlns:wne="http://schemas.microsoft.com/office/word/2006/wordml" xmlns:wps="http://schemas.microsoft.com/office/word/2010/wordprocessingShape" mc:Ignorable="w14 w15 w16se w16cid w16 w16cex w16sdtdh wp14">
   <w:p>
     <w:pPr>
       <w:pStyle w:val="En-tte"/>
     </w:pPr>
+    <w:r>
+      <w:rPr>
+        <w:noProof/>
+      </w:rPr>
+      <mc:AlternateContent>
+        <mc:Choice Requires="wps">
+          <w:drawing>
+            <wp:anchor distT="0" distB="0" distL="114300" distR="114300" simplePos="0" relativeHeight="251662336" behindDoc="0" locked="0" layoutInCell="1" allowOverlap="1" wp14:anchorId="01A97270" wp14:editId="3329DCB4">
+              <wp:simplePos x="0" y="0"/>
+              <wp:positionH relativeFrom="page">
+                <wp:align>left</wp:align>
+              </wp:positionH>
+              <wp:positionV relativeFrom="paragraph">
+                <wp:posOffset>232063</wp:posOffset>
+              </wp:positionV>
+              <wp:extent cx="7613104" cy="15466"/>
+              <wp:effectExtent l="0" t="0" r="26035" b="22860"/>
+              <wp:wrapNone/>
+              <wp:docPr id="15" name="Connecteur droit 15"/>
+              <wp:cNvGraphicFramePr/>
+              <a:graphic xmlns:a="http://schemas.openxmlformats.org/drawingml/2006/main">
+                <a:graphicData uri="http://schemas.microsoft.com/office/word/2010/wordprocessingShape">
+                  <wps:wsp>
+                    <wps:cNvCnPr/>
+                    <wps:spPr>
+                      <a:xfrm flipV="1">
+                        <a:off x="0" y="0"/>
+                        <a:ext cx="7613104" cy="15466"/>
+                      </a:xfrm>
+                      <a:prstGeom prst="line">
+                        <a:avLst/>
+                      </a:prstGeom>
+                    </wps:spPr>
+                    <wps:style>
+                      <a:lnRef idx="2">
+                        <a:schemeClr val="dk1"/>
+                      </a:lnRef>
+                      <a:fillRef idx="0">
+                        <a:schemeClr val="dk1"/>
+                      </a:fillRef>
+                      <a:effectRef idx="1">
+                        <a:schemeClr val="dk1"/>
+                      </a:effectRef>
+                      <a:fontRef idx="minor">
+                        <a:schemeClr val="tx1"/>
+                      </a:fontRef>
+                    </wps:style>
+                    <wps:bodyPr/>
+                  </wps:wsp>
+                </a:graphicData>
+              </a:graphic>
+              <wp14:sizeRelH relativeFrom="margin">
+                <wp14:pctWidth>0</wp14:pctWidth>
+              </wp14:sizeRelH>
+              <wp14:sizeRelV relativeFrom="margin">
+                <wp14:pctHeight>0</wp14:pctHeight>
+              </wp14:sizeRelV>
+            </wp:anchor>
+          </w:drawing>
+        </mc:Choice>
+        <mc:Fallback>
+          <w:pict>
+            <v:line w14:anchorId="20092A5D" id="Connecteur droit 15" o:spid="_x0000_s1026" style="position:absolute;flip:y;z-index:251662336;visibility:visible;mso-wrap-style:square;mso-width-percent:0;mso-height-percent:0;mso-wrap-distance-left:9pt;mso-wrap-distance-top:0;mso-wrap-distance-right:9pt;mso-wrap-distance-bottom:0;mso-position-horizontal:left;mso-position-horizontal-relative:page;mso-position-vertical:absolute;mso-position-vertical-relative:text;mso-width-percent:0;mso-height-percent:0;mso-width-relative:margin;mso-height-relative:margin" from="0,18.25pt" to="599.45pt,19.45pt" o:gfxdata="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" strokecolor="black [3200]" strokeweight="1pt">
+              <v:stroke joinstyle="miter"/>
+              <w10:wrap anchorx="page"/>
+            </v:line>
+          </w:pict>
+        </mc:Fallback>
+      </mc:AlternateContent>
+    </w:r>
     <w:r>
       <w:rPr>
         <w:noProof/>
@@ -8136,7 +8099,7 @@
           <v:path o:extrusionok="f" gradientshapeok="t" o:connecttype="rect"/>
           <o:lock v:ext="edit" aspectratio="t"/>
         </v:shapetype>
-        <v:shape id="_x0000_s1025" type="#_x0000_t75" alt="" style="position:absolute;margin-left:-33.15pt;margin-top:-10.35pt;width:106.3pt;height:25.75pt;z-index:251659264;mso-wrap-edited:f;mso-width-percent:0;mso-height-percent:0;mso-position-horizontal-relative:text;mso-position-vertical-relative:text;mso-width-percent:0;mso-height-percent:0;mso-width-relative:page;mso-height-relative:page">
+        <v:shape id="_x0000_s1025" type="#_x0000_t75" alt="" style="position:absolute;left:0;text-align:left;margin-left:-33.15pt;margin-top:-10.35pt;width:106.3pt;height:25.75pt;z-index:251659264;mso-wrap-edited:f;mso-width-percent:0;mso-height-percent:0;mso-position-horizontal-relative:text;mso-position-vertical-relative:text;mso-width-percent:0;mso-height-percent:0;mso-width-relative:page;mso-height-relative:page">
           <v:imagedata r:id="rId1" o:title="download"/>
           <w10:wrap type="square"/>
         </v:shape>
@@ -8164,7 +8127,7 @@
 </file>
 
 <file path=word/numbering.xml><?xml version="1.0" encoding="utf-8"?>
-<w:numbering xmlns:wpc="http://schemas.microsoft.com/office/word/2010/wordprocessingCanvas" xmlns:cx="http://schemas.microsoft.com/office/drawing/2014/chartex" xmlns:cx1="http://schemas.microsoft.com/office/drawing/2015/9/8/chartex" xmlns:cx2="http://schemas.microsoft.com/office/drawing/2015/10/21/chartex" xmlns:cx3="http://schemas.microsoft.com/office/drawing/2016/5/9/chartex" xmlns:cx4="http://schemas.microsoft.com/office/drawing/2016/5/10/chartex" xmlns:cx5="http://schemas.microsoft.com/office/drawing/2016/5/11/chartex" xmlns:cx6="http://schemas.microsoft.com/office/drawing/2016/5/12/chartex" xmlns:cx7="http://schemas.microsoft.com/office/drawing/2016/5/13/chartex" xmlns:cx8="http://schemas.microsoft.com/office/drawing/2016/5/14/chartex" xmlns:mc="http://schemas.openxmlformats.org/markup-compatibility/2006" xmlns:aink="http://schemas.microsoft.com/office/drawing/2016/ink" xmlns:am3d="http://schemas.microsoft.com/office/drawing/2017/model3d" xmlns:o="urn:schemas-microsoft-com:office:office" xmlns:oel="http://schemas.microsoft.com/office/2019/extlst" xmlns:r="http://schemas.openxmlformats.org/officeDocument/2006/relationships" xmlns:m="http://schemas.openxmlformats.org/officeDocument/2006/math" xmlns:v="urn:schemas-microsoft-com:vml" xmlns:wp14="http://schemas.microsoft.com/office/word/2010/wordprocessingDrawing" xmlns:wp="http://schemas.openxmlformats.org/drawingml/2006/wordprocessingDrawing" xmlns:w10="urn:schemas-microsoft-com:office:word" xmlns:w="http://schemas.openxmlformats.org/wordprocessingml/2006/main" xmlns:w14="http://schemas.microsoft.com/office/word/2010/wordml" xmlns:w15="http://schemas.microsoft.com/office/word/2012/wordml" xmlns:w16cex="http://schemas.microsoft.com/office/word/2018/wordml/cex" xmlns:w16cid="http://schemas.microsoft.com/office/word/2016/wordml/cid" xmlns:w16="http://schemas.microsoft.com/office/word/2018/wordml" xmlns:w16sdtdh="http://schemas.microsoft.com/office/word/2020/wordml/sdtdatahash" xmlns:w16se="http://schemas.microsoft.com/office/word/2015/wordml/symex" xmlns:wpg="http://schemas.microsoft.com/office/word/2010/wordprocessingGroup" xmlns:wpi="http://schemas.microsoft.com/office/word/2010/wordprocessingInk" xmlns:wne="http://schemas.microsoft.com/office/word/2006/wordml" xmlns:wps="http://schemas.microsoft.com/office/word/2010/wordprocessingShape" mc:Ignorable="w14 w15 w16se w16cid w16 w16cex w16sdtdh wp14">
+<w:numbering xmlns:wpc="http://schemas.microsoft.com/office/word/2010/wordprocessingCanvas" xmlns:cx="http://schemas.microsoft.com/office/drawing/2014/chartex" xmlns:cx1="http://schemas.microsoft.com/office/drawing/2015/9/8/chartex" xmlns:cx2="http://schemas.microsoft.com/office/drawing/2015/10/21/chartex" xmlns:cx3="http://schemas.microsoft.com/office/drawing/2016/5/9/chartex" xmlns:cx4="http://schemas.microsoft.com/office/drawing/2016/5/10/chartex" xmlns:cx5="http://schemas.microsoft.com/office/drawing/2016/5/11/chartex" xmlns:cx6="http://schemas.microsoft.com/office/drawing/2016/5/12/chartex" xmlns:cx7="http://schemas.microsoft.com/office/drawing/2016/5/13/chartex" xmlns:cx8="http://schemas.microsoft.com/office/drawing/2016/5/14/chartex" xmlns:mc="http://schemas.openxmlformats.org/markup-compatibility/2006" xmlns:aink="http://schemas.microsoft.com/office/drawing/2016/ink" xmlns:am3d="http://schemas.microsoft.com/office/drawing/2017/model3d" xmlns:o="urn:schemas-microsoft-com:office:office" xmlns:oel="http://schemas.microsoft.com/office/2019/extlst" xmlns:r="http://schemas.openxmlformats.org/officeDocument/2006/relationships" xmlns:m="http://schemas.openxmlformats.org/officeDocument/2006/math" xmlns:v="urn:schemas-microsoft-com:vml" xmlns:wp14="http://schemas.microsoft.com/office/word/2010/wordprocessingDrawing" xmlns:wp="http://schemas.openxmlformats.org/drawingml/2006/wordprocessingDrawing" xmlns:w10="urn:schemas-microsoft-com:office:word" xmlns:w="http://schemas.openxmlformats.org/wordprocessingml/2006/main" xmlns:w14="http://schemas.microsoft.com/office/word/2010/wordml" xmlns:w15="http://schemas.microsoft.com/office/word/2012/wordml" xmlns:w16cex="http://schemas.microsoft.com/office/word/2018/wordml/cex" xmlns:w16cid="http://schemas.microsoft.com/office/word/2016/wordml/cid" xmlns:w16="http://schemas.microsoft.com/office/word/2018/wordml" xmlns:w16du="http://schemas.microsoft.com/office/word/2023/wordml/word16du" xmlns:w16sdtdh="http://schemas.microsoft.com/office/word/2020/wordml/sdtdatahash" xmlns:w16se="http://schemas.microsoft.com/office/word/2015/wordml/symex" xmlns:wpg="http://schemas.microsoft.com/office/word/2010/wordprocessingGroup" xmlns:wpi="http://schemas.microsoft.com/office/word/2010/wordprocessingInk" xmlns:wne="http://schemas.microsoft.com/office/word/2006/wordml" xmlns:wps="http://schemas.microsoft.com/office/word/2010/wordprocessingShape" mc:Ignorable="w14 w15 w16se w16cid w16 w16cex w16sdtdh wp14">
   <w:abstractNum w:abstractNumId="0" w15:restartNumberingAfterBreak="0">
     <w:nsid w:val="01D62BAE"/>
     <w:multiLevelType w:val="hybridMultilevel"/>
@@ -8174,7 +8137,7 @@
       <w:lvlText w:val="-"/>
       <w:lvlJc w:val="left"/>
       <w:pPr>
-        <w:ind w:left="1069" w:hanging="360"/>
+        <w:ind w:left="720" w:hanging="360"/>
       </w:pPr>
       <w:rPr>
         <w:rFonts w:ascii="Century Gothic" w:eastAsiaTheme="minorHAnsi" w:hAnsi="Century Gothic" w:cstheme="minorBidi" w:hint="default"/>
@@ -8186,7 +8149,7 @@
       <w:lvlText w:val="o"/>
       <w:lvlJc w:val="left"/>
       <w:pPr>
-        <w:ind w:left="1789" w:hanging="360"/>
+        <w:ind w:left="1440" w:hanging="360"/>
       </w:pPr>
       <w:rPr>
         <w:rFonts w:ascii="Courier New" w:hAnsi="Courier New" w:cs="Courier New" w:hint="default"/>
@@ -8198,7 +8161,7 @@
       <w:lvlText w:val=""/>
       <w:lvlJc w:val="left"/>
       <w:pPr>
-        <w:ind w:left="2509" w:hanging="360"/>
+        <w:ind w:left="2160" w:hanging="360"/>
       </w:pPr>
       <w:rPr>
         <w:rFonts w:ascii="Wingdings" w:hAnsi="Wingdings" w:hint="default"/>
@@ -8210,7 +8173,7 @@
       <w:lvlText w:val=""/>
       <w:lvlJc w:val="left"/>
       <w:pPr>
-        <w:ind w:left="3229" w:hanging="360"/>
+        <w:ind w:left="2880" w:hanging="360"/>
       </w:pPr>
       <w:rPr>
         <w:rFonts w:ascii="Symbol" w:hAnsi="Symbol" w:hint="default"/>
@@ -8222,7 +8185,7 @@
       <w:lvlText w:val="o"/>
       <w:lvlJc w:val="left"/>
       <w:pPr>
-        <w:ind w:left="3949" w:hanging="360"/>
+        <w:ind w:left="3600" w:hanging="360"/>
       </w:pPr>
       <w:rPr>
         <w:rFonts w:ascii="Courier New" w:hAnsi="Courier New" w:cs="Courier New" w:hint="default"/>
@@ -8234,7 +8197,7 @@
       <w:lvlText w:val=""/>
       <w:lvlJc w:val="left"/>
       <w:pPr>
-        <w:ind w:left="4669" w:hanging="360"/>
+        <w:ind w:left="4320" w:hanging="360"/>
       </w:pPr>
       <w:rPr>
         <w:rFonts w:ascii="Wingdings" w:hAnsi="Wingdings" w:hint="default"/>
@@ -8246,7 +8209,7 @@
       <w:lvlText w:val=""/>
       <w:lvlJc w:val="left"/>
       <w:pPr>
-        <w:ind w:left="5389" w:hanging="360"/>
+        <w:ind w:left="5040" w:hanging="360"/>
       </w:pPr>
       <w:rPr>
         <w:rFonts w:ascii="Symbol" w:hAnsi="Symbol" w:hint="default"/>
@@ -8258,7 +8221,7 @@
       <w:lvlText w:val="o"/>
       <w:lvlJc w:val="left"/>
       <w:pPr>
-        <w:ind w:left="6109" w:hanging="360"/>
+        <w:ind w:left="5760" w:hanging="360"/>
       </w:pPr>
       <w:rPr>
         <w:rFonts w:ascii="Courier New" w:hAnsi="Courier New" w:cs="Courier New" w:hint="default"/>
@@ -8270,7 +8233,7 @@
       <w:lvlText w:val=""/>
       <w:lvlJc w:val="left"/>
       <w:pPr>
-        <w:ind w:left="6829" w:hanging="360"/>
+        <w:ind w:left="6480" w:hanging="360"/>
       </w:pPr>
       <w:rPr>
         <w:rFonts w:ascii="Wingdings" w:hAnsi="Wingdings" w:hint="default"/>
@@ -8555,7 +8518,7 @@
       <w:lvlText w:val="%1."/>
       <w:lvlJc w:val="left"/>
       <w:pPr>
-        <w:ind w:left="720" w:hanging="360"/>
+        <w:ind w:left="360" w:hanging="360"/>
       </w:pPr>
       <w:rPr>
         <w:rFonts w:hint="default"/>
@@ -8568,7 +8531,7 @@
       <w:lvlText w:val="%1.%2."/>
       <w:lvlJc w:val="left"/>
       <w:pPr>
-        <w:ind w:left="1068" w:hanging="360"/>
+        <w:ind w:left="708" w:hanging="360"/>
       </w:pPr>
       <w:rPr>
         <w:rFonts w:hint="default"/>
@@ -8581,7 +8544,7 @@
       <w:lvlText w:val="%1.%2.%3."/>
       <w:lvlJc w:val="left"/>
       <w:pPr>
-        <w:ind w:left="1776" w:hanging="720"/>
+        <w:ind w:left="1416" w:hanging="720"/>
       </w:pPr>
       <w:rPr>
         <w:rFonts w:hint="default"/>
@@ -8594,7 +8557,7 @@
       <w:lvlText w:val="%1.%2.%3.%4."/>
       <w:lvlJc w:val="left"/>
       <w:pPr>
-        <w:ind w:left="2124" w:hanging="720"/>
+        <w:ind w:left="1764" w:hanging="720"/>
       </w:pPr>
       <w:rPr>
         <w:rFonts w:hint="default"/>
@@ -8607,7 +8570,7 @@
       <w:lvlText w:val="%1.%2.%3.%4.%5."/>
       <w:lvlJc w:val="left"/>
       <w:pPr>
-        <w:ind w:left="2832" w:hanging="1080"/>
+        <w:ind w:left="2472" w:hanging="1080"/>
       </w:pPr>
       <w:rPr>
         <w:rFonts w:hint="default"/>
@@ -8620,7 +8583,7 @@
       <w:lvlText w:val="%1.%2.%3.%4.%5.%6."/>
       <w:lvlJc w:val="left"/>
       <w:pPr>
-        <w:ind w:left="3180" w:hanging="1080"/>
+        <w:ind w:left="2820" w:hanging="1080"/>
       </w:pPr>
       <w:rPr>
         <w:rFonts w:hint="default"/>
@@ -8633,7 +8596,7 @@
       <w:lvlText w:val="%1.%2.%3.%4.%5.%6.%7."/>
       <w:lvlJc w:val="left"/>
       <w:pPr>
-        <w:ind w:left="3888" w:hanging="1440"/>
+        <w:ind w:left="3528" w:hanging="1440"/>
       </w:pPr>
       <w:rPr>
         <w:rFonts w:hint="default"/>
@@ -8646,7 +8609,7 @@
       <w:lvlText w:val="%1.%2.%3.%4.%5.%6.%7.%8."/>
       <w:lvlJc w:val="left"/>
       <w:pPr>
-        <w:ind w:left="4236" w:hanging="1440"/>
+        <w:ind w:left="3876" w:hanging="1440"/>
       </w:pPr>
       <w:rPr>
         <w:rFonts w:hint="default"/>
@@ -8659,7 +8622,7 @@
       <w:lvlText w:val="%1.%2.%3.%4.%5.%6.%7.%8.%9."/>
       <w:lvlJc w:val="left"/>
       <w:pPr>
-        <w:ind w:left="4944" w:hanging="1800"/>
+        <w:ind w:left="4584" w:hanging="1800"/>
       </w:pPr>
       <w:rPr>
         <w:rFonts w:hint="default"/>
@@ -8943,7 +8906,7 @@
       <w:lvlText w:val="%1)"/>
       <w:lvlJc w:val="left"/>
       <w:pPr>
-        <w:ind w:left="720" w:hanging="360"/>
+        <w:ind w:left="360" w:hanging="360"/>
       </w:pPr>
       <w:rPr>
         <w:rFonts w:hint="default"/>
@@ -8955,7 +8918,7 @@
       <w:lvlText w:val="%2."/>
       <w:lvlJc w:val="left"/>
       <w:pPr>
-        <w:ind w:left="1440" w:hanging="360"/>
+        <w:ind w:left="1080" w:hanging="360"/>
       </w:pPr>
     </w:lvl>
     <w:lvl w:ilvl="2" w:tplc="100C001B" w:tentative="1">
@@ -8964,7 +8927,7 @@
       <w:lvlText w:val="%3."/>
       <w:lvlJc w:val="right"/>
       <w:pPr>
-        <w:ind w:left="2160" w:hanging="180"/>
+        <w:ind w:left="1800" w:hanging="180"/>
       </w:pPr>
     </w:lvl>
     <w:lvl w:ilvl="3" w:tplc="100C000F" w:tentative="1">
@@ -8973,7 +8936,7 @@
       <w:lvlText w:val="%4."/>
       <w:lvlJc w:val="left"/>
       <w:pPr>
-        <w:ind w:left="2880" w:hanging="360"/>
+        <w:ind w:left="2520" w:hanging="360"/>
       </w:pPr>
     </w:lvl>
     <w:lvl w:ilvl="4" w:tplc="100C0019" w:tentative="1">
@@ -8982,7 +8945,7 @@
       <w:lvlText w:val="%5."/>
       <w:lvlJc w:val="left"/>
       <w:pPr>
-        <w:ind w:left="3600" w:hanging="360"/>
+        <w:ind w:left="3240" w:hanging="360"/>
       </w:pPr>
     </w:lvl>
     <w:lvl w:ilvl="5" w:tplc="100C001B" w:tentative="1">
@@ -8991,7 +8954,7 @@
       <w:lvlText w:val="%6."/>
       <w:lvlJc w:val="right"/>
       <w:pPr>
-        <w:ind w:left="4320" w:hanging="180"/>
+        <w:ind w:left="3960" w:hanging="180"/>
       </w:pPr>
     </w:lvl>
     <w:lvl w:ilvl="6" w:tplc="100C000F" w:tentative="1">
@@ -9000,7 +8963,7 @@
       <w:lvlText w:val="%7."/>
       <w:lvlJc w:val="left"/>
       <w:pPr>
-        <w:ind w:left="5040" w:hanging="360"/>
+        <w:ind w:left="4680" w:hanging="360"/>
       </w:pPr>
     </w:lvl>
     <w:lvl w:ilvl="7" w:tplc="100C0019" w:tentative="1">
@@ -9009,7 +8972,7 @@
       <w:lvlText w:val="%8."/>
       <w:lvlJc w:val="left"/>
       <w:pPr>
-        <w:ind w:left="5760" w:hanging="360"/>
+        <w:ind w:left="5400" w:hanging="360"/>
       </w:pPr>
     </w:lvl>
     <w:lvl w:ilvl="8" w:tplc="100C001B" w:tentative="1">
@@ -9018,7 +8981,7 @@
       <w:lvlText w:val="%9."/>
       <w:lvlJc w:val="right"/>
       <w:pPr>
-        <w:ind w:left="6480" w:hanging="180"/>
+        <w:ind w:left="6120" w:hanging="180"/>
       </w:pPr>
     </w:lvl>
   </w:abstractNum>
@@ -10154,7 +10117,10 @@
   <w:style w:type="paragraph" w:default="1" w:styleId="Normal">
     <w:name w:val="Normal"/>
     <w:qFormat/>
-    <w:rsid w:val="00F51406"/>
+    <w:rsid w:val="00E35C9C"/>
+    <w:pPr>
+      <w:jc w:val="both"/>
+    </w:pPr>
     <w:rPr>
       <w:rFonts w:ascii="Century Gothic" w:hAnsi="Century Gothic"/>
     </w:rPr>
@@ -10922,7 +10888,7 @@
 
 <file path=customXml/item1.xml><?xml version="1.0" encoding="utf-8"?>
 <CoverPageProperties xmlns="http://schemas.microsoft.com/office/2006/coverPageProps">
-  <PublishDate>2024-03-05T00:00:00</PublishDate>
+  <PublishDate>2024-03-12T00:00:00</PublishDate>
   <Abstract/>
   <CompanyAddress/>
   <CompanyPhone/>

</xml_diff>